<commit_message>
adding more of Hao's edits
</commit_message>
<xml_diff>
--- a/analysis/manuscript/SADs_draft_active_Nov2020.docx
+++ b/analysis/manuscript/SADs_draft_active_Nov2020.docx
@@ -969,7 +969,7 @@
         <w:rPr>
           <w:rFonts w:asciiTheme="majorHAnsi" w:eastAsia="Times New Roman" w:hAnsiTheme="majorHAnsi" w:cstheme="majorHAnsi"/>
         </w:rPr>
-        <w:t>es</w:t>
+        <w:t>e</w:t>
       </w:r>
       <w:r>
         <w:rPr>
@@ -1163,7 +1163,19 @@
         <w:rPr>
           <w:rFonts w:asciiTheme="majorHAnsi" w:eastAsia="Times New Roman" w:hAnsiTheme="majorHAnsi" w:cstheme="majorHAnsi"/>
         </w:rPr>
-        <w:t>. We can evaluate proposed processes or theories based on the degree to which they predict the</w:t>
+        <w:t xml:space="preserve">. We can evaluate proposed processes or theories based on </w:t>
+      </w:r>
+      <w:r>
+        <w:rPr>
+          <w:rFonts w:asciiTheme="majorHAnsi" w:eastAsia="Times New Roman" w:hAnsiTheme="majorHAnsi" w:cstheme="majorHAnsi"/>
+        </w:rPr>
+        <w:t>how well</w:t>
+      </w:r>
+      <w:r>
+        <w:rPr>
+          <w:rFonts w:asciiTheme="majorHAnsi" w:eastAsia="Times New Roman" w:hAnsiTheme="majorHAnsi" w:cstheme="majorHAnsi"/>
+        </w:rPr>
+        <w:t xml:space="preserve"> they predict the</w:t>
       </w:r>
       <w:r>
         <w:rPr>
@@ -1437,13 +1449,19 @@
         <w:rPr>
           <w:rFonts w:asciiTheme="majorHAnsi" w:eastAsia="Times New Roman" w:hAnsiTheme="majorHAnsi" w:cstheme="majorHAnsi"/>
         </w:rPr>
-        <w:t xml:space="preserve">It is especially important to understand how the statistical baseline varies with S and N, because the </w:t>
-      </w:r>
-      <w:r>
-        <w:rPr>
-          <w:rFonts w:asciiTheme="majorHAnsi" w:eastAsia="Times New Roman" w:hAnsiTheme="majorHAnsi" w:cstheme="majorHAnsi"/>
-        </w:rPr>
-        <w:t xml:space="preserve">sensitivity with which we can detect deviations </w:t>
+        <w:t xml:space="preserve">It is especially important to understand how the statistical baseline varies with S and N, because </w:t>
+      </w:r>
+      <w:r>
+        <w:rPr>
+          <w:rFonts w:asciiTheme="majorHAnsi" w:eastAsia="Times New Roman" w:hAnsiTheme="majorHAnsi" w:cstheme="majorHAnsi"/>
+        </w:rPr>
+        <w:t xml:space="preserve">our capacity to </w:t>
+      </w:r>
+      <w:r>
+        <w:rPr>
+          <w:rFonts w:asciiTheme="majorHAnsi" w:eastAsia="Times New Roman" w:hAnsiTheme="majorHAnsi" w:cstheme="majorHAnsi"/>
+        </w:rPr>
+        <w:t xml:space="preserve">detect deviations </w:t>
       </w:r>
       <w:r>
         <w:rPr>
@@ -1494,52 +1512,16 @@
       <w:r>
         <w:rPr>
           <w:rFonts w:asciiTheme="majorHAnsi" w:eastAsia="Times New Roman" w:hAnsiTheme="majorHAnsi" w:cstheme="majorHAnsi"/>
-        </w:rPr>
-        <w:t xml:space="preserve">. </w:t>
-      </w:r>
-      <w:r>
-        <w:rPr>
-          <w:rFonts w:asciiTheme="majorHAnsi" w:eastAsia="Times New Roman" w:hAnsiTheme="majorHAnsi" w:cstheme="majorHAnsi"/>
-        </w:rPr>
-        <w:t>When S and N are small, there may be too few</w:t>
-      </w:r>
-      <w:r>
-        <w:rPr>
-          <w:rFonts w:asciiTheme="majorHAnsi" w:eastAsia="Times New Roman" w:hAnsiTheme="majorHAnsi" w:cstheme="majorHAnsi"/>
           <w:i/>
           <w:iCs/>
         </w:rPr>
-        <w:t xml:space="preserve"> </w:t>
-      </w:r>
-      <w:r>
-        <w:rPr>
-          <w:rFonts w:asciiTheme="majorHAnsi" w:eastAsia="Times New Roman" w:hAnsiTheme="majorHAnsi" w:cstheme="majorHAnsi"/>
-        </w:rPr>
-        <w:t>possible SADs to define a clear statistical baseline. When this occurs, we have reduced confidence that even an observation that deviates slightly from the statistical baseline could not reasonably have emerged at random from the</w:t>
-      </w:r>
-      <w:r>
-        <w:rPr>
-          <w:rFonts w:asciiTheme="majorHAnsi" w:eastAsia="Times New Roman" w:hAnsiTheme="majorHAnsi" w:cstheme="majorHAnsi"/>
-        </w:rPr>
-        <w:t xml:space="preserve"> relative</w:t>
-      </w:r>
-      <w:r>
-        <w:rPr>
-          <w:rFonts w:asciiTheme="majorHAnsi" w:eastAsia="Times New Roman" w:hAnsiTheme="majorHAnsi" w:cstheme="majorHAnsi"/>
-        </w:rPr>
-        <w:t>ly</w:t>
-      </w:r>
-      <w:r>
-        <w:rPr>
-          <w:rFonts w:asciiTheme="majorHAnsi" w:eastAsia="Times New Roman" w:hAnsiTheme="majorHAnsi" w:cstheme="majorHAnsi"/>
-        </w:rPr>
-        <w:t xml:space="preserve"> restricted pool of possible outcomes</w:t>
-      </w:r>
-      <w:r>
-        <w:rPr>
-          <w:rFonts w:asciiTheme="majorHAnsi" w:eastAsia="Times New Roman" w:hAnsiTheme="majorHAnsi" w:cstheme="majorHAnsi"/>
-        </w:rPr>
-        <w:t xml:space="preserve"> (Jaynes 1957)</w:t>
+        <w:t xml:space="preserve">, </w:t>
+      </w:r>
+      <w:r>
+        <w:rPr>
+          <w:rFonts w:asciiTheme="majorHAnsi" w:eastAsia="Times New Roman" w:hAnsiTheme="majorHAnsi" w:cstheme="majorHAnsi"/>
+        </w:rPr>
+        <w:t>with reduced sensitivity for very small communities</w:t>
       </w:r>
       <w:r>
         <w:rPr>
@@ -1551,49 +1533,13 @@
         <w:rPr>
           <w:rFonts w:asciiTheme="majorHAnsi" w:eastAsia="Times New Roman" w:hAnsiTheme="majorHAnsi" w:cstheme="majorHAnsi"/>
         </w:rPr>
-        <w:t xml:space="preserve">This general concern </w:t>
-      </w:r>
-      <w:r>
-        <w:rPr>
-          <w:rFonts w:asciiTheme="majorHAnsi" w:eastAsia="Times New Roman" w:hAnsiTheme="majorHAnsi" w:cstheme="majorHAnsi"/>
-        </w:rPr>
-        <w:t>has been widely acknowledged as relevant to efforts to compare ecological observations to statistical baselines (Harte</w:t>
-      </w:r>
-      <w:r>
-        <w:rPr>
-          <w:rFonts w:asciiTheme="majorHAnsi" w:eastAsia="Times New Roman" w:hAnsiTheme="majorHAnsi" w:cstheme="majorHAnsi"/>
-        </w:rPr>
-        <w:t xml:space="preserve"> 2011</w:t>
-      </w:r>
-      <w:r>
-        <w:rPr>
-          <w:rFonts w:asciiTheme="majorHAnsi" w:eastAsia="Times New Roman" w:hAnsiTheme="majorHAnsi" w:cstheme="majorHAnsi"/>
-        </w:rPr>
-        <w:t>, Locey and White 2013, White et al 2012)</w:t>
-      </w:r>
-      <w:r>
-        <w:rPr>
-          <w:rFonts w:asciiTheme="majorHAnsi" w:eastAsia="Times New Roman" w:hAnsiTheme="majorHAnsi" w:cstheme="majorHAnsi"/>
-        </w:rPr>
-        <w:t xml:space="preserve">, but there has not yet been a specific effort to </w:t>
-      </w:r>
-      <w:r>
-        <w:rPr>
-          <w:rFonts w:asciiTheme="majorHAnsi" w:eastAsia="Times New Roman" w:hAnsiTheme="majorHAnsi" w:cstheme="majorHAnsi"/>
-        </w:rPr>
-        <w:t xml:space="preserve">quantify these effects </w:t>
-      </w:r>
-      <w:r>
-        <w:rPr>
-          <w:rFonts w:asciiTheme="majorHAnsi" w:eastAsia="Times New Roman" w:hAnsiTheme="majorHAnsi" w:cstheme="majorHAnsi"/>
-        </w:rPr>
-        <w:t xml:space="preserve">for the SAD or to </w:t>
-      </w:r>
-      <w:r>
-        <w:rPr>
-          <w:rFonts w:asciiTheme="majorHAnsi" w:eastAsia="Times New Roman" w:hAnsiTheme="majorHAnsi" w:cstheme="majorHAnsi"/>
-        </w:rPr>
-        <w:t xml:space="preserve">identify the range of community sizes most strongly affected. Because ecologists study the SAD for communities varying in size from the trivially small – </w:t>
+        <w:t>If</w:t>
+      </w:r>
+      <w:r>
+        <w:rPr>
+          <w:rFonts w:asciiTheme="majorHAnsi" w:eastAsia="Times New Roman" w:hAnsiTheme="majorHAnsi" w:cstheme="majorHAnsi"/>
+        </w:rPr>
+        <w:t xml:space="preserve"> S and N are small, there may be too few</w:t>
       </w:r>
       <w:r>
         <w:rPr>
@@ -1601,13 +1547,103 @@
           <w:i/>
           <w:iCs/>
         </w:rPr>
-        <w:t xml:space="preserve">S </w:t>
-      </w:r>
-      <w:r>
-        <w:rPr>
-          <w:rFonts w:asciiTheme="majorHAnsi" w:eastAsia="Times New Roman" w:hAnsiTheme="majorHAnsi" w:cstheme="majorHAnsi"/>
-        </w:rPr>
-        <w:t xml:space="preserve">and </w:t>
+        <w:t xml:space="preserve"> </w:t>
+      </w:r>
+      <w:r>
+        <w:rPr>
+          <w:rFonts w:asciiTheme="majorHAnsi" w:eastAsia="Times New Roman" w:hAnsiTheme="majorHAnsi" w:cstheme="majorHAnsi"/>
+        </w:rPr>
+        <w:t xml:space="preserve">possible SADs </w:t>
+      </w:r>
+      <w:r>
+        <w:rPr>
+          <w:rFonts w:asciiTheme="majorHAnsi" w:eastAsia="Times New Roman" w:hAnsiTheme="majorHAnsi" w:cstheme="majorHAnsi"/>
+        </w:rPr>
+        <w:t xml:space="preserve">in the feasible set </w:t>
+      </w:r>
+      <w:r>
+        <w:rPr>
+          <w:rFonts w:asciiTheme="majorHAnsi" w:eastAsia="Times New Roman" w:hAnsiTheme="majorHAnsi" w:cstheme="majorHAnsi"/>
+        </w:rPr>
+        <w:t>to define a clear statistical baseline. When this occurs, we have reduced confidence that even an observation that deviates slightly from the statistical baseline could not reasonably have emerged at random from the</w:t>
+      </w:r>
+      <w:r>
+        <w:rPr>
+          <w:rFonts w:asciiTheme="majorHAnsi" w:eastAsia="Times New Roman" w:hAnsiTheme="majorHAnsi" w:cstheme="majorHAnsi"/>
+        </w:rPr>
+        <w:t xml:space="preserve"> relative</w:t>
+      </w:r>
+      <w:r>
+        <w:rPr>
+          <w:rFonts w:asciiTheme="majorHAnsi" w:eastAsia="Times New Roman" w:hAnsiTheme="majorHAnsi" w:cstheme="majorHAnsi"/>
+        </w:rPr>
+        <w:t>ly</w:t>
+      </w:r>
+      <w:r>
+        <w:rPr>
+          <w:rFonts w:asciiTheme="majorHAnsi" w:eastAsia="Times New Roman" w:hAnsiTheme="majorHAnsi" w:cstheme="majorHAnsi"/>
+        </w:rPr>
+        <w:t xml:space="preserve"> restricted pool of possible outcomes</w:t>
+      </w:r>
+      <w:r>
+        <w:rPr>
+          <w:rFonts w:asciiTheme="majorHAnsi" w:eastAsia="Times New Roman" w:hAnsiTheme="majorHAnsi" w:cstheme="majorHAnsi"/>
+        </w:rPr>
+        <w:t xml:space="preserve"> (Jaynes 1957)</w:t>
+      </w:r>
+      <w:r>
+        <w:rPr>
+          <w:rFonts w:asciiTheme="majorHAnsi" w:eastAsia="Times New Roman" w:hAnsiTheme="majorHAnsi" w:cstheme="majorHAnsi"/>
+        </w:rPr>
+        <w:t xml:space="preserve">. </w:t>
+      </w:r>
+      <w:r>
+        <w:rPr>
+          <w:rFonts w:asciiTheme="majorHAnsi" w:eastAsia="Times New Roman" w:hAnsiTheme="majorHAnsi" w:cstheme="majorHAnsi"/>
+        </w:rPr>
+        <w:t xml:space="preserve">This general concern </w:t>
+      </w:r>
+      <w:r>
+        <w:rPr>
+          <w:rFonts w:asciiTheme="majorHAnsi" w:eastAsia="Times New Roman" w:hAnsiTheme="majorHAnsi" w:cstheme="majorHAnsi"/>
+        </w:rPr>
+        <w:t>has been widely acknowledged as relevant to efforts to compare ecological observations to statistical baselines (Harte</w:t>
+      </w:r>
+      <w:r>
+        <w:rPr>
+          <w:rFonts w:asciiTheme="majorHAnsi" w:eastAsia="Times New Roman" w:hAnsiTheme="majorHAnsi" w:cstheme="majorHAnsi"/>
+        </w:rPr>
+        <w:t xml:space="preserve"> 2011</w:t>
+      </w:r>
+      <w:r>
+        <w:rPr>
+          <w:rFonts w:asciiTheme="majorHAnsi" w:eastAsia="Times New Roman" w:hAnsiTheme="majorHAnsi" w:cstheme="majorHAnsi"/>
+        </w:rPr>
+        <w:t>, Locey and White 2013, White et al 2012)</w:t>
+      </w:r>
+      <w:r>
+        <w:rPr>
+          <w:rFonts w:asciiTheme="majorHAnsi" w:eastAsia="Times New Roman" w:hAnsiTheme="majorHAnsi" w:cstheme="majorHAnsi"/>
+        </w:rPr>
+        <w:t xml:space="preserve">, but there has not yet been a specific effort to </w:t>
+      </w:r>
+      <w:r>
+        <w:rPr>
+          <w:rFonts w:asciiTheme="majorHAnsi" w:eastAsia="Times New Roman" w:hAnsiTheme="majorHAnsi" w:cstheme="majorHAnsi"/>
+        </w:rPr>
+        <w:t xml:space="preserve">quantify these effects </w:t>
+      </w:r>
+      <w:r>
+        <w:rPr>
+          <w:rFonts w:asciiTheme="majorHAnsi" w:eastAsia="Times New Roman" w:hAnsiTheme="majorHAnsi" w:cstheme="majorHAnsi"/>
+        </w:rPr>
+        <w:t xml:space="preserve">for the SAD or to </w:t>
+      </w:r>
+      <w:r>
+        <w:rPr>
+          <w:rFonts w:asciiTheme="majorHAnsi" w:eastAsia="Times New Roman" w:hAnsiTheme="majorHAnsi" w:cstheme="majorHAnsi"/>
+        </w:rPr>
+        <w:t xml:space="preserve">identify the range of community sizes most strongly affected. Because ecologists study the SAD for communities varying in size from the trivially small – </w:t>
       </w:r>
       <w:r>
         <w:rPr>
@@ -1615,13 +1651,13 @@
           <w:i/>
           <w:iCs/>
         </w:rPr>
-        <w:t xml:space="preserve">N </w:t>
-      </w:r>
-      <w:r>
-        <w:rPr>
-          <w:rFonts w:asciiTheme="majorHAnsi" w:eastAsia="Times New Roman" w:hAnsiTheme="majorHAnsi" w:cstheme="majorHAnsi"/>
-        </w:rPr>
-        <w:t xml:space="preserve">&lt; 5 – to the enormous – </w:t>
+        <w:t xml:space="preserve">S </w:t>
+      </w:r>
+      <w:r>
+        <w:rPr>
+          <w:rFonts w:asciiTheme="majorHAnsi" w:eastAsia="Times New Roman" w:hAnsiTheme="majorHAnsi" w:cstheme="majorHAnsi"/>
+        </w:rPr>
+        <w:t xml:space="preserve">and </w:t>
       </w:r>
       <w:r>
         <w:rPr>
@@ -1629,13 +1665,13 @@
           <w:i/>
           <w:iCs/>
         </w:rPr>
-        <w:t xml:space="preserve">S </w:t>
-      </w:r>
-      <w:r>
-        <w:rPr>
-          <w:rFonts w:asciiTheme="majorHAnsi" w:eastAsia="Times New Roman" w:hAnsiTheme="majorHAnsi" w:cstheme="majorHAnsi"/>
-        </w:rPr>
-        <w:t xml:space="preserve">and </w:t>
+        <w:t xml:space="preserve">N </w:t>
+      </w:r>
+      <w:r>
+        <w:rPr>
+          <w:rFonts w:asciiTheme="majorHAnsi" w:eastAsia="Times New Roman" w:hAnsiTheme="majorHAnsi" w:cstheme="majorHAnsi"/>
+        </w:rPr>
+        <w:t xml:space="preserve">&lt; 5 – to the enormous – </w:t>
       </w:r>
       <w:r>
         <w:rPr>
@@ -1643,6 +1679,20 @@
           <w:i/>
           <w:iCs/>
         </w:rPr>
+        <w:t xml:space="preserve">S </w:t>
+      </w:r>
+      <w:r>
+        <w:rPr>
+          <w:rFonts w:asciiTheme="majorHAnsi" w:eastAsia="Times New Roman" w:hAnsiTheme="majorHAnsi" w:cstheme="majorHAnsi"/>
+        </w:rPr>
+        <w:t xml:space="preserve">and </w:t>
+      </w:r>
+      <w:r>
+        <w:rPr>
+          <w:rFonts w:asciiTheme="majorHAnsi" w:eastAsia="Times New Roman" w:hAnsiTheme="majorHAnsi" w:cstheme="majorHAnsi"/>
+          <w:i/>
+          <w:iCs/>
+        </w:rPr>
         <w:t xml:space="preserve">N </w:t>
       </w:r>
       <w:r>
@@ -2101,14 +2151,32 @@
         <w:rPr>
           <w:rFonts w:asciiTheme="majorHAnsi" w:eastAsia="Times New Roman" w:hAnsiTheme="majorHAnsi" w:cstheme="majorHAnsi"/>
         </w:rPr>
-        <w:t>. We filtered these data to remove exceptionally large or small communities, because characterizing the random expectation for the SAD becomes computationally intractable for very large communities, and becomes trivially uninformative for very small ones</w:t>
+        <w:t xml:space="preserve">. </w:t>
+      </w:r>
+      <w:r>
+        <w:rPr>
+          <w:rFonts w:asciiTheme="majorHAnsi" w:eastAsia="Times New Roman" w:hAnsiTheme="majorHAnsi" w:cstheme="majorHAnsi"/>
+        </w:rPr>
+        <w:t>Because</w:t>
+      </w:r>
+      <w:r>
+        <w:rPr>
+          <w:rFonts w:asciiTheme="majorHAnsi" w:eastAsia="Times New Roman" w:hAnsiTheme="majorHAnsi" w:cstheme="majorHAnsi"/>
+        </w:rPr>
+        <w:t xml:space="preserve"> characterizing the random expectation for the SAD becomes computationally intractable for very large communities, and trivially uninformative for very small ones</w:t>
+      </w:r>
+      <w:r>
+        <w:rPr>
+          <w:rFonts w:asciiTheme="majorHAnsi" w:eastAsia="Times New Roman" w:hAnsiTheme="majorHAnsi" w:cstheme="majorHAnsi"/>
+        </w:rPr>
+        <w:t>, w</w:t>
       </w:r>
       <w:commentRangeStart w:id="0"/>
       <w:r>
         <w:rPr>
           <w:rFonts w:asciiTheme="majorHAnsi" w:eastAsia="Times New Roman" w:hAnsiTheme="majorHAnsi" w:cstheme="majorHAnsi"/>
         </w:rPr>
-        <w:t xml:space="preserve">. We therefore filtered our datasets to remove communities with more than X species or X individuals, or fewer than 2 species or X individuals. We also removed communities for which N = S, because these communities have only one possible SAD. </w:t>
+        <w:t xml:space="preserve">e filtered our datasets to remove communities with more than X species or X individuals, or fewer than 2 species or X individuals. We also removed communities for which N = S, because these communities have only one possible SAD. </w:t>
       </w:r>
       <w:commentRangeEnd w:id="0"/>
       <w:r>
@@ -2134,7 +2202,43 @@
         <w:rPr>
           <w:rFonts w:asciiTheme="majorHAnsi" w:eastAsia="Times New Roman" w:hAnsiTheme="majorHAnsi" w:cstheme="majorHAnsi"/>
         </w:rPr>
-        <w:t xml:space="preserve">) and analyzed only a single, randomly selected, year of data. It should be noted that our analyses include data from the Mammal Community Database and Miscellaneous Abundance Database that were collected over longer timescales and cannot be disaggregated, with an average temporal </w:t>
+        <w:t>) and analyzed only a single, randomly selected, year of data</w:t>
+      </w:r>
+      <w:r>
+        <w:rPr>
+          <w:rFonts w:asciiTheme="majorHAnsi" w:eastAsia="Times New Roman" w:hAnsiTheme="majorHAnsi" w:cstheme="majorHAnsi"/>
+        </w:rPr>
+        <w:t>, because samples</w:t>
+      </w:r>
+      <w:r>
+        <w:rPr>
+          <w:rFonts w:asciiTheme="majorHAnsi" w:eastAsia="Times New Roman" w:hAnsiTheme="majorHAnsi" w:cstheme="majorHAnsi"/>
+        </w:rPr>
+        <w:t xml:space="preserve"> taken from a single </w:t>
+      </w:r>
+      <w:r>
+        <w:rPr>
+          <w:rFonts w:asciiTheme="majorHAnsi" w:eastAsia="Times New Roman" w:hAnsiTheme="majorHAnsi" w:cstheme="majorHAnsi"/>
+        </w:rPr>
+        <w:t xml:space="preserve">community at different time points </w:t>
+      </w:r>
+      <w:r>
+        <w:rPr>
+          <w:rFonts w:asciiTheme="majorHAnsi" w:eastAsia="Times New Roman" w:hAnsiTheme="majorHAnsi" w:cstheme="majorHAnsi"/>
+        </w:rPr>
+        <w:t>are likely to covary highly</w:t>
+      </w:r>
+      <w:r>
+        <w:rPr>
+          <w:rFonts w:asciiTheme="majorHAnsi" w:eastAsia="Times New Roman" w:hAnsiTheme="majorHAnsi" w:cstheme="majorHAnsi"/>
+        </w:rPr>
+        <w:t xml:space="preserve">. </w:t>
+      </w:r>
+      <w:r>
+        <w:rPr>
+          <w:rFonts w:asciiTheme="majorHAnsi" w:eastAsia="Times New Roman" w:hAnsiTheme="majorHAnsi" w:cstheme="majorHAnsi"/>
+        </w:rPr>
+        <w:t xml:space="preserve">It should be noted that our analyses include data from the Mammal Community Database and Miscellaneous Abundance Database that were collected over longer timescales and cannot be disaggregated, with an average temporal </w:t>
       </w:r>
       <w:r>
         <w:rPr>
@@ -2470,25 +2574,73 @@
         <w:rPr>
           <w:rFonts w:asciiTheme="majorHAnsi" w:eastAsia="Times New Roman" w:hAnsiTheme="majorHAnsi" w:cstheme="majorHAnsi"/>
         </w:rPr>
-        <w:t>The feasible set is the complete set of these unique partition</w:t>
-      </w:r>
-      <w:r>
-        <w:rPr>
-          <w:rFonts w:asciiTheme="majorHAnsi" w:eastAsia="Times New Roman" w:hAnsiTheme="majorHAnsi" w:cstheme="majorHAnsi"/>
-        </w:rPr>
-        <w:t xml:space="preserve">s, or elements. </w:t>
-      </w:r>
-      <w:r>
-        <w:rPr>
-          <w:rFonts w:asciiTheme="majorHAnsi" w:eastAsia="Times New Roman" w:hAnsiTheme="majorHAnsi" w:cstheme="majorHAnsi"/>
-        </w:rPr>
-        <w:t>Partitions</w:t>
-      </w:r>
-      <w:r>
-        <w:rPr>
-          <w:rFonts w:asciiTheme="majorHAnsi" w:eastAsia="Times New Roman" w:hAnsiTheme="majorHAnsi" w:cstheme="majorHAnsi"/>
-        </w:rPr>
-        <w:t xml:space="preserve"> are unique if and only if they differ in the number of species present with each abundance; neither species nor individuals are distinguishable from each other</w:t>
+        <w:t>The</w:t>
+      </w:r>
+      <w:r>
+        <w:rPr>
+          <w:rFonts w:asciiTheme="majorHAnsi" w:eastAsia="Times New Roman" w:hAnsiTheme="majorHAnsi" w:cstheme="majorHAnsi"/>
+        </w:rPr>
+        <w:t xml:space="preserve"> </w:t>
+      </w:r>
+      <w:r>
+        <w:rPr>
+          <w:rFonts w:asciiTheme="majorHAnsi" w:eastAsia="Times New Roman" w:hAnsiTheme="majorHAnsi" w:cstheme="majorHAnsi"/>
+        </w:rPr>
+        <w:t>complete set of these unique partition</w:t>
+      </w:r>
+      <w:r>
+        <w:rPr>
+          <w:rFonts w:asciiTheme="majorHAnsi" w:eastAsia="Times New Roman" w:hAnsiTheme="majorHAnsi" w:cstheme="majorHAnsi"/>
+        </w:rPr>
+        <w:t>s</w:t>
+      </w:r>
+      <w:r>
+        <w:rPr>
+          <w:rFonts w:asciiTheme="majorHAnsi" w:eastAsia="Times New Roman" w:hAnsiTheme="majorHAnsi" w:cstheme="majorHAnsi"/>
+        </w:rPr>
+        <w:t xml:space="preserve"> is then the feasible set</w:t>
+      </w:r>
+      <w:r>
+        <w:rPr>
+          <w:rFonts w:asciiTheme="majorHAnsi" w:eastAsia="Times New Roman" w:hAnsiTheme="majorHAnsi" w:cstheme="majorHAnsi"/>
+        </w:rPr>
+        <w:t xml:space="preserve">. </w:t>
+      </w:r>
+      <w:r>
+        <w:rPr>
+          <w:rFonts w:asciiTheme="majorHAnsi" w:eastAsia="Times New Roman" w:hAnsiTheme="majorHAnsi" w:cstheme="majorHAnsi"/>
+        </w:rPr>
+        <w:t>N</w:t>
+      </w:r>
+      <w:r>
+        <w:rPr>
+          <w:rFonts w:asciiTheme="majorHAnsi" w:eastAsia="Times New Roman" w:hAnsiTheme="majorHAnsi" w:cstheme="majorHAnsi"/>
+        </w:rPr>
+        <w:t>either species nor individuals are distinguishable from each other</w:t>
+      </w:r>
+      <w:r>
+        <w:rPr>
+          <w:rFonts w:asciiTheme="majorHAnsi" w:eastAsia="Times New Roman" w:hAnsiTheme="majorHAnsi" w:cstheme="majorHAnsi"/>
+        </w:rPr>
+        <w:t>; thus, p</w:t>
+      </w:r>
+      <w:r>
+        <w:rPr>
+          <w:rFonts w:asciiTheme="majorHAnsi" w:eastAsia="Times New Roman" w:hAnsiTheme="majorHAnsi" w:cstheme="majorHAnsi"/>
+        </w:rPr>
+        <w:t xml:space="preserve">artitions are unique if and only if they differ in the number of species </w:t>
+      </w:r>
+      <w:r>
+        <w:rPr>
+          <w:rFonts w:asciiTheme="majorHAnsi" w:eastAsia="Times New Roman" w:hAnsiTheme="majorHAnsi" w:cstheme="majorHAnsi"/>
+        </w:rPr>
+        <w:t>that have a particular</w:t>
+      </w:r>
+      <w:r>
+        <w:rPr>
+          <w:rFonts w:asciiTheme="majorHAnsi" w:eastAsia="Times New Roman" w:hAnsiTheme="majorHAnsi" w:cstheme="majorHAnsi"/>
+        </w:rPr>
+        <w:t xml:space="preserve"> abundance</w:t>
       </w:r>
       <w:r>
         <w:rPr>
@@ -2590,13 +2742,13 @@
         <w:rPr>
           <w:rFonts w:asciiTheme="majorHAnsi" w:eastAsia="Times New Roman" w:hAnsiTheme="majorHAnsi" w:cstheme="majorHAnsi"/>
         </w:rPr>
-        <w:t xml:space="preserve"> because they contain the same numbers and </w:t>
-      </w:r>
-      <w:r>
-        <w:rPr>
-          <w:rFonts w:asciiTheme="majorHAnsi" w:eastAsia="Times New Roman" w:hAnsiTheme="majorHAnsi" w:cstheme="majorHAnsi"/>
-        </w:rPr>
-        <w:t xml:space="preserve">differ only in the </w:t>
+        <w:t xml:space="preserve"> because they contain </w:t>
+      </w:r>
+      <w:r>
+        <w:rPr>
+          <w:rFonts w:asciiTheme="majorHAnsi" w:eastAsia="Times New Roman" w:hAnsiTheme="majorHAnsi" w:cstheme="majorHAnsi"/>
+        </w:rPr>
+        <w:t xml:space="preserve">they each contain one species with an abundance 1, 3, and 5, respectively, and they differ only in the </w:t>
       </w:r>
       <w:r>
         <w:rPr>
@@ -2616,7 +2768,63 @@
         <w:rPr>
           <w:rFonts w:asciiTheme="majorHAnsi" w:eastAsia="Times New Roman" w:hAnsiTheme="majorHAnsi" w:cstheme="majorHAnsi"/>
         </w:rPr>
-        <w:t>. Alternative assumptions regarding the distinguishability of species and/or individuals would effectively change the probabilities associated with various elements of the feasible set, because some partitions can be achieved via more permutations than others. However, in the absence of strong</w:t>
+        <w:t xml:space="preserve">. Alternative </w:t>
+      </w:r>
+      <w:r>
+        <w:rPr>
+          <w:rFonts w:asciiTheme="majorHAnsi" w:eastAsia="Times New Roman" w:hAnsiTheme="majorHAnsi" w:cstheme="majorHAnsi"/>
+        </w:rPr>
+        <w:t>formulations of the SAD with different assumptions</w:t>
+      </w:r>
+      <w:r>
+        <w:rPr>
+          <w:rFonts w:asciiTheme="majorHAnsi" w:eastAsia="Times New Roman" w:hAnsiTheme="majorHAnsi" w:cstheme="majorHAnsi"/>
+        </w:rPr>
+        <w:t xml:space="preserve"> regarding the distinguishability of species and/</w:t>
+      </w:r>
+      <w:r>
+        <w:rPr>
+          <w:rFonts w:asciiTheme="majorHAnsi" w:eastAsia="Times New Roman" w:hAnsiTheme="majorHAnsi" w:cstheme="majorHAnsi"/>
+        </w:rPr>
+        <w:t>or</w:t>
+      </w:r>
+      <w:r>
+        <w:rPr>
+          <w:rFonts w:asciiTheme="majorHAnsi" w:eastAsia="Times New Roman" w:hAnsiTheme="majorHAnsi" w:cstheme="majorHAnsi"/>
+        </w:rPr>
+        <w:t xml:space="preserve"> </w:t>
+      </w:r>
+      <w:commentRangeStart w:id="3"/>
+      <w:r>
+        <w:rPr>
+          <w:rFonts w:asciiTheme="majorHAnsi" w:eastAsia="Times New Roman" w:hAnsiTheme="majorHAnsi" w:cstheme="majorHAnsi"/>
+        </w:rPr>
+        <w:t>individuals would change the probabilities associated with various elements of the feasible set, because some partitions can be achieved via more permutations than others</w:t>
+      </w:r>
+      <w:commentRangeEnd w:id="3"/>
+      <w:r>
+        <w:rPr>
+          <w:rStyle w:val="CommentReference"/>
+        </w:rPr>
+        <w:commentReference w:id="3"/>
+      </w:r>
+      <w:r>
+        <w:rPr>
+          <w:rFonts w:asciiTheme="majorHAnsi" w:eastAsia="Times New Roman" w:hAnsiTheme="majorHAnsi" w:cstheme="majorHAnsi"/>
+        </w:rPr>
+        <w:t xml:space="preserve">. </w:t>
+      </w:r>
+      <w:r>
+        <w:rPr>
+          <w:rFonts w:asciiTheme="majorHAnsi" w:eastAsia="Times New Roman" w:hAnsiTheme="majorHAnsi" w:cstheme="majorHAnsi"/>
+        </w:rPr>
+        <w:t>H</w:t>
+      </w:r>
+      <w:r>
+        <w:rPr>
+          <w:rFonts w:asciiTheme="majorHAnsi" w:eastAsia="Times New Roman" w:hAnsiTheme="majorHAnsi" w:cstheme="majorHAnsi"/>
+        </w:rPr>
+        <w:t>owever, in the absence of strong</w:t>
       </w:r>
       <w:r>
         <w:rPr>
@@ -2630,7 +2838,31 @@
         <w:rPr>
           <w:rFonts w:asciiTheme="majorHAnsi" w:eastAsia="Times New Roman" w:hAnsiTheme="majorHAnsi" w:cstheme="majorHAnsi"/>
         </w:rPr>
-        <w:t xml:space="preserve">justification for one set of assumptions over another, we adopted a simple set of assumptions that have previously been shown to generate realistic statistical baselines (Locey and White 2013).  </w:t>
+        <w:t xml:space="preserve">justification for one set of assumptions over another, we adopted </w:t>
+      </w:r>
+      <w:r>
+        <w:rPr>
+          <w:rFonts w:asciiTheme="majorHAnsi" w:eastAsia="Times New Roman" w:hAnsiTheme="majorHAnsi" w:cstheme="majorHAnsi"/>
+        </w:rPr>
+        <w:t>this</w:t>
+      </w:r>
+      <w:r>
+        <w:rPr>
+          <w:rFonts w:asciiTheme="majorHAnsi" w:eastAsia="Times New Roman" w:hAnsiTheme="majorHAnsi" w:cstheme="majorHAnsi"/>
+        </w:rPr>
+        <w:t xml:space="preserve"> simple set of assumptions that ha</w:t>
+      </w:r>
+      <w:r>
+        <w:rPr>
+          <w:rFonts w:asciiTheme="majorHAnsi" w:eastAsia="Times New Roman" w:hAnsiTheme="majorHAnsi" w:cstheme="majorHAnsi"/>
+        </w:rPr>
+        <w:t>s</w:t>
+      </w:r>
+      <w:r>
+        <w:rPr>
+          <w:rFonts w:asciiTheme="majorHAnsi" w:eastAsia="Times New Roman" w:hAnsiTheme="majorHAnsi" w:cstheme="majorHAnsi"/>
+        </w:rPr>
+        <w:t xml:space="preserve"> previously been shown to generate realistic statistical baselines (Locey and White 2013).  </w:t>
       </w:r>
     </w:p>
     <w:p>
@@ -2643,7 +2875,77 @@
         <w:rPr>
           <w:rFonts w:asciiTheme="majorHAnsi" w:eastAsia="Times New Roman" w:hAnsiTheme="majorHAnsi" w:cstheme="majorHAnsi"/>
         </w:rPr>
-        <w:t>Characterizing the feasible set can be computationally intensive, particularly for large combinations of S and N. While it is possible to list all possible partitions of a small number of individuals into a small number of species, the number of elements in the feasible set increases rapidly with S and N and renders it necessary to draw samples from the feasible set, rather than enumerating all of its elements. Unbiased sampling of large feasible sets is itself a nontrivial computational problem, and the computational resources required has constrain</w:t>
+        <w:t xml:space="preserve">Characterizing </w:t>
+      </w:r>
+      <w:r>
+        <w:rPr>
+          <w:rFonts w:asciiTheme="majorHAnsi" w:eastAsia="Times New Roman" w:hAnsiTheme="majorHAnsi" w:cstheme="majorHAnsi"/>
+        </w:rPr>
+        <w:t>the statistical properties</w:t>
+      </w:r>
+      <w:r>
+        <w:rPr>
+          <w:rFonts w:asciiTheme="majorHAnsi" w:eastAsia="Times New Roman" w:hAnsiTheme="majorHAnsi" w:cstheme="majorHAnsi"/>
+        </w:rPr>
+        <w:t xml:space="preserve"> feasible set can be computationally intensive, particularly for large combinations of S and N. While it is possible to list all possible </w:t>
+      </w:r>
+      <w:r>
+        <w:rPr>
+          <w:rFonts w:asciiTheme="majorHAnsi" w:eastAsia="Times New Roman" w:hAnsiTheme="majorHAnsi" w:cstheme="majorHAnsi"/>
+        </w:rPr>
+        <w:t xml:space="preserve">partitions for small </w:t>
+      </w:r>
+      <w:r>
+        <w:rPr>
+          <w:rFonts w:asciiTheme="majorHAnsi" w:eastAsia="Times New Roman" w:hAnsiTheme="majorHAnsi" w:cstheme="majorHAnsi"/>
+          <w:i/>
+          <w:iCs/>
+        </w:rPr>
+        <w:t xml:space="preserve">S </w:t>
+      </w:r>
+      <w:r>
+        <w:rPr>
+          <w:rFonts w:asciiTheme="majorHAnsi" w:eastAsia="Times New Roman" w:hAnsiTheme="majorHAnsi" w:cstheme="majorHAnsi"/>
+        </w:rPr>
+        <w:t xml:space="preserve">and </w:t>
+      </w:r>
+      <w:r>
+        <w:rPr>
+          <w:rFonts w:asciiTheme="majorHAnsi" w:eastAsia="Times New Roman" w:hAnsiTheme="majorHAnsi" w:cstheme="majorHAnsi"/>
+          <w:i/>
+          <w:iCs/>
+        </w:rPr>
+        <w:t>N</w:t>
+      </w:r>
+      <w:r>
+        <w:rPr>
+          <w:rFonts w:asciiTheme="majorHAnsi" w:eastAsia="Times New Roman" w:hAnsiTheme="majorHAnsi" w:cstheme="majorHAnsi"/>
+        </w:rPr>
+        <w:t>, the number of elements in the feasible set increases rapidly with S and N</w:t>
+      </w:r>
+      <w:r>
+        <w:rPr>
+          <w:rFonts w:asciiTheme="majorHAnsi" w:eastAsia="Times New Roman" w:hAnsiTheme="majorHAnsi" w:cstheme="majorHAnsi"/>
+        </w:rPr>
+        <w:t xml:space="preserve">. This </w:t>
+      </w:r>
+      <w:r>
+        <w:rPr>
+          <w:rFonts w:asciiTheme="majorHAnsi" w:eastAsia="Times New Roman" w:hAnsiTheme="majorHAnsi" w:cstheme="majorHAnsi"/>
+        </w:rPr>
+        <w:t>renders it necessary to draw samples from the feasible set, rather than enumerating all of its elements. Unbiased sampling of large feasible sets is a nontrivial computational problem</w:t>
+      </w:r>
+      <w:r>
+        <w:rPr>
+          <w:rFonts w:asciiTheme="majorHAnsi" w:eastAsia="Times New Roman" w:hAnsiTheme="majorHAnsi" w:cstheme="majorHAnsi"/>
+        </w:rPr>
+        <w:t xml:space="preserve"> that has</w:t>
+      </w:r>
+      <w:r>
+        <w:rPr>
+          <w:rFonts w:asciiTheme="majorHAnsi" w:eastAsia="Times New Roman" w:hAnsiTheme="majorHAnsi" w:cstheme="majorHAnsi"/>
+        </w:rPr>
+        <w:t xml:space="preserve"> constrain</w:t>
       </w:r>
       <w:r>
         <w:rPr>
@@ -2746,7 +3048,7 @@
         <w:rPr>
           <w:rFonts w:asciiTheme="majorHAnsi" w:eastAsia="Times New Roman" w:hAnsiTheme="majorHAnsi" w:cstheme="majorHAnsi"/>
         </w:rPr>
-        <w:t xml:space="preserve">For every community in our database, we uniformly drew </w:t>
+        <w:t xml:space="preserve">For every community in our database, we drew </w:t>
       </w:r>
       <w:r>
         <w:rPr>
@@ -2770,7 +3072,19 @@
         <w:rPr>
           <w:rFonts w:asciiTheme="majorHAnsi" w:eastAsia="Times New Roman" w:hAnsiTheme="majorHAnsi" w:cstheme="majorHAnsi"/>
         </w:rPr>
-        <w:t xml:space="preserve"> samples to unique elements. For small values of S and N, it can be impossible or highly improbable to randomly draw </w:t>
+        <w:t xml:space="preserve"> samples to unique elements. For small values of S and N, it can be impossible or highly improbable </w:t>
+      </w:r>
+      <w:r>
+        <w:rPr>
+          <w:rFonts w:asciiTheme="majorHAnsi" w:eastAsia="Times New Roman" w:hAnsiTheme="majorHAnsi" w:cstheme="majorHAnsi"/>
+        </w:rPr>
+        <w:t>for the</w:t>
+      </w:r>
+      <w:r>
+        <w:rPr>
+          <w:rFonts w:asciiTheme="majorHAnsi" w:eastAsia="Times New Roman" w:hAnsiTheme="majorHAnsi" w:cstheme="majorHAnsi"/>
+        </w:rPr>
+        <w:t xml:space="preserve"> </w:t>
       </w:r>
       <w:r>
         <w:rPr>
@@ -2782,7 +3096,31 @@
         <w:rPr>
           <w:rFonts w:asciiTheme="majorHAnsi" w:eastAsia="Times New Roman" w:hAnsiTheme="majorHAnsi" w:cstheme="majorHAnsi"/>
         </w:rPr>
-        <w:t xml:space="preserve"> unique samples from the feasible set, but for large communities, all </w:t>
+        <w:t xml:space="preserve"> samples from the feasible set</w:t>
+      </w:r>
+      <w:r>
+        <w:rPr>
+          <w:rFonts w:asciiTheme="majorHAnsi" w:eastAsia="Times New Roman" w:hAnsiTheme="majorHAnsi" w:cstheme="majorHAnsi"/>
+        </w:rPr>
+        <w:t xml:space="preserve"> to </w:t>
+      </w:r>
+      <w:r>
+        <w:rPr>
+          <w:rFonts w:asciiTheme="majorHAnsi" w:eastAsia="Times New Roman" w:hAnsiTheme="majorHAnsi" w:cstheme="majorHAnsi"/>
+        </w:rPr>
+        <w:t xml:space="preserve">all </w:t>
+      </w:r>
+      <w:r>
+        <w:rPr>
+          <w:rFonts w:asciiTheme="majorHAnsi" w:eastAsia="Times New Roman" w:hAnsiTheme="majorHAnsi" w:cstheme="majorHAnsi"/>
+        </w:rPr>
+        <w:t>be unique,</w:t>
+      </w:r>
+      <w:r>
+        <w:rPr>
+          <w:rFonts w:asciiTheme="majorHAnsi" w:eastAsia="Times New Roman" w:hAnsiTheme="majorHAnsi" w:cstheme="majorHAnsi"/>
+        </w:rPr>
+        <w:t xml:space="preserve"> but for large communities, all </w:t>
       </w:r>
       <w:r>
         <w:rPr>
@@ -2836,7 +3174,25 @@
         <w:rPr>
           <w:rFonts w:asciiTheme="majorHAnsi" w:eastAsia="Times New Roman" w:hAnsiTheme="majorHAnsi" w:cstheme="majorHAnsi"/>
         </w:rPr>
-        <w:t>In the absence of any other process, an SAD with a particular S and N is likely to reflect whatever characteristics are common among the elements of its feasible set</w:t>
+        <w:t xml:space="preserve">In the absence of any other process, an SAD with a particular S and </w:t>
+      </w:r>
+      <w:r>
+        <w:rPr>
+          <w:rFonts w:asciiTheme="majorHAnsi" w:eastAsia="Times New Roman" w:hAnsiTheme="majorHAnsi" w:cstheme="majorHAnsi"/>
+        </w:rPr>
+        <w:t>N will</w:t>
+      </w:r>
+      <w:r>
+        <w:rPr>
+          <w:rFonts w:asciiTheme="majorHAnsi" w:eastAsia="Times New Roman" w:hAnsiTheme="majorHAnsi" w:cstheme="majorHAnsi"/>
+        </w:rPr>
+        <w:t xml:space="preserve"> reflect </w:t>
+      </w:r>
+      <w:r>
+        <w:rPr>
+          <w:rFonts w:asciiTheme="majorHAnsi" w:eastAsia="Times New Roman" w:hAnsiTheme="majorHAnsi" w:cstheme="majorHAnsi"/>
+        </w:rPr>
+        <w:t>the statistical properties of the feasible set for the same S and N</w:t>
       </w:r>
       <w:r>
         <w:rPr>
@@ -2878,13 +3234,19 @@
         <w:rPr>
           <w:rFonts w:asciiTheme="majorHAnsi" w:eastAsia="Times New Roman" w:hAnsiTheme="majorHAnsi" w:cstheme="majorHAnsi"/>
         </w:rPr>
-        <w:t>this shape</w:t>
-      </w:r>
-      <w:r>
-        <w:rPr>
-          <w:rFonts w:asciiTheme="majorHAnsi" w:eastAsia="Times New Roman" w:hAnsiTheme="majorHAnsi" w:cstheme="majorHAnsi"/>
-        </w:rPr>
-        <w:t xml:space="preserve"> are frequently used in the study of community structure and have been used specifically in the context of distinguishing observed SADs from the feasible set (Locey and White 2013). We focus on two metrics to describe the shape of the SAD, skewness and Simpson’s evenness. </w:t>
+        <w:t xml:space="preserve">this </w:t>
+      </w:r>
+      <w:r>
+        <w:rPr>
+          <w:rFonts w:asciiTheme="majorHAnsi" w:eastAsia="Times New Roman" w:hAnsiTheme="majorHAnsi" w:cstheme="majorHAnsi"/>
+        </w:rPr>
+        <w:t xml:space="preserve">shape </w:t>
+      </w:r>
+      <w:r>
+        <w:rPr>
+          <w:rFonts w:asciiTheme="majorHAnsi" w:eastAsia="Times New Roman" w:hAnsiTheme="majorHAnsi" w:cstheme="majorHAnsi"/>
+        </w:rPr>
+        <w:t xml:space="preserve">have been used specifically in the context of distinguishing observed SADs from the feasible set (Locey and White 2013). We focus on two metrics to describe the shape of the SAD, skewness and Simpson’s evenness. </w:t>
       </w:r>
       <w:r>
         <w:rPr>
@@ -2914,7 +3276,7 @@
         <w:rPr>
           <w:rFonts w:asciiTheme="majorHAnsi" w:eastAsia="Times New Roman" w:hAnsiTheme="majorHAnsi" w:cstheme="majorHAnsi"/>
         </w:rPr>
-        <w:t xml:space="preserve"> By calculating these metrics for each of the unique samples in the community’s sampled feasible set (see </w:t>
+        <w:t xml:space="preserve"> By calculating these metrics for each of the samples in the community’s sampled feasible set (see </w:t>
       </w:r>
       <w:r>
         <w:rPr>
@@ -2928,7 +3290,19 @@
         <w:rPr>
           <w:rFonts w:asciiTheme="majorHAnsi" w:eastAsia="Times New Roman" w:hAnsiTheme="majorHAnsi" w:cstheme="majorHAnsi"/>
         </w:rPr>
-        <w:t>above), we generated a distribution describing the general shape (i.e. evenness or skewness) that we expect from randomly generated SADs.</w:t>
+        <w:t xml:space="preserve">above), we generated a distribution describing the general shape (i.e. evenness or skewness) that we expect from </w:t>
+      </w:r>
+      <w:r>
+        <w:rPr>
+          <w:rFonts w:asciiTheme="majorHAnsi" w:eastAsia="Times New Roman" w:hAnsiTheme="majorHAnsi" w:cstheme="majorHAnsi"/>
+        </w:rPr>
+        <w:t>the statistically-</w:t>
+      </w:r>
+      <w:r>
+        <w:rPr>
+          <w:rFonts w:asciiTheme="majorHAnsi" w:eastAsia="Times New Roman" w:hAnsiTheme="majorHAnsi" w:cstheme="majorHAnsi"/>
+        </w:rPr>
+        <w:t>generated SADs.</w:t>
       </w:r>
       <w:r>
         <w:rPr>
@@ -2952,7 +3326,19 @@
         <w:rPr>
           <w:rFonts w:asciiTheme="majorHAnsi" w:eastAsia="Times New Roman" w:hAnsiTheme="majorHAnsi" w:cstheme="majorHAnsi"/>
         </w:rPr>
-        <w:t>, as implemented the R package “e1071”</w:t>
+        <w:t xml:space="preserve">, as implemented </w:t>
+      </w:r>
+      <w:r>
+        <w:rPr>
+          <w:rFonts w:asciiTheme="majorHAnsi" w:eastAsia="Times New Roman" w:hAnsiTheme="majorHAnsi" w:cstheme="majorHAnsi"/>
+        </w:rPr>
+        <w:t xml:space="preserve">in </w:t>
+      </w:r>
+      <w:r>
+        <w:rPr>
+          <w:rFonts w:asciiTheme="majorHAnsi" w:eastAsia="Times New Roman" w:hAnsiTheme="majorHAnsi" w:cstheme="majorHAnsi"/>
+        </w:rPr>
+        <w:t>the R package “e1071”</w:t>
       </w:r>
       <w:r>
         <w:rPr>
@@ -3073,7 +3459,67 @@
         <w:rPr>
           <w:rFonts w:asciiTheme="majorHAnsi" w:eastAsia="Times New Roman" w:hAnsiTheme="majorHAnsi" w:cstheme="majorHAnsi"/>
         </w:rPr>
-        <w:t xml:space="preserve"> and compared these observed values to the distributions of evenness and skewness obtained from that community’s sampled feasible set. An observed SAD’s deviation from its feasible set was determined by assessing what percent of values in its sampled distribution</w:t>
+        <w:t xml:space="preserve"> and compared these observed values to the distributions of evenness and skewness obtained from that community’s sampled feasible set.</w:t>
+      </w:r>
+      <w:r>
+        <w:rPr>
+          <w:rFonts w:asciiTheme="majorHAnsi" w:eastAsia="Times New Roman" w:hAnsiTheme="majorHAnsi" w:cstheme="majorHAnsi"/>
+        </w:rPr>
+        <w:t xml:space="preserve"> </w:t>
+      </w:r>
+      <w:r>
+        <w:rPr>
+          <w:rFonts w:asciiTheme="majorHAnsi" w:eastAsia="Times New Roman" w:hAnsiTheme="majorHAnsi" w:cstheme="majorHAnsi"/>
+        </w:rPr>
+        <w:t xml:space="preserve">An observed SAD’s deviation from its feasible set was determined by </w:t>
+      </w:r>
+      <w:r>
+        <w:rPr>
+          <w:rFonts w:asciiTheme="majorHAnsi" w:eastAsia="Times New Roman" w:hAnsiTheme="majorHAnsi" w:cstheme="majorHAnsi"/>
+        </w:rPr>
+        <w:t xml:space="preserve">computing the percentile rank of its skewness and evenness relative to the </w:t>
+      </w:r>
+      <w:r>
+        <w:rPr>
+          <w:rFonts w:asciiTheme="majorHAnsi" w:eastAsia="Times New Roman" w:hAnsiTheme="majorHAnsi" w:cstheme="majorHAnsi"/>
+        </w:rPr>
+        <w:t>sampled distributions for skewness and evenness</w:t>
+      </w:r>
+      <w:r>
+        <w:rPr>
+          <w:rFonts w:asciiTheme="majorHAnsi" w:eastAsia="Times New Roman" w:hAnsiTheme="majorHAnsi" w:cstheme="majorHAnsi"/>
+        </w:rPr>
+        <w:t>, respectively</w:t>
+      </w:r>
+      <w:r>
+        <w:rPr>
+          <w:rFonts w:asciiTheme="majorHAnsi" w:eastAsia="Times New Roman" w:hAnsiTheme="majorHAnsi" w:cstheme="majorHAnsi"/>
+        </w:rPr>
+        <w:t>.</w:t>
+      </w:r>
+      <w:r>
+        <w:rPr>
+          <w:rFonts w:asciiTheme="majorHAnsi" w:eastAsia="Times New Roman" w:hAnsiTheme="majorHAnsi" w:cstheme="majorHAnsi"/>
+        </w:rPr>
+        <w:t xml:space="preserve"> </w:t>
+      </w:r>
+      <w:r>
+        <w:rPr>
+          <w:rFonts w:asciiTheme="majorHAnsi" w:eastAsia="Times New Roman" w:hAnsiTheme="majorHAnsi" w:cstheme="majorHAnsi"/>
+        </w:rPr>
+        <w:t>Th</w:t>
+      </w:r>
+      <w:r>
+        <w:rPr>
+          <w:rFonts w:asciiTheme="majorHAnsi" w:eastAsia="Times New Roman" w:hAnsiTheme="majorHAnsi" w:cstheme="majorHAnsi"/>
+        </w:rPr>
+        <w:t>ese</w:t>
+      </w:r>
+      <w:r>
+        <w:rPr>
+          <w:rFonts w:asciiTheme="majorHAnsi" w:eastAsia="Times New Roman" w:hAnsiTheme="majorHAnsi" w:cstheme="majorHAnsi"/>
+        </w:rPr>
+        <w:t xml:space="preserve"> percentile rank</w:t>
       </w:r>
       <w:r>
         <w:rPr>
@@ -3091,13 +3537,37 @@
         <w:rPr>
           <w:rFonts w:asciiTheme="majorHAnsi" w:eastAsia="Times New Roman" w:hAnsiTheme="majorHAnsi" w:cstheme="majorHAnsi"/>
         </w:rPr>
-        <w:t xml:space="preserve">for skewness and evenness </w:t>
-      </w:r>
-      <w:r>
-        <w:rPr>
-          <w:rFonts w:asciiTheme="majorHAnsi" w:eastAsia="Times New Roman" w:hAnsiTheme="majorHAnsi" w:cstheme="majorHAnsi"/>
-        </w:rPr>
-        <w:t>were below the observed value</w:t>
+        <w:t>are</w:t>
+      </w:r>
+      <w:r>
+        <w:rPr>
+          <w:rFonts w:asciiTheme="majorHAnsi" w:eastAsia="Times New Roman" w:hAnsiTheme="majorHAnsi" w:cstheme="majorHAnsi"/>
+        </w:rPr>
+        <w:t xml:space="preserve"> comparable across different community sizes, allowing broad-scale assessment across wide ranges of S and N. </w:t>
+      </w:r>
+      <w:r>
+        <w:rPr>
+          <w:rFonts w:asciiTheme="majorHAnsi" w:eastAsia="Times New Roman" w:hAnsiTheme="majorHAnsi" w:cstheme="majorHAnsi"/>
+        </w:rPr>
+        <w:t>After aggregating across communities</w:t>
+      </w:r>
+      <w:r>
+        <w:rPr>
+          <w:rFonts w:asciiTheme="majorHAnsi" w:eastAsia="Times New Roman" w:hAnsiTheme="majorHAnsi" w:cstheme="majorHAnsi"/>
+        </w:rPr>
+        <w:t xml:space="preserve">, if </w:t>
+      </w:r>
+      <w:r>
+        <w:rPr>
+          <w:rFonts w:asciiTheme="majorHAnsi" w:eastAsia="Times New Roman" w:hAnsiTheme="majorHAnsi" w:cstheme="majorHAnsi"/>
+        </w:rPr>
+        <w:t>community abundance distributions reflect</w:t>
+      </w:r>
+      <w:r>
+        <w:rPr>
+          <w:rFonts w:asciiTheme="majorHAnsi" w:eastAsia="Times New Roman" w:hAnsiTheme="majorHAnsi" w:cstheme="majorHAnsi"/>
+        </w:rPr>
+        <w:t xml:space="preserve"> random draws from their feasible set</w:t>
       </w:r>
       <w:r>
         <w:rPr>
@@ -3109,67 +3579,133 @@
         <w:rPr>
           <w:rFonts w:asciiTheme="majorHAnsi" w:eastAsia="Times New Roman" w:hAnsiTheme="majorHAnsi" w:cstheme="majorHAnsi"/>
         </w:rPr>
+        <w:t>, their</w:t>
+      </w:r>
+      <w:r>
+        <w:rPr>
+          <w:rFonts w:asciiTheme="majorHAnsi" w:eastAsia="Times New Roman" w:hAnsiTheme="majorHAnsi" w:cstheme="majorHAnsi"/>
+        </w:rPr>
+        <w:t xml:space="preserve"> percentile rank values </w:t>
+      </w:r>
+      <w:r>
+        <w:rPr>
+          <w:rFonts w:asciiTheme="majorHAnsi" w:eastAsia="Times New Roman" w:hAnsiTheme="majorHAnsi" w:cstheme="majorHAnsi"/>
+        </w:rPr>
+        <w:t>should</w:t>
+      </w:r>
+      <w:r>
+        <w:rPr>
+          <w:rFonts w:asciiTheme="majorHAnsi" w:eastAsia="Times New Roman" w:hAnsiTheme="majorHAnsi" w:cstheme="majorHAnsi"/>
+        </w:rPr>
+        <w:t xml:space="preserve"> be uniformly distributed from 0 to 100. However, if observed SADs are consistently more skewed or even than their feasible sets, the percentile values will be </w:t>
+      </w:r>
+      <w:r>
+        <w:rPr>
+          <w:rFonts w:asciiTheme="majorHAnsi" w:eastAsia="Times New Roman" w:hAnsiTheme="majorHAnsi" w:cstheme="majorHAnsi"/>
+        </w:rPr>
+        <w:t>disproportionately concentrated towards the extremes.</w:t>
+      </w:r>
+      <w:r>
+        <w:rPr>
+          <w:rFonts w:asciiTheme="majorHAnsi" w:eastAsia="Times New Roman" w:hAnsiTheme="majorHAnsi" w:cstheme="majorHAnsi"/>
+        </w:rPr>
+        <w:t xml:space="preserve"> </w:t>
+      </w:r>
+      <w:r>
+        <w:rPr>
+          <w:rFonts w:asciiTheme="majorHAnsi" w:eastAsia="Times New Roman" w:hAnsiTheme="majorHAnsi" w:cstheme="majorHAnsi"/>
+        </w:rPr>
+        <w:t xml:space="preserve">This </w:t>
+      </w:r>
+      <w:r>
+        <w:rPr>
+          <w:rFonts w:asciiTheme="majorHAnsi" w:eastAsia="Times New Roman" w:hAnsiTheme="majorHAnsi" w:cstheme="majorHAnsi"/>
+        </w:rPr>
+        <w:t>comparison</w:t>
+      </w:r>
+      <w:r>
+        <w:rPr>
+          <w:rFonts w:asciiTheme="majorHAnsi" w:eastAsia="Times New Roman" w:hAnsiTheme="majorHAnsi" w:cstheme="majorHAnsi"/>
+        </w:rPr>
+        <w:t xml:space="preserve"> breaks down if there are very few unique values in the distribution</w:t>
+      </w:r>
+      <w:r>
+        <w:rPr>
+          <w:rFonts w:asciiTheme="majorHAnsi" w:eastAsia="Times New Roman" w:hAnsiTheme="majorHAnsi" w:cstheme="majorHAnsi"/>
+        </w:rPr>
+        <w:t>s of skewness and evenness</w:t>
+      </w:r>
+      <w:r>
+        <w:rPr>
+          <w:rFonts w:asciiTheme="majorHAnsi" w:eastAsia="Times New Roman" w:hAnsiTheme="majorHAnsi" w:cstheme="majorHAnsi"/>
+        </w:rPr>
+        <w:t xml:space="preserve">, which can occur for small feasible sets. </w:t>
+      </w:r>
+      <w:r>
+        <w:rPr>
+          <w:rFonts w:asciiTheme="majorHAnsi" w:eastAsia="Times New Roman" w:hAnsiTheme="majorHAnsi" w:cstheme="majorHAnsi"/>
+        </w:rPr>
+        <w:t>We</w:t>
+      </w:r>
+      <w:r>
+        <w:rPr>
+          <w:rFonts w:asciiTheme="majorHAnsi" w:eastAsia="Times New Roman" w:hAnsiTheme="majorHAnsi" w:cstheme="majorHAnsi"/>
+        </w:rPr>
+        <w:t xml:space="preserve"> therefore</w:t>
+      </w:r>
+      <w:r>
+        <w:rPr>
+          <w:rFonts w:asciiTheme="majorHAnsi" w:eastAsia="Times New Roman" w:hAnsiTheme="majorHAnsi" w:cstheme="majorHAnsi"/>
+        </w:rPr>
+        <w:t xml:space="preserve"> excluded </w:t>
+      </w:r>
+      <w:r>
+        <w:rPr>
+          <w:rFonts w:asciiTheme="majorHAnsi" w:eastAsia="Times New Roman" w:hAnsiTheme="majorHAnsi" w:cstheme="majorHAnsi"/>
+        </w:rPr>
+        <w:t>communities for which th</w:t>
+      </w:r>
+      <w:r>
+        <w:rPr>
+          <w:rFonts w:asciiTheme="majorHAnsi" w:eastAsia="Times New Roman" w:hAnsiTheme="majorHAnsi" w:cstheme="majorHAnsi"/>
+        </w:rPr>
+        <w:t xml:space="preserve">e distribution of </w:t>
+      </w:r>
+      <w:r>
+        <w:rPr>
+          <w:rFonts w:asciiTheme="majorHAnsi" w:eastAsia="Times New Roman" w:hAnsiTheme="majorHAnsi" w:cstheme="majorHAnsi"/>
+        </w:rPr>
+        <w:t xml:space="preserve">skewness or evenness values from the sampled feasible set </w:t>
+      </w:r>
+      <w:r>
+        <w:rPr>
+          <w:rFonts w:asciiTheme="majorHAnsi" w:eastAsia="Times New Roman" w:hAnsiTheme="majorHAnsi" w:cstheme="majorHAnsi"/>
+        </w:rPr>
+        <w:t>had fewer than 20 unique values</w:t>
+      </w:r>
+      <w:r>
+        <w:rPr>
+          <w:rFonts w:asciiTheme="majorHAnsi" w:eastAsia="Times New Roman" w:hAnsiTheme="majorHAnsi" w:cstheme="majorHAnsi"/>
+        </w:rPr>
+        <w:t xml:space="preserve"> (</w:t>
+      </w:r>
+      <w:r>
+        <w:rPr>
+          <w:rFonts w:asciiTheme="majorHAnsi" w:eastAsia="Times New Roman" w:hAnsiTheme="majorHAnsi" w:cstheme="majorHAnsi"/>
+        </w:rPr>
+        <w:t>in these cases, it is impossible for an observation to fall above or below the 95th or 5th percentile</w:t>
+      </w:r>
+      <w:r>
+        <w:rPr>
+          <w:rFonts w:asciiTheme="majorHAnsi" w:eastAsia="Times New Roman" w:hAnsiTheme="majorHAnsi" w:cstheme="majorHAnsi"/>
+        </w:rPr>
+        <w:t>, respectively)</w:t>
+      </w:r>
+      <w:r>
+        <w:rPr>
+          <w:rFonts w:asciiTheme="majorHAnsi" w:eastAsia="Times New Roman" w:hAnsiTheme="majorHAnsi" w:cstheme="majorHAnsi"/>
+        </w:rPr>
         <w:t xml:space="preserve">. </w:t>
-      </w:r>
-      <w:r>
-        <w:rPr>
-          <w:rFonts w:asciiTheme="majorHAnsi" w:eastAsia="Times New Roman" w:hAnsiTheme="majorHAnsi" w:cstheme="majorHAnsi"/>
-        </w:rPr>
-        <w:t xml:space="preserve">This percentile rank is comparable across different community sizes, allowing broad-scale assessment across wide ranges of S and N. </w:t>
-      </w:r>
-      <w:r>
-        <w:rPr>
-          <w:rFonts w:asciiTheme="majorHAnsi" w:eastAsia="Times New Roman" w:hAnsiTheme="majorHAnsi" w:cstheme="majorHAnsi"/>
-        </w:rPr>
-        <w:t>When we compare across communities, if communities tend to reflect random draws from their feasible set</w:t>
-      </w:r>
-      <w:r>
-        <w:rPr>
-          <w:rFonts w:asciiTheme="majorHAnsi" w:eastAsia="Times New Roman" w:hAnsiTheme="majorHAnsi" w:cstheme="majorHAnsi"/>
-        </w:rPr>
-        <w:t>, their</w:t>
-      </w:r>
-      <w:r>
-        <w:rPr>
-          <w:rFonts w:asciiTheme="majorHAnsi" w:eastAsia="Times New Roman" w:hAnsiTheme="majorHAnsi" w:cstheme="majorHAnsi"/>
-        </w:rPr>
-        <w:t xml:space="preserve"> percentile rank values </w:t>
-      </w:r>
-      <w:r>
-        <w:rPr>
-          <w:rFonts w:asciiTheme="majorHAnsi" w:eastAsia="Times New Roman" w:hAnsiTheme="majorHAnsi" w:cstheme="majorHAnsi"/>
-        </w:rPr>
-        <w:t>should</w:t>
-      </w:r>
-      <w:r>
-        <w:rPr>
-          <w:rFonts w:asciiTheme="majorHAnsi" w:eastAsia="Times New Roman" w:hAnsiTheme="majorHAnsi" w:cstheme="majorHAnsi"/>
-        </w:rPr>
-        <w:t xml:space="preserve"> be uniformly distributed from 0 to 100. However, if observed SADs are consistently more skewed or even than their feasible sets, the percentile values will be </w:t>
-      </w:r>
-      <w:r>
-        <w:rPr>
-          <w:rFonts w:asciiTheme="majorHAnsi" w:eastAsia="Times New Roman" w:hAnsiTheme="majorHAnsi" w:cstheme="majorHAnsi"/>
-        </w:rPr>
-        <w:t>disproportionately concentrated towards the extremes.</w:t>
-      </w:r>
-      <w:r>
-        <w:rPr>
-          <w:rFonts w:asciiTheme="majorHAnsi" w:eastAsia="Times New Roman" w:hAnsiTheme="majorHAnsi" w:cstheme="majorHAnsi"/>
-        </w:rPr>
-        <w:t xml:space="preserve"> </w:t>
-      </w:r>
-      <w:r>
-        <w:rPr>
-          <w:rFonts w:asciiTheme="majorHAnsi" w:eastAsia="Times New Roman" w:hAnsiTheme="majorHAnsi" w:cstheme="majorHAnsi"/>
-        </w:rPr>
-        <w:t xml:space="preserve">This logic breaks down if there are very few unique values in the distribution of possible values, which can occur for small feasible sets. </w:t>
-      </w:r>
-      <w:r>
-        <w:rPr>
-          <w:rFonts w:asciiTheme="majorHAnsi" w:eastAsia="Times New Roman" w:hAnsiTheme="majorHAnsi" w:cstheme="majorHAnsi"/>
-        </w:rPr>
-        <w:t xml:space="preserve">We excluded instances for which the distribution of possible values had fewer than 20 unique values, because in these cases, it is impossible for an observation to fall above or below the 95th or 5th percentile. </w:t>
       </w:r>
     </w:p>
     <w:p>
@@ -3201,7 +3737,7 @@
         <w:rPr>
           <w:rFonts w:asciiTheme="majorHAnsi" w:eastAsia="Times New Roman" w:hAnsiTheme="majorHAnsi" w:cstheme="majorHAnsi"/>
         </w:rPr>
-        <w:t>We also used these distributions</w:t>
+        <w:t>We also used the distributions</w:t>
       </w:r>
       <w:r>
         <w:rPr>
@@ -3237,25 +3773,55 @@
         <w:rPr>
           <w:rFonts w:asciiTheme="majorHAnsi" w:eastAsia="Times New Roman" w:hAnsiTheme="majorHAnsi" w:cstheme="majorHAnsi"/>
         </w:rPr>
-        <w:t xml:space="preserve">to describe the relative narrowness or breadth of the statistical </w:t>
-      </w:r>
-      <w:r>
-        <w:rPr>
-          <w:rFonts w:asciiTheme="majorHAnsi" w:eastAsia="Times New Roman" w:hAnsiTheme="majorHAnsi" w:cstheme="majorHAnsi"/>
-        </w:rPr>
-        <w:t>expectation</w:t>
-      </w:r>
-      <w:r>
-        <w:rPr>
-          <w:rFonts w:asciiTheme="majorHAnsi" w:eastAsia="Times New Roman" w:hAnsiTheme="majorHAnsi" w:cstheme="majorHAnsi"/>
-        </w:rPr>
-        <w:t xml:space="preserve"> over gradients of S and N</w:t>
-      </w:r>
-      <w:r>
-        <w:rPr>
-          <w:rFonts w:asciiTheme="majorHAnsi" w:eastAsia="Times New Roman" w:hAnsiTheme="majorHAnsi" w:cstheme="majorHAnsi"/>
-        </w:rPr>
-        <w:t>, in order to assess whether there could be challenges in determining whether small communities differ from their randomly-generated expectations.</w:t>
+        <w:t xml:space="preserve">to describe the relative </w:t>
+      </w:r>
+      <w:r>
+        <w:rPr>
+          <w:rFonts w:asciiTheme="majorHAnsi" w:eastAsia="Times New Roman" w:hAnsiTheme="majorHAnsi" w:cstheme="majorHAnsi"/>
+        </w:rPr>
+        <w:t xml:space="preserve">specificity </w:t>
+      </w:r>
+      <w:r>
+        <w:rPr>
+          <w:rFonts w:asciiTheme="majorHAnsi" w:eastAsia="Times New Roman" w:hAnsiTheme="majorHAnsi" w:cstheme="majorHAnsi"/>
+        </w:rPr>
+        <w:t>of the statistical</w:t>
+      </w:r>
+      <w:r>
+        <w:rPr>
+          <w:rFonts w:asciiTheme="majorHAnsi" w:eastAsia="Times New Roman" w:hAnsiTheme="majorHAnsi" w:cstheme="majorHAnsi"/>
+        </w:rPr>
+        <w:t xml:space="preserve"> baseline</w:t>
+      </w:r>
+      <w:r>
+        <w:rPr>
+          <w:rFonts w:asciiTheme="majorHAnsi" w:eastAsia="Times New Roman" w:hAnsiTheme="majorHAnsi" w:cstheme="majorHAnsi"/>
+        </w:rPr>
+        <w:t xml:space="preserve">, in order to assess whether there could be challenges in determining whether </w:t>
+      </w:r>
+      <w:r>
+        <w:rPr>
+          <w:rFonts w:asciiTheme="majorHAnsi" w:eastAsia="Times New Roman" w:hAnsiTheme="majorHAnsi" w:cstheme="majorHAnsi"/>
+        </w:rPr>
+        <w:t xml:space="preserve">observed </w:t>
+      </w:r>
+      <w:r>
+        <w:rPr>
+          <w:rFonts w:asciiTheme="majorHAnsi" w:eastAsia="Times New Roman" w:hAnsiTheme="majorHAnsi" w:cstheme="majorHAnsi"/>
+        </w:rPr>
+        <w:t xml:space="preserve">communities differ from </w:t>
+      </w:r>
+      <w:r>
+        <w:rPr>
+          <w:rFonts w:asciiTheme="majorHAnsi" w:eastAsia="Times New Roman" w:hAnsiTheme="majorHAnsi" w:cstheme="majorHAnsi"/>
+        </w:rPr>
+        <w:t>their statistical baselines</w:t>
+      </w:r>
+      <w:r>
+        <w:rPr>
+          <w:rFonts w:asciiTheme="majorHAnsi" w:eastAsia="Times New Roman" w:hAnsiTheme="majorHAnsi" w:cstheme="majorHAnsi"/>
+        </w:rPr>
+        <w:t>.</w:t>
       </w:r>
       <w:r>
         <w:rPr>
@@ -3267,7 +3833,19 @@
         <w:rPr>
           <w:rFonts w:asciiTheme="majorHAnsi" w:eastAsia="Times New Roman" w:hAnsiTheme="majorHAnsi" w:cstheme="majorHAnsi"/>
         </w:rPr>
-        <w:t xml:space="preserve">We quantified the narrowness of a distribution as the ratio of the range of values encompassed within </w:t>
+        <w:t xml:space="preserve">We quantified the narrowness of a </w:t>
+      </w:r>
+      <w:r>
+        <w:rPr>
+          <w:rFonts w:asciiTheme="majorHAnsi" w:eastAsia="Times New Roman" w:hAnsiTheme="majorHAnsi" w:cstheme="majorHAnsi"/>
+        </w:rPr>
+        <w:t>distribution</w:t>
+      </w:r>
+      <w:r>
+        <w:rPr>
+          <w:rFonts w:asciiTheme="majorHAnsi" w:eastAsia="Times New Roman" w:hAnsiTheme="majorHAnsi" w:cstheme="majorHAnsi"/>
+        </w:rPr>
+        <w:t xml:space="preserve"> as the ratio of the range of values encompassed within </w:t>
       </w:r>
       <w:r>
         <w:rPr>
@@ -3279,7 +3857,31 @@
         <w:rPr>
           <w:rFonts w:asciiTheme="majorHAnsi" w:eastAsia="Times New Roman" w:hAnsiTheme="majorHAnsi" w:cstheme="majorHAnsi"/>
         </w:rPr>
-        <w:t xml:space="preserve"> 95% interval to the full range of values in the distribution</w:t>
+        <w:t xml:space="preserve"> 95%</w:t>
+      </w:r>
+      <w:r>
+        <w:rPr>
+          <w:rFonts w:asciiTheme="majorHAnsi" w:eastAsia="Times New Roman" w:hAnsiTheme="majorHAnsi" w:cstheme="majorHAnsi"/>
+        </w:rPr>
+        <w:t xml:space="preserve"> density</w:t>
+      </w:r>
+      <w:r>
+        <w:rPr>
+          <w:rFonts w:asciiTheme="majorHAnsi" w:eastAsia="Times New Roman" w:hAnsiTheme="majorHAnsi" w:cstheme="majorHAnsi"/>
+        </w:rPr>
+        <w:t xml:space="preserve"> interval </w:t>
+      </w:r>
+      <w:r>
+        <w:rPr>
+          <w:rFonts w:asciiTheme="majorHAnsi" w:eastAsia="Times New Roman" w:hAnsiTheme="majorHAnsi" w:cstheme="majorHAnsi"/>
+        </w:rPr>
+        <w:t xml:space="preserve">relative </w:t>
+      </w:r>
+      <w:r>
+        <w:rPr>
+          <w:rFonts w:asciiTheme="majorHAnsi" w:eastAsia="Times New Roman" w:hAnsiTheme="majorHAnsi" w:cstheme="majorHAnsi"/>
+        </w:rPr>
+        <w:t>to the full range of values in the distribution</w:t>
       </w:r>
       <w:r>
         <w:rPr>
@@ -3287,7 +3889,7 @@
         </w:rPr>
         <w:t xml:space="preserve"> (</w:t>
       </w:r>
-      <w:commentRangeStart w:id="3"/>
+      <w:commentRangeStart w:id="4"/>
       <w:r>
         <w:fldChar w:fldCharType="begin"/>
       </w:r>
@@ -3311,12 +3913,12 @@
         </w:rPr>
         <w:fldChar w:fldCharType="end"/>
       </w:r>
-      <w:commentRangeEnd w:id="3"/>
+      <w:commentRangeEnd w:id="4"/>
       <w:r>
         <w:rPr>
           <w:rStyle w:val="CommentReference"/>
         </w:rPr>
-        <w:commentReference w:id="3"/>
+        <w:commentReference w:id="4"/>
       </w:r>
       <w:r>
         <w:rPr>
@@ -3422,7 +4024,7 @@
         </w:rPr>
         <w:t xml:space="preserve"> (</w:t>
       </w:r>
-      <w:commentRangeStart w:id="4"/>
+      <w:commentRangeStart w:id="5"/>
       <w:r>
         <w:rPr>
           <w:rFonts w:asciiTheme="majorHAnsi" w:eastAsia="Times New Roman" w:hAnsiTheme="majorHAnsi" w:cstheme="majorHAnsi"/>
@@ -3454,13 +4056,13 @@
         </w:rPr>
         <w:fldChar w:fldCharType="end"/>
       </w:r>
-      <w:commentRangeEnd w:id="4"/>
+      <w:commentRangeEnd w:id="5"/>
       <w:r>
         <w:rPr>
           <w:rStyle w:val="CommentReference"/>
           <w:rFonts w:asciiTheme="majorHAnsi" w:hAnsiTheme="majorHAnsi" w:cstheme="majorHAnsi"/>
         </w:rPr>
-        <w:commentReference w:id="4"/>
+        <w:commentReference w:id="5"/>
       </w:r>
       <w:r>
         <w:rPr>
@@ -3533,7 +4135,7 @@
         </w:rPr>
         <w:t xml:space="preserve"> much more frequently than would be expected by chance (</w:t>
       </w:r>
-      <w:commentRangeStart w:id="5"/>
+      <w:commentRangeStart w:id="6"/>
       <w:r>
         <w:fldChar w:fldCharType="begin"/>
       </w:r>
@@ -3581,13 +4183,13 @@
         </w:rPr>
         <w:t xml:space="preserve"> </w:t>
       </w:r>
-      <w:commentRangeEnd w:id="5"/>
+      <w:commentRangeEnd w:id="6"/>
       <w:r>
         <w:rPr>
           <w:rStyle w:val="CommentReference"/>
           <w:rFonts w:asciiTheme="majorHAnsi" w:hAnsiTheme="majorHAnsi" w:cstheme="majorHAnsi"/>
         </w:rPr>
-        <w:commentReference w:id="5"/>
+        <w:commentReference w:id="6"/>
       </w:r>
       <w:r>
         <w:rPr>
@@ -3605,7 +4207,19 @@
         <w:rPr>
           <w:rFonts w:asciiTheme="majorHAnsi" w:eastAsia="Times New Roman" w:hAnsiTheme="majorHAnsi" w:cstheme="majorHAnsi"/>
         </w:rPr>
-        <w:t xml:space="preserve">s. </w:t>
+        <w:t>s.</w:t>
+      </w:r>
+      <w:r>
+        <w:rPr>
+          <w:rFonts w:asciiTheme="majorHAnsi" w:eastAsia="Times New Roman" w:hAnsiTheme="majorHAnsi" w:cstheme="majorHAnsi"/>
+        </w:rPr>
+        <w:t xml:space="preserve"> We used one-tailed 95% intervals, because an earlier survey in this space (Locey and White 2013) found that the tendency is for empirical communities to be more skewed and less even than their feasible sets.</w:t>
+      </w:r>
+      <w:r>
+        <w:rPr>
+          <w:rFonts w:asciiTheme="majorHAnsi" w:eastAsia="Times New Roman" w:hAnsiTheme="majorHAnsi" w:cstheme="majorHAnsi"/>
+        </w:rPr>
+        <w:t xml:space="preserve"> </w:t>
       </w:r>
       <w:r>
         <w:rPr>
@@ -3617,7 +4231,31 @@
         <w:rPr>
           <w:rFonts w:asciiTheme="majorHAnsi" w:eastAsia="Times New Roman" w:hAnsiTheme="majorHAnsi" w:cstheme="majorHAnsi"/>
         </w:rPr>
-        <w:t xml:space="preserve"> These outcomes contrast with the results from the FIA dataset, for which percentile scores were near-uniformly distributed for skewness (5% of observations are more skewed than 95% of the feasible set), and much noisier than any of the other datasets for evenness (9% of observations are less even).</w:t>
+        <w:t xml:space="preserve"> These outcomes contrast with the results from the FIA dataset, for which percentile scores were near-uniformly distributed for skewness (5% of observations are more skewed than 95% of the feasible set), and </w:t>
+      </w:r>
+      <w:r>
+        <w:rPr>
+          <w:rFonts w:asciiTheme="majorHAnsi" w:eastAsia="Times New Roman" w:hAnsiTheme="majorHAnsi" w:cstheme="majorHAnsi"/>
+        </w:rPr>
+        <w:t>less</w:t>
+      </w:r>
+      <w:r>
+        <w:rPr>
+          <w:rFonts w:asciiTheme="majorHAnsi" w:eastAsia="Times New Roman" w:hAnsiTheme="majorHAnsi" w:cstheme="majorHAnsi"/>
+        </w:rPr>
+        <w:t xml:space="preserve"> </w:t>
+      </w:r>
+      <w:r>
+        <w:rPr>
+          <w:rFonts w:asciiTheme="majorHAnsi" w:eastAsia="Times New Roman" w:hAnsiTheme="majorHAnsi" w:cstheme="majorHAnsi"/>
+        </w:rPr>
+        <w:t>concentrated at the extreme</w:t>
+      </w:r>
+      <w:r>
+        <w:rPr>
+          <w:rFonts w:asciiTheme="majorHAnsi" w:eastAsia="Times New Roman" w:hAnsiTheme="majorHAnsi" w:cstheme="majorHAnsi"/>
+        </w:rPr>
+        <w:t xml:space="preserve"> than any of the other datasets for evenness (9% of observations are less even).</w:t>
       </w:r>
     </w:p>
     <w:p>
@@ -3647,7 +4285,25 @@
         <w:rPr>
           <w:rFonts w:asciiTheme="majorHAnsi" w:eastAsia="Times New Roman" w:hAnsiTheme="majorHAnsi" w:cstheme="majorHAnsi"/>
         </w:rPr>
-        <w:t>Over the range of communities we analyzed, the statistical expectation for both skewness and evenness narrows considerably as the size of the feasible set increases (</w:t>
+        <w:t>Across the</w:t>
+      </w:r>
+      <w:r>
+        <w:rPr>
+          <w:rFonts w:asciiTheme="majorHAnsi" w:eastAsia="Times New Roman" w:hAnsiTheme="majorHAnsi" w:cstheme="majorHAnsi"/>
+        </w:rPr>
+        <w:t xml:space="preserve"> communities we analyzed, the statistical </w:t>
+      </w:r>
+      <w:r>
+        <w:rPr>
+          <w:rFonts w:asciiTheme="majorHAnsi" w:eastAsia="Times New Roman" w:hAnsiTheme="majorHAnsi" w:cstheme="majorHAnsi"/>
+        </w:rPr>
+        <w:t>baseline</w:t>
+      </w:r>
+      <w:r>
+        <w:rPr>
+          <w:rFonts w:asciiTheme="majorHAnsi" w:eastAsia="Times New Roman" w:hAnsiTheme="majorHAnsi" w:cstheme="majorHAnsi"/>
+        </w:rPr>
+        <w:t xml:space="preserve"> for both skewness and evenness narrows considerably as the size of the feasible set increases (</w:t>
       </w:r>
       <w:hyperlink w:anchor="_Figure_2:_95%" w:history="1">
         <w:r>
@@ -3664,7 +4320,7 @@
         </w:rPr>
         <w:t xml:space="preserve">, </w:t>
       </w:r>
-      <w:commentRangeStart w:id="6"/>
+      <w:commentRangeStart w:id="7"/>
       <w:r>
         <w:fldChar w:fldCharType="begin"/>
       </w:r>
@@ -3691,13 +4347,13 @@
         </w:rPr>
         <w:fldChar w:fldCharType="end"/>
       </w:r>
-      <w:commentRangeEnd w:id="6"/>
+      <w:commentRangeEnd w:id="7"/>
       <w:r>
         <w:rPr>
           <w:rStyle w:val="CommentReference"/>
           <w:rFonts w:asciiTheme="majorHAnsi" w:hAnsiTheme="majorHAnsi" w:cstheme="majorHAnsi"/>
         </w:rPr>
-        <w:commentReference w:id="6"/>
+        <w:commentReference w:id="7"/>
       </w:r>
       <w:r>
         <w:rPr>
@@ -3715,7 +4371,25 @@
         <w:rPr>
           <w:rFonts w:asciiTheme="majorHAnsi" w:eastAsia="Times New Roman" w:hAnsiTheme="majorHAnsi" w:cstheme="majorHAnsi"/>
         </w:rPr>
-        <w:t xml:space="preserve">, or number of elements, </w:t>
+        <w:t xml:space="preserve"> (</w:t>
+      </w:r>
+      <w:r>
+        <w:rPr>
+          <w:rFonts w:asciiTheme="majorHAnsi" w:eastAsia="Times New Roman" w:hAnsiTheme="majorHAnsi" w:cstheme="majorHAnsi"/>
+        </w:rPr>
+        <w:t>or number of elements</w:t>
+      </w:r>
+      <w:r>
+        <w:rPr>
+          <w:rFonts w:asciiTheme="majorHAnsi" w:eastAsia="Times New Roman" w:hAnsiTheme="majorHAnsi" w:cstheme="majorHAnsi"/>
+        </w:rPr>
+        <w:t>)</w:t>
+      </w:r>
+      <w:r>
+        <w:rPr>
+          <w:rFonts w:asciiTheme="majorHAnsi" w:eastAsia="Times New Roman" w:hAnsiTheme="majorHAnsi" w:cstheme="majorHAnsi"/>
+        </w:rPr>
+        <w:t xml:space="preserve"> </w:t>
       </w:r>
       <w:r>
         <w:rPr>
@@ -3823,6 +4497,12 @@
         <w:rPr>
           <w:rFonts w:asciiTheme="majorHAnsi" w:eastAsia="Times New Roman" w:hAnsiTheme="majorHAnsi" w:cstheme="majorHAnsi"/>
         </w:rPr>
+        <w:t xml:space="preserve"> (for skewness), or a large proportion of the range (for evenness)</w:t>
+      </w:r>
+      <w:r>
+        <w:rPr>
+          <w:rFonts w:asciiTheme="majorHAnsi" w:eastAsia="Times New Roman" w:hAnsiTheme="majorHAnsi" w:cstheme="majorHAnsi"/>
+        </w:rPr>
         <w:t xml:space="preserve">, reflecting </w:t>
       </w:r>
       <w:r>
@@ -3855,7 +4535,7 @@
         </w:rPr>
         <w:t>(</w:t>
       </w:r>
-      <w:commentRangeStart w:id="7"/>
+      <w:commentRangeStart w:id="8"/>
       <w:r>
         <w:fldChar w:fldCharType="begin"/>
       </w:r>
@@ -3882,13 +4562,13 @@
         </w:rPr>
         <w:fldChar w:fldCharType="end"/>
       </w:r>
-      <w:commentRangeEnd w:id="7"/>
+      <w:commentRangeEnd w:id="8"/>
       <w:r>
         <w:rPr>
           <w:rStyle w:val="CommentReference"/>
           <w:rFonts w:asciiTheme="majorHAnsi" w:hAnsiTheme="majorHAnsi" w:cstheme="majorHAnsi"/>
         </w:rPr>
-        <w:commentReference w:id="7"/>
+        <w:commentReference w:id="8"/>
       </w:r>
       <w:r>
         <w:rPr>
@@ -3903,6 +4583,7 @@
           <w:rFonts w:asciiTheme="majorHAnsi" w:eastAsia="Times New Roman" w:hAnsiTheme="majorHAnsi" w:cstheme="majorHAnsi"/>
         </w:rPr>
       </w:pPr>
+      <w:commentRangeStart w:id="9"/>
       <w:r>
         <w:rPr>
           <w:rFonts w:asciiTheme="majorHAnsi" w:eastAsia="Times New Roman" w:hAnsiTheme="majorHAnsi" w:cstheme="majorHAnsi"/>
@@ -3919,6 +4600,13 @@
         </w:rPr>
         <w:t>iscussion</w:t>
       </w:r>
+      <w:commentRangeEnd w:id="9"/>
+      <w:r>
+        <w:rPr>
+          <w:rStyle w:val="CommentReference"/>
+        </w:rPr>
+        <w:commentReference w:id="9"/>
+      </w:r>
     </w:p>
     <w:p>
       <w:pPr>
@@ -4323,20 +5011,20 @@
         </w:rPr>
         <w:t>. When we compared the distributions of shape metrics from small communities to those for large ones, we found that samples from the feasible sets for small communities do indeed generate broader distributions of evenness, and especially skewness, than those for large communities (</w:t>
       </w:r>
-      <w:commentRangeStart w:id="8"/>
+      <w:commentRangeStart w:id="10"/>
       <w:r>
         <w:rPr>
           <w:rFonts w:asciiTheme="majorHAnsi" w:eastAsia="Times New Roman" w:hAnsiTheme="majorHAnsi" w:cstheme="majorHAnsi"/>
         </w:rPr>
         <w:t>Figure</w:t>
       </w:r>
-      <w:commentRangeEnd w:id="8"/>
+      <w:commentRangeEnd w:id="10"/>
       <w:r>
         <w:rPr>
           <w:rStyle w:val="CommentReference"/>
           <w:rFonts w:asciiTheme="majorHAnsi" w:hAnsiTheme="majorHAnsi" w:cstheme="majorHAnsi"/>
         </w:rPr>
-        <w:commentReference w:id="8"/>
+        <w:commentReference w:id="10"/>
       </w:r>
       <w:r>
         <w:rPr>
@@ -4437,7 +5125,7 @@
         </w:rPr>
         <w:t xml:space="preserve">, </w:t>
       </w:r>
-      <w:commentRangeStart w:id="9"/>
+      <w:commentRangeStart w:id="11"/>
       <w:r>
         <w:fldChar w:fldCharType="begin"/>
       </w:r>
@@ -4464,13 +5152,13 @@
         </w:rPr>
         <w:fldChar w:fldCharType="end"/>
       </w:r>
-      <w:commentRangeEnd w:id="9"/>
+      <w:commentRangeEnd w:id="11"/>
       <w:r>
         <w:rPr>
           <w:rStyle w:val="CommentReference"/>
           <w:rFonts w:asciiTheme="majorHAnsi" w:hAnsiTheme="majorHAnsi" w:cstheme="majorHAnsi"/>
         </w:rPr>
-        <w:commentReference w:id="9"/>
+        <w:commentReference w:id="11"/>
       </w:r>
       <w:r>
         <w:rPr>
@@ -5018,7 +5706,7 @@
           <w:bCs/>
         </w:rPr>
       </w:pPr>
-      <w:commentRangeStart w:id="10"/>
+      <w:commentRangeStart w:id="12"/>
       <w:r>
         <w:rPr>
           <w:rFonts w:asciiTheme="majorHAnsi" w:eastAsia="Times New Roman" w:hAnsiTheme="majorHAnsi" w:cstheme="majorHAnsi"/>
@@ -5027,13 +5715,13 @@
         </w:rPr>
         <w:t>Figures</w:t>
       </w:r>
-      <w:commentRangeEnd w:id="10"/>
+      <w:commentRangeEnd w:id="12"/>
       <w:r>
         <w:rPr>
           <w:rStyle w:val="CommentReference"/>
           <w:rFonts w:asciiTheme="majorHAnsi" w:hAnsiTheme="majorHAnsi" w:cstheme="majorHAnsi"/>
         </w:rPr>
-        <w:commentReference w:id="10"/>
+        <w:commentReference w:id="12"/>
       </w:r>
     </w:p>
     <w:p>
@@ -5043,9 +5731,9 @@
           <w:rFonts w:eastAsia="Times New Roman" w:cstheme="majorHAnsi"/>
         </w:rPr>
       </w:pPr>
-      <w:bookmarkStart w:id="11" w:name="_Figure_1:_Communities"/>
-      <w:bookmarkEnd w:id="11"/>
-      <w:commentRangeStart w:id="12"/>
+      <w:bookmarkStart w:id="13" w:name="_Figure_1:_Communities"/>
+      <w:bookmarkEnd w:id="13"/>
+      <w:commentRangeStart w:id="14"/>
       <w:r>
         <w:rPr>
           <w:rFonts w:eastAsia="Times New Roman" w:cstheme="majorHAnsi"/>
@@ -5064,14 +5752,14 @@
         </w:rPr>
         <w:t xml:space="preserve"> by dataset, S, N</w:t>
       </w:r>
-      <w:commentRangeEnd w:id="12"/>
+      <w:commentRangeEnd w:id="14"/>
       <w:r>
         <w:rPr>
           <w:rStyle w:val="CommentReference"/>
           <w:rFonts w:eastAsiaTheme="minorHAnsi" w:cstheme="majorHAnsi"/>
           <w:color w:val="auto"/>
         </w:rPr>
-        <w:commentReference w:id="12"/>
+        <w:commentReference w:id="14"/>
       </w:r>
     </w:p>
     <w:p>
@@ -5081,34 +5769,32 @@
           <w:rFonts w:cstheme="majorHAnsi"/>
         </w:rPr>
       </w:pPr>
-      <w:bookmarkStart w:id="13" w:name="_Figure_1:_S0,"/>
-      <w:bookmarkStart w:id="14" w:name="_Figure_0:_Distribution"/>
-      <w:bookmarkStart w:id="15" w:name="_Figure_1.5:_Datasets"/>
-      <w:bookmarkStart w:id="16" w:name="_Figure_1.75:_Nparts"/>
-      <w:bookmarkStart w:id="17" w:name="_Figure_1:_Number"/>
-      <w:bookmarkStart w:id="18" w:name="_Figure_1.875:_Nparts"/>
-      <w:bookmarkStart w:id="19" w:name="_Figure_2:_Self-similarity"/>
-      <w:bookmarkStart w:id="20" w:name="_Figure_2:_Narrowness"/>
-      <w:bookmarkStart w:id="21" w:name="_Figure_3:_Self-similarity"/>
-      <w:bookmarkStart w:id="22" w:name="_Figure_3:_Skewness"/>
-      <w:bookmarkStart w:id="23" w:name="_Figure_3.5_Self"/>
-      <w:bookmarkStart w:id="24" w:name="_Figure_4:_Overall"/>
-      <w:bookmarkStart w:id="25" w:name="_Figure_4:_Simpson"/>
-      <w:bookmarkStart w:id="26" w:name="_Figure_6:_Skewness"/>
-      <w:bookmarkStart w:id="27" w:name="_Figure_7:_Skewness"/>
-      <w:bookmarkStart w:id="28" w:name="_Figure_8:_Simpson"/>
-      <w:bookmarkStart w:id="29" w:name="_Figure_9:_Simpson"/>
-      <w:bookmarkStart w:id="30" w:name="_Figure_10:_Skewness"/>
-      <w:bookmarkStart w:id="31" w:name="_Figure_11:_Simpson"/>
-      <w:bookmarkStart w:id="32" w:name="_Figure_12:_Simpson"/>
-      <w:bookmarkStart w:id="33" w:name="_Figure_13:_Skewness"/>
-      <w:bookmarkStart w:id="34" w:name="_Figure_14:_Skewness"/>
-      <w:bookmarkStart w:id="35" w:name="_Figure_15:_Rarefied"/>
-      <w:bookmarkStart w:id="36" w:name="_Figure_16:_Rarefied"/>
-      <w:bookmarkStart w:id="37" w:name="_Table_1:_Proportion"/>
-      <w:bookmarkStart w:id="38" w:name="_Table_2:_Proportion"/>
-      <w:bookmarkEnd w:id="13"/>
-      <w:bookmarkEnd w:id="14"/>
+      <w:bookmarkStart w:id="15" w:name="_Figure_1:_S0,"/>
+      <w:bookmarkStart w:id="16" w:name="_Figure_0:_Distribution"/>
+      <w:bookmarkStart w:id="17" w:name="_Figure_1.5:_Datasets"/>
+      <w:bookmarkStart w:id="18" w:name="_Figure_1.75:_Nparts"/>
+      <w:bookmarkStart w:id="19" w:name="_Figure_1:_Number"/>
+      <w:bookmarkStart w:id="20" w:name="_Figure_1.875:_Nparts"/>
+      <w:bookmarkStart w:id="21" w:name="_Figure_2:_Self-similarity"/>
+      <w:bookmarkStart w:id="22" w:name="_Figure_2:_Narrowness"/>
+      <w:bookmarkStart w:id="23" w:name="_Figure_3:_Self-similarity"/>
+      <w:bookmarkStart w:id="24" w:name="_Figure_3:_Skewness"/>
+      <w:bookmarkStart w:id="25" w:name="_Figure_3.5_Self"/>
+      <w:bookmarkStart w:id="26" w:name="_Figure_4:_Overall"/>
+      <w:bookmarkStart w:id="27" w:name="_Figure_4:_Simpson"/>
+      <w:bookmarkStart w:id="28" w:name="_Figure_6:_Skewness"/>
+      <w:bookmarkStart w:id="29" w:name="_Figure_7:_Skewness"/>
+      <w:bookmarkStart w:id="30" w:name="_Figure_8:_Simpson"/>
+      <w:bookmarkStart w:id="31" w:name="_Figure_9:_Simpson"/>
+      <w:bookmarkStart w:id="32" w:name="_Figure_10:_Skewness"/>
+      <w:bookmarkStart w:id="33" w:name="_Figure_11:_Simpson"/>
+      <w:bookmarkStart w:id="34" w:name="_Figure_12:_Simpson"/>
+      <w:bookmarkStart w:id="35" w:name="_Figure_13:_Skewness"/>
+      <w:bookmarkStart w:id="36" w:name="_Figure_14:_Skewness"/>
+      <w:bookmarkStart w:id="37" w:name="_Figure_15:_Rarefied"/>
+      <w:bookmarkStart w:id="38" w:name="_Figure_16:_Rarefied"/>
+      <w:bookmarkStart w:id="39" w:name="_Table_1:_Proportion"/>
+      <w:bookmarkStart w:id="40" w:name="_Table_2:_Proportion"/>
       <w:bookmarkEnd w:id="15"/>
       <w:bookmarkEnd w:id="16"/>
       <w:bookmarkEnd w:id="17"/>
@@ -5133,6 +5819,8 @@
       <w:bookmarkEnd w:id="36"/>
       <w:bookmarkEnd w:id="37"/>
       <w:bookmarkEnd w:id="38"/>
+      <w:bookmarkEnd w:id="39"/>
+      <w:bookmarkEnd w:id="40"/>
       <w:r>
         <w:rPr>
           <w:rFonts w:cstheme="majorHAnsi"/>
@@ -5214,29 +5902,29 @@
           <w:rFonts w:cstheme="majorHAnsi"/>
         </w:rPr>
       </w:pPr>
-      <w:bookmarkStart w:id="39" w:name="_Figure_2:_95%"/>
-      <w:bookmarkEnd w:id="39"/>
+      <w:bookmarkStart w:id="41" w:name="_Figure_2:_95%"/>
+      <w:bookmarkEnd w:id="41"/>
       <w:r>
         <w:rPr>
           <w:rFonts w:cstheme="majorHAnsi"/>
         </w:rPr>
         <w:t xml:space="preserve">Figure 2: 95% ratio </w:t>
       </w:r>
-      <w:commentRangeStart w:id="40"/>
+      <w:commentRangeStart w:id="42"/>
       <w:r>
         <w:rPr>
           <w:rFonts w:cstheme="majorHAnsi"/>
         </w:rPr>
         <w:t>illustration</w:t>
       </w:r>
-      <w:commentRangeEnd w:id="40"/>
+      <w:commentRangeEnd w:id="42"/>
       <w:r>
         <w:rPr>
           <w:rStyle w:val="CommentReference"/>
           <w:rFonts w:eastAsiaTheme="minorHAnsi" w:cstheme="majorHAnsi"/>
           <w:color w:val="auto"/>
         </w:rPr>
-        <w:commentReference w:id="40"/>
+        <w:commentReference w:id="42"/>
       </w:r>
     </w:p>
     <w:p>
@@ -5528,10 +6216,10 @@
           <w:rFonts w:cstheme="majorHAnsi"/>
         </w:rPr>
       </w:pPr>
-      <w:bookmarkStart w:id="41" w:name="_Figure_3:_Skewness_1"/>
-      <w:bookmarkStart w:id="42" w:name="_Figure_3:_Overall"/>
-      <w:bookmarkEnd w:id="41"/>
-      <w:bookmarkEnd w:id="42"/>
+      <w:bookmarkStart w:id="43" w:name="_Figure_3:_Skewness_1"/>
+      <w:bookmarkStart w:id="44" w:name="_Figure_3:_Overall"/>
+      <w:bookmarkEnd w:id="43"/>
+      <w:bookmarkEnd w:id="44"/>
       <w:r>
         <w:rPr>
           <w:rFonts w:cstheme="majorHAnsi"/>
@@ -5544,21 +6232,21 @@
         </w:rPr>
         <w:t xml:space="preserve">: Overall percentile </w:t>
       </w:r>
-      <w:commentRangeStart w:id="43"/>
+      <w:commentRangeStart w:id="45"/>
       <w:r>
         <w:rPr>
           <w:rFonts w:cstheme="majorHAnsi"/>
         </w:rPr>
         <w:t>results</w:t>
       </w:r>
-      <w:commentRangeEnd w:id="43"/>
+      <w:commentRangeEnd w:id="45"/>
       <w:r>
         <w:rPr>
           <w:rStyle w:val="CommentReference"/>
           <w:rFonts w:eastAsiaTheme="minorHAnsi" w:cstheme="majorHAnsi"/>
           <w:color w:val="auto"/>
         </w:rPr>
-        <w:commentReference w:id="43"/>
+        <w:commentReference w:id="45"/>
       </w:r>
       <w:r>
         <w:rPr>
@@ -5668,8 +6356,8 @@
           <w:rFonts w:asciiTheme="majorHAnsi" w:hAnsiTheme="majorHAnsi" w:cstheme="majorHAnsi"/>
         </w:rPr>
       </w:pPr>
-      <w:bookmarkStart w:id="44" w:name="_Figure_4:_Evenness"/>
-      <w:bookmarkEnd w:id="44"/>
+      <w:bookmarkStart w:id="46" w:name="_Figure_4:_Evenness"/>
+      <w:bookmarkEnd w:id="46"/>
     </w:p>
     <w:p>
       <w:pPr>
@@ -5767,9 +6455,9 @@
           <w:rFonts w:cstheme="majorHAnsi"/>
         </w:rPr>
       </w:pPr>
-      <w:bookmarkStart w:id="45" w:name="_Table_1:_Percentile"/>
-      <w:bookmarkEnd w:id="45"/>
-      <w:commentRangeStart w:id="46"/>
+      <w:bookmarkStart w:id="47" w:name="_Table_1:_Percentile"/>
+      <w:bookmarkEnd w:id="47"/>
+      <w:commentRangeStart w:id="48"/>
       <w:r>
         <w:rPr>
           <w:rFonts w:cstheme="majorHAnsi"/>
@@ -5790,14 +6478,14 @@
         </w:rPr>
         <w:t>move to supplement)</w:t>
       </w:r>
-      <w:commentRangeEnd w:id="46"/>
+      <w:commentRangeEnd w:id="48"/>
       <w:r>
         <w:rPr>
           <w:rStyle w:val="CommentReference"/>
           <w:rFonts w:eastAsiaTheme="minorHAnsi" w:cstheme="majorHAnsi"/>
           <w:color w:val="auto"/>
         </w:rPr>
-        <w:commentReference w:id="46"/>
+        <w:commentReference w:id="48"/>
       </w:r>
     </w:p>
     <w:p>
@@ -7041,9 +7729,9 @@
           <w:rFonts w:cstheme="majorHAnsi"/>
         </w:rPr>
       </w:pPr>
-      <w:bookmarkStart w:id="47" w:name="_Figure_5:_95%"/>
-      <w:bookmarkEnd w:id="47"/>
-      <w:commentRangeStart w:id="48"/>
+      <w:bookmarkStart w:id="49" w:name="_Figure_5:_95%"/>
+      <w:bookmarkEnd w:id="49"/>
+      <w:commentRangeStart w:id="50"/>
       <w:r>
         <w:rPr>
           <w:rFonts w:cstheme="majorHAnsi"/>
@@ -7076,14 +7764,14 @@
         </w:rPr>
         <w:t>(move to supplement)</w:t>
       </w:r>
-      <w:commentRangeEnd w:id="48"/>
+      <w:commentRangeEnd w:id="50"/>
       <w:r>
         <w:rPr>
           <w:rStyle w:val="CommentReference"/>
           <w:rFonts w:eastAsiaTheme="minorHAnsi" w:cstheme="majorHAnsi"/>
           <w:color w:val="auto"/>
         </w:rPr>
-        <w:commentReference w:id="48"/>
+        <w:commentReference w:id="50"/>
       </w:r>
     </w:p>
     <w:p>
@@ -7283,23 +7971,23 @@
           <w:rFonts w:cstheme="majorHAnsi"/>
         </w:rPr>
       </w:pPr>
-      <w:bookmarkStart w:id="49" w:name="_Figure_7:_Distribution"/>
-      <w:bookmarkEnd w:id="49"/>
-      <w:commentRangeStart w:id="50"/>
+      <w:bookmarkStart w:id="51" w:name="_Figure_7:_Distribution"/>
+      <w:bookmarkEnd w:id="51"/>
+      <w:commentRangeStart w:id="52"/>
       <w:r>
         <w:rPr>
           <w:rFonts w:cstheme="majorHAnsi"/>
         </w:rPr>
         <w:t>Figure 7: Distribution of 95% intervals by dataset</w:t>
       </w:r>
-      <w:commentRangeEnd w:id="50"/>
+      <w:commentRangeEnd w:id="52"/>
       <w:r>
         <w:rPr>
           <w:rStyle w:val="CommentReference"/>
           <w:rFonts w:eastAsiaTheme="minorHAnsi" w:cstheme="majorHAnsi"/>
           <w:color w:val="auto"/>
         </w:rPr>
-        <w:commentReference w:id="50"/>
+        <w:commentReference w:id="52"/>
       </w:r>
     </w:p>
     <w:p>
@@ -7454,29 +8142,29 @@
           <w:rFonts w:cstheme="majorHAnsi"/>
         </w:rPr>
       </w:pPr>
-      <w:bookmarkStart w:id="51" w:name="_Figure_8:_Direct"/>
-      <w:bookmarkEnd w:id="51"/>
+      <w:bookmarkStart w:id="53" w:name="_Figure_8:_Direct"/>
+      <w:bookmarkEnd w:id="53"/>
       <w:r>
         <w:rPr>
           <w:rFonts w:cstheme="majorHAnsi"/>
         </w:rPr>
         <w:t xml:space="preserve">Figure 8: Direct comparison of FIA and similarly sized </w:t>
       </w:r>
-      <w:commentRangeStart w:id="52"/>
+      <w:commentRangeStart w:id="54"/>
       <w:r>
         <w:rPr>
           <w:rFonts w:cstheme="majorHAnsi"/>
         </w:rPr>
         <w:t>sites</w:t>
       </w:r>
-      <w:commentRangeEnd w:id="52"/>
+      <w:commentRangeEnd w:id="54"/>
       <w:r>
         <w:rPr>
           <w:rStyle w:val="CommentReference"/>
           <w:rFonts w:eastAsiaTheme="minorHAnsi" w:cstheme="majorHAnsi"/>
           <w:color w:val="auto"/>
         </w:rPr>
-        <w:commentReference w:id="52"/>
+        <w:commentReference w:id="54"/>
       </w:r>
     </w:p>
     <w:p>
@@ -7667,8 +8355,8 @@
           <w:rFonts w:cstheme="majorHAnsi"/>
         </w:rPr>
       </w:pPr>
-      <w:bookmarkStart w:id="53" w:name="_Table_2:_Percentile"/>
-      <w:bookmarkEnd w:id="53"/>
+      <w:bookmarkStart w:id="55" w:name="_Table_2:_Percentile"/>
+      <w:bookmarkEnd w:id="55"/>
       <w:r>
         <w:rPr>
           <w:rFonts w:cstheme="majorHAnsi"/>
@@ -7689,7 +8377,7 @@
         </w:rPr>
         <w:t xml:space="preserve">(move to </w:t>
       </w:r>
-      <w:commentRangeStart w:id="54"/>
+      <w:commentRangeStart w:id="56"/>
       <w:r>
         <w:rPr>
           <w:rFonts w:cstheme="majorHAnsi"/>
@@ -7698,14 +8386,14 @@
         </w:rPr>
         <w:t>supplement</w:t>
       </w:r>
-      <w:commentRangeEnd w:id="54"/>
+      <w:commentRangeEnd w:id="56"/>
       <w:r>
         <w:rPr>
           <w:rStyle w:val="CommentReference"/>
           <w:rFonts w:asciiTheme="minorHAnsi" w:eastAsiaTheme="minorHAnsi" w:hAnsiTheme="minorHAnsi" w:cstheme="minorBidi"/>
           <w:color w:val="auto"/>
         </w:rPr>
-        <w:commentReference w:id="54"/>
+        <w:commentReference w:id="56"/>
       </w:r>
       <w:r>
         <w:rPr>
@@ -9121,7 +9809,23 @@
       </w:r>
     </w:p>
   </w:comment>
-  <w:comment w:id="3" w:author="Diaz,Renata M" w:date="2020-10-14T14:12:00Z" w:initials="DM">
+  <w:comment w:id="3" w:author="Ye,Hao" w:date="2020-11-05T16:55:00Z" w:initials="Y">
+    <w:p>
+      <w:pPr>
+        <w:pStyle w:val="CommentText"/>
+      </w:pPr>
+      <w:r>
+        <w:rPr>
+          <w:rStyle w:val="CommentReference"/>
+        </w:rPr>
+        <w:annotationRef/>
+      </w:r>
+      <w:r>
+        <w:t>Not sure if you want to add that letting 1,3,5 be a different SAD than 3,1,5 would impose an additional assumption about the individual species having specific abundances. So the definition as written is more of a minimal null hypothesis.</w:t>
+      </w:r>
+    </w:p>
+  </w:comment>
+  <w:comment w:id="4" w:author="Diaz,Renata M" w:date="2020-10-14T14:12:00Z" w:initials="DM">
     <w:p>
       <w:pPr>
         <w:pStyle w:val="CommentText"/>
@@ -9152,7 +9856,7 @@
       </w:hyperlink>
     </w:p>
   </w:comment>
-  <w:comment w:id="4" w:author="Diaz,Renata M" w:date="2020-10-13T14:14:00Z" w:initials="DM">
+  <w:comment w:id="5" w:author="Diaz,Renata M" w:date="2020-10-13T14:14:00Z" w:initials="DM">
     <w:p>
       <w:pPr>
         <w:pStyle w:val="CommentText"/>
@@ -9179,7 +9883,7 @@
       </w:r>
     </w:p>
   </w:comment>
-  <w:comment w:id="5" w:author="Diaz,Renata M" w:date="2020-10-14T12:41:00Z" w:initials="DM">
+  <w:comment w:id="6" w:author="Diaz,Renata M" w:date="2020-10-14T12:41:00Z" w:initials="DM">
     <w:p>
       <w:pPr>
         <w:pStyle w:val="CommentText"/>
@@ -9227,7 +9931,7 @@
       </w:hyperlink>
     </w:p>
   </w:comment>
-  <w:comment w:id="6" w:author="Diaz,Renata M" w:date="2020-10-14T12:42:00Z" w:initials="DM">
+  <w:comment w:id="7" w:author="Diaz,Renata M" w:date="2020-10-14T12:42:00Z" w:initials="DM">
     <w:p>
       <w:pPr>
         <w:pStyle w:val="CommentText"/>
@@ -9261,7 +9965,7 @@
       </w:r>
     </w:p>
   </w:comment>
-  <w:comment w:id="7" w:author="Diaz,Renata M" w:date="2020-10-14T12:47:00Z" w:initials="DM">
+  <w:comment w:id="8" w:author="Diaz,Renata M" w:date="2020-10-14T12:47:00Z" w:initials="DM">
     <w:p>
       <w:pPr>
         <w:pStyle w:val="CommentText"/>
@@ -9288,7 +9992,23 @@
       </w:r>
     </w:p>
   </w:comment>
-  <w:comment w:id="8" w:author="Diaz,Renata M" w:date="2020-10-14T12:47:00Z" w:initials="DM">
+  <w:comment w:id="9" w:author="Diaz,Renata M" w:date="2020-11-24T16:34:00Z" w:initials="DM">
+    <w:p>
+      <w:pPr>
+        <w:pStyle w:val="CommentText"/>
+      </w:pPr>
+      <w:r>
+        <w:rPr>
+          <w:rStyle w:val="CommentReference"/>
+        </w:rPr>
+        <w:annotationRef/>
+      </w:r>
+      <w:r>
+        <w:t>Pick up here</w:t>
+      </w:r>
+    </w:p>
+  </w:comment>
+  <w:comment w:id="10" w:author="Diaz,Renata M" w:date="2020-10-14T12:47:00Z" w:initials="DM">
     <w:p>
       <w:pPr>
         <w:pStyle w:val="CommentText"/>
@@ -9330,7 +10050,7 @@
       </w:pPr>
     </w:p>
   </w:comment>
-  <w:comment w:id="9" w:author="Diaz,Renata M" w:date="2020-10-14T12:45:00Z" w:initials="DM">
+  <w:comment w:id="11" w:author="Diaz,Renata M" w:date="2020-10-14T12:45:00Z" w:initials="DM">
     <w:p>
       <w:pPr>
         <w:pStyle w:val="CommentText"/>
@@ -9357,7 +10077,7 @@
       </w:r>
     </w:p>
   </w:comment>
-  <w:comment w:id="10" w:author="Diaz,Renata M" w:date="2020-10-14T12:22:00Z" w:initials="DM">
+  <w:comment w:id="12" w:author="Diaz,Renata M" w:date="2020-10-14T12:22:00Z" w:initials="DM">
     <w:p>
       <w:pPr>
         <w:pStyle w:val="CommentText"/>
@@ -9376,7 +10096,7 @@
       </w:r>
     </w:p>
   </w:comment>
-  <w:comment w:id="12" w:author="Diaz,Renata M" w:date="2020-10-14T12:48:00Z" w:initials="DM">
+  <w:comment w:id="14" w:author="Diaz,Renata M" w:date="2020-10-14T12:48:00Z" w:initials="DM">
     <w:p>
       <w:pPr>
         <w:rPr>
@@ -9424,7 +10144,7 @@
       </w:pPr>
     </w:p>
   </w:comment>
-  <w:comment w:id="40" w:author="Diaz,Renata M" w:date="2020-10-14T12:48:00Z" w:initials="DM">
+  <w:comment w:id="42" w:author="Diaz,Renata M" w:date="2020-10-14T12:48:00Z" w:initials="DM">
     <w:p>
       <w:pPr>
         <w:pStyle w:val="CommentText"/>
@@ -9452,7 +10172,7 @@
       </w:hyperlink>
     </w:p>
   </w:comment>
-  <w:comment w:id="43" w:author="Diaz,Renata M" w:date="2020-10-14T12:48:00Z" w:initials="DM">
+  <w:comment w:id="45" w:author="Diaz,Renata M" w:date="2020-10-14T12:48:00Z" w:initials="DM">
     <w:p>
       <w:pPr>
         <w:pStyle w:val="CommentText"/>
@@ -9476,7 +10196,7 @@
       </w:r>
     </w:p>
   </w:comment>
-  <w:comment w:id="46" w:author="Diaz,Renata M" w:date="2020-10-14T12:49:00Z" w:initials="DM">
+  <w:comment w:id="48" w:author="Diaz,Renata M" w:date="2020-10-14T12:49:00Z" w:initials="DM">
     <w:p>
       <w:pPr>
         <w:pStyle w:val="CommentText"/>
@@ -9503,7 +10223,7 @@
       </w:r>
     </w:p>
   </w:comment>
-  <w:comment w:id="48" w:author="Diaz,Renata M" w:date="2020-10-14T12:46:00Z" w:initials="DM">
+  <w:comment w:id="50" w:author="Diaz,Renata M" w:date="2020-10-14T12:46:00Z" w:initials="DM">
     <w:p>
       <w:pPr>
         <w:pStyle w:val="CommentText"/>
@@ -9530,7 +10250,7 @@
       </w:r>
     </w:p>
   </w:comment>
-  <w:comment w:id="50" w:author="Diaz,Renata M" w:date="2020-10-14T12:49:00Z" w:initials="DM">
+  <w:comment w:id="52" w:author="Diaz,Renata M" w:date="2020-10-14T12:49:00Z" w:initials="DM">
     <w:p>
       <w:pPr>
         <w:pStyle w:val="CommentText"/>
@@ -9557,7 +10277,7 @@
       </w:r>
     </w:p>
   </w:comment>
-  <w:comment w:id="52" w:author="Diaz,Renata M" w:date="2020-10-14T12:45:00Z" w:initials="DM">
+  <w:comment w:id="54" w:author="Diaz,Renata M" w:date="2020-10-14T12:45:00Z" w:initials="DM">
     <w:p>
       <w:pPr>
         <w:pStyle w:val="CommentText"/>
@@ -9584,7 +10304,7 @@
       </w:r>
     </w:p>
   </w:comment>
-  <w:comment w:id="54" w:author="Diaz,Renata M" w:date="2020-10-14T13:24:00Z" w:initials="DM">
+  <w:comment w:id="56" w:author="Diaz,Renata M" w:date="2020-10-14T13:24:00Z" w:initials="DM">
     <w:p>
       <w:pPr>
         <w:pStyle w:val="CommentText"/>
@@ -9638,11 +10358,13 @@
   <w15:commentEx w15:paraId="4859ACE4" w15:done="0"/>
   <w15:commentEx w15:paraId="59A5F2BC" w15:done="0"/>
   <w15:commentEx w15:paraId="205DE368" w15:done="0"/>
+  <w15:commentEx w15:paraId="141F6FAB" w15:done="0"/>
   <w15:commentEx w15:paraId="1271EDE6" w15:done="0"/>
   <w15:commentEx w15:paraId="7C8A63D7" w15:done="0"/>
   <w15:commentEx w15:paraId="6AA78D7C" w15:done="0"/>
   <w15:commentEx w15:paraId="6EC6D368" w15:done="0"/>
   <w15:commentEx w15:paraId="2B3D2CA5" w15:done="0"/>
+  <w15:commentEx w15:paraId="7E929E1B" w15:done="0"/>
   <w15:commentEx w15:paraId="72C2FE63" w15:done="0"/>
   <w15:commentEx w15:paraId="2B1CAB70" w15:done="0"/>
   <w15:commentEx w15:paraId="14CEC166" w15:done="0"/>
@@ -9662,11 +10384,13 @@
   <w16cex:commentExtensible w16cex:durableId="233030FE" w16cex:dateUtc="2020-10-13T17:58:00Z"/>
   <w16cex:commentExtensible w16cex:durableId="23316FB7" w16cex:dateUtc="2020-10-14T16:38:00Z"/>
   <w16cex:commentExtensible w16cex:durableId="2330314E" w16cex:dateUtc="2020-10-13T17:59:00Z"/>
+  <w16cex:commentExtensible w16cex:durableId="234EACFD" w16cex:dateUtc="2020-11-05T21:55:00Z"/>
   <w16cex:commentExtensible w16cex:durableId="233185BB" w16cex:dateUtc="2020-10-14T18:12:00Z"/>
   <w16cex:commentExtensible w16cex:durableId="233034C5" w16cex:dateUtc="2020-10-13T18:14:00Z"/>
   <w16cex:commentExtensible w16cex:durableId="23317096" w16cex:dateUtc="2020-10-14T16:41:00Z"/>
   <w16cex:commentExtensible w16cex:durableId="233170CB" w16cex:dateUtc="2020-10-14T16:42:00Z"/>
   <w16cex:commentExtensible w16cex:durableId="233171D9" w16cex:dateUtc="2020-10-14T16:47:00Z"/>
+  <w16cex:commentExtensible w16cex:durableId="2367B47B" w16cex:dateUtc="2020-11-24T21:34:00Z"/>
   <w16cex:commentExtensible w16cex:durableId="233171F6" w16cex:dateUtc="2020-10-14T16:47:00Z"/>
   <w16cex:commentExtensible w16cex:durableId="23317176" w16cex:dateUtc="2020-10-14T16:45:00Z"/>
   <w16cex:commentExtensible w16cex:durableId="23316C0F" w16cex:dateUtc="2020-10-14T16:22:00Z"/>
@@ -9686,11 +10410,13 @@
   <w16cid:commentId w16cid:paraId="4859ACE4" w16cid:durableId="233030FE"/>
   <w16cid:commentId w16cid:paraId="59A5F2BC" w16cid:durableId="23316FB7"/>
   <w16cid:commentId w16cid:paraId="205DE368" w16cid:durableId="2330314E"/>
+  <w16cid:commentId w16cid:paraId="141F6FAB" w16cid:durableId="234EACFD"/>
   <w16cid:commentId w16cid:paraId="1271EDE6" w16cid:durableId="233185BB"/>
   <w16cid:commentId w16cid:paraId="7C8A63D7" w16cid:durableId="233034C5"/>
   <w16cid:commentId w16cid:paraId="6AA78D7C" w16cid:durableId="23317096"/>
   <w16cid:commentId w16cid:paraId="6EC6D368" w16cid:durableId="233170CB"/>
   <w16cid:commentId w16cid:paraId="2B3D2CA5" w16cid:durableId="233171D9"/>
+  <w16cid:commentId w16cid:paraId="7E929E1B" w16cid:durableId="2367B47B"/>
   <w16cid:commentId w16cid:paraId="72C2FE63" w16cid:durableId="233171F6"/>
   <w16cid:commentId w16cid:paraId="2B1CAB70" w16cid:durableId="23317176"/>
   <w16cid:commentId w16cid:paraId="14CEC166" w16cid:durableId="23316C0F"/>
@@ -10621,6 +11347,9 @@
 <w15:people xmlns:wpc="http://schemas.microsoft.com/office/word/2010/wordprocessingCanvas" xmlns:cx="http://schemas.microsoft.com/office/drawing/2014/chartex" xmlns:cx1="http://schemas.microsoft.com/office/drawing/2015/9/8/chartex" xmlns:cx2="http://schemas.microsoft.com/office/drawing/2015/10/21/chartex" xmlns:cx3="http://schemas.microsoft.com/office/drawing/2016/5/9/chartex" xmlns:cx4="http://schemas.microsoft.com/office/drawing/2016/5/10/chartex" xmlns:cx5="http://schemas.microsoft.com/office/drawing/2016/5/11/chartex" xmlns:cx6="http://schemas.microsoft.com/office/drawing/2016/5/12/chartex" xmlns:cx7="http://schemas.microsoft.com/office/drawing/2016/5/13/chartex" xmlns:cx8="http://schemas.microsoft.com/office/drawing/2016/5/14/chartex" xmlns:mc="http://schemas.openxmlformats.org/markup-compatibility/2006" xmlns:aink="http://schemas.microsoft.com/office/drawing/2016/ink" xmlns:am3d="http://schemas.microsoft.com/office/drawing/2017/model3d" xmlns:o="urn:schemas-microsoft-com:office:office" xmlns:r="http://schemas.openxmlformats.org/officeDocument/2006/relationships" xmlns:m="http://schemas.openxmlformats.org/officeDocument/2006/math" xmlns:v="urn:schemas-microsoft-com:vml" xmlns:wp14="http://schemas.microsoft.com/office/word/2010/wordprocessingDrawing" xmlns:wp="http://schemas.openxmlformats.org/drawingml/2006/wordprocessingDrawing" xmlns:w10="urn:schemas-microsoft-com:office:word" xmlns:w="http://schemas.openxmlformats.org/wordprocessingml/2006/main" xmlns:w14="http://schemas.microsoft.com/office/word/2010/wordml" xmlns:w15="http://schemas.microsoft.com/office/word/2012/wordml" xmlns:w16cex="http://schemas.microsoft.com/office/word/2018/wordml/cex" xmlns:w16cid="http://schemas.microsoft.com/office/word/2016/wordml/cid" xmlns:w16="http://schemas.microsoft.com/office/word/2018/wordml" xmlns:w16se="http://schemas.microsoft.com/office/word/2015/wordml/symex" xmlns:wpg="http://schemas.microsoft.com/office/word/2010/wordprocessingGroup" xmlns:wpi="http://schemas.microsoft.com/office/word/2010/wordprocessingInk" xmlns:wne="http://schemas.microsoft.com/office/word/2006/wordml" xmlns:wps="http://schemas.microsoft.com/office/word/2010/wordprocessingShape" mc:Ignorable="w14 w15 w16se w16cid w16 w16cex wp14">
   <w15:person w15:author="Diaz,Renata M">
     <w15:presenceInfo w15:providerId="AD" w15:userId="S::diaz.renata@ufl.edu::887f1fd4-2761-4d05-a769-649c729a9df8"/>
+  </w15:person>
+  <w15:person w15:author="Ye,Hao">
+    <w15:presenceInfo w15:providerId="AD" w15:userId="S::haoye@ufl.edu::827c2dba-f5f5-423d-b829-71c180bcd282"/>
   </w15:person>
 </w15:people>
 </file>

</xml_diff>

<commit_message>
final hao edits and start filtering vignette
</commit_message>
<xml_diff>
--- a/analysis/manuscript/SADs_draft_active_Nov2020.docx
+++ b/analysis/manuscript/SADs_draft_active_Nov2020.docx
@@ -312,11 +312,19 @@
         </w:rPr>
         <w:t xml:space="preserve"> (</w:t>
       </w:r>
-      <w:r>
-        <w:rPr>
-          <w:rFonts w:asciiTheme="majorHAnsi" w:eastAsia="Times New Roman" w:hAnsiTheme="majorHAnsi" w:cstheme="majorHAnsi"/>
-        </w:rPr>
-        <w:t>Locey and White</w:t>
+      <w:proofErr w:type="spellStart"/>
+      <w:r>
+        <w:rPr>
+          <w:rFonts w:asciiTheme="majorHAnsi" w:eastAsia="Times New Roman" w:hAnsiTheme="majorHAnsi" w:cstheme="majorHAnsi"/>
+        </w:rPr>
+        <w:t>Locey</w:t>
+      </w:r>
+      <w:proofErr w:type="spellEnd"/>
+      <w:r>
+        <w:rPr>
+          <w:rFonts w:asciiTheme="majorHAnsi" w:eastAsia="Times New Roman" w:hAnsiTheme="majorHAnsi" w:cstheme="majorHAnsi"/>
+        </w:rPr>
+        <w:t xml:space="preserve"> and White</w:t>
       </w:r>
       <w:r>
         <w:rPr>
@@ -526,7 +534,21 @@
         <w:rPr>
           <w:rFonts w:asciiTheme="majorHAnsi" w:eastAsia="Times New Roman" w:hAnsiTheme="majorHAnsi" w:cstheme="majorHAnsi"/>
         </w:rPr>
-        <w:t xml:space="preserve"> combinatorics (i.e. ‘the feasible set’; Locey and White 2013</w:t>
+        <w:t xml:space="preserve"> combinatorics (i.e. ‘the feasible set’; </w:t>
+      </w:r>
+      <w:proofErr w:type="spellStart"/>
+      <w:r>
+        <w:rPr>
+          <w:rFonts w:asciiTheme="majorHAnsi" w:eastAsia="Times New Roman" w:hAnsiTheme="majorHAnsi" w:cstheme="majorHAnsi"/>
+        </w:rPr>
+        <w:t>Locey</w:t>
+      </w:r>
+      <w:proofErr w:type="spellEnd"/>
+      <w:r>
+        <w:rPr>
+          <w:rFonts w:asciiTheme="majorHAnsi" w:eastAsia="Times New Roman" w:hAnsiTheme="majorHAnsi" w:cstheme="majorHAnsi"/>
+        </w:rPr>
+        <w:t xml:space="preserve"> and White 2013</w:t>
       </w:r>
       <w:r>
         <w:rPr>
@@ -652,7 +674,21 @@
         <w:rPr>
           <w:rFonts w:asciiTheme="majorHAnsi" w:eastAsia="Times New Roman" w:hAnsiTheme="majorHAnsi" w:cstheme="majorHAnsi"/>
         </w:rPr>
-        <w:t xml:space="preserve"> (Harte et al 2011, White et al 2012, Locey and White 2013</w:t>
+        <w:t xml:space="preserve"> (Harte et al 2011, White et al 2012, </w:t>
+      </w:r>
+      <w:proofErr w:type="spellStart"/>
+      <w:r>
+        <w:rPr>
+          <w:rFonts w:asciiTheme="majorHAnsi" w:eastAsia="Times New Roman" w:hAnsiTheme="majorHAnsi" w:cstheme="majorHAnsi"/>
+        </w:rPr>
+        <w:t>Locey</w:t>
+      </w:r>
+      <w:proofErr w:type="spellEnd"/>
+      <w:r>
+        <w:rPr>
+          <w:rFonts w:asciiTheme="majorHAnsi" w:eastAsia="Times New Roman" w:hAnsiTheme="majorHAnsi" w:cstheme="majorHAnsi"/>
+        </w:rPr>
+        <w:t xml:space="preserve"> and White 2013</w:t>
       </w:r>
       <w:r>
         <w:rPr>
@@ -945,7 +981,21 @@
         <w:rPr>
           <w:rFonts w:asciiTheme="majorHAnsi" w:eastAsia="Times New Roman" w:hAnsiTheme="majorHAnsi" w:cstheme="majorHAnsi"/>
         </w:rPr>
-        <w:t xml:space="preserve">(Locey and White 2013, </w:t>
+        <w:t>(</w:t>
+      </w:r>
+      <w:proofErr w:type="spellStart"/>
+      <w:r>
+        <w:rPr>
+          <w:rFonts w:asciiTheme="majorHAnsi" w:eastAsia="Times New Roman" w:hAnsiTheme="majorHAnsi" w:cstheme="majorHAnsi"/>
+        </w:rPr>
+        <w:t>Locey</w:t>
+      </w:r>
+      <w:proofErr w:type="spellEnd"/>
+      <w:r>
+        <w:rPr>
+          <w:rFonts w:asciiTheme="majorHAnsi" w:eastAsia="Times New Roman" w:hAnsiTheme="majorHAnsi" w:cstheme="majorHAnsi"/>
+        </w:rPr>
+        <w:t xml:space="preserve"> and White 2013, </w:t>
       </w:r>
       <w:r>
         <w:rPr>
@@ -1097,7 +1147,21 @@
         <w:rPr>
           <w:rFonts w:asciiTheme="majorHAnsi" w:eastAsia="Times New Roman" w:hAnsiTheme="majorHAnsi" w:cstheme="majorHAnsi"/>
         </w:rPr>
-        <w:t>(Locey and White 2013)</w:t>
+        <w:t>(</w:t>
+      </w:r>
+      <w:proofErr w:type="spellStart"/>
+      <w:r>
+        <w:rPr>
+          <w:rFonts w:asciiTheme="majorHAnsi" w:eastAsia="Times New Roman" w:hAnsiTheme="majorHAnsi" w:cstheme="majorHAnsi"/>
+        </w:rPr>
+        <w:t>Locey</w:t>
+      </w:r>
+      <w:proofErr w:type="spellEnd"/>
+      <w:r>
+        <w:rPr>
+          <w:rFonts w:asciiTheme="majorHAnsi" w:eastAsia="Times New Roman" w:hAnsiTheme="majorHAnsi" w:cstheme="majorHAnsi"/>
+        </w:rPr>
+        <w:t xml:space="preserve"> and White 2013)</w:t>
       </w:r>
       <w:r>
         <w:rPr>
@@ -1145,7 +1209,21 @@
         <w:rPr>
           <w:rFonts w:asciiTheme="majorHAnsi" w:eastAsia="Times New Roman" w:hAnsiTheme="majorHAnsi" w:cstheme="majorHAnsi"/>
         </w:rPr>
-        <w:t xml:space="preserve"> (Locey and White 2013). </w:t>
+        <w:t xml:space="preserve"> (</w:t>
+      </w:r>
+      <w:proofErr w:type="spellStart"/>
+      <w:r>
+        <w:rPr>
+          <w:rFonts w:asciiTheme="majorHAnsi" w:eastAsia="Times New Roman" w:hAnsiTheme="majorHAnsi" w:cstheme="majorHAnsi"/>
+        </w:rPr>
+        <w:t>Locey</w:t>
+      </w:r>
+      <w:proofErr w:type="spellEnd"/>
+      <w:r>
+        <w:rPr>
+          <w:rFonts w:asciiTheme="majorHAnsi" w:eastAsia="Times New Roman" w:hAnsiTheme="majorHAnsi" w:cstheme="majorHAnsi"/>
+        </w:rPr>
+        <w:t xml:space="preserve"> and White 2013). </w:t>
       </w:r>
       <w:r>
         <w:rPr>
@@ -1213,31 +1291,7 @@
         <w:rPr>
           <w:rFonts w:asciiTheme="majorHAnsi" w:eastAsia="Times New Roman" w:hAnsiTheme="majorHAnsi" w:cstheme="majorHAnsi"/>
         </w:rPr>
-        <w:t>and not just the</w:t>
-      </w:r>
-      <w:r>
-        <w:rPr>
-          <w:rFonts w:asciiTheme="majorHAnsi" w:eastAsia="Times New Roman" w:hAnsiTheme="majorHAnsi" w:cstheme="majorHAnsi"/>
-        </w:rPr>
-        <w:t xml:space="preserve"> general</w:t>
-      </w:r>
-      <w:r>
-        <w:rPr>
-          <w:rFonts w:asciiTheme="majorHAnsi" w:eastAsia="Times New Roman" w:hAnsiTheme="majorHAnsi" w:cstheme="majorHAnsi"/>
-        </w:rPr>
-        <w:t>, mathematically-forced</w:t>
-      </w:r>
-      <w:r>
-        <w:rPr>
-          <w:rFonts w:asciiTheme="majorHAnsi" w:eastAsia="Times New Roman" w:hAnsiTheme="majorHAnsi" w:cstheme="majorHAnsi"/>
-        </w:rPr>
-        <w:t xml:space="preserve"> shape</w:t>
-      </w:r>
-      <w:r>
-        <w:rPr>
-          <w:rFonts w:asciiTheme="majorHAnsi" w:eastAsia="Times New Roman" w:hAnsiTheme="majorHAnsi" w:cstheme="majorHAnsi"/>
-        </w:rPr>
-        <w:t xml:space="preserve"> for the distribution.</w:t>
+        <w:t>and not just the general, mathematically-forced shape for the distribution.</w:t>
       </w:r>
       <w:r>
         <w:rPr>
@@ -1256,6 +1310,7 @@
         <w:rPr>
           <w:rFonts w:asciiTheme="majorHAnsi" w:eastAsia="Times New Roman" w:hAnsiTheme="majorHAnsi" w:cstheme="majorHAnsi"/>
         </w:rPr>
+        <w:lastRenderedPageBreak/>
         <w:t>Successfully applying</w:t>
       </w:r>
       <w:r>
@@ -1334,7 +1389,21 @@
         <w:rPr>
           <w:rFonts w:asciiTheme="majorHAnsi" w:eastAsia="Times New Roman" w:hAnsiTheme="majorHAnsi" w:cstheme="majorHAnsi"/>
         </w:rPr>
-        <w:t xml:space="preserve">the combinatoric approach developed by Locey and White (2013) to </w:t>
+        <w:t xml:space="preserve">the combinatoric approach developed by </w:t>
+      </w:r>
+      <w:proofErr w:type="spellStart"/>
+      <w:r>
+        <w:rPr>
+          <w:rFonts w:asciiTheme="majorHAnsi" w:eastAsia="Times New Roman" w:hAnsiTheme="majorHAnsi" w:cstheme="majorHAnsi"/>
+        </w:rPr>
+        <w:t>Locey</w:t>
+      </w:r>
+      <w:proofErr w:type="spellEnd"/>
+      <w:r>
+        <w:rPr>
+          <w:rFonts w:asciiTheme="majorHAnsi" w:eastAsia="Times New Roman" w:hAnsiTheme="majorHAnsi" w:cstheme="majorHAnsi"/>
+        </w:rPr>
+        <w:t xml:space="preserve"> and White (2013) to </w:t>
       </w:r>
       <w:r>
         <w:rPr>
@@ -1436,7 +1505,45 @@
         <w:rPr>
           <w:rFonts w:asciiTheme="majorHAnsi" w:eastAsia="Times New Roman" w:hAnsiTheme="majorHAnsi" w:cstheme="majorHAnsi"/>
         </w:rPr>
-        <w:t xml:space="preserve">. The distribution of shapes represented among the elements of the feasible set constitutes a statistical baseline for the SAD. That is, if an observed SAD is simply drawn at random from the set of mathematically possible SADs, it is likely to have a shape similar to the shapes most common in the feasible set. The feasible set can therefore be used to construct a statistical baseline for the SAD, and to explore how the statistical baseline varies over gradients of S and N (Locey and White 2013).  </w:t>
+        <w:t>. The distribution of shapes represented among the elements of the feasible set constitutes a statistical baseline for the SAD</w:t>
+      </w:r>
+      <w:r>
+        <w:rPr>
+          <w:rFonts w:asciiTheme="majorHAnsi" w:eastAsia="Times New Roman" w:hAnsiTheme="majorHAnsi" w:cstheme="majorHAnsi"/>
+        </w:rPr>
+        <w:t>. If</w:t>
+      </w:r>
+      <w:r>
+        <w:rPr>
+          <w:rFonts w:asciiTheme="majorHAnsi" w:eastAsia="Times New Roman" w:hAnsiTheme="majorHAnsi" w:cstheme="majorHAnsi"/>
+        </w:rPr>
+        <w:t xml:space="preserve"> an observed SAD is simply drawn at random from the set of mathematically possible SADs, it is likely to have a shape similar to the shapes most common in the feasible set. The feasible set can therefore be used to </w:t>
+      </w:r>
+      <w:r>
+        <w:rPr>
+          <w:rFonts w:asciiTheme="majorHAnsi" w:eastAsia="Times New Roman" w:hAnsiTheme="majorHAnsi" w:cstheme="majorHAnsi"/>
+        </w:rPr>
+        <w:t>compare observations to a statistical baseline</w:t>
+      </w:r>
+      <w:r>
+        <w:rPr>
+          <w:rFonts w:asciiTheme="majorHAnsi" w:eastAsia="Times New Roman" w:hAnsiTheme="majorHAnsi" w:cstheme="majorHAnsi"/>
+        </w:rPr>
+        <w:t>, and to explore how the statistical baseline varies over gradients of S and N (</w:t>
+      </w:r>
+      <w:proofErr w:type="spellStart"/>
+      <w:r>
+        <w:rPr>
+          <w:rFonts w:asciiTheme="majorHAnsi" w:eastAsia="Times New Roman" w:hAnsiTheme="majorHAnsi" w:cstheme="majorHAnsi"/>
+        </w:rPr>
+        <w:t>Locey</w:t>
+      </w:r>
+      <w:proofErr w:type="spellEnd"/>
+      <w:r>
+        <w:rPr>
+          <w:rFonts w:asciiTheme="majorHAnsi" w:eastAsia="Times New Roman" w:hAnsiTheme="majorHAnsi" w:cstheme="majorHAnsi"/>
+        </w:rPr>
+        <w:t xml:space="preserve"> and White 2013).  </w:t>
       </w:r>
     </w:p>
     <w:p>
@@ -1619,7 +1726,21 @@
         <w:rPr>
           <w:rFonts w:asciiTheme="majorHAnsi" w:eastAsia="Times New Roman" w:hAnsiTheme="majorHAnsi" w:cstheme="majorHAnsi"/>
         </w:rPr>
-        <w:t>, Locey and White 2013, White et al 2012)</w:t>
+        <w:t xml:space="preserve">, </w:t>
+      </w:r>
+      <w:proofErr w:type="spellStart"/>
+      <w:r>
+        <w:rPr>
+          <w:rFonts w:asciiTheme="majorHAnsi" w:eastAsia="Times New Roman" w:hAnsiTheme="majorHAnsi" w:cstheme="majorHAnsi"/>
+        </w:rPr>
+        <w:t>Locey</w:t>
+      </w:r>
+      <w:proofErr w:type="spellEnd"/>
+      <w:r>
+        <w:rPr>
+          <w:rFonts w:asciiTheme="majorHAnsi" w:eastAsia="Times New Roman" w:hAnsiTheme="majorHAnsi" w:cstheme="majorHAnsi"/>
+        </w:rPr>
+        <w:t xml:space="preserve"> and White 2013, White et al 2012)</w:t>
       </w:r>
       <w:r>
         <w:rPr>
@@ -1643,7 +1764,19 @@
         <w:rPr>
           <w:rFonts w:asciiTheme="majorHAnsi" w:eastAsia="Times New Roman" w:hAnsiTheme="majorHAnsi" w:cstheme="majorHAnsi"/>
         </w:rPr>
-        <w:t xml:space="preserve">identify the range of community sizes most strongly affected. Because ecologists study the SAD for communities varying in size from the trivially small – </w:t>
+        <w:t xml:space="preserve">identify the range of community sizes most strongly affected. Because ecologists study the SAD for communities varying in size from the </w:t>
+      </w:r>
+      <w:r>
+        <w:rPr>
+          <w:rFonts w:asciiTheme="majorHAnsi" w:eastAsia="Times New Roman" w:hAnsiTheme="majorHAnsi" w:cstheme="majorHAnsi"/>
+        </w:rPr>
+        <w:t>very</w:t>
+      </w:r>
+      <w:r>
+        <w:rPr>
+          <w:rFonts w:asciiTheme="majorHAnsi" w:eastAsia="Times New Roman" w:hAnsiTheme="majorHAnsi" w:cstheme="majorHAnsi"/>
+        </w:rPr>
+        <w:t xml:space="preserve"> small – </w:t>
       </w:r>
       <w:r>
         <w:rPr>
@@ -2025,7 +2158,19 @@
         <w:rPr>
           <w:rFonts w:asciiTheme="majorHAnsi" w:eastAsia="Times New Roman" w:hAnsiTheme="majorHAnsi" w:cstheme="majorHAnsi"/>
         </w:rPr>
-        <w:t xml:space="preserve">We use a compilation of </w:t>
+        <w:t>We use</w:t>
+      </w:r>
+      <w:r>
+        <w:rPr>
+          <w:rFonts w:asciiTheme="majorHAnsi" w:eastAsia="Times New Roman" w:hAnsiTheme="majorHAnsi" w:cstheme="majorHAnsi"/>
+        </w:rPr>
+        <w:t>d</w:t>
+      </w:r>
+      <w:r>
+        <w:rPr>
+          <w:rFonts w:asciiTheme="majorHAnsi" w:eastAsia="Times New Roman" w:hAnsiTheme="majorHAnsi" w:cstheme="majorHAnsi"/>
+        </w:rPr>
+        <w:t xml:space="preserve"> a compilation of </w:t>
       </w:r>
       <w:r>
         <w:rPr>
@@ -2075,11 +2220,19 @@
         </w:rPr>
         <w:t xml:space="preserve">  This compilation consists of cleaned and summarized community abundance data for trees obtained from the Forest Inventory and Analysis (</w:t>
       </w:r>
-      <w:r>
-        <w:rPr>
-          <w:rFonts w:asciiTheme="majorHAnsi" w:eastAsia="Times New Roman" w:hAnsiTheme="majorHAnsi" w:cstheme="majorHAnsi"/>
-        </w:rPr>
-        <w:t>Woudenberg et a al 2020</w:t>
+      <w:proofErr w:type="spellStart"/>
+      <w:r>
+        <w:rPr>
+          <w:rFonts w:asciiTheme="majorHAnsi" w:eastAsia="Times New Roman" w:hAnsiTheme="majorHAnsi" w:cstheme="majorHAnsi"/>
+        </w:rPr>
+        <w:t>Woudenberg</w:t>
+      </w:r>
+      <w:proofErr w:type="spellEnd"/>
+      <w:r>
+        <w:rPr>
+          <w:rFonts w:asciiTheme="majorHAnsi" w:eastAsia="Times New Roman" w:hAnsiTheme="majorHAnsi" w:cstheme="majorHAnsi"/>
+        </w:rPr>
+        <w:t xml:space="preserve"> et a al 2020</w:t>
       </w:r>
       <w:r>
         <w:rPr>
@@ -2099,11 +2252,19 @@
         </w:rPr>
         <w:t xml:space="preserve"> (</w:t>
       </w:r>
-      <w:r>
-        <w:rPr>
-          <w:rFonts w:asciiTheme="majorHAnsi" w:eastAsia="Times New Roman" w:hAnsiTheme="majorHAnsi" w:cstheme="majorHAnsi"/>
-        </w:rPr>
-        <w:t>Phillipes and Miller 2002</w:t>
+      <w:proofErr w:type="spellStart"/>
+      <w:r>
+        <w:rPr>
+          <w:rFonts w:asciiTheme="majorHAnsi" w:eastAsia="Times New Roman" w:hAnsiTheme="majorHAnsi" w:cstheme="majorHAnsi"/>
+        </w:rPr>
+        <w:t>Phillipes</w:t>
+      </w:r>
+      <w:proofErr w:type="spellEnd"/>
+      <w:r>
+        <w:rPr>
+          <w:rFonts w:asciiTheme="majorHAnsi" w:eastAsia="Times New Roman" w:hAnsiTheme="majorHAnsi" w:cstheme="majorHAnsi"/>
+        </w:rPr>
+        <w:t xml:space="preserve"> and Miller 2002</w:t>
       </w:r>
       <w:r>
         <w:rPr>
@@ -2163,7 +2324,14 @@
         <w:rPr>
           <w:rFonts w:asciiTheme="majorHAnsi" w:eastAsia="Times New Roman" w:hAnsiTheme="majorHAnsi" w:cstheme="majorHAnsi"/>
         </w:rPr>
-        <w:t xml:space="preserve"> characterizing the random expectation for the SAD becomes computationally intractable for very large communities, and trivially uninformative for very small ones</w:t>
+        <w:t xml:space="preserve"> characterizing the random expectation for the SAD becomes computationally intractable for very </w:t>
+      </w:r>
+      <w:r>
+        <w:rPr>
+          <w:rFonts w:asciiTheme="majorHAnsi" w:eastAsia="Times New Roman" w:hAnsiTheme="majorHAnsi" w:cstheme="majorHAnsi"/>
+        </w:rPr>
+        <w:lastRenderedPageBreak/>
+        <w:t>large communities, and trivially uninformative for very small ones</w:t>
       </w:r>
       <w:r>
         <w:rPr>
@@ -2171,13 +2339,55 @@
         </w:rPr>
         <w:t>, w</w:t>
       </w:r>
+      <w:r>
+        <w:rPr>
+          <w:rFonts w:asciiTheme="majorHAnsi" w:eastAsia="Times New Roman" w:hAnsiTheme="majorHAnsi" w:cstheme="majorHAnsi"/>
+        </w:rPr>
+        <w:t xml:space="preserve">e filtered our datasets to remove communities with more than </w:t>
+      </w:r>
+      <w:r>
+        <w:rPr>
+          <w:rFonts w:asciiTheme="majorHAnsi" w:eastAsia="Times New Roman" w:hAnsiTheme="majorHAnsi" w:cstheme="majorHAnsi"/>
+        </w:rPr>
+        <w:t>40720</w:t>
+      </w:r>
+      <w:r>
+        <w:rPr>
+          <w:rFonts w:asciiTheme="majorHAnsi" w:eastAsia="Times New Roman" w:hAnsiTheme="majorHAnsi" w:cstheme="majorHAnsi"/>
+        </w:rPr>
+        <w:t xml:space="preserve"> </w:t>
+      </w:r>
+      <w:r>
+        <w:rPr>
+          <w:rFonts w:asciiTheme="majorHAnsi" w:eastAsia="Times New Roman" w:hAnsiTheme="majorHAnsi" w:cstheme="majorHAnsi"/>
+        </w:rPr>
+        <w:t xml:space="preserve">individuals, or fewer than 2 </w:t>
+      </w:r>
+      <w:r>
+        <w:rPr>
+          <w:rFonts w:asciiTheme="majorHAnsi" w:eastAsia="Times New Roman" w:hAnsiTheme="majorHAnsi" w:cstheme="majorHAnsi"/>
+        </w:rPr>
+        <w:t>species</w:t>
+      </w:r>
+      <w:r>
+        <w:rPr>
+          <w:rFonts w:asciiTheme="majorHAnsi" w:eastAsia="Times New Roman" w:hAnsiTheme="majorHAnsi" w:cstheme="majorHAnsi"/>
+        </w:rPr>
+        <w:t>. This resulted in the removal of 4 communities from the Miscellaneous Abundance Database</w:t>
+      </w:r>
+      <w:r>
+        <w:rPr>
+          <w:rFonts w:asciiTheme="majorHAnsi" w:eastAsia="Times New Roman" w:hAnsiTheme="majorHAnsi" w:cstheme="majorHAnsi"/>
+        </w:rPr>
+        <w:t xml:space="preserve">. We further filtered the FIA database, which contains roughly 100,000 communities of which approximately 90,000 have fewer than 10 species. Rather than analyze all of these small communities, we randomly selected 10,000 small communities to include in the analysis. All FIA communities with more than 10 species were included in the analysis. </w:t>
+      </w:r>
+      <w:r>
+        <w:rPr>
+          <w:rFonts w:asciiTheme="majorHAnsi" w:eastAsia="Times New Roman" w:hAnsiTheme="majorHAnsi" w:cstheme="majorHAnsi"/>
+        </w:rPr>
+        <w:t xml:space="preserve">We also removed communities for which N = S, because these communities have only one possible SAD. </w:t>
+      </w:r>
       <w:commentRangeStart w:id="0"/>
-      <w:r>
-        <w:rPr>
-          <w:rFonts w:asciiTheme="majorHAnsi" w:eastAsia="Times New Roman" w:hAnsiTheme="majorHAnsi" w:cstheme="majorHAnsi"/>
-        </w:rPr>
-        <w:t xml:space="preserve">e filtered our datasets to remove communities with more than X species or X individuals, or fewer than 2 species or X individuals. We also removed communities for which N = S, because these communities have only one possible SAD. </w:t>
-      </w:r>
       <w:commentRangeEnd w:id="0"/>
       <w:r>
         <w:rPr>
@@ -2190,7 +2400,7 @@
         <w:rPr>
           <w:rFonts w:asciiTheme="majorHAnsi" w:eastAsia="Times New Roman" w:hAnsiTheme="majorHAnsi" w:cstheme="majorHAnsi"/>
         </w:rPr>
-        <w:t>We further filtered the FIA database, which contains roughly 100,000 communities of which approximately 90,000 have fewer than 10 species. Rather than analyze all of these small communities, we randomly selected 10,000 small communities to include in the analysis. All FIA communities with more than 10 species were included in the analysis. Finally, for sites that had repeated sampling over time, we followed White et al (2012) and Baldridge (201</w:t>
+        <w:t>Finally, for sites that had repeated sampling over time, we followed White et al (2012) and Baldridge (201</w:t>
       </w:r>
       <w:r>
         <w:rPr>
@@ -2478,7 +2688,21 @@
         <w:rPr>
           <w:rFonts w:asciiTheme="majorHAnsi" w:eastAsia="Times New Roman" w:hAnsiTheme="majorHAnsi" w:cstheme="majorHAnsi"/>
         </w:rPr>
-        <w:t xml:space="preserve"> (Locey and White, 2013)</w:t>
+        <w:t xml:space="preserve"> (</w:t>
+      </w:r>
+      <w:proofErr w:type="spellStart"/>
+      <w:r>
+        <w:rPr>
+          <w:rFonts w:asciiTheme="majorHAnsi" w:eastAsia="Times New Roman" w:hAnsiTheme="majorHAnsi" w:cstheme="majorHAnsi"/>
+        </w:rPr>
+        <w:t>Locey</w:t>
+      </w:r>
+      <w:proofErr w:type="spellEnd"/>
+      <w:r>
+        <w:rPr>
+          <w:rFonts w:asciiTheme="majorHAnsi" w:eastAsia="Times New Roman" w:hAnsiTheme="majorHAnsi" w:cstheme="majorHAnsi"/>
+        </w:rPr>
+        <w:t xml:space="preserve"> and White, 2013)</w:t>
       </w:r>
       <w:r>
         <w:rPr>
@@ -2604,13 +2828,7 @@
         <w:rPr>
           <w:rFonts w:asciiTheme="majorHAnsi" w:eastAsia="Times New Roman" w:hAnsiTheme="majorHAnsi" w:cstheme="majorHAnsi"/>
         </w:rPr>
-        <w:t xml:space="preserve">. </w:t>
-      </w:r>
-      <w:r>
-        <w:rPr>
-          <w:rFonts w:asciiTheme="majorHAnsi" w:eastAsia="Times New Roman" w:hAnsiTheme="majorHAnsi" w:cstheme="majorHAnsi"/>
-        </w:rPr>
-        <w:t>N</w:t>
+        <w:t>. N</w:t>
       </w:r>
       <w:r>
         <w:rPr>
@@ -2646,7 +2864,21 @@
         <w:rPr>
           <w:rFonts w:asciiTheme="majorHAnsi" w:eastAsia="Times New Roman" w:hAnsiTheme="majorHAnsi" w:cstheme="majorHAnsi"/>
         </w:rPr>
-        <w:t xml:space="preserve"> (Locey and White, 2013)</w:t>
+        <w:t xml:space="preserve"> (</w:t>
+      </w:r>
+      <w:proofErr w:type="spellStart"/>
+      <w:r>
+        <w:rPr>
+          <w:rFonts w:asciiTheme="majorHAnsi" w:eastAsia="Times New Roman" w:hAnsiTheme="majorHAnsi" w:cstheme="majorHAnsi"/>
+        </w:rPr>
+        <w:t>Locey</w:t>
+      </w:r>
+      <w:proofErr w:type="spellEnd"/>
+      <w:r>
+        <w:rPr>
+          <w:rFonts w:asciiTheme="majorHAnsi" w:eastAsia="Times New Roman" w:hAnsiTheme="majorHAnsi" w:cstheme="majorHAnsi"/>
+        </w:rPr>
+        <w:t xml:space="preserve"> and White, 2013)</w:t>
       </w:r>
       <w:r>
         <w:rPr>
@@ -2862,7 +3094,21 @@
         <w:rPr>
           <w:rFonts w:asciiTheme="majorHAnsi" w:eastAsia="Times New Roman" w:hAnsiTheme="majorHAnsi" w:cstheme="majorHAnsi"/>
         </w:rPr>
-        <w:t xml:space="preserve"> previously been shown to generate realistic statistical baselines (Locey and White 2013).  </w:t>
+        <w:t xml:space="preserve"> previously been shown to generate realistic statistical baselines (</w:t>
+      </w:r>
+      <w:proofErr w:type="spellStart"/>
+      <w:r>
+        <w:rPr>
+          <w:rFonts w:asciiTheme="majorHAnsi" w:eastAsia="Times New Roman" w:hAnsiTheme="majorHAnsi" w:cstheme="majorHAnsi"/>
+        </w:rPr>
+        <w:t>Locey</w:t>
+      </w:r>
+      <w:proofErr w:type="spellEnd"/>
+      <w:r>
+        <w:rPr>
+          <w:rFonts w:asciiTheme="majorHAnsi" w:eastAsia="Times New Roman" w:hAnsiTheme="majorHAnsi" w:cstheme="majorHAnsi"/>
+        </w:rPr>
+        <w:t xml:space="preserve"> and White 2013).  </w:t>
       </w:r>
     </w:p>
     <w:p>
@@ -2957,7 +3203,21 @@
         <w:rPr>
           <w:rFonts w:asciiTheme="majorHAnsi" w:eastAsia="Times New Roman" w:hAnsiTheme="majorHAnsi" w:cstheme="majorHAnsi"/>
         </w:rPr>
-        <w:t xml:space="preserve"> previous efforts in this vein (Locey and White 2013). </w:t>
+        <w:t xml:space="preserve"> previous efforts in this vein (</w:t>
+      </w:r>
+      <w:proofErr w:type="spellStart"/>
+      <w:r>
+        <w:rPr>
+          <w:rFonts w:asciiTheme="majorHAnsi" w:eastAsia="Times New Roman" w:hAnsiTheme="majorHAnsi" w:cstheme="majorHAnsi"/>
+        </w:rPr>
+        <w:t>Locey</w:t>
+      </w:r>
+      <w:proofErr w:type="spellEnd"/>
+      <w:r>
+        <w:rPr>
+          <w:rFonts w:asciiTheme="majorHAnsi" w:eastAsia="Times New Roman" w:hAnsiTheme="majorHAnsi" w:cstheme="majorHAnsi"/>
+        </w:rPr>
+        <w:t xml:space="preserve"> and White 2013). </w:t>
       </w:r>
       <w:r>
         <w:rPr>
@@ -3096,7 +3356,14 @@
         <w:rPr>
           <w:rFonts w:asciiTheme="majorHAnsi" w:eastAsia="Times New Roman" w:hAnsiTheme="majorHAnsi" w:cstheme="majorHAnsi"/>
         </w:rPr>
-        <w:t xml:space="preserve"> samples from the feasible set</w:t>
+        <w:t xml:space="preserve"> samples </w:t>
+      </w:r>
+      <w:r>
+        <w:rPr>
+          <w:rFonts w:asciiTheme="majorHAnsi" w:eastAsia="Times New Roman" w:hAnsiTheme="majorHAnsi" w:cstheme="majorHAnsi"/>
+        </w:rPr>
+        <w:lastRenderedPageBreak/>
+        <w:t>from the feasible set</w:t>
       </w:r>
       <w:r>
         <w:rPr>
@@ -3246,7 +3513,21 @@
         <w:rPr>
           <w:rFonts w:asciiTheme="majorHAnsi" w:eastAsia="Times New Roman" w:hAnsiTheme="majorHAnsi" w:cstheme="majorHAnsi"/>
         </w:rPr>
-        <w:t xml:space="preserve">have been used specifically in the context of distinguishing observed SADs from the feasible set (Locey and White 2013). We focus on two metrics to describe the shape of the SAD, skewness and Simpson’s evenness. </w:t>
+        <w:t>have been used specifically in the context of distinguishing observed SADs from the feasible set (</w:t>
+      </w:r>
+      <w:proofErr w:type="spellStart"/>
+      <w:r>
+        <w:rPr>
+          <w:rFonts w:asciiTheme="majorHAnsi" w:eastAsia="Times New Roman" w:hAnsiTheme="majorHAnsi" w:cstheme="majorHAnsi"/>
+        </w:rPr>
+        <w:t>Locey</w:t>
+      </w:r>
+      <w:proofErr w:type="spellEnd"/>
+      <w:r>
+        <w:rPr>
+          <w:rFonts w:asciiTheme="majorHAnsi" w:eastAsia="Times New Roman" w:hAnsiTheme="majorHAnsi" w:cstheme="majorHAnsi"/>
+        </w:rPr>
+        <w:t xml:space="preserve"> and White 2013). We focus on two metrics to describe the shape of the SAD, skewness and Simpson’s evenness. </w:t>
       </w:r>
       <w:r>
         <w:rPr>
@@ -3615,6 +3896,60 @@
         <w:rPr>
           <w:rFonts w:asciiTheme="majorHAnsi" w:eastAsia="Times New Roman" w:hAnsiTheme="majorHAnsi" w:cstheme="majorHAnsi"/>
         </w:rPr>
+        <w:t>Because an earlier survey in this space (</w:t>
+      </w:r>
+      <w:proofErr w:type="spellStart"/>
+      <w:r>
+        <w:rPr>
+          <w:rFonts w:asciiTheme="majorHAnsi" w:eastAsia="Times New Roman" w:hAnsiTheme="majorHAnsi" w:cstheme="majorHAnsi"/>
+        </w:rPr>
+        <w:t>Locey</w:t>
+      </w:r>
+      <w:proofErr w:type="spellEnd"/>
+      <w:r>
+        <w:rPr>
+          <w:rFonts w:asciiTheme="majorHAnsi" w:eastAsia="Times New Roman" w:hAnsiTheme="majorHAnsi" w:cstheme="majorHAnsi"/>
+        </w:rPr>
+        <w:t xml:space="preserve"> and White 2013) found that the tendency is for empirical SAD to be more skewed and less even than their feasible sets, we used one-tailed 95% confidence intervals and tested for unusually </w:t>
+      </w:r>
+      <w:r>
+        <w:rPr>
+          <w:rFonts w:asciiTheme="majorHAnsi" w:eastAsia="Times New Roman" w:hAnsiTheme="majorHAnsi" w:cstheme="majorHAnsi"/>
+          <w:i/>
+          <w:iCs/>
+        </w:rPr>
+        <w:t xml:space="preserve">high </w:t>
+      </w:r>
+      <w:r>
+        <w:rPr>
+          <w:rFonts w:asciiTheme="majorHAnsi" w:eastAsia="Times New Roman" w:hAnsiTheme="majorHAnsi" w:cstheme="majorHAnsi"/>
+        </w:rPr>
+        <w:t xml:space="preserve">values for skewness and </w:t>
+      </w:r>
+      <w:r>
+        <w:rPr>
+          <w:rFonts w:asciiTheme="majorHAnsi" w:eastAsia="Times New Roman" w:hAnsiTheme="majorHAnsi" w:cstheme="majorHAnsi"/>
+          <w:i/>
+          <w:iCs/>
+        </w:rPr>
+        <w:t xml:space="preserve">low </w:t>
+      </w:r>
+      <w:r>
+        <w:rPr>
+          <w:rFonts w:asciiTheme="majorHAnsi" w:eastAsia="Times New Roman" w:hAnsiTheme="majorHAnsi" w:cstheme="majorHAnsi"/>
+        </w:rPr>
+        <w:t>values for evenness.</w:t>
+      </w:r>
+      <w:r>
+        <w:rPr>
+          <w:rFonts w:asciiTheme="majorHAnsi" w:eastAsia="Times New Roman" w:hAnsiTheme="majorHAnsi" w:cstheme="majorHAnsi"/>
+        </w:rPr>
+        <w:t xml:space="preserve"> </w:t>
+      </w:r>
+      <w:r>
+        <w:rPr>
+          <w:rFonts w:asciiTheme="majorHAnsi" w:eastAsia="Times New Roman" w:hAnsiTheme="majorHAnsi" w:cstheme="majorHAnsi"/>
+        </w:rPr>
         <w:t xml:space="preserve">This </w:t>
       </w:r>
       <w:r>
@@ -3627,7 +3962,19 @@
         <w:rPr>
           <w:rFonts w:asciiTheme="majorHAnsi" w:eastAsia="Times New Roman" w:hAnsiTheme="majorHAnsi" w:cstheme="majorHAnsi"/>
         </w:rPr>
-        <w:t xml:space="preserve"> breaks down if there are very few unique values in the distribution</w:t>
+        <w:t xml:space="preserve"> </w:t>
+      </w:r>
+      <w:r>
+        <w:rPr>
+          <w:rFonts w:asciiTheme="majorHAnsi" w:eastAsia="Times New Roman" w:hAnsiTheme="majorHAnsi" w:cstheme="majorHAnsi"/>
+        </w:rPr>
+        <w:t>is not meaningful</w:t>
+      </w:r>
+      <w:r>
+        <w:rPr>
+          <w:rFonts w:asciiTheme="majorHAnsi" w:eastAsia="Times New Roman" w:hAnsiTheme="majorHAnsi" w:cstheme="majorHAnsi"/>
+        </w:rPr>
+        <w:t xml:space="preserve"> if there are very few unique values in the distribution</w:t>
       </w:r>
       <w:r>
         <w:rPr>
@@ -3986,7 +4333,14 @@
         <w:rPr>
           <w:rFonts w:asciiTheme="majorHAnsi" w:eastAsia="Times New Roman" w:hAnsiTheme="majorHAnsi" w:cstheme="majorHAnsi"/>
         </w:rPr>
-        <w:t xml:space="preserve"> qualitatively to more computationally-intensive approaches to measuring the self-similarity </w:t>
+        <w:t xml:space="preserve"> </w:t>
+      </w:r>
+      <w:r>
+        <w:rPr>
+          <w:rFonts w:asciiTheme="majorHAnsi" w:eastAsia="Times New Roman" w:hAnsiTheme="majorHAnsi" w:cstheme="majorHAnsi"/>
+        </w:rPr>
+        <w:lastRenderedPageBreak/>
+        <w:t xml:space="preserve">qualitatively to more computationally-intensive approaches to measuring the self-similarity </w:t>
       </w:r>
       <w:r>
         <w:rPr>
@@ -4121,7 +4475,21 @@
         <w:rPr>
           <w:rFonts w:asciiTheme="majorHAnsi" w:eastAsia="Times New Roman" w:hAnsiTheme="majorHAnsi" w:cstheme="majorHAnsi"/>
         </w:rPr>
-        <w:t>For four of the five datasets we analyzed – BBS, Gentry, Mammal Communities, and Misc. Abund – empirical SADs are highly skewed and highly uneven relative to their feasible sets</w:t>
+        <w:t xml:space="preserve">For four of the five datasets we analyzed – BBS, Gentry, Mammal Communities, and Misc. </w:t>
+      </w:r>
+      <w:proofErr w:type="spellStart"/>
+      <w:r>
+        <w:rPr>
+          <w:rFonts w:asciiTheme="majorHAnsi" w:eastAsia="Times New Roman" w:hAnsiTheme="majorHAnsi" w:cstheme="majorHAnsi"/>
+        </w:rPr>
+        <w:t>Abund</w:t>
+      </w:r>
+      <w:proofErr w:type="spellEnd"/>
+      <w:r>
+        <w:rPr>
+          <w:rFonts w:asciiTheme="majorHAnsi" w:eastAsia="Times New Roman" w:hAnsiTheme="majorHAnsi" w:cstheme="majorHAnsi"/>
+        </w:rPr>
+        <w:t xml:space="preserve"> – empirical SADs are highly skewed and highly uneven relative to their feasible sets</w:t>
       </w:r>
       <w:r>
         <w:rPr>
@@ -4213,12 +4581,6 @@
         <w:rPr>
           <w:rFonts w:asciiTheme="majorHAnsi" w:eastAsia="Times New Roman" w:hAnsiTheme="majorHAnsi" w:cstheme="majorHAnsi"/>
         </w:rPr>
-        <w:t xml:space="preserve"> We used one-tailed 95% intervals, because an earlier survey in this space (Locey and White 2013) found that the tendency is for empirical communities to be more skewed and less even than their feasible sets.</w:t>
-      </w:r>
-      <w:r>
-        <w:rPr>
-          <w:rFonts w:asciiTheme="majorHAnsi" w:eastAsia="Times New Roman" w:hAnsiTheme="majorHAnsi" w:cstheme="majorHAnsi"/>
-        </w:rPr>
         <w:t xml:space="preserve"> </w:t>
       </w:r>
       <w:r>
@@ -4583,7 +4945,6 @@
           <w:rFonts w:asciiTheme="majorHAnsi" w:eastAsia="Times New Roman" w:hAnsiTheme="majorHAnsi" w:cstheme="majorHAnsi"/>
         </w:rPr>
       </w:pPr>
-      <w:commentRangeStart w:id="9"/>
       <w:r>
         <w:rPr>
           <w:rFonts w:asciiTheme="majorHAnsi" w:eastAsia="Times New Roman" w:hAnsiTheme="majorHAnsi" w:cstheme="majorHAnsi"/>
@@ -4600,13 +4961,6 @@
         </w:rPr>
         <w:t>iscussion</w:t>
       </w:r>
-      <w:commentRangeEnd w:id="9"/>
-      <w:r>
-        <w:rPr>
-          <w:rStyle w:val="CommentReference"/>
-        </w:rPr>
-        <w:commentReference w:id="9"/>
-      </w:r>
     </w:p>
     <w:p>
       <w:pPr>
@@ -4624,7 +4978,7 @@
         <w:rPr>
           <w:rFonts w:asciiTheme="majorHAnsi" w:eastAsia="Times New Roman" w:hAnsiTheme="majorHAnsi" w:cstheme="majorHAnsi"/>
         </w:rPr>
-        <w:t>are far more skewed and less even than we would expect given their feasible sets.</w:t>
+        <w:t>are more skewed and less even than we would expect given their feasible sets.</w:t>
       </w:r>
       <w:r>
         <w:rPr>
@@ -4636,19 +4990,37 @@
         <w:rPr>
           <w:rFonts w:asciiTheme="majorHAnsi" w:eastAsia="Times New Roman" w:hAnsiTheme="majorHAnsi" w:cstheme="majorHAnsi"/>
         </w:rPr>
-        <w:t>These deviations may be the signature of e</w:t>
-      </w:r>
-      <w:r>
-        <w:rPr>
-          <w:rFonts w:asciiTheme="majorHAnsi" w:eastAsia="Times New Roman" w:hAnsiTheme="majorHAnsi" w:cstheme="majorHAnsi"/>
-        </w:rPr>
-        <w:t>cological processes operating on top of statistical constraints</w:t>
-      </w:r>
-      <w:r>
-        <w:rPr>
-          <w:rFonts w:asciiTheme="majorHAnsi" w:eastAsia="Times New Roman" w:hAnsiTheme="majorHAnsi" w:cstheme="majorHAnsi"/>
-        </w:rPr>
-        <w:t xml:space="preserve"> and driving the SAD away from the shape it would assume in the absence of a dominating non-statistical process. Our </w:t>
+        <w:t xml:space="preserve">These deviations </w:t>
+      </w:r>
+      <w:r>
+        <w:rPr>
+          <w:rFonts w:asciiTheme="majorHAnsi" w:eastAsia="Times New Roman" w:hAnsiTheme="majorHAnsi" w:cstheme="majorHAnsi"/>
+        </w:rPr>
+        <w:t xml:space="preserve">most likely signal that ecological processes operate </w:t>
+      </w:r>
+      <w:r>
+        <w:rPr>
+          <w:rFonts w:asciiTheme="majorHAnsi" w:eastAsia="Times New Roman" w:hAnsiTheme="majorHAnsi" w:cstheme="majorHAnsi"/>
+        </w:rPr>
+        <w:t>on top of statistical constraints</w:t>
+      </w:r>
+      <w:r>
+        <w:rPr>
+          <w:rFonts w:asciiTheme="majorHAnsi" w:eastAsia="Times New Roman" w:hAnsiTheme="majorHAnsi" w:cstheme="majorHAnsi"/>
+        </w:rPr>
+        <w:t xml:space="preserve"> and </w:t>
+      </w:r>
+      <w:r>
+        <w:rPr>
+          <w:rFonts w:asciiTheme="majorHAnsi" w:eastAsia="Times New Roman" w:hAnsiTheme="majorHAnsi" w:cstheme="majorHAnsi"/>
+        </w:rPr>
+        <w:t>drive</w:t>
+      </w:r>
+      <w:r>
+        <w:rPr>
+          <w:rFonts w:asciiTheme="majorHAnsi" w:eastAsia="Times New Roman" w:hAnsiTheme="majorHAnsi" w:cstheme="majorHAnsi"/>
+        </w:rPr>
+        <w:t xml:space="preserve"> the SAD away from the shape it would assume in the absence of a dominating non-statistical process. Our </w:t>
       </w:r>
       <w:r>
         <w:rPr>
@@ -4666,25 +5038,67 @@
         <w:rPr>
           <w:rFonts w:asciiTheme="majorHAnsi" w:eastAsia="Times New Roman" w:hAnsiTheme="majorHAnsi" w:cstheme="majorHAnsi"/>
         </w:rPr>
-        <w:t xml:space="preserve"> communities tend to be ones that cause abundance distributions to be more uneven – rather than those that cause individuals to be spread evenly across species. These processes might be those that promote the persistence of rare species at extremely low abundances (e.g. </w:t>
-      </w:r>
-      <w:r>
-        <w:rPr>
-          <w:rFonts w:asciiTheme="majorHAnsi" w:eastAsia="Times New Roman" w:hAnsiTheme="majorHAnsi" w:cstheme="majorHAnsi"/>
-        </w:rPr>
-        <w:t>Yenni et al 2012</w:t>
-      </w:r>
-      <w:r>
-        <w:rPr>
-          <w:rFonts w:asciiTheme="majorHAnsi" w:eastAsia="Times New Roman" w:hAnsiTheme="majorHAnsi" w:cstheme="majorHAnsi"/>
-        </w:rPr>
-        <w:t xml:space="preserve">) –thereby lengthening the rare tail of the SAD – or processes that encourage or allow dominant species to be hyper-dominant without driving other species entirely to </w:t>
-      </w:r>
-      <w:r>
-        <w:rPr>
-          <w:rFonts w:asciiTheme="majorHAnsi" w:eastAsia="Times New Roman" w:hAnsiTheme="majorHAnsi" w:cstheme="majorHAnsi"/>
-        </w:rPr>
-        <w:t>extinction (</w:t>
+        <w:t xml:space="preserve"> </w:t>
+      </w:r>
+      <w:r>
+        <w:rPr>
+          <w:rFonts w:asciiTheme="majorHAnsi" w:eastAsia="Times New Roman" w:hAnsiTheme="majorHAnsi" w:cstheme="majorHAnsi"/>
+        </w:rPr>
+        <w:t>communities</w:t>
+      </w:r>
+      <w:r>
+        <w:rPr>
+          <w:rFonts w:asciiTheme="majorHAnsi" w:eastAsia="Times New Roman" w:hAnsiTheme="majorHAnsi" w:cstheme="majorHAnsi"/>
+        </w:rPr>
+        <w:t xml:space="preserve"> cause abundance distributions to be more uneven – rather than those that cause individuals to be spread evenly across species. </w:t>
+      </w:r>
+      <w:commentRangeStart w:id="9"/>
+      <w:commentRangeStart w:id="10"/>
+      <w:r>
+        <w:rPr>
+          <w:rFonts w:asciiTheme="majorHAnsi" w:eastAsia="Times New Roman" w:hAnsiTheme="majorHAnsi" w:cstheme="majorHAnsi"/>
+        </w:rPr>
+        <w:t xml:space="preserve">These processes might be those that promote the persistence of rare species at extremely low abundances (e.g. </w:t>
+      </w:r>
+      <w:proofErr w:type="spellStart"/>
+      <w:r>
+        <w:rPr>
+          <w:rFonts w:asciiTheme="majorHAnsi" w:eastAsia="Times New Roman" w:hAnsiTheme="majorHAnsi" w:cstheme="majorHAnsi"/>
+        </w:rPr>
+        <w:t>Yenni</w:t>
+      </w:r>
+      <w:proofErr w:type="spellEnd"/>
+      <w:r>
+        <w:rPr>
+          <w:rFonts w:asciiTheme="majorHAnsi" w:eastAsia="Times New Roman" w:hAnsiTheme="majorHAnsi" w:cstheme="majorHAnsi"/>
+        </w:rPr>
+        <w:t xml:space="preserve"> et al 2012</w:t>
+      </w:r>
+      <w:r>
+        <w:rPr>
+          <w:rFonts w:asciiTheme="majorHAnsi" w:eastAsia="Times New Roman" w:hAnsiTheme="majorHAnsi" w:cstheme="majorHAnsi"/>
+        </w:rPr>
+        <w:t xml:space="preserve">) –thereby lengthening the rare tail of the SAD – or processes that encourage or allow dominant species to be hyper-dominant without driving other species entirely to extinction </w:t>
+      </w:r>
+      <w:commentRangeEnd w:id="9"/>
+      <w:r>
+        <w:rPr>
+          <w:rStyle w:val="CommentReference"/>
+        </w:rPr>
+        <w:commentReference w:id="9"/>
+      </w:r>
+      <w:commentRangeEnd w:id="10"/>
+      <w:r>
+        <w:rPr>
+          <w:rStyle w:val="CommentReference"/>
+        </w:rPr>
+        <w:commentReference w:id="10"/>
+      </w:r>
+      <w:r>
+        <w:rPr>
+          <w:rFonts w:asciiTheme="majorHAnsi" w:eastAsia="Times New Roman" w:hAnsiTheme="majorHAnsi" w:cstheme="majorHAnsi"/>
+        </w:rPr>
+        <w:t xml:space="preserve"> (</w:t>
       </w:r>
       <w:r>
         <w:rPr>
@@ -4726,7 +5140,31 @@
         <w:rPr>
           <w:rFonts w:asciiTheme="majorHAnsi" w:eastAsia="Times New Roman" w:hAnsiTheme="majorHAnsi" w:cstheme="majorHAnsi"/>
         </w:rPr>
-        <w:t xml:space="preserve"> communities deviated statistically from the expected forms from their feasible set, there were many </w:t>
+        <w:t xml:space="preserve"> communities deviated statistically their feasible set</w:t>
+      </w:r>
+      <w:r>
+        <w:rPr>
+          <w:rFonts w:asciiTheme="majorHAnsi" w:eastAsia="Times New Roman" w:hAnsiTheme="majorHAnsi" w:cstheme="majorHAnsi"/>
+        </w:rPr>
+        <w:t>s</w:t>
+      </w:r>
+      <w:r>
+        <w:rPr>
+          <w:rFonts w:asciiTheme="majorHAnsi" w:eastAsia="Times New Roman" w:hAnsiTheme="majorHAnsi" w:cstheme="majorHAnsi"/>
+        </w:rPr>
+        <w:t xml:space="preserve">, there were </w:t>
+      </w:r>
+      <w:r>
+        <w:rPr>
+          <w:rFonts w:asciiTheme="majorHAnsi" w:eastAsia="Times New Roman" w:hAnsiTheme="majorHAnsi" w:cstheme="majorHAnsi"/>
+        </w:rPr>
+        <w:t xml:space="preserve">also </w:t>
+      </w:r>
+      <w:r>
+        <w:rPr>
+          <w:rFonts w:asciiTheme="majorHAnsi" w:eastAsia="Times New Roman" w:hAnsiTheme="majorHAnsi" w:cstheme="majorHAnsi"/>
+        </w:rPr>
+        <w:t xml:space="preserve">many </w:t>
       </w:r>
       <w:r>
         <w:rPr>
@@ -4750,25 +5188,13 @@
         <w:rPr>
           <w:rFonts w:asciiTheme="majorHAnsi" w:eastAsia="Times New Roman" w:hAnsiTheme="majorHAnsi" w:cstheme="majorHAnsi"/>
         </w:rPr>
-        <w:t xml:space="preserve">. This </w:t>
-      </w:r>
-      <w:r>
-        <w:rPr>
-          <w:rFonts w:asciiTheme="majorHAnsi" w:eastAsia="Times New Roman" w:hAnsiTheme="majorHAnsi" w:cstheme="majorHAnsi"/>
-        </w:rPr>
-        <w:t>appears</w:t>
-      </w:r>
-      <w:r>
-        <w:rPr>
-          <w:rFonts w:asciiTheme="majorHAnsi" w:eastAsia="Times New Roman" w:hAnsiTheme="majorHAnsi" w:cstheme="majorHAnsi"/>
-        </w:rPr>
-        <w:t xml:space="preserve"> consistent</w:t>
-      </w:r>
-      <w:r>
-        <w:rPr>
-          <w:rFonts w:asciiTheme="majorHAnsi" w:eastAsia="Times New Roman" w:hAnsiTheme="majorHAnsi" w:cstheme="majorHAnsi"/>
-        </w:rPr>
-        <w:t xml:space="preserve"> with the suggestion that in some cases</w:t>
+        <w:t xml:space="preserve">. </w:t>
+      </w:r>
+      <w:r>
+        <w:rPr>
+          <w:rFonts w:asciiTheme="majorHAnsi" w:eastAsia="Times New Roman" w:hAnsiTheme="majorHAnsi" w:cstheme="majorHAnsi"/>
+        </w:rPr>
+        <w:t>In such cases</w:t>
       </w:r>
       <w:r>
         <w:rPr>
@@ -4858,7 +5284,14 @@
         <w:rPr>
           <w:rFonts w:asciiTheme="majorHAnsi" w:eastAsia="Times New Roman" w:hAnsiTheme="majorHAnsi" w:cstheme="majorHAnsi"/>
         </w:rPr>
-        <w:t>may be much more fruitful than focusing only on the general form of the SAD, which may emerge from statistical constraints (McGill</w:t>
+        <w:t xml:space="preserve">may be much more fruitful than </w:t>
+      </w:r>
+      <w:r>
+        <w:rPr>
+          <w:rFonts w:asciiTheme="majorHAnsi" w:eastAsia="Times New Roman" w:hAnsiTheme="majorHAnsi" w:cstheme="majorHAnsi"/>
+        </w:rPr>
+        <w:lastRenderedPageBreak/>
+        <w:t>focusing only on the general form of the SAD, which may emerge from statistical constraints (McGill</w:t>
       </w:r>
       <w:r>
         <w:rPr>
@@ -4876,7 +5309,14 @@
         <w:rPr>
           <w:rFonts w:asciiTheme="majorHAnsi" w:eastAsia="Times New Roman" w:hAnsiTheme="majorHAnsi" w:cstheme="majorHAnsi"/>
         </w:rPr>
-        <w:t>; Lo</w:t>
+        <w:t xml:space="preserve">; </w:t>
+      </w:r>
+      <w:proofErr w:type="spellStart"/>
+      <w:r>
+        <w:rPr>
+          <w:rFonts w:asciiTheme="majorHAnsi" w:eastAsia="Times New Roman" w:hAnsiTheme="majorHAnsi" w:cstheme="majorHAnsi"/>
+        </w:rPr>
+        <w:t>Lo</w:t>
       </w:r>
       <w:r>
         <w:rPr>
@@ -4888,7 +5328,14 @@
         <w:rPr>
           <w:rFonts w:asciiTheme="majorHAnsi" w:eastAsia="Times New Roman" w:hAnsiTheme="majorHAnsi" w:cstheme="majorHAnsi"/>
         </w:rPr>
-        <w:t>ey and White 2013</w:t>
+        <w:t>ey</w:t>
+      </w:r>
+      <w:proofErr w:type="spellEnd"/>
+      <w:r>
+        <w:rPr>
+          <w:rFonts w:asciiTheme="majorHAnsi" w:eastAsia="Times New Roman" w:hAnsiTheme="majorHAnsi" w:cstheme="majorHAnsi"/>
+        </w:rPr>
+        <w:t xml:space="preserve"> and White 2013</w:t>
       </w:r>
       <w:r>
         <w:rPr>
@@ -4913,13 +5360,31 @@
         <w:rPr>
           <w:rFonts w:asciiTheme="majorHAnsi" w:eastAsia="Times New Roman" w:hAnsiTheme="majorHAnsi" w:cstheme="majorHAnsi"/>
         </w:rPr>
-        <w:t xml:space="preserve">Unlike the other four datasets, communities in the FIA dataset showed at most weak evidence of deviations from their feasible sets. </w:t>
-      </w:r>
-      <w:r>
-        <w:rPr>
-          <w:rFonts w:asciiTheme="majorHAnsi" w:eastAsia="Times New Roman" w:hAnsiTheme="majorHAnsi" w:cstheme="majorHAnsi"/>
-        </w:rPr>
-        <w:t>We suggest that these datasets are experiencing additional issues related to community size</w:t>
+        <w:t>Unlike the other four datasets, communities in the FIA dataset showed weak</w:t>
+      </w:r>
+      <w:r>
+        <w:rPr>
+          <w:rFonts w:asciiTheme="majorHAnsi" w:eastAsia="Times New Roman" w:hAnsiTheme="majorHAnsi" w:cstheme="majorHAnsi"/>
+        </w:rPr>
+        <w:t xml:space="preserve"> or no</w:t>
+      </w:r>
+      <w:r>
+        <w:rPr>
+          <w:rFonts w:asciiTheme="majorHAnsi" w:eastAsia="Times New Roman" w:hAnsiTheme="majorHAnsi" w:cstheme="majorHAnsi"/>
+        </w:rPr>
+        <w:t xml:space="preserve"> evidence of deviations from their feasible sets. </w:t>
+      </w:r>
+      <w:r>
+        <w:rPr>
+          <w:rFonts w:asciiTheme="majorHAnsi" w:eastAsia="Times New Roman" w:hAnsiTheme="majorHAnsi" w:cstheme="majorHAnsi"/>
+        </w:rPr>
+        <w:t>These results may be an artifact of statistical issues</w:t>
+      </w:r>
+      <w:r>
+        <w:rPr>
+          <w:rFonts w:asciiTheme="majorHAnsi" w:eastAsia="Times New Roman" w:hAnsiTheme="majorHAnsi" w:cstheme="majorHAnsi"/>
+        </w:rPr>
+        <w:t xml:space="preserve"> related to community size</w:t>
       </w:r>
       <w:r>
         <w:rPr>
@@ -4955,76 +5420,88 @@
         <w:rPr>
           <w:rFonts w:asciiTheme="majorHAnsi" w:eastAsia="Times New Roman" w:hAnsiTheme="majorHAnsi" w:cstheme="majorHAnsi"/>
         </w:rPr>
-        <w:t xml:space="preserve"> Community size may affect our ability to detect deviations because small communities may not have enough possible arrangements of their subcomponents, or elements in their feasible sets, to generate highly resolved distributions for the most probabl</w:t>
-      </w:r>
-      <w:r>
-        <w:rPr>
-          <w:rFonts w:asciiTheme="majorHAnsi" w:eastAsia="Times New Roman" w:hAnsiTheme="majorHAnsi" w:cstheme="majorHAnsi"/>
-        </w:rPr>
-        <w:t>e</w:t>
-      </w:r>
-      <w:r>
-        <w:rPr>
-          <w:rFonts w:asciiTheme="majorHAnsi" w:eastAsia="Times New Roman" w:hAnsiTheme="majorHAnsi" w:cstheme="majorHAnsi"/>
-        </w:rPr>
-        <w:t xml:space="preserve"> shapes. </w:t>
-      </w:r>
-      <w:r>
-        <w:rPr>
-          <w:rFonts w:asciiTheme="majorHAnsi" w:eastAsia="Times New Roman" w:hAnsiTheme="majorHAnsi" w:cstheme="majorHAnsi"/>
-        </w:rPr>
-        <w:t>Such broad distributions may not be specific enough to constitute strong statistical expectation</w:t>
-      </w:r>
-      <w:r>
-        <w:rPr>
-          <w:rFonts w:asciiTheme="majorHAnsi" w:eastAsia="Times New Roman" w:hAnsiTheme="majorHAnsi" w:cstheme="majorHAnsi"/>
-        </w:rPr>
-        <w:t>s</w:t>
-      </w:r>
-      <w:r>
-        <w:rPr>
-          <w:rFonts w:asciiTheme="majorHAnsi" w:eastAsia="Times New Roman" w:hAnsiTheme="majorHAnsi" w:cstheme="majorHAnsi"/>
-        </w:rPr>
-        <w:t>, and the deviations – or lack thereof – that we perceive are correspondingly less informative</w:t>
-      </w:r>
-      <w:r>
-        <w:rPr>
-          <w:rFonts w:asciiTheme="majorHAnsi" w:eastAsia="Times New Roman" w:hAnsiTheme="majorHAnsi" w:cstheme="majorHAnsi"/>
-        </w:rPr>
-        <w:t xml:space="preserve"> (Jaynes</w:t>
-      </w:r>
-      <w:r>
-        <w:rPr>
-          <w:rFonts w:asciiTheme="majorHAnsi" w:eastAsia="Times New Roman" w:hAnsiTheme="majorHAnsi" w:cstheme="majorHAnsi"/>
-        </w:rPr>
-        <w:t xml:space="preserve"> 1957</w:t>
-      </w:r>
-      <w:r>
-        <w:rPr>
-          <w:rFonts w:asciiTheme="majorHAnsi" w:eastAsia="Times New Roman" w:hAnsiTheme="majorHAnsi" w:cstheme="majorHAnsi"/>
-        </w:rPr>
-        <w:t>)</w:t>
-      </w:r>
-      <w:r>
-        <w:rPr>
-          <w:rFonts w:asciiTheme="majorHAnsi" w:eastAsia="Times New Roman" w:hAnsiTheme="majorHAnsi" w:cstheme="majorHAnsi"/>
-        </w:rPr>
-        <w:t>. When we compared the distributions of shape metrics from small communities to those for large ones, we found that samples from the feasible sets for small communities do indeed generate broader distributions of evenness, and especially skewness, than those for large communities (</w:t>
-      </w:r>
-      <w:commentRangeStart w:id="10"/>
+        <w:t xml:space="preserve"> Communities with small values of S and N have smaller feasible sets, which affects our ability to detect deviations from the most probable shapes for the SAD. When there are relatively few possible SADs, the distributions of evenness and skewness values derived from the feasible set are less </w:t>
+      </w:r>
+      <w:r>
+        <w:rPr>
+          <w:rFonts w:asciiTheme="majorHAnsi" w:eastAsia="Times New Roman" w:hAnsiTheme="majorHAnsi" w:cstheme="majorHAnsi"/>
+        </w:rPr>
+        <w:t>narrowly peaked</w:t>
+      </w:r>
+      <w:r>
+        <w:rPr>
+          <w:rFonts w:asciiTheme="majorHAnsi" w:eastAsia="Times New Roman" w:hAnsiTheme="majorHAnsi" w:cstheme="majorHAnsi"/>
+        </w:rPr>
+        <w:t xml:space="preserve">, </w:t>
+      </w:r>
+      <w:r>
+        <w:rPr>
+          <w:rFonts w:asciiTheme="majorHAnsi" w:eastAsia="Times New Roman" w:hAnsiTheme="majorHAnsi" w:cstheme="majorHAnsi"/>
+        </w:rPr>
+        <w:t>meaning</w:t>
+      </w:r>
+      <w:r>
+        <w:rPr>
+          <w:rFonts w:asciiTheme="majorHAnsi" w:eastAsia="Times New Roman" w:hAnsiTheme="majorHAnsi" w:cstheme="majorHAnsi"/>
+        </w:rPr>
+        <w:t xml:space="preserve"> there is a relatively weak statistical distinction between “common” and “extreme” shapes for the SAD</w:t>
+      </w:r>
+      <w:r>
+        <w:rPr>
+          <w:rFonts w:asciiTheme="majorHAnsi" w:eastAsia="Times New Roman" w:hAnsiTheme="majorHAnsi" w:cstheme="majorHAnsi"/>
+        </w:rPr>
+        <w:t>.</w:t>
+      </w:r>
+      <w:r>
+        <w:rPr>
+          <w:rFonts w:asciiTheme="majorHAnsi" w:eastAsia="Times New Roman" w:hAnsiTheme="majorHAnsi" w:cstheme="majorHAnsi"/>
+        </w:rPr>
+        <w:t xml:space="preserve"> When</w:t>
+      </w:r>
+      <w:r>
+        <w:rPr>
+          <w:rFonts w:asciiTheme="majorHAnsi" w:eastAsia="Times New Roman" w:hAnsiTheme="majorHAnsi" w:cstheme="majorHAnsi"/>
+        </w:rPr>
+        <w:t xml:space="preserve"> we compared the distributions of shape metrics </w:t>
+      </w:r>
+      <w:r>
+        <w:rPr>
+          <w:rFonts w:asciiTheme="majorHAnsi" w:eastAsia="Times New Roman" w:hAnsiTheme="majorHAnsi" w:cstheme="majorHAnsi"/>
+        </w:rPr>
+        <w:t>for</w:t>
+      </w:r>
+      <w:r>
+        <w:rPr>
+          <w:rFonts w:asciiTheme="majorHAnsi" w:eastAsia="Times New Roman" w:hAnsiTheme="majorHAnsi" w:cstheme="majorHAnsi"/>
+        </w:rPr>
+        <w:t xml:space="preserve"> small communities to those for large ones, we found that small </w:t>
+      </w:r>
+      <w:r>
+        <w:rPr>
+          <w:rFonts w:asciiTheme="majorHAnsi" w:eastAsia="Times New Roman" w:hAnsiTheme="majorHAnsi" w:cstheme="majorHAnsi"/>
+        </w:rPr>
+        <w:t>communities</w:t>
+      </w:r>
+      <w:r>
+        <w:rPr>
+          <w:rFonts w:asciiTheme="majorHAnsi" w:eastAsia="Times New Roman" w:hAnsiTheme="majorHAnsi" w:cstheme="majorHAnsi"/>
+        </w:rPr>
+        <w:t xml:space="preserve"> generate broader distributions of evenness, and especially skewness, than those for large communities (</w:t>
+      </w:r>
+      <w:commentRangeStart w:id="11"/>
       <w:r>
         <w:rPr>
           <w:rFonts w:asciiTheme="majorHAnsi" w:eastAsia="Times New Roman" w:hAnsiTheme="majorHAnsi" w:cstheme="majorHAnsi"/>
         </w:rPr>
         <w:t>Figure</w:t>
       </w:r>
-      <w:commentRangeEnd w:id="10"/>
+      <w:commentRangeEnd w:id="11"/>
       <w:r>
         <w:rPr>
           <w:rStyle w:val="CommentReference"/>
           <w:rFonts w:asciiTheme="majorHAnsi" w:hAnsiTheme="majorHAnsi" w:cstheme="majorHAnsi"/>
         </w:rPr>
-        <w:commentReference w:id="10"/>
+        <w:commentReference w:id="11"/>
       </w:r>
       <w:r>
         <w:rPr>
@@ -5036,19 +5513,116 @@
         <w:rPr>
           <w:rFonts w:asciiTheme="majorHAnsi" w:eastAsia="Times New Roman" w:hAnsiTheme="majorHAnsi" w:cstheme="majorHAnsi"/>
         </w:rPr>
-        <w:t>Moreover</w:t>
-      </w:r>
-      <w:r>
-        <w:rPr>
-          <w:rFonts w:asciiTheme="majorHAnsi" w:eastAsia="Times New Roman" w:hAnsiTheme="majorHAnsi" w:cstheme="majorHAnsi"/>
-        </w:rPr>
-        <w:t>, if</w:t>
-      </w:r>
-      <w:r>
-        <w:rPr>
-          <w:rFonts w:asciiTheme="majorHAnsi" w:eastAsia="Times New Roman" w:hAnsiTheme="majorHAnsi" w:cstheme="majorHAnsi"/>
-        </w:rPr>
-        <w:t xml:space="preserve"> the lack of discernable deviations from the feasible set is a</w:t>
+        <w:t xml:space="preserve"> For such communities, th</w:t>
+      </w:r>
+      <w:r>
+        <w:rPr>
+          <w:rFonts w:asciiTheme="majorHAnsi" w:eastAsia="Times New Roman" w:hAnsiTheme="majorHAnsi" w:cstheme="majorHAnsi"/>
+        </w:rPr>
+        <w:t>e deviations – or lack thereof – that we perceive are less informative</w:t>
+      </w:r>
+      <w:r>
+        <w:rPr>
+          <w:rFonts w:asciiTheme="majorHAnsi" w:eastAsia="Times New Roman" w:hAnsiTheme="majorHAnsi" w:cstheme="majorHAnsi"/>
+        </w:rPr>
+        <w:t xml:space="preserve"> </w:t>
+      </w:r>
+      <w:r>
+        <w:rPr>
+          <w:rFonts w:asciiTheme="majorHAnsi" w:eastAsia="Times New Roman" w:hAnsiTheme="majorHAnsi" w:cstheme="majorHAnsi"/>
+        </w:rPr>
+        <w:t>than for larger communities with more strongly defined statistical baselines</w:t>
+      </w:r>
+      <w:r>
+        <w:rPr>
+          <w:rFonts w:asciiTheme="majorHAnsi" w:eastAsia="Times New Roman" w:hAnsiTheme="majorHAnsi" w:cstheme="majorHAnsi"/>
+        </w:rPr>
+        <w:t xml:space="preserve"> </w:t>
+      </w:r>
+      <w:r>
+        <w:rPr>
+          <w:rFonts w:asciiTheme="majorHAnsi" w:eastAsia="Times New Roman" w:hAnsiTheme="majorHAnsi" w:cstheme="majorHAnsi"/>
+        </w:rPr>
+        <w:t>(Jaynes</w:t>
+      </w:r>
+      <w:r>
+        <w:rPr>
+          <w:rFonts w:asciiTheme="majorHAnsi" w:eastAsia="Times New Roman" w:hAnsiTheme="majorHAnsi" w:cstheme="majorHAnsi"/>
+        </w:rPr>
+        <w:t xml:space="preserve"> 1957</w:t>
+      </w:r>
+      <w:r>
+        <w:rPr>
+          <w:rFonts w:asciiTheme="majorHAnsi" w:eastAsia="Times New Roman" w:hAnsiTheme="majorHAnsi" w:cstheme="majorHAnsi"/>
+        </w:rPr>
+        <w:t>)</w:t>
+      </w:r>
+      <w:r>
+        <w:rPr>
+          <w:rFonts w:asciiTheme="majorHAnsi" w:eastAsia="Times New Roman" w:hAnsiTheme="majorHAnsi" w:cstheme="majorHAnsi"/>
+        </w:rPr>
+        <w:t xml:space="preserve">. </w:t>
+      </w:r>
+    </w:p>
+    <w:p>
+      <w:pPr>
+        <w:rPr>
+          <w:rFonts w:asciiTheme="majorHAnsi" w:eastAsia="Times New Roman" w:hAnsiTheme="majorHAnsi" w:cstheme="majorHAnsi"/>
+        </w:rPr>
+      </w:pPr>
+      <w:r>
+        <w:rPr>
+          <w:rFonts w:asciiTheme="majorHAnsi" w:eastAsia="Times New Roman" w:hAnsiTheme="majorHAnsi" w:cstheme="majorHAnsi"/>
+        </w:rPr>
+        <w:t>Additionally</w:t>
+      </w:r>
+      <w:r>
+        <w:rPr>
+          <w:rFonts w:asciiTheme="majorHAnsi" w:eastAsia="Times New Roman" w:hAnsiTheme="majorHAnsi" w:cstheme="majorHAnsi"/>
+        </w:rPr>
+        <w:t xml:space="preserve">, </w:t>
+      </w:r>
+      <w:r>
+        <w:rPr>
+          <w:rFonts w:asciiTheme="majorHAnsi" w:eastAsia="Times New Roman" w:hAnsiTheme="majorHAnsi" w:cstheme="majorHAnsi"/>
+        </w:rPr>
+        <w:t>i</w:t>
+      </w:r>
+      <w:r>
+        <w:rPr>
+          <w:rFonts w:asciiTheme="majorHAnsi" w:eastAsia="Times New Roman" w:hAnsiTheme="majorHAnsi" w:cstheme="majorHAnsi"/>
+        </w:rPr>
+        <w:t>f</w:t>
+      </w:r>
+      <w:r>
+        <w:rPr>
+          <w:rFonts w:asciiTheme="majorHAnsi" w:eastAsia="Times New Roman" w:hAnsiTheme="majorHAnsi" w:cstheme="majorHAnsi"/>
+        </w:rPr>
+        <w:t xml:space="preserve"> the lack of discernable deviations from the feasible set</w:t>
+      </w:r>
+      <w:r>
+        <w:rPr>
+          <w:rFonts w:asciiTheme="majorHAnsi" w:eastAsia="Times New Roman" w:hAnsiTheme="majorHAnsi" w:cstheme="majorHAnsi"/>
+        </w:rPr>
+        <w:t xml:space="preserve"> for the FIA communities</w:t>
+      </w:r>
+      <w:r>
+        <w:rPr>
+          <w:rFonts w:asciiTheme="majorHAnsi" w:eastAsia="Times New Roman" w:hAnsiTheme="majorHAnsi" w:cstheme="majorHAnsi"/>
+        </w:rPr>
+        <w:t xml:space="preserve"> is </w:t>
+      </w:r>
+      <w:r>
+        <w:rPr>
+          <w:rFonts w:asciiTheme="majorHAnsi" w:eastAsia="Times New Roman" w:hAnsiTheme="majorHAnsi" w:cstheme="majorHAnsi"/>
+        </w:rPr>
+        <w:t xml:space="preserve">indeed </w:t>
+      </w:r>
+      <w:r>
+        <w:rPr>
+          <w:rFonts w:asciiTheme="majorHAnsi" w:eastAsia="Times New Roman" w:hAnsiTheme="majorHAnsi" w:cstheme="majorHAnsi"/>
+        </w:rPr>
+        <w:t>a</w:t>
       </w:r>
       <w:r>
         <w:rPr>
@@ -5060,7 +5634,43 @@
         <w:rPr>
           <w:rFonts w:asciiTheme="majorHAnsi" w:eastAsia="Times New Roman" w:hAnsiTheme="majorHAnsi" w:cstheme="majorHAnsi"/>
         </w:rPr>
-        <w:t xml:space="preserve"> of FIA’s generally small community size, then we would expect similarly-sized, small, communities from other datasets to behave similarly. We identified</w:t>
+        <w:t xml:space="preserve"> of </w:t>
+      </w:r>
+      <w:r>
+        <w:rPr>
+          <w:rFonts w:asciiTheme="majorHAnsi" w:eastAsia="Times New Roman" w:hAnsiTheme="majorHAnsi" w:cstheme="majorHAnsi"/>
+        </w:rPr>
+        <w:t xml:space="preserve">their </w:t>
+      </w:r>
+      <w:r>
+        <w:rPr>
+          <w:rFonts w:asciiTheme="majorHAnsi" w:eastAsia="Times New Roman" w:hAnsiTheme="majorHAnsi" w:cstheme="majorHAnsi"/>
+        </w:rPr>
+        <w:t xml:space="preserve">generally small size, then we would expect similarly-sized communities from other datasets to </w:t>
+      </w:r>
+      <w:r>
+        <w:rPr>
+          <w:rFonts w:asciiTheme="majorHAnsi" w:eastAsia="Times New Roman" w:hAnsiTheme="majorHAnsi" w:cstheme="majorHAnsi"/>
+        </w:rPr>
+        <w:t>have</w:t>
+      </w:r>
+      <w:r>
+        <w:rPr>
+          <w:rFonts w:asciiTheme="majorHAnsi" w:eastAsia="Times New Roman" w:hAnsiTheme="majorHAnsi" w:cstheme="majorHAnsi"/>
+        </w:rPr>
+        <w:t xml:space="preserve"> similar</w:t>
+      </w:r>
+      <w:r>
+        <w:rPr>
+          <w:rFonts w:asciiTheme="majorHAnsi" w:eastAsia="Times New Roman" w:hAnsiTheme="majorHAnsi" w:cstheme="majorHAnsi"/>
+        </w:rPr>
+        <w:t xml:space="preserve"> results</w:t>
+      </w:r>
+      <w:r>
+        <w:rPr>
+          <w:rFonts w:asciiTheme="majorHAnsi" w:eastAsia="Times New Roman" w:hAnsiTheme="majorHAnsi" w:cstheme="majorHAnsi"/>
+        </w:rPr>
+        <w:t>. We identified</w:t>
       </w:r>
       <w:r>
         <w:rPr>
@@ -5125,7 +5735,7 @@
         </w:rPr>
         <w:t xml:space="preserve">, </w:t>
       </w:r>
-      <w:commentRangeStart w:id="11"/>
+      <w:commentRangeStart w:id="12"/>
       <w:r>
         <w:fldChar w:fldCharType="begin"/>
       </w:r>
@@ -5152,55 +5762,67 @@
         </w:rPr>
         <w:fldChar w:fldCharType="end"/>
       </w:r>
-      <w:commentRangeEnd w:id="11"/>
+      <w:commentRangeEnd w:id="12"/>
       <w:r>
         <w:rPr>
           <w:rStyle w:val="CommentReference"/>
           <w:rFonts w:asciiTheme="majorHAnsi" w:hAnsiTheme="majorHAnsi" w:cstheme="majorHAnsi"/>
         </w:rPr>
-        <w:commentReference w:id="11"/>
-      </w:r>
-      <w:r>
-        <w:rPr>
-          <w:rFonts w:asciiTheme="majorHAnsi" w:eastAsia="Times New Roman" w:hAnsiTheme="majorHAnsi" w:cstheme="majorHAnsi"/>
-        </w:rPr>
-        <w:t xml:space="preserve">). Although this is a highly restricted subset of </w:t>
-      </w:r>
-      <w:r>
-        <w:rPr>
-          <w:rFonts w:asciiTheme="majorHAnsi" w:eastAsia="Times New Roman" w:hAnsiTheme="majorHAnsi" w:cstheme="majorHAnsi"/>
-        </w:rPr>
-        <w:t xml:space="preserve">sites, </w:t>
-      </w:r>
-      <w:r>
-        <w:rPr>
-          <w:rFonts w:asciiTheme="majorHAnsi" w:eastAsia="Times New Roman" w:hAnsiTheme="majorHAnsi" w:cstheme="majorHAnsi"/>
-        </w:rPr>
-        <w:t>relative to the 20,000 FIA sites we analyzed</w:t>
-      </w:r>
-      <w:r>
-        <w:rPr>
-          <w:rFonts w:asciiTheme="majorHAnsi" w:eastAsia="Times New Roman" w:hAnsiTheme="majorHAnsi" w:cstheme="majorHAnsi"/>
-        </w:rPr>
-        <w:t>, t</w:t>
-      </w:r>
-      <w:r>
-        <w:rPr>
-          <w:rFonts w:asciiTheme="majorHAnsi" w:eastAsia="Times New Roman" w:hAnsiTheme="majorHAnsi" w:cstheme="majorHAnsi"/>
-        </w:rPr>
-        <w:t>he lack of a difference between FIA and other comparabl</w:t>
-      </w:r>
-      <w:r>
-        <w:rPr>
-          <w:rFonts w:asciiTheme="majorHAnsi" w:eastAsia="Times New Roman" w:hAnsiTheme="majorHAnsi" w:cstheme="majorHAnsi"/>
-        </w:rPr>
-        <w:t>y-sized communities</w:t>
-      </w:r>
-      <w:r>
-        <w:rPr>
-          <w:rFonts w:asciiTheme="majorHAnsi" w:eastAsia="Times New Roman" w:hAnsiTheme="majorHAnsi" w:cstheme="majorHAnsi"/>
-        </w:rPr>
-        <w:t xml:space="preserve"> sites points to community size, and not biological features specific to FIA, as a likely explanation for the relatively weak evidence for deviations across the full FIA dataset. </w:t>
+        <w:commentReference w:id="12"/>
+      </w:r>
+      <w:r>
+        <w:rPr>
+          <w:rFonts w:asciiTheme="majorHAnsi" w:eastAsia="Times New Roman" w:hAnsiTheme="majorHAnsi" w:cstheme="majorHAnsi"/>
+        </w:rPr>
+        <w:t>). Although this is a highly restricted subset of</w:t>
+      </w:r>
+      <w:r>
+        <w:rPr>
+          <w:rFonts w:asciiTheme="majorHAnsi" w:eastAsia="Times New Roman" w:hAnsiTheme="majorHAnsi" w:cstheme="majorHAnsi"/>
+        </w:rPr>
+        <w:t xml:space="preserve"> communities </w:t>
+      </w:r>
+      <w:r>
+        <w:rPr>
+          <w:rFonts w:asciiTheme="majorHAnsi" w:eastAsia="Times New Roman" w:hAnsiTheme="majorHAnsi" w:cstheme="majorHAnsi"/>
+        </w:rPr>
+        <w:t>r</w:t>
+      </w:r>
+      <w:r>
+        <w:rPr>
+          <w:rFonts w:asciiTheme="majorHAnsi" w:eastAsia="Times New Roman" w:hAnsiTheme="majorHAnsi" w:cstheme="majorHAnsi"/>
+        </w:rPr>
+        <w:t xml:space="preserve">elative to the 20,000 FIA </w:t>
+      </w:r>
+      <w:r>
+        <w:rPr>
+          <w:rFonts w:asciiTheme="majorHAnsi" w:eastAsia="Times New Roman" w:hAnsiTheme="majorHAnsi" w:cstheme="majorHAnsi"/>
+        </w:rPr>
+        <w:t>communities</w:t>
+      </w:r>
+      <w:r>
+        <w:rPr>
+          <w:rFonts w:asciiTheme="majorHAnsi" w:eastAsia="Times New Roman" w:hAnsiTheme="majorHAnsi" w:cstheme="majorHAnsi"/>
+        </w:rPr>
+        <w:t xml:space="preserve"> we analyzed</w:t>
+      </w:r>
+      <w:r>
+        <w:rPr>
+          <w:rFonts w:asciiTheme="majorHAnsi" w:eastAsia="Times New Roman" w:hAnsiTheme="majorHAnsi" w:cstheme="majorHAnsi"/>
+        </w:rPr>
+        <w:t xml:space="preserve">, </w:t>
+      </w:r>
+      <w:r>
+        <w:rPr>
+          <w:rFonts w:asciiTheme="majorHAnsi" w:eastAsia="Times New Roman" w:hAnsiTheme="majorHAnsi" w:cstheme="majorHAnsi"/>
+        </w:rPr>
+        <w:t>these results point</w:t>
+      </w:r>
+      <w:r>
+        <w:rPr>
+          <w:rFonts w:asciiTheme="majorHAnsi" w:eastAsia="Times New Roman" w:hAnsiTheme="majorHAnsi" w:cstheme="majorHAnsi"/>
+        </w:rPr>
+        <w:t xml:space="preserve"> to community size, and not biological features specific to FIA, as a likely explanation for the weak evidence for deviations across the full FIA dataset. </w:t>
       </w:r>
     </w:p>
     <w:p>
@@ -5213,13 +5835,19 @@
         <w:rPr>
           <w:rFonts w:asciiTheme="majorHAnsi" w:eastAsia="Times New Roman" w:hAnsiTheme="majorHAnsi" w:cstheme="majorHAnsi"/>
         </w:rPr>
-        <w:t xml:space="preserve">If this is indeed the case, it means that small-community considerations may affect our capacity to meaningfully distinguish signal from randomness for communities with ranges of S and N that are quite common in </w:t>
-      </w:r>
-      <w:r>
-        <w:rPr>
-          <w:rFonts w:asciiTheme="majorHAnsi" w:eastAsia="Times New Roman" w:hAnsiTheme="majorHAnsi" w:cstheme="majorHAnsi"/>
-        </w:rPr>
-        <w:t xml:space="preserve">ecological data. FIA communities, with their broad distributions of shape metrics and overall lack of detectable signal, </w:t>
+        <w:t>If this is indeed the case, it means that small-community considerations may affect our capacity to meaningfully distinguish signal from</w:t>
+      </w:r>
+      <w:r>
+        <w:rPr>
+          <w:rFonts w:asciiTheme="majorHAnsi" w:eastAsia="Times New Roman" w:hAnsiTheme="majorHAnsi" w:cstheme="majorHAnsi"/>
+        </w:rPr>
+        <w:t xml:space="preserve"> randomness using this approach</w:t>
+      </w:r>
+      <w:r>
+        <w:rPr>
+          <w:rFonts w:asciiTheme="majorHAnsi" w:eastAsia="Times New Roman" w:hAnsiTheme="majorHAnsi" w:cstheme="majorHAnsi"/>
+        </w:rPr>
+        <w:t xml:space="preserve">. FIA communities, with their broad distributions of shape metrics and overall lack of detectable signal, </w:t>
       </w:r>
       <w:r>
         <w:rPr>
@@ -5273,25 +5901,63 @@
         <w:rPr>
           <w:rFonts w:asciiTheme="majorHAnsi" w:eastAsia="Times New Roman" w:hAnsiTheme="majorHAnsi" w:cstheme="majorHAnsi"/>
         </w:rPr>
-        <w:t>, they may indicate a general range of values below which we have relatively diminished power to distinguish deviation from randomness. Unless we can develop more sensitive methods for identifying deviations even for these small communities, we may stand to learn the most by focusing on SADs from relatively large communities. In the meantime, sampling the range of forms represented in the feasible set helps us identify when the distribution of shapes present is relatively broad</w:t>
-      </w:r>
-      <w:r>
-        <w:rPr>
-          <w:rFonts w:asciiTheme="majorHAnsi" w:eastAsia="Times New Roman" w:hAnsiTheme="majorHAnsi" w:cstheme="majorHAnsi"/>
-        </w:rPr>
-        <w:t xml:space="preserve"> and therefore less informative</w:t>
+        <w:t>, they may indicate a general range of values below which we have relatively diminished power to d</w:t>
+      </w:r>
+      <w:r>
+        <w:rPr>
+          <w:rFonts w:asciiTheme="majorHAnsi" w:eastAsia="Times New Roman" w:hAnsiTheme="majorHAnsi" w:cstheme="majorHAnsi"/>
+        </w:rPr>
+        <w:t xml:space="preserve">etect deviations from </w:t>
+      </w:r>
+      <w:r>
+        <w:rPr>
+          <w:rFonts w:asciiTheme="majorHAnsi" w:eastAsia="Times New Roman" w:hAnsiTheme="majorHAnsi" w:cstheme="majorHAnsi"/>
+        </w:rPr>
+        <w:t xml:space="preserve">the statistical baseline </w:t>
+      </w:r>
+      <w:r>
+        <w:rPr>
+          <w:rFonts w:asciiTheme="majorHAnsi" w:eastAsia="Times New Roman" w:hAnsiTheme="majorHAnsi" w:cstheme="majorHAnsi"/>
+        </w:rPr>
+        <w:t xml:space="preserve">represented by the feasible set. To meaningfully draw inferences from deviations in these small communities, we will likely need more sensitive metrics (than skewness and evenness), </w:t>
+      </w:r>
+      <w:commentRangeStart w:id="13"/>
+      <w:r>
+        <w:rPr>
+          <w:rFonts w:asciiTheme="majorHAnsi" w:eastAsia="Times New Roman" w:hAnsiTheme="majorHAnsi" w:cstheme="majorHAnsi"/>
+        </w:rPr>
+        <w:t xml:space="preserve">and/or theories with stronger assumptions on the SAD to </w:t>
+      </w:r>
+      <w:r>
+        <w:rPr>
+          <w:rFonts w:asciiTheme="majorHAnsi" w:eastAsia="Times New Roman" w:hAnsiTheme="majorHAnsi" w:cstheme="majorHAnsi"/>
+        </w:rPr>
+        <w:t>make comparisons against</w:t>
+      </w:r>
+      <w:commentRangeEnd w:id="13"/>
+      <w:r>
+        <w:rPr>
+          <w:rStyle w:val="CommentReference"/>
+        </w:rPr>
+        <w:commentReference w:id="13"/>
+      </w:r>
+      <w:r>
+        <w:rPr>
+          <w:rFonts w:asciiTheme="majorHAnsi" w:eastAsia="Times New Roman" w:hAnsiTheme="majorHAnsi" w:cstheme="majorHAnsi"/>
+        </w:rPr>
+        <w:t xml:space="preserve">. In the absence of such, </w:t>
+      </w:r>
+      <w:r>
+        <w:rPr>
+          <w:rFonts w:asciiTheme="majorHAnsi" w:eastAsia="Times New Roman" w:hAnsiTheme="majorHAnsi" w:cstheme="majorHAnsi"/>
+        </w:rPr>
+        <w:t>we may stand to learn the most by focusing on SADs from relatively large communities</w:t>
       </w:r>
       <w:r>
         <w:rPr>
           <w:rFonts w:asciiTheme="majorHAnsi" w:eastAsia="Times New Roman" w:hAnsiTheme="majorHAnsi" w:cstheme="majorHAnsi"/>
         </w:rPr>
         <w:t>.</w:t>
-      </w:r>
-      <w:r>
-        <w:rPr>
-          <w:rFonts w:asciiTheme="majorHAnsi" w:eastAsia="Times New Roman" w:hAnsiTheme="majorHAnsi" w:cstheme="majorHAnsi"/>
-        </w:rPr>
-        <w:t xml:space="preserve"> </w:t>
       </w:r>
     </w:p>
     <w:p>
@@ -5304,13 +5970,129 @@
         <w:rPr>
           <w:rFonts w:asciiTheme="majorHAnsi" w:eastAsia="Times New Roman" w:hAnsiTheme="majorHAnsi" w:cstheme="majorHAnsi"/>
         </w:rPr>
-        <w:t>It is also important to recognize that there are multiple plausible approaches to the defining a statistical baseline for the SAD, of which we have taken only one (Locey and White 2013; Haegeman and Loreau 2008).</w:t>
-      </w:r>
-      <w:r>
-        <w:rPr>
-          <w:rFonts w:asciiTheme="majorHAnsi" w:eastAsia="Times New Roman" w:hAnsiTheme="majorHAnsi" w:cstheme="majorHAnsi"/>
-        </w:rPr>
-        <w:t xml:space="preserve"> The approach we used, following Locey and White (2013), reflects the random partitioning of individuals into species, and the resulting distributions are considered unique if the set of abundance values are unique regardless of the order in which the</w:t>
+        <w:t>It is also important to recognize that there are multiple plausible approaches to defining a statistical baseline for the SAD, of which we have taken only one (</w:t>
+      </w:r>
+      <w:proofErr w:type="spellStart"/>
+      <w:r>
+        <w:rPr>
+          <w:rFonts w:asciiTheme="majorHAnsi" w:eastAsia="Times New Roman" w:hAnsiTheme="majorHAnsi" w:cstheme="majorHAnsi"/>
+        </w:rPr>
+        <w:t>Locey</w:t>
+      </w:r>
+      <w:proofErr w:type="spellEnd"/>
+      <w:r>
+        <w:rPr>
+          <w:rFonts w:asciiTheme="majorHAnsi" w:eastAsia="Times New Roman" w:hAnsiTheme="majorHAnsi" w:cstheme="majorHAnsi"/>
+        </w:rPr>
+        <w:t xml:space="preserve"> and White 2013; </w:t>
+      </w:r>
+      <w:proofErr w:type="spellStart"/>
+      <w:r>
+        <w:rPr>
+          <w:rFonts w:asciiTheme="majorHAnsi" w:eastAsia="Times New Roman" w:hAnsiTheme="majorHAnsi" w:cstheme="majorHAnsi"/>
+        </w:rPr>
+        <w:t>Haegeman</w:t>
+      </w:r>
+      <w:proofErr w:type="spellEnd"/>
+      <w:r>
+        <w:rPr>
+          <w:rFonts w:asciiTheme="majorHAnsi" w:eastAsia="Times New Roman" w:hAnsiTheme="majorHAnsi" w:cstheme="majorHAnsi"/>
+        </w:rPr>
+        <w:t xml:space="preserve"> and </w:t>
+      </w:r>
+      <w:proofErr w:type="spellStart"/>
+      <w:r>
+        <w:rPr>
+          <w:rFonts w:asciiTheme="majorHAnsi" w:eastAsia="Times New Roman" w:hAnsiTheme="majorHAnsi" w:cstheme="majorHAnsi"/>
+        </w:rPr>
+        <w:t>Loreau</w:t>
+      </w:r>
+      <w:proofErr w:type="spellEnd"/>
+      <w:r>
+        <w:rPr>
+          <w:rFonts w:asciiTheme="majorHAnsi" w:eastAsia="Times New Roman" w:hAnsiTheme="majorHAnsi" w:cstheme="majorHAnsi"/>
+        </w:rPr>
+        <w:t xml:space="preserve"> 2008).</w:t>
+      </w:r>
+      <w:r>
+        <w:rPr>
+          <w:rFonts w:asciiTheme="majorHAnsi" w:eastAsia="Times New Roman" w:hAnsiTheme="majorHAnsi" w:cstheme="majorHAnsi"/>
+        </w:rPr>
+        <w:t xml:space="preserve"> </w:t>
+      </w:r>
+      <w:r>
+        <w:rPr>
+          <w:rFonts w:asciiTheme="majorHAnsi" w:eastAsia="Times New Roman" w:hAnsiTheme="majorHAnsi" w:cstheme="majorHAnsi"/>
+        </w:rPr>
+        <w:t>Our approach follows</w:t>
+      </w:r>
+      <w:r>
+        <w:rPr>
+          <w:rFonts w:asciiTheme="majorHAnsi" w:eastAsia="Times New Roman" w:hAnsiTheme="majorHAnsi" w:cstheme="majorHAnsi"/>
+        </w:rPr>
+        <w:t xml:space="preserve"> </w:t>
+      </w:r>
+      <w:proofErr w:type="spellStart"/>
+      <w:r>
+        <w:rPr>
+          <w:rFonts w:asciiTheme="majorHAnsi" w:eastAsia="Times New Roman" w:hAnsiTheme="majorHAnsi" w:cstheme="majorHAnsi"/>
+        </w:rPr>
+        <w:t>Locey</w:t>
+      </w:r>
+      <w:proofErr w:type="spellEnd"/>
+      <w:r>
+        <w:rPr>
+          <w:rFonts w:asciiTheme="majorHAnsi" w:eastAsia="Times New Roman" w:hAnsiTheme="majorHAnsi" w:cstheme="majorHAnsi"/>
+        </w:rPr>
+        <w:t xml:space="preserve"> and White (2013)</w:t>
+      </w:r>
+      <w:r>
+        <w:rPr>
+          <w:rFonts w:asciiTheme="majorHAnsi" w:eastAsia="Times New Roman" w:hAnsiTheme="majorHAnsi" w:cstheme="majorHAnsi"/>
+        </w:rPr>
+        <w:t xml:space="preserve"> and reflects </w:t>
+      </w:r>
+      <w:r>
+        <w:rPr>
+          <w:rFonts w:asciiTheme="majorHAnsi" w:eastAsia="Times New Roman" w:hAnsiTheme="majorHAnsi" w:cstheme="majorHAnsi"/>
+        </w:rPr>
+        <w:t xml:space="preserve">the random partitioning of individuals into species, </w:t>
+      </w:r>
+      <w:r>
+        <w:rPr>
+          <w:rFonts w:asciiTheme="majorHAnsi" w:eastAsia="Times New Roman" w:hAnsiTheme="majorHAnsi" w:cstheme="majorHAnsi"/>
+        </w:rPr>
+        <w:t>with</w:t>
+      </w:r>
+      <w:r>
+        <w:rPr>
+          <w:rFonts w:asciiTheme="majorHAnsi" w:eastAsia="Times New Roman" w:hAnsiTheme="majorHAnsi" w:cstheme="majorHAnsi"/>
+        </w:rPr>
+        <w:t xml:space="preserve"> the resulting distributions considered unique if</w:t>
+      </w:r>
+      <w:r>
+        <w:rPr>
+          <w:rFonts w:asciiTheme="majorHAnsi" w:eastAsia="Times New Roman" w:hAnsiTheme="majorHAnsi" w:cstheme="majorHAnsi"/>
+        </w:rPr>
+        <w:t xml:space="preserve"> the species’ abundance</w:t>
+      </w:r>
+      <w:r>
+        <w:rPr>
+          <w:rFonts w:asciiTheme="majorHAnsi" w:eastAsia="Times New Roman" w:hAnsiTheme="majorHAnsi" w:cstheme="majorHAnsi"/>
+        </w:rPr>
+        <w:t xml:space="preserve"> values are unique</w:t>
+      </w:r>
+      <w:r>
+        <w:rPr>
+          <w:rFonts w:asciiTheme="majorHAnsi" w:eastAsia="Times New Roman" w:hAnsiTheme="majorHAnsi" w:cstheme="majorHAnsi"/>
+        </w:rPr>
+        <w:t>,</w:t>
+      </w:r>
+      <w:r>
+        <w:rPr>
+          <w:rFonts w:asciiTheme="majorHAnsi" w:eastAsia="Times New Roman" w:hAnsiTheme="majorHAnsi" w:cstheme="majorHAnsi"/>
+        </w:rPr>
+        <w:t xml:space="preserve"> regardless of the order in which the</w:t>
       </w:r>
       <w:r>
         <w:rPr>
@@ -5368,25 +6150,19 @@
         <w:rPr>
           <w:rFonts w:asciiTheme="majorHAnsi" w:eastAsia="Times New Roman" w:hAnsiTheme="majorHAnsi" w:cstheme="majorHAnsi"/>
         </w:rPr>
-        <w:t xml:space="preserve">species contain the most or least individuals. </w:t>
-      </w:r>
-      <w:r>
-        <w:rPr>
-          <w:rFonts w:asciiTheme="majorHAnsi" w:eastAsia="Times New Roman" w:hAnsiTheme="majorHAnsi" w:cstheme="majorHAnsi"/>
-        </w:rPr>
-        <w:t>The</w:t>
-      </w:r>
-      <w:r>
-        <w:rPr>
-          <w:rFonts w:asciiTheme="majorHAnsi" w:eastAsia="Times New Roman" w:hAnsiTheme="majorHAnsi" w:cstheme="majorHAnsi"/>
-        </w:rPr>
-        <w:t xml:space="preserve"> philosophy </w:t>
-      </w:r>
-      <w:r>
-        <w:rPr>
-          <w:rFonts w:asciiTheme="majorHAnsi" w:eastAsia="Times New Roman" w:hAnsiTheme="majorHAnsi" w:cstheme="majorHAnsi"/>
-        </w:rPr>
-        <w:t xml:space="preserve">we take here </w:t>
+        <w:t>species contain the most or least individuals.</w:t>
+      </w:r>
+      <w:r>
+        <w:rPr>
+          <w:rFonts w:asciiTheme="majorHAnsi" w:eastAsia="Times New Roman" w:hAnsiTheme="majorHAnsi" w:cstheme="majorHAnsi"/>
+        </w:rPr>
+        <w:t xml:space="preserve"> This philosophy</w:t>
+      </w:r>
+      <w:r>
+        <w:rPr>
+          <w:rFonts w:asciiTheme="majorHAnsi" w:eastAsia="Times New Roman" w:hAnsiTheme="majorHAnsi" w:cstheme="majorHAnsi"/>
+        </w:rPr>
+        <w:t xml:space="preserve"> </w:t>
       </w:r>
       <w:r>
         <w:rPr>
@@ -5404,13 +6180,31 @@
         <w:rPr>
           <w:rFonts w:asciiTheme="majorHAnsi" w:eastAsia="Times New Roman" w:hAnsiTheme="majorHAnsi" w:cstheme="majorHAnsi"/>
         </w:rPr>
-        <w:t xml:space="preserve">: focusing the shape of the distribution, without regard or the species identities of the most or least abundant species (McGill 2007). However, there has never been a direct examination of either the validity or outcomes of alternative methods for generating a statistical baseline for the SAD, and there is therefore no unambiguous logical argument for one baseline over another. </w:t>
-      </w:r>
-      <w:r>
-        <w:rPr>
-          <w:rFonts w:asciiTheme="majorHAnsi" w:eastAsia="Times New Roman" w:hAnsiTheme="majorHAnsi" w:cstheme="majorHAnsi"/>
-        </w:rPr>
-        <w:t>Other formulations for the statistical baseline</w:t>
+        <w:t>; that is, to focus on</w:t>
+      </w:r>
+      <w:r>
+        <w:rPr>
+          <w:rFonts w:asciiTheme="majorHAnsi" w:eastAsia="Times New Roman" w:hAnsiTheme="majorHAnsi" w:cstheme="majorHAnsi"/>
+        </w:rPr>
+        <w:t xml:space="preserve"> the shape of the distribution without regard </w:t>
+      </w:r>
+      <w:r>
+        <w:rPr>
+          <w:rFonts w:asciiTheme="majorHAnsi" w:eastAsia="Times New Roman" w:hAnsiTheme="majorHAnsi" w:cstheme="majorHAnsi"/>
+        </w:rPr>
+        <w:t>to</w:t>
+      </w:r>
+      <w:r>
+        <w:rPr>
+          <w:rFonts w:asciiTheme="majorHAnsi" w:eastAsia="Times New Roman" w:hAnsiTheme="majorHAnsi" w:cstheme="majorHAnsi"/>
+        </w:rPr>
+        <w:t xml:space="preserve"> species</w:t>
+      </w:r>
+      <w:r>
+        <w:rPr>
+          <w:rFonts w:asciiTheme="majorHAnsi" w:eastAsia="Times New Roman" w:hAnsiTheme="majorHAnsi" w:cstheme="majorHAnsi"/>
+        </w:rPr>
+        <w:t>’</w:t>
       </w:r>
       <w:r>
         <w:rPr>
@@ -5422,13 +6216,94 @@
         <w:rPr>
           <w:rFonts w:asciiTheme="majorHAnsi" w:eastAsia="Times New Roman" w:hAnsiTheme="majorHAnsi" w:cstheme="majorHAnsi"/>
         </w:rPr>
+        <w:t>identities</w:t>
+      </w:r>
+      <w:r>
+        <w:rPr>
+          <w:rFonts w:asciiTheme="majorHAnsi" w:eastAsia="Times New Roman" w:hAnsiTheme="majorHAnsi" w:cstheme="majorHAnsi"/>
+        </w:rPr>
+        <w:t xml:space="preserve"> </w:t>
+      </w:r>
+      <w:r>
+        <w:rPr>
+          <w:rFonts w:asciiTheme="majorHAnsi" w:eastAsia="Times New Roman" w:hAnsiTheme="majorHAnsi" w:cstheme="majorHAnsi"/>
+        </w:rPr>
+        <w:t xml:space="preserve">(McGill 2007). However, there has </w:t>
+      </w:r>
+      <w:r>
+        <w:rPr>
+          <w:rFonts w:asciiTheme="majorHAnsi" w:eastAsia="Times New Roman" w:hAnsiTheme="majorHAnsi" w:cstheme="majorHAnsi"/>
+        </w:rPr>
+        <w:t xml:space="preserve">yet to be </w:t>
+      </w:r>
+      <w:r>
+        <w:rPr>
+          <w:rFonts w:asciiTheme="majorHAnsi" w:eastAsia="Times New Roman" w:hAnsiTheme="majorHAnsi" w:cstheme="majorHAnsi"/>
+        </w:rPr>
+        <w:t>a direct examination of either the validity or outcomes of alternative methods for generating statistical baseline</w:t>
+      </w:r>
+      <w:r>
+        <w:rPr>
+          <w:rFonts w:asciiTheme="majorHAnsi" w:eastAsia="Times New Roman" w:hAnsiTheme="majorHAnsi" w:cstheme="majorHAnsi"/>
+        </w:rPr>
+        <w:t>s</w:t>
+      </w:r>
+      <w:r>
+        <w:rPr>
+          <w:rFonts w:asciiTheme="majorHAnsi" w:eastAsia="Times New Roman" w:hAnsiTheme="majorHAnsi" w:cstheme="majorHAnsi"/>
+        </w:rPr>
+        <w:t xml:space="preserve"> for the SAD</w:t>
+      </w:r>
+      <w:r>
+        <w:rPr>
+          <w:rFonts w:asciiTheme="majorHAnsi" w:eastAsia="Times New Roman" w:hAnsiTheme="majorHAnsi" w:cstheme="majorHAnsi"/>
+        </w:rPr>
+        <w:t xml:space="preserve">. Other </w:t>
+      </w:r>
+      <w:r>
+        <w:rPr>
+          <w:rFonts w:asciiTheme="majorHAnsi" w:eastAsia="Times New Roman" w:hAnsiTheme="majorHAnsi" w:cstheme="majorHAnsi"/>
+        </w:rPr>
+        <w:t>formulations for the statistical baseline</w:t>
+      </w:r>
+      <w:r>
+        <w:rPr>
+          <w:rFonts w:asciiTheme="majorHAnsi" w:eastAsia="Times New Roman" w:hAnsiTheme="majorHAnsi" w:cstheme="majorHAnsi"/>
+        </w:rPr>
+        <w:t xml:space="preserve"> </w:t>
+      </w:r>
+      <w:r>
+        <w:rPr>
+          <w:rFonts w:asciiTheme="majorHAnsi" w:eastAsia="Times New Roman" w:hAnsiTheme="majorHAnsi" w:cstheme="majorHAnsi"/>
+        </w:rPr>
         <w:t>may be equally valid and generate different statistical expectations, including forms that approximate exponential, Poisson, or log-series distributions</w:t>
       </w:r>
       <w:r>
         <w:rPr>
           <w:rFonts w:asciiTheme="majorHAnsi" w:eastAsia="Times New Roman" w:hAnsiTheme="majorHAnsi" w:cstheme="majorHAnsi"/>
         </w:rPr>
-        <w:t xml:space="preserve"> (Favretti 2018, Harte et al 2008)</w:t>
+        <w:t xml:space="preserve"> </w:t>
+      </w:r>
+      <w:r>
+        <w:rPr>
+          <w:rFonts w:asciiTheme="majorHAnsi" w:eastAsia="Times New Roman" w:hAnsiTheme="majorHAnsi" w:cstheme="majorHAnsi"/>
+        </w:rPr>
+        <w:lastRenderedPageBreak/>
+        <w:t>(</w:t>
+      </w:r>
+      <w:proofErr w:type="spellStart"/>
+      <w:r>
+        <w:rPr>
+          <w:rFonts w:asciiTheme="majorHAnsi" w:eastAsia="Times New Roman" w:hAnsiTheme="majorHAnsi" w:cstheme="majorHAnsi"/>
+        </w:rPr>
+        <w:t>Favretti</w:t>
+      </w:r>
+      <w:proofErr w:type="spellEnd"/>
+      <w:r>
+        <w:rPr>
+          <w:rFonts w:asciiTheme="majorHAnsi" w:eastAsia="Times New Roman" w:hAnsiTheme="majorHAnsi" w:cstheme="majorHAnsi"/>
+        </w:rPr>
+        <w:t xml:space="preserve"> 2018, Harte et al 2008)</w:t>
       </w:r>
       <w:r>
         <w:rPr>
@@ -5458,7 +6333,7 @@
         <w:rPr>
           <w:rFonts w:asciiTheme="majorHAnsi" w:eastAsia="Times New Roman" w:hAnsiTheme="majorHAnsi" w:cstheme="majorHAnsi"/>
         </w:rPr>
-        <w:t xml:space="preserve"> an important next step in this process towards reinvigorating the use of the SAD as a diagnostic tool. </w:t>
+        <w:t xml:space="preserve"> an important next step towards reinvigorating the use of the SAD as a diagnostic tool. </w:t>
       </w:r>
     </w:p>
     <w:p>
@@ -5467,11 +6342,25 @@
           <w:rFonts w:asciiTheme="majorHAnsi" w:eastAsia="Times New Roman" w:hAnsiTheme="majorHAnsi" w:cstheme="majorHAnsi"/>
         </w:rPr>
       </w:pPr>
-      <w:r>
-        <w:rPr>
-          <w:rFonts w:asciiTheme="majorHAnsi" w:eastAsia="Times New Roman" w:hAnsiTheme="majorHAnsi" w:cstheme="majorHAnsi"/>
-        </w:rPr>
-        <w:t xml:space="preserve">Our study demonstrates both the utility, and the potential challenges, </w:t>
+      <w:commentRangeStart w:id="14"/>
+      <w:r>
+        <w:rPr>
+          <w:rFonts w:asciiTheme="majorHAnsi" w:eastAsia="Times New Roman" w:hAnsiTheme="majorHAnsi" w:cstheme="majorHAnsi"/>
+        </w:rPr>
+        <w:t xml:space="preserve">Our </w:t>
+      </w:r>
+      <w:commentRangeEnd w:id="14"/>
+      <w:r>
+        <w:rPr>
+          <w:rStyle w:val="CommentReference"/>
+        </w:rPr>
+        <w:commentReference w:id="14"/>
+      </w:r>
+      <w:r>
+        <w:rPr>
+          <w:rFonts w:asciiTheme="majorHAnsi" w:eastAsia="Times New Roman" w:hAnsiTheme="majorHAnsi" w:cstheme="majorHAnsi"/>
+        </w:rPr>
+        <w:t xml:space="preserve">study demonstrates both the utility, and the potential challenges, </w:t>
       </w:r>
       <w:r>
         <w:rPr>
@@ -5507,7 +6396,35 @@
         <w:rPr>
           <w:rFonts w:asciiTheme="majorHAnsi" w:eastAsia="Times New Roman" w:hAnsiTheme="majorHAnsi" w:cstheme="majorHAnsi"/>
         </w:rPr>
-        <w:t xml:space="preserve"> 2008, Harte and Newman 2014, Haegeman and Loreau 2008, White et al 2012</w:t>
+        <w:t xml:space="preserve"> 2008, Harte and Newman 2014, </w:t>
+      </w:r>
+      <w:proofErr w:type="spellStart"/>
+      <w:r>
+        <w:rPr>
+          <w:rFonts w:asciiTheme="majorHAnsi" w:eastAsia="Times New Roman" w:hAnsiTheme="majorHAnsi" w:cstheme="majorHAnsi"/>
+        </w:rPr>
+        <w:t>Haegeman</w:t>
+      </w:r>
+      <w:proofErr w:type="spellEnd"/>
+      <w:r>
+        <w:rPr>
+          <w:rFonts w:asciiTheme="majorHAnsi" w:eastAsia="Times New Roman" w:hAnsiTheme="majorHAnsi" w:cstheme="majorHAnsi"/>
+        </w:rPr>
+        <w:t xml:space="preserve"> and </w:t>
+      </w:r>
+      <w:proofErr w:type="spellStart"/>
+      <w:r>
+        <w:rPr>
+          <w:rFonts w:asciiTheme="majorHAnsi" w:eastAsia="Times New Roman" w:hAnsiTheme="majorHAnsi" w:cstheme="majorHAnsi"/>
+        </w:rPr>
+        <w:t>Loreau</w:t>
+      </w:r>
+      <w:proofErr w:type="spellEnd"/>
+      <w:r>
+        <w:rPr>
+          <w:rFonts w:asciiTheme="majorHAnsi" w:eastAsia="Times New Roman" w:hAnsiTheme="majorHAnsi" w:cstheme="majorHAnsi"/>
+        </w:rPr>
+        <w:t xml:space="preserve"> 2008, White et al 2012</w:t>
       </w:r>
       <w:r>
         <w:rPr>
@@ -5539,7 +6456,19 @@
         <w:rPr>
           <w:rFonts w:asciiTheme="majorHAnsi" w:eastAsia="Times New Roman" w:hAnsiTheme="majorHAnsi" w:cstheme="majorHAnsi"/>
         </w:rPr>
-        <w:t xml:space="preserve"> that do not occur as often in the large systems for which these </w:t>
+        <w:t xml:space="preserve"> that do not occur as often in the</w:t>
+      </w:r>
+      <w:r>
+        <w:rPr>
+          <w:rFonts w:asciiTheme="majorHAnsi" w:eastAsia="Times New Roman" w:hAnsiTheme="majorHAnsi" w:cstheme="majorHAnsi"/>
+        </w:rPr>
+        <w:t xml:space="preserve"> domains</w:t>
+      </w:r>
+      <w:r>
+        <w:rPr>
+          <w:rFonts w:asciiTheme="majorHAnsi" w:eastAsia="Times New Roman" w:hAnsiTheme="majorHAnsi" w:cstheme="majorHAnsi"/>
+        </w:rPr>
+        <w:t xml:space="preserve"> for which these </w:t>
       </w:r>
       <w:r>
         <w:rPr>
@@ -5557,8 +6486,30 @@
         <w:rPr>
           <w:rFonts w:asciiTheme="majorHAnsi" w:eastAsia="Times New Roman" w:hAnsiTheme="majorHAnsi" w:cstheme="majorHAnsi"/>
         </w:rPr>
-        <w:t xml:space="preserve"> (Haegeman and Loreau</w:t>
-      </w:r>
+        <w:t xml:space="preserve"> (</w:t>
+      </w:r>
+      <w:proofErr w:type="spellStart"/>
+      <w:r>
+        <w:rPr>
+          <w:rFonts w:asciiTheme="majorHAnsi" w:eastAsia="Times New Roman" w:hAnsiTheme="majorHAnsi" w:cstheme="majorHAnsi"/>
+        </w:rPr>
+        <w:t>Haegeman</w:t>
+      </w:r>
+      <w:proofErr w:type="spellEnd"/>
+      <w:r>
+        <w:rPr>
+          <w:rFonts w:asciiTheme="majorHAnsi" w:eastAsia="Times New Roman" w:hAnsiTheme="majorHAnsi" w:cstheme="majorHAnsi"/>
+        </w:rPr>
+        <w:t xml:space="preserve"> and </w:t>
+      </w:r>
+      <w:proofErr w:type="spellStart"/>
+      <w:r>
+        <w:rPr>
+          <w:rFonts w:asciiTheme="majorHAnsi" w:eastAsia="Times New Roman" w:hAnsiTheme="majorHAnsi" w:cstheme="majorHAnsi"/>
+        </w:rPr>
+        <w:t>Loreau</w:t>
+      </w:r>
+      <w:proofErr w:type="spellEnd"/>
       <w:r>
         <w:rPr>
           <w:rFonts w:asciiTheme="majorHAnsi" w:eastAsia="Times New Roman" w:hAnsiTheme="majorHAnsi" w:cstheme="majorHAnsi"/>
@@ -5587,13 +6538,37 @@
         <w:rPr>
           <w:rFonts w:asciiTheme="majorHAnsi" w:eastAsia="Times New Roman" w:hAnsiTheme="majorHAnsi" w:cstheme="majorHAnsi"/>
         </w:rPr>
-        <w:t>systems have broad</w:t>
-      </w:r>
-      <w:r>
-        <w:rPr>
-          <w:rFonts w:asciiTheme="majorHAnsi" w:eastAsia="Times New Roman" w:hAnsiTheme="majorHAnsi" w:cstheme="majorHAnsi"/>
-        </w:rPr>
-        <w:t>, nonspecific distributions of probable outcomes, these approaches may</w:t>
+        <w:t>communities</w:t>
+      </w:r>
+      <w:r>
+        <w:rPr>
+          <w:rFonts w:asciiTheme="majorHAnsi" w:eastAsia="Times New Roman" w:hAnsiTheme="majorHAnsi" w:cstheme="majorHAnsi"/>
+        </w:rPr>
+        <w:t xml:space="preserve"> </w:t>
+      </w:r>
+      <w:r>
+        <w:rPr>
+          <w:rFonts w:asciiTheme="majorHAnsi" w:eastAsia="Times New Roman" w:hAnsiTheme="majorHAnsi" w:cstheme="majorHAnsi"/>
+        </w:rPr>
+        <w:t>are too small to generate highly resolved statistical bas</w:t>
+      </w:r>
+      <w:r>
+        <w:rPr>
+          <w:rFonts w:asciiTheme="majorHAnsi" w:eastAsia="Times New Roman" w:hAnsiTheme="majorHAnsi" w:cstheme="majorHAnsi"/>
+        </w:rPr>
+        <w:t>e</w:t>
+      </w:r>
+      <w:r>
+        <w:rPr>
+          <w:rFonts w:asciiTheme="majorHAnsi" w:eastAsia="Times New Roman" w:hAnsiTheme="majorHAnsi" w:cstheme="majorHAnsi"/>
+        </w:rPr>
+        <w:t>lines</w:t>
+      </w:r>
+      <w:r>
+        <w:rPr>
+          <w:rFonts w:asciiTheme="majorHAnsi" w:eastAsia="Times New Roman" w:hAnsiTheme="majorHAnsi" w:cstheme="majorHAnsi"/>
+        </w:rPr>
+        <w:t>, these approaches may</w:t>
       </w:r>
       <w:r>
         <w:rPr>
@@ -5629,7 +6604,61 @@
         <w:rPr>
           <w:rFonts w:asciiTheme="majorHAnsi" w:eastAsia="Times New Roman" w:hAnsiTheme="majorHAnsi" w:cstheme="majorHAnsi"/>
         </w:rPr>
-        <w:t xml:space="preserve"> larger communities demonstrates that while statistical constraints have strong effects on the shape of the SAD, these constraints alone do not fully account for the extremely uneven SADs we often observe in nature – leaving an important role for ecological process. This ability to detect and diagnose the specific ways in which empirical SADs deviate from randomness can refresh our perspective on this distribution and open up new avenues for understanding how and when biological drivers affect is shape. </w:t>
+        <w:t xml:space="preserve"> larger communities demonstrates that</w:t>
+      </w:r>
+      <w:r>
+        <w:rPr>
+          <w:rFonts w:asciiTheme="majorHAnsi" w:eastAsia="Times New Roman" w:hAnsiTheme="majorHAnsi" w:cstheme="majorHAnsi"/>
+        </w:rPr>
+        <w:t xml:space="preserve"> while</w:t>
+      </w:r>
+      <w:r>
+        <w:rPr>
+          <w:rFonts w:asciiTheme="majorHAnsi" w:eastAsia="Times New Roman" w:hAnsiTheme="majorHAnsi" w:cstheme="majorHAnsi"/>
+        </w:rPr>
+        <w:t xml:space="preserve"> mathematical constraints </w:t>
+      </w:r>
+      <w:r>
+        <w:rPr>
+          <w:rFonts w:asciiTheme="majorHAnsi" w:eastAsia="Times New Roman" w:hAnsiTheme="majorHAnsi" w:cstheme="majorHAnsi"/>
+        </w:rPr>
+        <w:t xml:space="preserve">appear to </w:t>
+      </w:r>
+      <w:r>
+        <w:rPr>
+          <w:rFonts w:asciiTheme="majorHAnsi" w:eastAsia="Times New Roman" w:hAnsiTheme="majorHAnsi" w:cstheme="majorHAnsi"/>
+        </w:rPr>
+        <w:t>have strong effects on the general form of the SAD</w:t>
+      </w:r>
+      <w:r>
+        <w:rPr>
+          <w:rFonts w:asciiTheme="majorHAnsi" w:eastAsia="Times New Roman" w:hAnsiTheme="majorHAnsi" w:cstheme="majorHAnsi"/>
+        </w:rPr>
+        <w:t>, these constraints alone do not fully account for the extremely uneven SADs we often observe in nature – leaving an important role for ecological process</w:t>
+      </w:r>
+      <w:r>
+        <w:rPr>
+          <w:rFonts w:asciiTheme="majorHAnsi" w:eastAsia="Times New Roman" w:hAnsiTheme="majorHAnsi" w:cstheme="majorHAnsi"/>
+        </w:rPr>
+        <w:t>es</w:t>
+      </w:r>
+      <w:r>
+        <w:rPr>
+          <w:rFonts w:asciiTheme="majorHAnsi" w:eastAsia="Times New Roman" w:hAnsiTheme="majorHAnsi" w:cstheme="majorHAnsi"/>
+        </w:rPr>
+        <w:t xml:space="preserve">. This ability to detect and diagnose the specific ways in which empirical SADs deviate from randomness </w:t>
+      </w:r>
+      <w:r>
+        <w:rPr>
+          <w:rFonts w:asciiTheme="majorHAnsi" w:eastAsia="Times New Roman" w:hAnsiTheme="majorHAnsi" w:cstheme="majorHAnsi"/>
+        </w:rPr>
+        <w:t xml:space="preserve">can open </w:t>
+      </w:r>
+      <w:r>
+        <w:rPr>
+          <w:rFonts w:asciiTheme="majorHAnsi" w:eastAsia="Times New Roman" w:hAnsiTheme="majorHAnsi" w:cstheme="majorHAnsi"/>
+        </w:rPr>
+        <w:t xml:space="preserve">up new avenues for understanding how and when biological drivers affect is shape. </w:t>
       </w:r>
       <w:r>
         <w:rPr>
@@ -5653,13 +6682,13 @@
         <w:rPr>
           <w:rFonts w:asciiTheme="majorHAnsi" w:eastAsia="Times New Roman" w:hAnsiTheme="majorHAnsi" w:cstheme="majorHAnsi"/>
         </w:rPr>
-        <w:t xml:space="preserve"> still much work to do to asses</w:t>
-      </w:r>
-      <w:r>
-        <w:rPr>
-          <w:rFonts w:asciiTheme="majorHAnsi" w:eastAsia="Times New Roman" w:hAnsiTheme="majorHAnsi" w:cstheme="majorHAnsi"/>
-        </w:rPr>
-        <w:t>s</w:t>
+        <w:t xml:space="preserve"> still</w:t>
+      </w:r>
+      <w:r>
+        <w:rPr>
+          <w:rFonts w:asciiTheme="majorHAnsi" w:eastAsia="Times New Roman" w:hAnsiTheme="majorHAnsi" w:cstheme="majorHAnsi"/>
+        </w:rPr>
+        <w:t xml:space="preserve"> many facets to be improved in</w:t>
       </w:r>
       <w:r>
         <w:rPr>
@@ -5671,7 +6700,19 @@
         <w:rPr>
           <w:rFonts w:asciiTheme="majorHAnsi" w:eastAsia="Times New Roman" w:hAnsiTheme="majorHAnsi" w:cstheme="majorHAnsi"/>
         </w:rPr>
-        <w:t xml:space="preserve"> Continuing to explore and account for the interplay between statistical constraint and biological process constitutes a promising and profound new approach to our understanding of this familiar, yet surprisingly mysterious, ecological pattern. </w:t>
+        <w:t xml:space="preserve"> </w:t>
+      </w:r>
+      <w:r>
+        <w:rPr>
+          <w:rFonts w:asciiTheme="majorHAnsi" w:eastAsia="Times New Roman" w:hAnsiTheme="majorHAnsi" w:cstheme="majorHAnsi"/>
+        </w:rPr>
+        <w:t xml:space="preserve">Indeed, more sensitive metrics could also enable identification of processes that operate through time (note that, in this analysis, we sampled each community at a single point in time). </w:t>
+      </w:r>
+      <w:r>
+        <w:rPr>
+          <w:rFonts w:asciiTheme="majorHAnsi" w:eastAsia="Times New Roman" w:hAnsiTheme="majorHAnsi" w:cstheme="majorHAnsi"/>
+        </w:rPr>
+        <w:t xml:space="preserve">Continuing to explore and account for the interplay between statistical constraint and biological process constitutes a promising and profound new approach to our understanding of this familiar, yet surprisingly mysterious, ecological pattern. </w:t>
       </w:r>
     </w:p>
     <w:p>
@@ -5706,22 +6747,23 @@
           <w:bCs/>
         </w:rPr>
       </w:pPr>
-      <w:commentRangeStart w:id="12"/>
+      <w:commentRangeStart w:id="15"/>
       <w:r>
         <w:rPr>
           <w:rFonts w:asciiTheme="majorHAnsi" w:eastAsia="Times New Roman" w:hAnsiTheme="majorHAnsi" w:cstheme="majorHAnsi"/>
           <w:b/>
           <w:bCs/>
         </w:rPr>
+        <w:lastRenderedPageBreak/>
         <w:t>Figures</w:t>
       </w:r>
-      <w:commentRangeEnd w:id="12"/>
+      <w:commentRangeEnd w:id="15"/>
       <w:r>
         <w:rPr>
           <w:rStyle w:val="CommentReference"/>
           <w:rFonts w:asciiTheme="majorHAnsi" w:hAnsiTheme="majorHAnsi" w:cstheme="majorHAnsi"/>
         </w:rPr>
-        <w:commentReference w:id="12"/>
+        <w:commentReference w:id="15"/>
       </w:r>
     </w:p>
     <w:p>
@@ -5731,9 +6773,9 @@
           <w:rFonts w:eastAsia="Times New Roman" w:cstheme="majorHAnsi"/>
         </w:rPr>
       </w:pPr>
-      <w:bookmarkStart w:id="13" w:name="_Figure_1:_Communities"/>
-      <w:bookmarkEnd w:id="13"/>
-      <w:commentRangeStart w:id="14"/>
+      <w:bookmarkStart w:id="16" w:name="_Figure_1:_Communities"/>
+      <w:bookmarkEnd w:id="16"/>
+      <w:commentRangeStart w:id="17"/>
       <w:r>
         <w:rPr>
           <w:rFonts w:eastAsia="Times New Roman" w:cstheme="majorHAnsi"/>
@@ -5752,14 +6794,14 @@
         </w:rPr>
         <w:t xml:space="preserve"> by dataset, S, N</w:t>
       </w:r>
-      <w:commentRangeEnd w:id="14"/>
+      <w:commentRangeEnd w:id="17"/>
       <w:r>
         <w:rPr>
           <w:rStyle w:val="CommentReference"/>
           <w:rFonts w:eastAsiaTheme="minorHAnsi" w:cstheme="majorHAnsi"/>
           <w:color w:val="auto"/>
         </w:rPr>
-        <w:commentReference w:id="14"/>
+        <w:commentReference w:id="17"/>
       </w:r>
     </w:p>
     <w:p>
@@ -5769,35 +6811,32 @@
           <w:rFonts w:cstheme="majorHAnsi"/>
         </w:rPr>
       </w:pPr>
-      <w:bookmarkStart w:id="15" w:name="_Figure_1:_S0,"/>
-      <w:bookmarkStart w:id="16" w:name="_Figure_0:_Distribution"/>
-      <w:bookmarkStart w:id="17" w:name="_Figure_1.5:_Datasets"/>
-      <w:bookmarkStart w:id="18" w:name="_Figure_1.75:_Nparts"/>
-      <w:bookmarkStart w:id="19" w:name="_Figure_1:_Number"/>
-      <w:bookmarkStart w:id="20" w:name="_Figure_1.875:_Nparts"/>
-      <w:bookmarkStart w:id="21" w:name="_Figure_2:_Self-similarity"/>
-      <w:bookmarkStart w:id="22" w:name="_Figure_2:_Narrowness"/>
-      <w:bookmarkStart w:id="23" w:name="_Figure_3:_Self-similarity"/>
-      <w:bookmarkStart w:id="24" w:name="_Figure_3:_Skewness"/>
-      <w:bookmarkStart w:id="25" w:name="_Figure_3.5_Self"/>
-      <w:bookmarkStart w:id="26" w:name="_Figure_4:_Overall"/>
-      <w:bookmarkStart w:id="27" w:name="_Figure_4:_Simpson"/>
-      <w:bookmarkStart w:id="28" w:name="_Figure_6:_Skewness"/>
-      <w:bookmarkStart w:id="29" w:name="_Figure_7:_Skewness"/>
-      <w:bookmarkStart w:id="30" w:name="_Figure_8:_Simpson"/>
-      <w:bookmarkStart w:id="31" w:name="_Figure_9:_Simpson"/>
-      <w:bookmarkStart w:id="32" w:name="_Figure_10:_Skewness"/>
-      <w:bookmarkStart w:id="33" w:name="_Figure_11:_Simpson"/>
-      <w:bookmarkStart w:id="34" w:name="_Figure_12:_Simpson"/>
-      <w:bookmarkStart w:id="35" w:name="_Figure_13:_Skewness"/>
-      <w:bookmarkStart w:id="36" w:name="_Figure_14:_Skewness"/>
-      <w:bookmarkStart w:id="37" w:name="_Figure_15:_Rarefied"/>
-      <w:bookmarkStart w:id="38" w:name="_Figure_16:_Rarefied"/>
-      <w:bookmarkStart w:id="39" w:name="_Table_1:_Proportion"/>
-      <w:bookmarkStart w:id="40" w:name="_Table_2:_Proportion"/>
-      <w:bookmarkEnd w:id="15"/>
-      <w:bookmarkEnd w:id="16"/>
-      <w:bookmarkEnd w:id="17"/>
+      <w:bookmarkStart w:id="18" w:name="_Figure_1:_S0,"/>
+      <w:bookmarkStart w:id="19" w:name="_Figure_0:_Distribution"/>
+      <w:bookmarkStart w:id="20" w:name="_Figure_1.5:_Datasets"/>
+      <w:bookmarkStart w:id="21" w:name="_Figure_1.75:_Nparts"/>
+      <w:bookmarkStart w:id="22" w:name="_Figure_1:_Number"/>
+      <w:bookmarkStart w:id="23" w:name="_Figure_1.875:_Nparts"/>
+      <w:bookmarkStart w:id="24" w:name="_Figure_2:_Self-similarity"/>
+      <w:bookmarkStart w:id="25" w:name="_Figure_2:_Narrowness"/>
+      <w:bookmarkStart w:id="26" w:name="_Figure_3:_Self-similarity"/>
+      <w:bookmarkStart w:id="27" w:name="_Figure_3:_Skewness"/>
+      <w:bookmarkStart w:id="28" w:name="_Figure_3.5_Self"/>
+      <w:bookmarkStart w:id="29" w:name="_Figure_4:_Overall"/>
+      <w:bookmarkStart w:id="30" w:name="_Figure_4:_Simpson"/>
+      <w:bookmarkStart w:id="31" w:name="_Figure_6:_Skewness"/>
+      <w:bookmarkStart w:id="32" w:name="_Figure_7:_Skewness"/>
+      <w:bookmarkStart w:id="33" w:name="_Figure_8:_Simpson"/>
+      <w:bookmarkStart w:id="34" w:name="_Figure_9:_Simpson"/>
+      <w:bookmarkStart w:id="35" w:name="_Figure_10:_Skewness"/>
+      <w:bookmarkStart w:id="36" w:name="_Figure_11:_Simpson"/>
+      <w:bookmarkStart w:id="37" w:name="_Figure_12:_Simpson"/>
+      <w:bookmarkStart w:id="38" w:name="_Figure_13:_Skewness"/>
+      <w:bookmarkStart w:id="39" w:name="_Figure_14:_Skewness"/>
+      <w:bookmarkStart w:id="40" w:name="_Figure_15:_Rarefied"/>
+      <w:bookmarkStart w:id="41" w:name="_Figure_16:_Rarefied"/>
+      <w:bookmarkStart w:id="42" w:name="_Table_1:_Proportion"/>
+      <w:bookmarkStart w:id="43" w:name="_Table_2:_Proportion"/>
       <w:bookmarkEnd w:id="18"/>
       <w:bookmarkEnd w:id="19"/>
       <w:bookmarkEnd w:id="20"/>
@@ -5821,6 +6860,9 @@
       <w:bookmarkEnd w:id="38"/>
       <w:bookmarkEnd w:id="39"/>
       <w:bookmarkEnd w:id="40"/>
+      <w:bookmarkEnd w:id="41"/>
+      <w:bookmarkEnd w:id="42"/>
+      <w:bookmarkEnd w:id="43"/>
       <w:r>
         <w:rPr>
           <w:rFonts w:cstheme="majorHAnsi"/>
@@ -5902,29 +6944,30 @@
           <w:rFonts w:cstheme="majorHAnsi"/>
         </w:rPr>
       </w:pPr>
-      <w:bookmarkStart w:id="41" w:name="_Figure_2:_95%"/>
-      <w:bookmarkEnd w:id="41"/>
+      <w:bookmarkStart w:id="44" w:name="_Figure_2:_95%"/>
+      <w:bookmarkEnd w:id="44"/>
       <w:r>
         <w:rPr>
           <w:rFonts w:cstheme="majorHAnsi"/>
         </w:rPr>
+        <w:lastRenderedPageBreak/>
         <w:t xml:space="preserve">Figure 2: 95% ratio </w:t>
       </w:r>
-      <w:commentRangeStart w:id="42"/>
+      <w:commentRangeStart w:id="45"/>
       <w:r>
         <w:rPr>
           <w:rFonts w:cstheme="majorHAnsi"/>
         </w:rPr>
         <w:t>illustration</w:t>
       </w:r>
-      <w:commentRangeEnd w:id="42"/>
+      <w:commentRangeEnd w:id="45"/>
       <w:r>
         <w:rPr>
           <w:rStyle w:val="CommentReference"/>
           <w:rFonts w:eastAsiaTheme="minorHAnsi" w:cstheme="majorHAnsi"/>
           <w:color w:val="auto"/>
         </w:rPr>
-        <w:commentReference w:id="42"/>
+        <w:commentReference w:id="45"/>
       </w:r>
     </w:p>
     <w:p>
@@ -6216,14 +7259,15 @@
           <w:rFonts w:cstheme="majorHAnsi"/>
         </w:rPr>
       </w:pPr>
-      <w:bookmarkStart w:id="43" w:name="_Figure_3:_Skewness_1"/>
-      <w:bookmarkStart w:id="44" w:name="_Figure_3:_Overall"/>
-      <w:bookmarkEnd w:id="43"/>
-      <w:bookmarkEnd w:id="44"/>
+      <w:bookmarkStart w:id="46" w:name="_Figure_3:_Skewness_1"/>
+      <w:bookmarkStart w:id="47" w:name="_Figure_3:_Overall"/>
+      <w:bookmarkEnd w:id="46"/>
+      <w:bookmarkEnd w:id="47"/>
       <w:r>
         <w:rPr>
           <w:rFonts w:cstheme="majorHAnsi"/>
         </w:rPr>
+        <w:lastRenderedPageBreak/>
         <w:t>Figure 3</w:t>
       </w:r>
       <w:r>
@@ -6232,21 +7276,21 @@
         </w:rPr>
         <w:t xml:space="preserve">: Overall percentile </w:t>
       </w:r>
-      <w:commentRangeStart w:id="45"/>
+      <w:commentRangeStart w:id="48"/>
       <w:r>
         <w:rPr>
           <w:rFonts w:cstheme="majorHAnsi"/>
         </w:rPr>
         <w:t>results</w:t>
       </w:r>
-      <w:commentRangeEnd w:id="45"/>
+      <w:commentRangeEnd w:id="48"/>
       <w:r>
         <w:rPr>
           <w:rStyle w:val="CommentReference"/>
           <w:rFonts w:eastAsiaTheme="minorHAnsi" w:cstheme="majorHAnsi"/>
           <w:color w:val="auto"/>
         </w:rPr>
-        <w:commentReference w:id="45"/>
+        <w:commentReference w:id="48"/>
       </w:r>
       <w:r>
         <w:rPr>
@@ -6356,8 +7400,8 @@
           <w:rFonts w:asciiTheme="majorHAnsi" w:hAnsiTheme="majorHAnsi" w:cstheme="majorHAnsi"/>
         </w:rPr>
       </w:pPr>
-      <w:bookmarkStart w:id="46" w:name="_Figure_4:_Evenness"/>
-      <w:bookmarkEnd w:id="46"/>
+      <w:bookmarkStart w:id="49" w:name="_Figure_4:_Evenness"/>
+      <w:bookmarkEnd w:id="49"/>
     </w:p>
     <w:p>
       <w:pPr>
@@ -6419,7 +7463,14 @@
         <w:rPr>
           <w:rFonts w:asciiTheme="majorHAnsi" w:hAnsiTheme="majorHAnsi" w:cstheme="majorHAnsi"/>
         </w:rPr>
-        <w:t xml:space="preserve"> percentile for evenness. At random, percentile ranks should be uniformly distributed from 0 to 100, and no more than 5% of values should be above or below the 95</w:t>
+        <w:t xml:space="preserve"> percentile for evenness. At random, percentile ranks should be </w:t>
+      </w:r>
+      <w:r>
+        <w:rPr>
+          <w:rFonts w:asciiTheme="majorHAnsi" w:hAnsiTheme="majorHAnsi" w:cstheme="majorHAnsi"/>
+        </w:rPr>
+        <w:lastRenderedPageBreak/>
+        <w:t>uniformly distributed from 0 to 100, and no more than 5% of values should be above or below the 95</w:t>
       </w:r>
       <w:r>
         <w:rPr>
@@ -6447,6 +7498,12 @@
         </w:rPr>
         <w:t xml:space="preserve"> percentiles, respectively.</w:t>
       </w:r>
+      <w:r>
+        <w:rPr>
+          <w:rFonts w:asciiTheme="majorHAnsi" w:hAnsiTheme="majorHAnsi" w:cstheme="majorHAnsi"/>
+        </w:rPr>
+        <w:t xml:space="preserve"> </w:t>
+      </w:r>
     </w:p>
     <w:p>
       <w:pPr>
@@ -6455,20 +7512,442 @@
           <w:rFonts w:cstheme="majorHAnsi"/>
         </w:rPr>
       </w:pPr>
-      <w:bookmarkStart w:id="47" w:name="_Table_1:_Percentile"/>
-      <w:bookmarkEnd w:id="47"/>
-      <w:commentRangeStart w:id="48"/>
+      <w:bookmarkStart w:id="50" w:name="_Figure_5:_95%"/>
+      <w:bookmarkStart w:id="51" w:name="_Figure_7:_Distribution"/>
+      <w:bookmarkEnd w:id="50"/>
+      <w:bookmarkEnd w:id="51"/>
+      <w:commentRangeStart w:id="52"/>
       <w:r>
         <w:rPr>
           <w:rFonts w:cstheme="majorHAnsi"/>
         </w:rPr>
-        <w:t>Table 1: Percentile results</w:t>
+        <w:t xml:space="preserve">Figure </w:t>
       </w:r>
       <w:r>
         <w:rPr>
           <w:rFonts w:cstheme="majorHAnsi"/>
         </w:rPr>
-        <w:t xml:space="preserve"> (</w:t>
+        <w:t>4</w:t>
+      </w:r>
+      <w:r>
+        <w:rPr>
+          <w:rFonts w:cstheme="majorHAnsi"/>
+        </w:rPr>
+        <w:t>: Distribution of 95% intervals by dataset</w:t>
+      </w:r>
+      <w:commentRangeEnd w:id="52"/>
+      <w:r>
+        <w:rPr>
+          <w:rStyle w:val="CommentReference"/>
+          <w:rFonts w:eastAsiaTheme="minorHAnsi" w:cstheme="majorHAnsi"/>
+          <w:color w:val="auto"/>
+        </w:rPr>
+        <w:commentReference w:id="52"/>
+      </w:r>
+    </w:p>
+    <w:p>
+      <w:pPr>
+        <w:rPr>
+          <w:rFonts w:asciiTheme="majorHAnsi" w:hAnsiTheme="majorHAnsi" w:cstheme="majorHAnsi"/>
+        </w:rPr>
+      </w:pPr>
+      <w:r>
+        <w:rPr>
+          <w:rFonts w:asciiTheme="majorHAnsi" w:hAnsiTheme="majorHAnsi" w:cstheme="majorHAnsi"/>
+          <w:noProof/>
+        </w:rPr>
+        <w:drawing>
+          <wp:inline distT="0" distB="0" distL="0" distR="0" wp14:anchorId="4E612470" wp14:editId="22C646EC">
+            <wp:extent cx="4090937" cy="2491069"/>
+            <wp:effectExtent l="0" t="0" r="5080" b="5080"/>
+            <wp:docPr id="3" name="Picture 3"/>
+            <wp:cNvGraphicFramePr>
+              <a:graphicFrameLocks xmlns:a="http://schemas.openxmlformats.org/drawingml/2006/main" noChangeAspect="1"/>
+            </wp:cNvGraphicFramePr>
+            <a:graphic xmlns:a="http://schemas.openxmlformats.org/drawingml/2006/main">
+              <a:graphicData uri="http://schemas.openxmlformats.org/drawingml/2006/picture">
+                <pic:pic xmlns:pic="http://schemas.openxmlformats.org/drawingml/2006/picture">
+                  <pic:nvPicPr>
+                    <pic:cNvPr id="0" name="Picture 1"/>
+                    <pic:cNvPicPr>
+                      <a:picLocks noChangeAspect="1" noChangeArrowheads="1"/>
+                    </pic:cNvPicPr>
+                  </pic:nvPicPr>
+                  <pic:blipFill>
+                    <a:blip r:embed="rId20">
+                      <a:extLst>
+                        <a:ext uri="{28A0092B-C50C-407E-A947-70E740481C1C}">
+                          <a14:useLocalDpi xmlns:a14="http://schemas.microsoft.com/office/drawing/2010/main" val="0"/>
+                        </a:ext>
+                      </a:extLst>
+                    </a:blip>
+                    <a:stretch>
+                      <a:fillRect/>
+                    </a:stretch>
+                  </pic:blipFill>
+                  <pic:spPr bwMode="auto">
+                    <a:xfrm>
+                      <a:off x="0" y="0"/>
+                      <a:ext cx="4090937" cy="2491069"/>
+                    </a:xfrm>
+                    <a:prstGeom prst="rect">
+                      <a:avLst/>
+                    </a:prstGeom>
+                    <a:noFill/>
+                    <a:ln>
+                      <a:noFill/>
+                    </a:ln>
+                  </pic:spPr>
+                </pic:pic>
+              </a:graphicData>
+            </a:graphic>
+          </wp:inline>
+        </w:drawing>
+      </w:r>
+    </w:p>
+    <w:p>
+      <w:pPr>
+        <w:rPr>
+          <w:rFonts w:asciiTheme="majorHAnsi" w:hAnsiTheme="majorHAnsi" w:cstheme="majorHAnsi"/>
+        </w:rPr>
+      </w:pPr>
+      <w:r>
+        <w:rPr>
+          <w:rFonts w:asciiTheme="majorHAnsi" w:hAnsiTheme="majorHAnsi" w:cstheme="majorHAnsi"/>
+          <w:noProof/>
+        </w:rPr>
+        <w:drawing>
+          <wp:inline distT="0" distB="0" distL="0" distR="0" wp14:anchorId="7C3FBE67" wp14:editId="7FEFE7AA">
+            <wp:extent cx="4342538" cy="2644275"/>
+            <wp:effectExtent l="0" t="0" r="1270" b="3810"/>
+            <wp:docPr id="4" name="Picture 4"/>
+            <wp:cNvGraphicFramePr>
+              <a:graphicFrameLocks xmlns:a="http://schemas.openxmlformats.org/drawingml/2006/main" noChangeAspect="1"/>
+            </wp:cNvGraphicFramePr>
+            <a:graphic xmlns:a="http://schemas.openxmlformats.org/drawingml/2006/main">
+              <a:graphicData uri="http://schemas.openxmlformats.org/drawingml/2006/picture">
+                <pic:pic xmlns:pic="http://schemas.openxmlformats.org/drawingml/2006/picture">
+                  <pic:nvPicPr>
+                    <pic:cNvPr id="0" name="Picture 3"/>
+                    <pic:cNvPicPr>
+                      <a:picLocks noChangeAspect="1" noChangeArrowheads="1"/>
+                    </pic:cNvPicPr>
+                  </pic:nvPicPr>
+                  <pic:blipFill>
+                    <a:blip r:embed="rId21">
+                      <a:extLst>
+                        <a:ext uri="{28A0092B-C50C-407E-A947-70E740481C1C}">
+                          <a14:useLocalDpi xmlns:a14="http://schemas.microsoft.com/office/drawing/2010/main" val="0"/>
+                        </a:ext>
+                      </a:extLst>
+                    </a:blip>
+                    <a:stretch>
+                      <a:fillRect/>
+                    </a:stretch>
+                  </pic:blipFill>
+                  <pic:spPr bwMode="auto">
+                    <a:xfrm>
+                      <a:off x="0" y="0"/>
+                      <a:ext cx="4342538" cy="2644275"/>
+                    </a:xfrm>
+                    <a:prstGeom prst="rect">
+                      <a:avLst/>
+                    </a:prstGeom>
+                    <a:noFill/>
+                    <a:ln>
+                      <a:noFill/>
+                    </a:ln>
+                  </pic:spPr>
+                </pic:pic>
+              </a:graphicData>
+            </a:graphic>
+          </wp:inline>
+        </w:drawing>
+      </w:r>
+    </w:p>
+    <w:p>
+      <w:pPr>
+        <w:rPr>
+          <w:rFonts w:asciiTheme="majorHAnsi" w:hAnsiTheme="majorHAnsi" w:cstheme="majorHAnsi"/>
+        </w:rPr>
+      </w:pPr>
+      <w:r>
+        <w:rPr>
+          <w:rFonts w:asciiTheme="majorHAnsi" w:hAnsiTheme="majorHAnsi" w:cstheme="majorHAnsi"/>
+        </w:rPr>
+        <w:t>Histograms of the narrowness of the distribution of skewness (top) and evenness (bottom) values for the sampled feasible sets for communities from each dataset</w:t>
+      </w:r>
+      <w:r>
+        <w:rPr>
+          <w:rFonts w:asciiTheme="majorHAnsi" w:hAnsiTheme="majorHAnsi" w:cstheme="majorHAnsi"/>
+        </w:rPr>
+        <w:t xml:space="preserve">, excluding communities with fewer than 20 unique values for skewness or evenness and, for skewness, fewer than 3 species. </w:t>
+      </w:r>
+      <w:r>
+        <w:rPr>
+          <w:rFonts w:asciiTheme="majorHAnsi" w:hAnsiTheme="majorHAnsi" w:cstheme="majorHAnsi"/>
+        </w:rPr>
+        <w:t>The narrowness of the distribution is described as the ratio of the range of the one-tailed 95% interval to the full range of values. This value ranges from 0-1, with higher values indicating broader distributions.</w:t>
+      </w:r>
+    </w:p>
+    <w:p>
+      <w:pPr>
+        <w:pStyle w:val="Heading5"/>
+        <w:rPr>
+          <w:rFonts w:cstheme="majorHAnsi"/>
+        </w:rPr>
+      </w:pPr>
+      <w:bookmarkStart w:id="53" w:name="_Figure_8:_Direct"/>
+      <w:bookmarkEnd w:id="53"/>
+      <w:r>
+        <w:rPr>
+          <w:rFonts w:cstheme="majorHAnsi"/>
+        </w:rPr>
+        <w:lastRenderedPageBreak/>
+        <w:t xml:space="preserve">Figure </w:t>
+      </w:r>
+      <w:r>
+        <w:rPr>
+          <w:rFonts w:cstheme="majorHAnsi"/>
+        </w:rPr>
+        <w:t>5</w:t>
+      </w:r>
+      <w:r>
+        <w:rPr>
+          <w:rFonts w:cstheme="majorHAnsi"/>
+        </w:rPr>
+        <w:t xml:space="preserve">: Direct comparison of FIA and similarly sized </w:t>
+      </w:r>
+      <w:commentRangeStart w:id="54"/>
+      <w:r>
+        <w:rPr>
+          <w:rFonts w:cstheme="majorHAnsi"/>
+        </w:rPr>
+        <w:t>sites</w:t>
+      </w:r>
+      <w:commentRangeEnd w:id="54"/>
+      <w:r>
+        <w:rPr>
+          <w:rStyle w:val="CommentReference"/>
+          <w:rFonts w:eastAsiaTheme="minorHAnsi" w:cstheme="majorHAnsi"/>
+          <w:color w:val="auto"/>
+        </w:rPr>
+        <w:commentReference w:id="54"/>
+      </w:r>
+    </w:p>
+    <w:p>
+      <w:pPr>
+        <w:rPr>
+          <w:rFonts w:asciiTheme="majorHAnsi" w:hAnsiTheme="majorHAnsi" w:cstheme="majorHAnsi"/>
+        </w:rPr>
+      </w:pPr>
+      <w:r>
+        <w:rPr>
+          <w:rFonts w:asciiTheme="majorHAnsi" w:hAnsiTheme="majorHAnsi" w:cstheme="majorHAnsi"/>
+          <w:noProof/>
+        </w:rPr>
+        <w:drawing>
+          <wp:inline distT="0" distB="0" distL="0" distR="0" wp14:anchorId="3286B285" wp14:editId="2FA03F40">
+            <wp:extent cx="2881256" cy="1920837"/>
+            <wp:effectExtent l="0" t="0" r="0" b="3810"/>
+            <wp:docPr id="1" name="Picture 1"/>
+            <wp:cNvGraphicFramePr>
+              <a:graphicFrameLocks xmlns:a="http://schemas.openxmlformats.org/drawingml/2006/main" noChangeAspect="1"/>
+            </wp:cNvGraphicFramePr>
+            <a:graphic xmlns:a="http://schemas.openxmlformats.org/drawingml/2006/main">
+              <a:graphicData uri="http://schemas.openxmlformats.org/drawingml/2006/picture">
+                <pic:pic xmlns:pic="http://schemas.openxmlformats.org/drawingml/2006/picture">
+                  <pic:nvPicPr>
+                    <pic:cNvPr id="1" name=""/>
+                    <pic:cNvPicPr/>
+                  </pic:nvPicPr>
+                  <pic:blipFill>
+                    <a:blip r:embed="rId22">
+                      <a:extLst>
+                        <a:ext uri="{28A0092B-C50C-407E-A947-70E740481C1C}">
+                          <a14:useLocalDpi xmlns:a14="http://schemas.microsoft.com/office/drawing/2010/main" val="0"/>
+                        </a:ext>
+                      </a:extLst>
+                    </a:blip>
+                    <a:stretch>
+                      <a:fillRect/>
+                    </a:stretch>
+                  </pic:blipFill>
+                  <pic:spPr>
+                    <a:xfrm>
+                      <a:off x="0" y="0"/>
+                      <a:ext cx="2881256" cy="1920837"/>
+                    </a:xfrm>
+                    <a:prstGeom prst="rect">
+                      <a:avLst/>
+                    </a:prstGeom>
+                  </pic:spPr>
+                </pic:pic>
+              </a:graphicData>
+            </a:graphic>
+          </wp:inline>
+        </w:drawing>
+      </w:r>
+      <w:r>
+        <w:rPr>
+          <w:rFonts w:asciiTheme="majorHAnsi" w:hAnsiTheme="majorHAnsi" w:cstheme="majorHAnsi"/>
+          <w:noProof/>
+        </w:rPr>
+        <w:drawing>
+          <wp:inline distT="0" distB="0" distL="0" distR="0" wp14:anchorId="4294A15F" wp14:editId="77F230DD">
+            <wp:extent cx="2941325" cy="1960883"/>
+            <wp:effectExtent l="0" t="0" r="0" b="1270"/>
+            <wp:docPr id="2" name="Picture 2"/>
+            <wp:cNvGraphicFramePr>
+              <a:graphicFrameLocks xmlns:a="http://schemas.openxmlformats.org/drawingml/2006/main" noChangeAspect="1"/>
+            </wp:cNvGraphicFramePr>
+            <a:graphic xmlns:a="http://schemas.openxmlformats.org/drawingml/2006/main">
+              <a:graphicData uri="http://schemas.openxmlformats.org/drawingml/2006/picture">
+                <pic:pic xmlns:pic="http://schemas.openxmlformats.org/drawingml/2006/picture">
+                  <pic:nvPicPr>
+                    <pic:cNvPr id="1" name=""/>
+                    <pic:cNvPicPr/>
+                  </pic:nvPicPr>
+                  <pic:blipFill>
+                    <a:blip r:embed="rId23">
+                      <a:extLst>
+                        <a:ext uri="{28A0092B-C50C-407E-A947-70E740481C1C}">
+                          <a14:useLocalDpi xmlns:a14="http://schemas.microsoft.com/office/drawing/2010/main" val="0"/>
+                        </a:ext>
+                      </a:extLst>
+                    </a:blip>
+                    <a:stretch>
+                      <a:fillRect/>
+                    </a:stretch>
+                  </pic:blipFill>
+                  <pic:spPr>
+                    <a:xfrm>
+                      <a:off x="0" y="0"/>
+                      <a:ext cx="2941325" cy="1960883"/>
+                    </a:xfrm>
+                    <a:prstGeom prst="rect">
+                      <a:avLst/>
+                    </a:prstGeom>
+                  </pic:spPr>
+                </pic:pic>
+              </a:graphicData>
+            </a:graphic>
+          </wp:inline>
+        </w:drawing>
+      </w:r>
+    </w:p>
+    <w:p>
+      <w:pPr>
+        <w:rPr>
+          <w:rFonts w:asciiTheme="majorHAnsi" w:hAnsiTheme="majorHAnsi" w:cstheme="majorHAnsi"/>
+        </w:rPr>
+      </w:pPr>
+      <w:r>
+        <w:rPr>
+          <w:rFonts w:asciiTheme="majorHAnsi" w:hAnsiTheme="majorHAnsi" w:cstheme="majorHAnsi"/>
+        </w:rPr>
+        <w:t xml:space="preserve">Histograms of percentile ranks for observed values of skewness (left) and evenness (right) relative to the distributions of values from the sampled feasible set for 371 pairs </w:t>
+      </w:r>
+      <w:r>
+        <w:rPr>
+          <w:rFonts w:asciiTheme="majorHAnsi" w:hAnsiTheme="majorHAnsi" w:cstheme="majorHAnsi"/>
+        </w:rPr>
+        <w:t>comprising</w:t>
+      </w:r>
+      <w:r>
+        <w:rPr>
+          <w:rFonts w:asciiTheme="majorHAnsi" w:hAnsiTheme="majorHAnsi" w:cstheme="majorHAnsi"/>
+        </w:rPr>
+        <w:t xml:space="preserve"> a FIA community and a community from another dataset with the same S and N as the FIA community</w:t>
+      </w:r>
+      <w:r>
+        <w:rPr>
+          <w:rFonts w:asciiTheme="majorHAnsi" w:hAnsiTheme="majorHAnsi" w:cstheme="majorHAnsi"/>
+        </w:rPr>
+        <w:t>.</w:t>
+      </w:r>
+      <w:r>
+        <w:rPr>
+          <w:rFonts w:asciiTheme="majorHAnsi" w:hAnsiTheme="majorHAnsi" w:cstheme="majorHAnsi"/>
+        </w:rPr>
+        <w:t xml:space="preserve"> These plots exclude communities with fewer than 20 unique </w:t>
+      </w:r>
+      <w:r>
+        <w:rPr>
+          <w:rFonts w:asciiTheme="majorHAnsi" w:hAnsiTheme="majorHAnsi" w:cstheme="majorHAnsi"/>
+        </w:rPr>
+        <w:t>values for skewness or evenness</w:t>
+      </w:r>
+      <w:r>
+        <w:rPr>
+          <w:rFonts w:asciiTheme="majorHAnsi" w:hAnsiTheme="majorHAnsi" w:cstheme="majorHAnsi"/>
+        </w:rPr>
+        <w:t xml:space="preserve"> in the </w:t>
+      </w:r>
+      <w:r>
+        <w:rPr>
+          <w:rFonts w:asciiTheme="majorHAnsi" w:hAnsiTheme="majorHAnsi" w:cstheme="majorHAnsi"/>
+        </w:rPr>
+        <w:t>sampled f</w:t>
+      </w:r>
+      <w:r>
+        <w:rPr>
+          <w:rFonts w:asciiTheme="majorHAnsi" w:hAnsiTheme="majorHAnsi" w:cstheme="majorHAnsi"/>
+        </w:rPr>
+        <w:t>easible se</w:t>
+      </w:r>
+      <w:r>
+        <w:rPr>
+          <w:rFonts w:asciiTheme="majorHAnsi" w:hAnsiTheme="majorHAnsi" w:cstheme="majorHAnsi"/>
+        </w:rPr>
+        <w:t>t</w:t>
+      </w:r>
+      <w:r>
+        <w:rPr>
+          <w:rFonts w:asciiTheme="majorHAnsi" w:hAnsiTheme="majorHAnsi" w:cstheme="majorHAnsi"/>
+        </w:rPr>
+        <w:t>. At random, percentile ranks should be uniformly distributed from 0 to 100.</w:t>
+      </w:r>
+    </w:p>
+    <w:p>
+      <w:pPr>
+        <w:rPr>
+          <w:rFonts w:asciiTheme="majorHAnsi" w:hAnsiTheme="majorHAnsi" w:cstheme="majorHAnsi"/>
+          <w:b/>
+          <w:bCs/>
+        </w:rPr>
+      </w:pPr>
+      <w:r>
+        <w:rPr>
+          <w:rFonts w:asciiTheme="majorHAnsi" w:hAnsiTheme="majorHAnsi" w:cstheme="majorHAnsi"/>
+          <w:b/>
+          <w:bCs/>
+        </w:rPr>
+        <w:t>Supplement Figures &amp; Tables</w:t>
+      </w:r>
+    </w:p>
+    <w:p>
+      <w:pPr>
+        <w:rPr>
+          <w:rFonts w:asciiTheme="majorHAnsi" w:hAnsiTheme="majorHAnsi" w:cstheme="majorHAnsi"/>
+        </w:rPr>
+      </w:pPr>
+    </w:p>
+    <w:p>
+      <w:pPr>
+        <w:pStyle w:val="Heading5"/>
+        <w:rPr>
+          <w:rFonts w:cstheme="majorHAnsi"/>
+        </w:rPr>
+      </w:pPr>
+      <w:bookmarkStart w:id="55" w:name="_Table_1:_Percentile"/>
+      <w:bookmarkEnd w:id="55"/>
+      <w:commentRangeStart w:id="56"/>
+      <w:r>
+        <w:rPr>
+          <w:rFonts w:cstheme="majorHAnsi"/>
+        </w:rPr>
+        <w:t>Table 1: Percentile results (</w:t>
       </w:r>
       <w:r>
         <w:rPr>
@@ -6478,14 +7957,14 @@
         </w:rPr>
         <w:t>move to supplement)</w:t>
       </w:r>
-      <w:commentRangeEnd w:id="48"/>
+      <w:commentRangeEnd w:id="56"/>
       <w:r>
         <w:rPr>
           <w:rStyle w:val="CommentReference"/>
           <w:rFonts w:eastAsiaTheme="minorHAnsi" w:cstheme="majorHAnsi"/>
           <w:color w:val="auto"/>
         </w:rPr>
-        <w:commentReference w:id="48"/>
+        <w:commentReference w:id="56"/>
       </w:r>
     </w:p>
     <w:p>
@@ -7178,6 +8657,7 @@
                 <w:rFonts w:asciiTheme="majorHAnsi" w:hAnsiTheme="majorHAnsi" w:cstheme="majorHAnsi"/>
                 <w:color w:val="000000"/>
               </w:rPr>
+              <w:lastRenderedPageBreak/>
               <w:t>Miscellaneous Abundance DB</w:t>
             </w:r>
           </w:p>
@@ -7719,6 +9199,8 @@
       <w:pPr>
         <w:rPr>
           <w:rFonts w:asciiTheme="majorHAnsi" w:hAnsiTheme="majorHAnsi" w:cstheme="majorHAnsi"/>
+          <w:b/>
+          <w:bCs/>
         </w:rPr>
       </w:pPr>
     </w:p>
@@ -7729,32 +9211,12 @@
           <w:rFonts w:cstheme="majorHAnsi"/>
         </w:rPr>
       </w:pPr>
-      <w:bookmarkStart w:id="49" w:name="_Figure_5:_95%"/>
-      <w:bookmarkEnd w:id="49"/>
-      <w:commentRangeStart w:id="50"/>
+      <w:commentRangeStart w:id="57"/>
       <w:r>
         <w:rPr>
           <w:rFonts w:cstheme="majorHAnsi"/>
         </w:rPr>
-        <w:t xml:space="preserve">Figure 5: 95% </w:t>
-      </w:r>
-      <w:r>
-        <w:rPr>
-          <w:rFonts w:cstheme="majorHAnsi"/>
-        </w:rPr>
-        <w:t>intervals</w:t>
-      </w:r>
-      <w:r>
-        <w:rPr>
-          <w:rFonts w:cstheme="majorHAnsi"/>
-        </w:rPr>
-        <w:t xml:space="preserve"> vs. size of feasible set</w:t>
-      </w:r>
-      <w:r>
-        <w:rPr>
-          <w:rFonts w:cstheme="majorHAnsi"/>
-        </w:rPr>
-        <w:t xml:space="preserve"> </w:t>
+        <w:t xml:space="preserve">Figure 5: 95% intervals vs. size of feasible set </w:t>
       </w:r>
       <w:r>
         <w:rPr>
@@ -7764,14 +9226,14 @@
         </w:rPr>
         <w:t>(move to supplement)</w:t>
       </w:r>
-      <w:commentRangeEnd w:id="50"/>
+      <w:commentRangeEnd w:id="57"/>
       <w:r>
         <w:rPr>
           <w:rStyle w:val="CommentReference"/>
           <w:rFonts w:eastAsiaTheme="minorHAnsi" w:cstheme="majorHAnsi"/>
           <w:color w:val="auto"/>
         </w:rPr>
-        <w:commentReference w:id="50"/>
+        <w:commentReference w:id="57"/>
       </w:r>
     </w:p>
     <w:p>
@@ -7786,7 +9248,7 @@
           <w:noProof/>
         </w:rPr>
         <w:drawing>
-          <wp:inline distT="0" distB="0" distL="0" distR="0" wp14:anchorId="398D3755" wp14:editId="0D7CB713">
+          <wp:inline distT="0" distB="0" distL="0" distR="0" wp14:anchorId="1BCAC0F5" wp14:editId="4C594887">
             <wp:extent cx="3275970" cy="2696683"/>
             <wp:effectExtent l="0" t="0" r="635" b="8890"/>
             <wp:docPr id="5" name="Picture 5"/>
@@ -7803,7 +9265,7 @@
                     </pic:cNvPicPr>
                   </pic:nvPicPr>
                   <pic:blipFill>
-                    <a:blip r:embed="rId20">
+                    <a:blip r:embed="rId24">
                       <a:extLst>
                         <a:ext uri="{28A0092B-C50C-407E-A947-70E740481C1C}">
                           <a14:useLocalDpi xmlns:a14="http://schemas.microsoft.com/office/drawing/2010/main" val="0"/>
@@ -7845,8 +9307,9 @@
           <w:rFonts w:asciiTheme="majorHAnsi" w:hAnsiTheme="majorHAnsi" w:cstheme="majorHAnsi"/>
           <w:noProof/>
         </w:rPr>
+        <w:lastRenderedPageBreak/>
         <w:drawing>
-          <wp:inline distT="0" distB="0" distL="0" distR="0" wp14:anchorId="0A27D4EB" wp14:editId="6CCE7005">
+          <wp:inline distT="0" distB="0" distL="0" distR="0" wp14:anchorId="18402E80" wp14:editId="7144949A">
             <wp:extent cx="3309337" cy="2724150"/>
             <wp:effectExtent l="0" t="0" r="5715" b="0"/>
             <wp:docPr id="6" name="Picture 6"/>
@@ -7863,7 +9326,7 @@
                     </pic:cNvPicPr>
                   </pic:nvPicPr>
                   <pic:blipFill>
-                    <a:blip r:embed="rId21">
+                    <a:blip r:embed="rId25">
                       <a:extLst>
                         <a:ext uri="{28A0092B-C50C-407E-A947-70E740481C1C}">
                           <a14:useLocalDpi xmlns:a14="http://schemas.microsoft.com/office/drawing/2010/main" val="0"/>
@@ -7943,431 +9406,30 @@
         <w:rPr>
           <w:rFonts w:asciiTheme="majorHAnsi" w:hAnsiTheme="majorHAnsi" w:cstheme="majorHAnsi"/>
         </w:rPr>
-        <w:t xml:space="preserve"> quantile values (for evenness), compared to the range of values from the entire sample.  This ratio ranges from 0-1, with larger values indicating broader distributions and less-specific statistical expectations. </w:t>
-      </w:r>
-      <w:r>
-        <w:rPr>
-          <w:rFonts w:asciiTheme="majorHAnsi" w:hAnsiTheme="majorHAnsi" w:cstheme="majorHAnsi"/>
-        </w:rPr>
-        <w:t>The number of elements in the feasible set increases with increasing S, N, and average abundance (N/S).</w:t>
-      </w:r>
-      <w:r>
-        <w:rPr>
-          <w:rFonts w:asciiTheme="majorHAnsi" w:hAnsiTheme="majorHAnsi" w:cstheme="majorHAnsi"/>
-        </w:rPr>
-        <w:t xml:space="preserve"> </w:t>
-      </w:r>
-      <w:r>
-        <w:rPr>
-          <w:rFonts w:asciiTheme="majorHAnsi" w:hAnsiTheme="majorHAnsi" w:cstheme="majorHAnsi"/>
-        </w:rPr>
-        <w:t xml:space="preserve">Both plots exclude feasible sets with fewer than 20 unique values for skewness or evenness, and skewness also excludes communities with S &lt; 3. </w:t>
+        <w:t xml:space="preserve"> quantile values (for evenness), compared to the range of values from the entire sample.  This ratio ranges from 0-1, with larger values indicating broader distributions and less-specific statistical expectations. The number of elements in the feasible set increases with increasing S, N, and average abundance (N/S). Both plots exclude feasible sets with fewer than 20 unique values for skewness or evenness, and skewness also excludes communities with S &lt; 3. </w:t>
       </w:r>
     </w:p>
     <w:p>
       <w:pPr>
-        <w:pStyle w:val="Heading5"/>
-        <w:rPr>
-          <w:rFonts w:cstheme="majorHAnsi"/>
-        </w:rPr>
-      </w:pPr>
-      <w:bookmarkStart w:id="51" w:name="_Figure_7:_Distribution"/>
-      <w:bookmarkEnd w:id="51"/>
-      <w:commentRangeStart w:id="52"/>
-      <w:r>
-        <w:rPr>
-          <w:rFonts w:cstheme="majorHAnsi"/>
-        </w:rPr>
-        <w:t>Figure 7: Distribution of 95% intervals by dataset</w:t>
-      </w:r>
-      <w:commentRangeEnd w:id="52"/>
-      <w:r>
-        <w:rPr>
-          <w:rStyle w:val="CommentReference"/>
-          <w:rFonts w:eastAsiaTheme="minorHAnsi" w:cstheme="majorHAnsi"/>
-          <w:color w:val="auto"/>
-        </w:rPr>
-        <w:commentReference w:id="52"/>
-      </w:r>
+        <w:rPr>
+          <w:rFonts w:asciiTheme="majorHAnsi" w:hAnsiTheme="majorHAnsi" w:cstheme="majorHAnsi"/>
+        </w:rPr>
+      </w:pPr>
     </w:p>
     <w:p>
       <w:pPr>
-        <w:rPr>
-          <w:rFonts w:asciiTheme="majorHAnsi" w:hAnsiTheme="majorHAnsi" w:cstheme="majorHAnsi"/>
-        </w:rPr>
-      </w:pPr>
-      <w:r>
-        <w:rPr>
-          <w:rFonts w:asciiTheme="majorHAnsi" w:hAnsiTheme="majorHAnsi" w:cstheme="majorHAnsi"/>
-          <w:noProof/>
-        </w:rPr>
-        <w:drawing>
-          <wp:inline distT="0" distB="0" distL="0" distR="0" wp14:anchorId="4E612470" wp14:editId="22C646EC">
-            <wp:extent cx="4090937" cy="2491069"/>
-            <wp:effectExtent l="0" t="0" r="5080" b="5080"/>
-            <wp:docPr id="3" name="Picture 3"/>
-            <wp:cNvGraphicFramePr>
-              <a:graphicFrameLocks xmlns:a="http://schemas.openxmlformats.org/drawingml/2006/main" noChangeAspect="1"/>
-            </wp:cNvGraphicFramePr>
-            <a:graphic xmlns:a="http://schemas.openxmlformats.org/drawingml/2006/main">
-              <a:graphicData uri="http://schemas.openxmlformats.org/drawingml/2006/picture">
-                <pic:pic xmlns:pic="http://schemas.openxmlformats.org/drawingml/2006/picture">
-                  <pic:nvPicPr>
-                    <pic:cNvPr id="0" name="Picture 1"/>
-                    <pic:cNvPicPr>
-                      <a:picLocks noChangeAspect="1" noChangeArrowheads="1"/>
-                    </pic:cNvPicPr>
-                  </pic:nvPicPr>
-                  <pic:blipFill>
-                    <a:blip r:embed="rId22">
-                      <a:extLst>
-                        <a:ext uri="{28A0092B-C50C-407E-A947-70E740481C1C}">
-                          <a14:useLocalDpi xmlns:a14="http://schemas.microsoft.com/office/drawing/2010/main" val="0"/>
-                        </a:ext>
-                      </a:extLst>
-                    </a:blip>
-                    <a:stretch>
-                      <a:fillRect/>
-                    </a:stretch>
-                  </pic:blipFill>
-                  <pic:spPr bwMode="auto">
-                    <a:xfrm>
-                      <a:off x="0" y="0"/>
-                      <a:ext cx="4090937" cy="2491069"/>
-                    </a:xfrm>
-                    <a:prstGeom prst="rect">
-                      <a:avLst/>
-                    </a:prstGeom>
-                    <a:noFill/>
-                    <a:ln>
-                      <a:noFill/>
-                    </a:ln>
-                  </pic:spPr>
-                </pic:pic>
-              </a:graphicData>
-            </a:graphic>
-          </wp:inline>
-        </w:drawing>
-      </w:r>
-    </w:p>
-    <w:p>
-      <w:pPr>
-        <w:rPr>
-          <w:rFonts w:asciiTheme="majorHAnsi" w:hAnsiTheme="majorHAnsi" w:cstheme="majorHAnsi"/>
-        </w:rPr>
-      </w:pPr>
-      <w:r>
-        <w:rPr>
-          <w:rFonts w:asciiTheme="majorHAnsi" w:hAnsiTheme="majorHAnsi" w:cstheme="majorHAnsi"/>
-          <w:noProof/>
-        </w:rPr>
-        <w:drawing>
-          <wp:inline distT="0" distB="0" distL="0" distR="0" wp14:anchorId="7C3FBE67" wp14:editId="7FEFE7AA">
-            <wp:extent cx="4342538" cy="2644275"/>
-            <wp:effectExtent l="0" t="0" r="1270" b="3810"/>
-            <wp:docPr id="4" name="Picture 4"/>
-            <wp:cNvGraphicFramePr>
-              <a:graphicFrameLocks xmlns:a="http://schemas.openxmlformats.org/drawingml/2006/main" noChangeAspect="1"/>
-            </wp:cNvGraphicFramePr>
-            <a:graphic xmlns:a="http://schemas.openxmlformats.org/drawingml/2006/main">
-              <a:graphicData uri="http://schemas.openxmlformats.org/drawingml/2006/picture">
-                <pic:pic xmlns:pic="http://schemas.openxmlformats.org/drawingml/2006/picture">
-                  <pic:nvPicPr>
-                    <pic:cNvPr id="0" name="Picture 3"/>
-                    <pic:cNvPicPr>
-                      <a:picLocks noChangeAspect="1" noChangeArrowheads="1"/>
-                    </pic:cNvPicPr>
-                  </pic:nvPicPr>
-                  <pic:blipFill>
-                    <a:blip r:embed="rId23">
-                      <a:extLst>
-                        <a:ext uri="{28A0092B-C50C-407E-A947-70E740481C1C}">
-                          <a14:useLocalDpi xmlns:a14="http://schemas.microsoft.com/office/drawing/2010/main" val="0"/>
-                        </a:ext>
-                      </a:extLst>
-                    </a:blip>
-                    <a:stretch>
-                      <a:fillRect/>
-                    </a:stretch>
-                  </pic:blipFill>
-                  <pic:spPr bwMode="auto">
-                    <a:xfrm>
-                      <a:off x="0" y="0"/>
-                      <a:ext cx="4342538" cy="2644275"/>
-                    </a:xfrm>
-                    <a:prstGeom prst="rect">
-                      <a:avLst/>
-                    </a:prstGeom>
-                    <a:noFill/>
-                    <a:ln>
-                      <a:noFill/>
-                    </a:ln>
-                  </pic:spPr>
-                </pic:pic>
-              </a:graphicData>
-            </a:graphic>
-          </wp:inline>
-        </w:drawing>
-      </w:r>
-    </w:p>
-    <w:p>
-      <w:pPr>
-        <w:rPr>
-          <w:rFonts w:asciiTheme="majorHAnsi" w:hAnsiTheme="majorHAnsi" w:cstheme="majorHAnsi"/>
-        </w:rPr>
-      </w:pPr>
-      <w:r>
-        <w:rPr>
-          <w:rFonts w:asciiTheme="majorHAnsi" w:hAnsiTheme="majorHAnsi" w:cstheme="majorHAnsi"/>
-        </w:rPr>
-        <w:t>Histograms of the narrowness of the distribution of skewness (top) and evenness (bottom) values for the sampled feasible sets for communities from each dataset</w:t>
-      </w:r>
-      <w:r>
-        <w:rPr>
-          <w:rFonts w:asciiTheme="majorHAnsi" w:hAnsiTheme="majorHAnsi" w:cstheme="majorHAnsi"/>
-        </w:rPr>
-        <w:t xml:space="preserve">, excluding communities with fewer than 20 unique values for skewness or evenness and, for skewness, fewer than 3 species. </w:t>
-      </w:r>
-      <w:r>
-        <w:rPr>
-          <w:rFonts w:asciiTheme="majorHAnsi" w:hAnsiTheme="majorHAnsi" w:cstheme="majorHAnsi"/>
-        </w:rPr>
-        <w:t>The narrowness of the distribution is described as the ratio of the range of the one-tailed 95% interval to the full range of values. This value ranges from 0-1, with higher values indicating broader distributions.</w:t>
-      </w:r>
-    </w:p>
-    <w:p>
-      <w:pPr>
         <w:pStyle w:val="Heading5"/>
         <w:rPr>
           <w:rFonts w:cstheme="majorHAnsi"/>
         </w:rPr>
       </w:pPr>
-      <w:bookmarkStart w:id="53" w:name="_Figure_8:_Direct"/>
-      <w:bookmarkEnd w:id="53"/>
+      <w:bookmarkStart w:id="58" w:name="_Table_2:_Percentile"/>
+      <w:bookmarkEnd w:id="58"/>
       <w:r>
         <w:rPr>
           <w:rFonts w:cstheme="majorHAnsi"/>
         </w:rPr>
-        <w:t xml:space="preserve">Figure 8: Direct comparison of FIA and similarly sized </w:t>
-      </w:r>
-      <w:commentRangeStart w:id="54"/>
-      <w:r>
-        <w:rPr>
-          <w:rFonts w:cstheme="majorHAnsi"/>
-        </w:rPr>
-        <w:t>sites</w:t>
-      </w:r>
-      <w:commentRangeEnd w:id="54"/>
-      <w:r>
-        <w:rPr>
-          <w:rStyle w:val="CommentReference"/>
-          <w:rFonts w:eastAsiaTheme="minorHAnsi" w:cstheme="majorHAnsi"/>
-          <w:color w:val="auto"/>
-        </w:rPr>
-        <w:commentReference w:id="54"/>
-      </w:r>
-    </w:p>
-    <w:p>
-      <w:pPr>
-        <w:rPr>
-          <w:rFonts w:asciiTheme="majorHAnsi" w:hAnsiTheme="majorHAnsi" w:cstheme="majorHAnsi"/>
-        </w:rPr>
-      </w:pPr>
-      <w:r>
-        <w:rPr>
-          <w:rFonts w:asciiTheme="majorHAnsi" w:hAnsiTheme="majorHAnsi" w:cstheme="majorHAnsi"/>
-          <w:noProof/>
-        </w:rPr>
-        <w:drawing>
-          <wp:inline distT="0" distB="0" distL="0" distR="0" wp14:anchorId="3286B285" wp14:editId="2FA03F40">
-            <wp:extent cx="2881256" cy="1920837"/>
-            <wp:effectExtent l="0" t="0" r="0" b="3810"/>
-            <wp:docPr id="1" name="Picture 1"/>
-            <wp:cNvGraphicFramePr>
-              <a:graphicFrameLocks xmlns:a="http://schemas.openxmlformats.org/drawingml/2006/main" noChangeAspect="1"/>
-            </wp:cNvGraphicFramePr>
-            <a:graphic xmlns:a="http://schemas.openxmlformats.org/drawingml/2006/main">
-              <a:graphicData uri="http://schemas.openxmlformats.org/drawingml/2006/picture">
-                <pic:pic xmlns:pic="http://schemas.openxmlformats.org/drawingml/2006/picture">
-                  <pic:nvPicPr>
-                    <pic:cNvPr id="1" name=""/>
-                    <pic:cNvPicPr/>
-                  </pic:nvPicPr>
-                  <pic:blipFill>
-                    <a:blip r:embed="rId24">
-                      <a:extLst>
-                        <a:ext uri="{28A0092B-C50C-407E-A947-70E740481C1C}">
-                          <a14:useLocalDpi xmlns:a14="http://schemas.microsoft.com/office/drawing/2010/main" val="0"/>
-                        </a:ext>
-                      </a:extLst>
-                    </a:blip>
-                    <a:stretch>
-                      <a:fillRect/>
-                    </a:stretch>
-                  </pic:blipFill>
-                  <pic:spPr>
-                    <a:xfrm>
-                      <a:off x="0" y="0"/>
-                      <a:ext cx="2881256" cy="1920837"/>
-                    </a:xfrm>
-                    <a:prstGeom prst="rect">
-                      <a:avLst/>
-                    </a:prstGeom>
-                  </pic:spPr>
-                </pic:pic>
-              </a:graphicData>
-            </a:graphic>
-          </wp:inline>
-        </w:drawing>
-      </w:r>
-      <w:r>
-        <w:rPr>
-          <w:rFonts w:asciiTheme="majorHAnsi" w:hAnsiTheme="majorHAnsi" w:cstheme="majorHAnsi"/>
-          <w:noProof/>
-        </w:rPr>
-        <w:drawing>
-          <wp:inline distT="0" distB="0" distL="0" distR="0" wp14:anchorId="4294A15F" wp14:editId="77F230DD">
-            <wp:extent cx="2941325" cy="1960883"/>
-            <wp:effectExtent l="0" t="0" r="0" b="1270"/>
-            <wp:docPr id="2" name="Picture 2"/>
-            <wp:cNvGraphicFramePr>
-              <a:graphicFrameLocks xmlns:a="http://schemas.openxmlformats.org/drawingml/2006/main" noChangeAspect="1"/>
-            </wp:cNvGraphicFramePr>
-            <a:graphic xmlns:a="http://schemas.openxmlformats.org/drawingml/2006/main">
-              <a:graphicData uri="http://schemas.openxmlformats.org/drawingml/2006/picture">
-                <pic:pic xmlns:pic="http://schemas.openxmlformats.org/drawingml/2006/picture">
-                  <pic:nvPicPr>
-                    <pic:cNvPr id="1" name=""/>
-                    <pic:cNvPicPr/>
-                  </pic:nvPicPr>
-                  <pic:blipFill>
-                    <a:blip r:embed="rId25">
-                      <a:extLst>
-                        <a:ext uri="{28A0092B-C50C-407E-A947-70E740481C1C}">
-                          <a14:useLocalDpi xmlns:a14="http://schemas.microsoft.com/office/drawing/2010/main" val="0"/>
-                        </a:ext>
-                      </a:extLst>
-                    </a:blip>
-                    <a:stretch>
-                      <a:fillRect/>
-                    </a:stretch>
-                  </pic:blipFill>
-                  <pic:spPr>
-                    <a:xfrm>
-                      <a:off x="0" y="0"/>
-                      <a:ext cx="2941325" cy="1960883"/>
-                    </a:xfrm>
-                    <a:prstGeom prst="rect">
-                      <a:avLst/>
-                    </a:prstGeom>
-                  </pic:spPr>
-                </pic:pic>
-              </a:graphicData>
-            </a:graphic>
-          </wp:inline>
-        </w:drawing>
-      </w:r>
-    </w:p>
-    <w:p>
-      <w:pPr>
-        <w:rPr>
-          <w:rFonts w:asciiTheme="majorHAnsi" w:hAnsiTheme="majorHAnsi" w:cstheme="majorHAnsi"/>
-        </w:rPr>
-      </w:pPr>
-      <w:r>
-        <w:rPr>
-          <w:rFonts w:asciiTheme="majorHAnsi" w:hAnsiTheme="majorHAnsi" w:cstheme="majorHAnsi"/>
-        </w:rPr>
-        <w:t xml:space="preserve">Histograms of percentile ranks for observed values of skewness (left) and evenness (right) relative to the distributions of values from the sampled feasible set for 371 pairs </w:t>
-      </w:r>
-      <w:r>
-        <w:rPr>
-          <w:rFonts w:asciiTheme="majorHAnsi" w:hAnsiTheme="majorHAnsi" w:cstheme="majorHAnsi"/>
-        </w:rPr>
-        <w:t>comprising</w:t>
-      </w:r>
-      <w:r>
-        <w:rPr>
-          <w:rFonts w:asciiTheme="majorHAnsi" w:hAnsiTheme="majorHAnsi" w:cstheme="majorHAnsi"/>
-        </w:rPr>
-        <w:t xml:space="preserve"> a FIA community and a community from another dataset with the same S and N as the FIA community</w:t>
-      </w:r>
-      <w:r>
-        <w:rPr>
-          <w:rFonts w:asciiTheme="majorHAnsi" w:hAnsiTheme="majorHAnsi" w:cstheme="majorHAnsi"/>
-        </w:rPr>
-        <w:t>.</w:t>
-      </w:r>
-      <w:r>
-        <w:rPr>
-          <w:rFonts w:asciiTheme="majorHAnsi" w:hAnsiTheme="majorHAnsi" w:cstheme="majorHAnsi"/>
-        </w:rPr>
-        <w:t xml:space="preserve"> These plots exclude communities with fewer than 20 unique </w:t>
-      </w:r>
-      <w:r>
-        <w:rPr>
-          <w:rFonts w:asciiTheme="majorHAnsi" w:hAnsiTheme="majorHAnsi" w:cstheme="majorHAnsi"/>
-        </w:rPr>
-        <w:t>values for skewness or evenness</w:t>
-      </w:r>
-      <w:r>
-        <w:rPr>
-          <w:rFonts w:asciiTheme="majorHAnsi" w:hAnsiTheme="majorHAnsi" w:cstheme="majorHAnsi"/>
-        </w:rPr>
-        <w:t xml:space="preserve"> in the </w:t>
-      </w:r>
-      <w:r>
-        <w:rPr>
-          <w:rFonts w:asciiTheme="majorHAnsi" w:hAnsiTheme="majorHAnsi" w:cstheme="majorHAnsi"/>
-        </w:rPr>
-        <w:t>sampled f</w:t>
-      </w:r>
-      <w:r>
-        <w:rPr>
-          <w:rFonts w:asciiTheme="majorHAnsi" w:hAnsiTheme="majorHAnsi" w:cstheme="majorHAnsi"/>
-        </w:rPr>
-        <w:t>easible se</w:t>
-      </w:r>
-      <w:r>
-        <w:rPr>
-          <w:rFonts w:asciiTheme="majorHAnsi" w:hAnsiTheme="majorHAnsi" w:cstheme="majorHAnsi"/>
-        </w:rPr>
-        <w:t>t</w:t>
-      </w:r>
-      <w:r>
-        <w:rPr>
-          <w:rFonts w:asciiTheme="majorHAnsi" w:hAnsiTheme="majorHAnsi" w:cstheme="majorHAnsi"/>
-        </w:rPr>
-        <w:t>. At random, percentile ranks should be uniformly distributed from 0 to 100.</w:t>
-      </w:r>
-    </w:p>
-    <w:p>
-      <w:pPr>
-        <w:rPr>
-          <w:rFonts w:asciiTheme="majorHAnsi" w:hAnsiTheme="majorHAnsi" w:cstheme="majorHAnsi"/>
-        </w:rPr>
-      </w:pPr>
-    </w:p>
-    <w:p>
-      <w:pPr>
-        <w:pStyle w:val="Heading5"/>
-        <w:rPr>
-          <w:rFonts w:cstheme="majorHAnsi"/>
-        </w:rPr>
-      </w:pPr>
-      <w:bookmarkStart w:id="55" w:name="_Table_2:_Percentile"/>
-      <w:bookmarkEnd w:id="55"/>
-      <w:r>
-        <w:rPr>
-          <w:rFonts w:cstheme="majorHAnsi"/>
-        </w:rPr>
-        <w:t>Table 2: Percentile results comparing FIA to direct counterparts</w:t>
-      </w:r>
-      <w:r>
-        <w:rPr>
-          <w:rFonts w:cstheme="majorHAnsi"/>
-        </w:rPr>
-        <w:t xml:space="preserve"> </w:t>
+        <w:t xml:space="preserve">Table 2: Percentile results comparing FIA to direct counterparts </w:t>
       </w:r>
       <w:r>
         <w:rPr>
@@ -8377,7 +9439,7 @@
         </w:rPr>
         <w:t xml:space="preserve">(move to </w:t>
       </w:r>
-      <w:commentRangeStart w:id="56"/>
+      <w:commentRangeStart w:id="59"/>
       <w:r>
         <w:rPr>
           <w:rFonts w:cstheme="majorHAnsi"/>
@@ -8386,14 +9448,14 @@
         </w:rPr>
         <w:t>supplement</w:t>
       </w:r>
-      <w:commentRangeEnd w:id="56"/>
+      <w:commentRangeEnd w:id="59"/>
       <w:r>
         <w:rPr>
           <w:rStyle w:val="CommentReference"/>
           <w:rFonts w:asciiTheme="minorHAnsi" w:eastAsiaTheme="minorHAnsi" w:hAnsiTheme="minorHAnsi" w:cstheme="minorBidi"/>
           <w:color w:val="auto"/>
         </w:rPr>
-        <w:commentReference w:id="56"/>
+        <w:commentReference w:id="59"/>
       </w:r>
       <w:r>
         <w:rPr>
@@ -8869,12 +9931,21 @@
           <w:bCs/>
         </w:rPr>
       </w:pPr>
-      <w:r>
+    </w:p>
+    <w:p>
+      <w:pPr>
         <w:rPr>
           <w:rFonts w:asciiTheme="majorHAnsi" w:hAnsiTheme="majorHAnsi" w:cstheme="majorHAnsi"/>
           <w:b/>
           <w:bCs/>
         </w:rPr>
+      </w:pPr>
+      <w:r>
+        <w:rPr>
+          <w:rFonts w:asciiTheme="majorHAnsi" w:hAnsiTheme="majorHAnsi" w:cstheme="majorHAnsi"/>
+          <w:b/>
+          <w:bCs/>
+        </w:rPr>
         <w:t>References</w:t>
       </w:r>
     </w:p>
@@ -8886,6 +9957,7 @@
       <w:r>
         <w:t xml:space="preserve">Baldridge, E. (2015). </w:t>
       </w:r>
+      <w:proofErr w:type="spellStart"/>
       <w:r>
         <w:rPr>
           <w:i/>
@@ -8893,6 +9965,7 @@
         </w:rPr>
         <w:t>MiscAbundanceDB_main</w:t>
       </w:r>
+      <w:proofErr w:type="spellEnd"/>
       <w:r>
         <w:t xml:space="preserve">. </w:t>
       </w:r>
@@ -8913,6 +9986,7 @@
       <w:r>
         <w:t xml:space="preserve">Baldridge, E., Harris, D. J., Xiao, X., &amp; White, E. P. (2016). An extensive comparison of species-abundance distribution models. </w:t>
       </w:r>
+      <w:proofErr w:type="spellStart"/>
       <w:r>
         <w:rPr>
           <w:i/>
@@ -8920,6 +9994,7 @@
         </w:rPr>
         <w:t>PeerJ</w:t>
       </w:r>
+      <w:proofErr w:type="spellEnd"/>
       <w:r>
         <w:t xml:space="preserve">, </w:t>
       </w:r>
@@ -8984,8 +10059,13 @@
         <w:spacing w:line="480" w:lineRule="auto"/>
         <w:ind w:hanging="480"/>
       </w:pPr>
-      <w:r>
-        <w:t xml:space="preserve">Favretti, M. (2018). Remarks on the Maximum Entropy Principle with Application to the Maximum Entropy Theory of Ecology. </w:t>
+      <w:proofErr w:type="spellStart"/>
+      <w:r>
+        <w:t>Favretti</w:t>
+      </w:r>
+      <w:proofErr w:type="spellEnd"/>
+      <w:r>
+        <w:t xml:space="preserve">, M. (2018). Remarks on the Maximum Entropy Principle with Application to the Maximum Entropy Theory of Ecology. </w:t>
       </w:r>
       <w:r>
         <w:rPr>
@@ -9096,7 +10176,15 @@
         <w:ind w:hanging="480"/>
       </w:pPr>
       <w:r>
-        <w:t xml:space="preserve">Frank, Steven A. (2019). The common patterns of abundance: The log series and Zipf’s law. </w:t>
+        <w:t xml:space="preserve">Frank, Steven A. (2019). The common patterns of abundance: The log series and </w:t>
+      </w:r>
+      <w:proofErr w:type="spellStart"/>
+      <w:r>
+        <w:t>Zipf’s</w:t>
+      </w:r>
+      <w:proofErr w:type="spellEnd"/>
+      <w:r>
+        <w:t xml:space="preserve"> law. </w:t>
       </w:r>
       <w:r>
         <w:rPr>
@@ -9132,8 +10220,21 @@
         <w:spacing w:line="480" w:lineRule="auto"/>
         <w:ind w:hanging="480"/>
       </w:pPr>
-      <w:r>
-        <w:t xml:space="preserve">Haegeman, B., &amp; Loreau, M. (2008). Limitations of entropy maximization in ecology. </w:t>
+      <w:proofErr w:type="spellStart"/>
+      <w:r>
+        <w:t>Haegeman</w:t>
+      </w:r>
+      <w:proofErr w:type="spellEnd"/>
+      <w:r>
+        <w:t xml:space="preserve">, B., &amp; </w:t>
+      </w:r>
+      <w:proofErr w:type="spellStart"/>
+      <w:r>
+        <w:t>Loreau</w:t>
+      </w:r>
+      <w:proofErr w:type="spellEnd"/>
+      <w:r>
+        <w:t xml:space="preserve">, M. (2008). Limitations of entropy maximization in ecology. </w:t>
       </w:r>
       <w:r>
         <w:rPr>
@@ -9170,7 +10271,23 @@
         <w:ind w:hanging="480"/>
       </w:pPr>
       <w:r>
-        <w:t xml:space="preserve">Harte, J., Zillio, T., Conlisk, E., &amp; Smith, A. B. (2008). Maximum Entropy and the State-Variable Approach to Macroecology. </w:t>
+        <w:t xml:space="preserve">Harte, J., </w:t>
+      </w:r>
+      <w:proofErr w:type="spellStart"/>
+      <w:r>
+        <w:t>Zillio</w:t>
+      </w:r>
+      <w:proofErr w:type="spellEnd"/>
+      <w:r>
+        <w:t xml:space="preserve">, T., </w:t>
+      </w:r>
+      <w:proofErr w:type="spellStart"/>
+      <w:r>
+        <w:t>Conlisk</w:t>
+      </w:r>
+      <w:proofErr w:type="spellEnd"/>
+      <w:r>
+        <w:t xml:space="preserve">, E., &amp; Smith, A. B. (2008). Maximum Entropy and the State-Variable Approach to Macroecology. </w:t>
       </w:r>
       <w:r>
         <w:rPr>
@@ -9234,6 +10351,7 @@
         <w:ind w:hanging="480"/>
       </w:pPr>
       <w:r>
+        <w:lastRenderedPageBreak/>
         <w:t xml:space="preserve">Harte, John, &amp; Newman, E. A. (2014). Maximum information entropy: A foundation for ecological theory. </w:t>
       </w:r>
       <w:r>
@@ -9344,8 +10462,13 @@
         <w:spacing w:line="480" w:lineRule="auto"/>
         <w:ind w:hanging="480"/>
       </w:pPr>
-      <w:r>
-        <w:t xml:space="preserve">Locey, K. J., &amp; White, E. P. (2013). How species richness and total abundance constrain the distribution of abundance. </w:t>
+      <w:proofErr w:type="spellStart"/>
+      <w:r>
+        <w:t>Locey</w:t>
+      </w:r>
+      <w:proofErr w:type="spellEnd"/>
+      <w:r>
+        <w:t xml:space="preserve">, K. J., &amp; White, E. P. (2013). How species richness and total abundance constrain the distribution of abundance. </w:t>
       </w:r>
       <w:r>
         <w:rPr>
@@ -9382,7 +10505,79 @@
         <w:ind w:hanging="480"/>
       </w:pPr>
       <w:r>
-        <w:t xml:space="preserve">McGill, B. J., Etienne, R. S., Gray, J. S., Alonso, D., Anderson, M. J., Benecha, H. K., Dornelas, M., Enquist, B. J., Green, J. L., He, F., Hurlbert, A. H., Magurran, A. E., Marquet, P. A., Maurer, B. A., Ostling, A., Soykan, C. U., Ugland, K. I., &amp; White, E. P. (2007). Species abundance distributions: Moving beyond single prediction theories to integration within an ecological framework. </w:t>
+        <w:t xml:space="preserve">McGill, B. J., Etienne, R. S., Gray, J. S., Alonso, D., Anderson, M. J., </w:t>
+      </w:r>
+      <w:proofErr w:type="spellStart"/>
+      <w:r>
+        <w:t>Benecha</w:t>
+      </w:r>
+      <w:proofErr w:type="spellEnd"/>
+      <w:r>
+        <w:t xml:space="preserve">, H. K., </w:t>
+      </w:r>
+      <w:proofErr w:type="spellStart"/>
+      <w:r>
+        <w:t>Dornelas</w:t>
+      </w:r>
+      <w:proofErr w:type="spellEnd"/>
+      <w:r>
+        <w:t xml:space="preserve">, M., </w:t>
+      </w:r>
+      <w:proofErr w:type="spellStart"/>
+      <w:r>
+        <w:t>Enquist</w:t>
+      </w:r>
+      <w:proofErr w:type="spellEnd"/>
+      <w:r>
+        <w:t xml:space="preserve">, B. J., Green, J. L., He, F., </w:t>
+      </w:r>
+      <w:proofErr w:type="spellStart"/>
+      <w:r>
+        <w:t>Hurlbert</w:t>
+      </w:r>
+      <w:proofErr w:type="spellEnd"/>
+      <w:r>
+        <w:t xml:space="preserve">, A. H., </w:t>
+      </w:r>
+      <w:proofErr w:type="spellStart"/>
+      <w:r>
+        <w:t>Magurran</w:t>
+      </w:r>
+      <w:proofErr w:type="spellEnd"/>
+      <w:r>
+        <w:t xml:space="preserve">, A. E., </w:t>
+      </w:r>
+      <w:proofErr w:type="spellStart"/>
+      <w:r>
+        <w:t>Marquet</w:t>
+      </w:r>
+      <w:proofErr w:type="spellEnd"/>
+      <w:r>
+        <w:t xml:space="preserve">, P. A., Maurer, B. A., </w:t>
+      </w:r>
+      <w:proofErr w:type="spellStart"/>
+      <w:r>
+        <w:t>Ostling</w:t>
+      </w:r>
+      <w:proofErr w:type="spellEnd"/>
+      <w:r>
+        <w:t xml:space="preserve">, A., </w:t>
+      </w:r>
+      <w:proofErr w:type="spellStart"/>
+      <w:r>
+        <w:t>Soykan</w:t>
+      </w:r>
+      <w:proofErr w:type="spellEnd"/>
+      <w:r>
+        <w:t xml:space="preserve">, C. U., </w:t>
+      </w:r>
+      <w:proofErr w:type="spellStart"/>
+      <w:r>
+        <w:t>Ugland</w:t>
+      </w:r>
+      <w:proofErr w:type="spellEnd"/>
+      <w:r>
+        <w:t xml:space="preserve">, K. I., &amp; White, E. P. (2007). Species abundance distributions: Moving beyond single prediction theories to integration within an ecological framework. </w:t>
       </w:r>
       <w:r>
         <w:rPr>
@@ -9419,14 +10614,62 @@
         <w:ind w:hanging="480"/>
       </w:pPr>
       <w:r>
-        <w:t xml:space="preserve">Meyer, D., Dimitriadou, E., Hornik, K., Weingessel, A., &amp; Leisch, F. (2019). </w:t>
+        <w:t xml:space="preserve">Meyer, D., </w:t>
+      </w:r>
+      <w:proofErr w:type="spellStart"/>
+      <w:r>
+        <w:t>Dimitriadou</w:t>
+      </w:r>
+      <w:proofErr w:type="spellEnd"/>
+      <w:r>
+        <w:t xml:space="preserve">, E., </w:t>
+      </w:r>
+      <w:proofErr w:type="spellStart"/>
+      <w:r>
+        <w:t>Hornik</w:t>
+      </w:r>
+      <w:proofErr w:type="spellEnd"/>
+      <w:r>
+        <w:t xml:space="preserve">, K., </w:t>
+      </w:r>
+      <w:proofErr w:type="spellStart"/>
+      <w:r>
+        <w:t>Weingessel</w:t>
+      </w:r>
+      <w:proofErr w:type="spellEnd"/>
+      <w:r>
+        <w:t xml:space="preserve">, A., &amp; </w:t>
+      </w:r>
+      <w:proofErr w:type="spellStart"/>
+      <w:r>
+        <w:t>Leisch</w:t>
+      </w:r>
+      <w:proofErr w:type="spellEnd"/>
+      <w:r>
+        <w:t xml:space="preserve">, F. (2019). </w:t>
       </w:r>
       <w:r>
         <w:rPr>
           <w:i/>
           <w:iCs/>
         </w:rPr>
-        <w:t>E1071: Misc Functions of the Department of Statistics, Probability Theory Group (Formerly: E1071), TU Wien</w:t>
+        <w:t xml:space="preserve">E1071: </w:t>
+      </w:r>
+      <w:proofErr w:type="spellStart"/>
+      <w:r>
+        <w:rPr>
+          <w:i/>
+          <w:iCs/>
+        </w:rPr>
+        <w:t>Misc</w:t>
+      </w:r>
+      <w:proofErr w:type="spellEnd"/>
+      <w:r>
+        <w:rPr>
+          <w:i/>
+          <w:iCs/>
+        </w:rPr>
+        <w:t xml:space="preserve"> Functions of the Department of Statistics, Probability Theory Group (Formerly: E1071), TU Wien</w:t>
       </w:r>
       <w:r>
         <w:t xml:space="preserve">. </w:t>
@@ -9465,7 +10708,23 @@
         <w:ind w:hanging="480"/>
       </w:pPr>
       <w:r>
-        <w:t xml:space="preserve">Sauer, J. R., Link, W. A., Fallon, J. E., Pardieck, K. L., &amp; Ziolkowski, D. J. (2013). The North American Breeding Bird Survey 1966–2011: Summary Analysis and Species Accounts. </w:t>
+        <w:t xml:space="preserve">Sauer, J. R., Link, W. A., Fallon, J. E., </w:t>
+      </w:r>
+      <w:proofErr w:type="spellStart"/>
+      <w:r>
+        <w:t>Pardieck</w:t>
+      </w:r>
+      <w:proofErr w:type="spellEnd"/>
+      <w:r>
+        <w:t xml:space="preserve">, K. L., &amp; </w:t>
+      </w:r>
+      <w:proofErr w:type="spellStart"/>
+      <w:r>
+        <w:t>Ziolkowski</w:t>
+      </w:r>
+      <w:proofErr w:type="spellEnd"/>
+      <w:r>
+        <w:t xml:space="preserve">, D. J. (2013). The North American Breeding Bird Survey 1966–2011: Summary Analysis and Species Accounts. </w:t>
       </w:r>
       <w:r>
         <w:rPr>
@@ -9539,7 +10798,16 @@
         <w:ind w:hanging="480"/>
       </w:pPr>
       <w:r>
-        <w:t xml:space="preserve">Thibault, K. M., Supp, S. R., Giffin, M., White, E. P., &amp; Ernest, S. K. M. (2011). Species composition and abundance of mammalian communities. </w:t>
+        <w:lastRenderedPageBreak/>
+        <w:t xml:space="preserve">Thibault, K. M., Supp, S. R., </w:t>
+      </w:r>
+      <w:proofErr w:type="spellStart"/>
+      <w:r>
+        <w:t>Giffin</w:t>
+      </w:r>
+      <w:proofErr w:type="spellEnd"/>
+      <w:r>
+        <w:t xml:space="preserve">, M., White, E. P., &amp; Ernest, S. K. M. (2011). Species composition and abundance of mammalian communities. </w:t>
       </w:r>
       <w:r>
         <w:rPr>
@@ -9612,8 +10880,29 @@
         <w:spacing w:line="480" w:lineRule="auto"/>
         <w:ind w:hanging="480"/>
       </w:pPr>
-      <w:r>
-        <w:t xml:space="preserve">Woudenberg, S. W., Conkling, B. L., O’Connell, B. M., LaPoint, E. B., Turner, J. A., &amp; Waddell, K. L. (2010). The Forest Inventory and Analysis Database: Database description and users manual version 4.0 for Phase 2. </w:t>
+      <w:proofErr w:type="spellStart"/>
+      <w:r>
+        <w:t>Woudenberg</w:t>
+      </w:r>
+      <w:proofErr w:type="spellEnd"/>
+      <w:r>
+        <w:t xml:space="preserve">, S. W., Conkling, B. L., O’Connell, B. M., </w:t>
+      </w:r>
+      <w:proofErr w:type="spellStart"/>
+      <w:r>
+        <w:t>LaPoint</w:t>
+      </w:r>
+      <w:proofErr w:type="spellEnd"/>
+      <w:r>
+        <w:t xml:space="preserve">, E. B., Turner, J. A., &amp; Waddell, K. L. (2010). The Forest Inventory and Analysis Database: Database description and </w:t>
+      </w:r>
+      <w:proofErr w:type="spellStart"/>
+      <w:r>
+        <w:t>users manual</w:t>
+      </w:r>
+      <w:proofErr w:type="spellEnd"/>
+      <w:r>
+        <w:t xml:space="preserve"> version 4.0 for Phase 2. </w:t>
       </w:r>
       <w:r>
         <w:rPr>
@@ -9650,7 +10939,15 @@
         <w:ind w:hanging="480"/>
       </w:pPr>
       <w:r>
-        <w:t xml:space="preserve">Xiao, X., O’Dwyer, J. P., &amp; White, E. P. (2016). Comparing process-based and constraint-based approaches for modeling macroecological patterns. </w:t>
+        <w:t xml:space="preserve">Xiao, X., </w:t>
+      </w:r>
+      <w:proofErr w:type="spellStart"/>
+      <w:r>
+        <w:t>O’Dwyer</w:t>
+      </w:r>
+      <w:proofErr w:type="spellEnd"/>
+      <w:r>
+        <w:t xml:space="preserve">, J. P., &amp; White, E. P. (2016). Comparing process-based and constraint-based approaches for modeling macroecological patterns. </w:t>
       </w:r>
       <w:r>
         <w:rPr>
@@ -9686,8 +10983,13 @@
         <w:spacing w:line="480" w:lineRule="auto"/>
         <w:ind w:hanging="480"/>
       </w:pPr>
-      <w:r>
-        <w:t xml:space="preserve">Yenni, G., Adler, P. B., &amp; Ernest, S. K. M. (2012). Strong self-limitation promotes the persistence of rare species. </w:t>
+      <w:proofErr w:type="spellStart"/>
+      <w:r>
+        <w:t>Yenni</w:t>
+      </w:r>
+      <w:proofErr w:type="spellEnd"/>
+      <w:r>
+        <w:t xml:space="preserve">, G., Adler, P. B., &amp; Ernest, S. K. M. (2012). Strong self-limitation promotes the persistence of rare species. </w:t>
       </w:r>
       <w:r>
         <w:rPr>
@@ -9992,7 +11294,7 @@
       </w:r>
     </w:p>
   </w:comment>
-  <w:comment w:id="9" w:author="Diaz,Renata M" w:date="2020-11-24T16:34:00Z" w:initials="DM">
+  <w:comment w:id="9" w:author="Ye,Hao" w:date="2020-11-16T16:05:00Z" w:initials="Y">
     <w:p>
       <w:pPr>
         <w:pStyle w:val="CommentText"/>
@@ -10004,11 +11306,32 @@
         <w:annotationRef/>
       </w:r>
       <w:r>
-        <w:t>Pick up here</w:t>
+        <w:t>I'm not entirely convinced about this. One mechanistic explanation for the feasible set is that individuals are equally likely to be members of any species -- thus even something simple like preferential survival in an environment should produce more uneven SADs. We don't necessarily need additional mechanism for persistence of rare species or hyper-dominance, right?</w:t>
       </w:r>
     </w:p>
   </w:comment>
-  <w:comment w:id="10" w:author="Diaz,Renata M" w:date="2020-10-14T12:47:00Z" w:initials="DM">
+  <w:comment w:id="10" w:author="Diaz,Renata M" w:date="2020-11-27T15:37:00Z" w:initials="DM">
+    <w:p>
+      <w:pPr>
+        <w:pStyle w:val="CommentText"/>
+      </w:pPr>
+      <w:r>
+        <w:rPr>
+          <w:rStyle w:val="CommentReference"/>
+        </w:rPr>
+        <w:annotationRef/>
+      </w:r>
+      <w:r>
+        <w:t>Copying Hao’s comment here – I guess I don’t fully understand this?</w:t>
+      </w:r>
+    </w:p>
+    <w:p>
+      <w:pPr>
+        <w:pStyle w:val="CommentText"/>
+      </w:pPr>
+    </w:p>
+  </w:comment>
+  <w:comment w:id="11" w:author="Diaz,Renata M" w:date="2020-10-14T12:47:00Z" w:initials="DM">
     <w:p>
       <w:pPr>
         <w:pStyle w:val="CommentText"/>
@@ -10050,7 +11373,7 @@
       </w:pPr>
     </w:p>
   </w:comment>
-  <w:comment w:id="11" w:author="Diaz,Renata M" w:date="2020-10-14T12:45:00Z" w:initials="DM">
+  <w:comment w:id="12" w:author="Diaz,Renata M" w:date="2020-10-14T12:45:00Z" w:initials="DM">
     <w:p>
       <w:pPr>
         <w:pStyle w:val="CommentText"/>
@@ -10077,7 +11400,7 @@
       </w:r>
     </w:p>
   </w:comment>
-  <w:comment w:id="12" w:author="Diaz,Renata M" w:date="2020-10-14T12:22:00Z" w:initials="DM">
+  <w:comment w:id="13" w:author="Diaz,Renata M" w:date="2020-11-27T15:58:00Z" w:initials="DM">
     <w:p>
       <w:pPr>
         <w:pStyle w:val="CommentText"/>
@@ -10089,14 +11412,49 @@
         <w:annotationRef/>
       </w:r>
       <w:r>
-        <w:t>Too many figs/tables for EL</w:t>
-      </w:r>
-      <w:r>
-        <w:t>; some marked for supplement</w:t>
+        <w:t>Hao suggested this clause and I’m not 100% sure what it means…?</w:t>
+      </w:r>
+      <w:r>
+        <w:t xml:space="preserve"> Is he referring to, more specific hypotheses than the feasible set?</w:t>
       </w:r>
     </w:p>
   </w:comment>
-  <w:comment w:id="14" w:author="Diaz,Renata M" w:date="2020-10-14T12:48:00Z" w:initials="DM">
+  <w:comment w:id="14" w:author="Diaz,Renata M" w:date="2020-11-27T16:17:00Z" w:initials="DM">
+    <w:p>
+      <w:pPr>
+        <w:pStyle w:val="CommentText"/>
+      </w:pPr>
+      <w:r>
+        <w:rPr>
+          <w:rStyle w:val="CommentReference"/>
+        </w:rPr>
+        <w:annotationRef/>
+      </w:r>
+      <w:r>
+        <w:t>Pick up here</w:t>
+      </w:r>
+    </w:p>
+  </w:comment>
+  <w:comment w:id="15" w:author="Diaz,Renata M" w:date="2020-10-14T12:22:00Z" w:initials="DM">
+    <w:p>
+      <w:pPr>
+        <w:pStyle w:val="CommentText"/>
+      </w:pPr>
+      <w:r>
+        <w:rPr>
+          <w:rStyle w:val="CommentReference"/>
+        </w:rPr>
+        <w:annotationRef/>
+      </w:r>
+      <w:r>
+        <w:t>Too many figs/tables for EL</w:t>
+      </w:r>
+      <w:r>
+        <w:t>; some marked for supplement</w:t>
+      </w:r>
+    </w:p>
+  </w:comment>
+  <w:comment w:id="17" w:author="Diaz,Renata M" w:date="2020-10-14T12:48:00Z" w:initials="DM">
     <w:p>
       <w:pPr>
         <w:rPr>
@@ -10144,7 +11502,7 @@
       </w:pPr>
     </w:p>
   </w:comment>
-  <w:comment w:id="42" w:author="Diaz,Renata M" w:date="2020-10-14T12:48:00Z" w:initials="DM">
+  <w:comment w:id="45" w:author="Diaz,Renata M" w:date="2020-10-14T12:48:00Z" w:initials="DM">
     <w:p>
       <w:pPr>
         <w:pStyle w:val="CommentText"/>
@@ -10172,7 +11530,7 @@
       </w:hyperlink>
     </w:p>
   </w:comment>
-  <w:comment w:id="45" w:author="Diaz,Renata M" w:date="2020-10-14T12:48:00Z" w:initials="DM">
+  <w:comment w:id="48" w:author="Diaz,Renata M" w:date="2020-10-14T12:48:00Z" w:initials="DM">
     <w:p>
       <w:pPr>
         <w:pStyle w:val="CommentText"/>
@@ -10196,7 +11554,7 @@
       </w:r>
     </w:p>
   </w:comment>
-  <w:comment w:id="48" w:author="Diaz,Renata M" w:date="2020-10-14T12:49:00Z" w:initials="DM">
+  <w:comment w:id="52" w:author="Diaz,Renata M" w:date="2020-10-14T12:49:00Z" w:initials="DM">
     <w:p>
       <w:pPr>
         <w:pStyle w:val="CommentText"/>
@@ -10210,7 +11568,61 @@
       <w:r>
         <w:t xml:space="preserve">Live: </w:t>
       </w:r>
-      <w:hyperlink r:id="rId13" w:anchor="proportion-of-sites-with-highly-skewed-or-uneven-sads" w:history="1">
+      <w:hyperlink r:id="rId13" w:anchor="95-intervals-by-dataset" w:history="1">
+        <w:r>
+          <w:rPr>
+            <w:rStyle w:val="Hyperlink"/>
+          </w:rPr>
+          <w:t>https://github.com/diazrenata/scadsanalysis/blob/clean-and-tests/analysis/reports/manuscript_main.md#95-intervals-by-dataset</w:t>
+        </w:r>
+      </w:hyperlink>
+      <w:r>
+        <w:t xml:space="preserve"> </w:t>
+      </w:r>
+    </w:p>
+  </w:comment>
+  <w:comment w:id="54" w:author="Diaz,Renata M" w:date="2020-10-14T12:45:00Z" w:initials="DM">
+    <w:p>
+      <w:pPr>
+        <w:pStyle w:val="CommentText"/>
+      </w:pPr>
+      <w:r>
+        <w:rPr>
+          <w:rStyle w:val="CommentReference"/>
+        </w:rPr>
+        <w:annotationRef/>
+      </w:r>
+      <w:r>
+        <w:t xml:space="preserve">Live: </w:t>
+      </w:r>
+      <w:hyperlink r:id="rId14" w:history="1">
+        <w:r>
+          <w:rPr>
+            <w:rStyle w:val="Hyperlink"/>
+          </w:rPr>
+          <w:t>https://github.com/diazrenata/scadsanalysis/blob/clean-and-tests/analysis/reports/direct_FIA_size_comparison.md</w:t>
+        </w:r>
+      </w:hyperlink>
+      <w:r>
+        <w:t xml:space="preserve"> </w:t>
+      </w:r>
+    </w:p>
+  </w:comment>
+  <w:comment w:id="56" w:author="Diaz,Renata M" w:date="2020-10-14T12:49:00Z" w:initials="DM">
+    <w:p>
+      <w:pPr>
+        <w:pStyle w:val="CommentText"/>
+      </w:pPr>
+      <w:r>
+        <w:rPr>
+          <w:rStyle w:val="CommentReference"/>
+        </w:rPr>
+        <w:annotationRef/>
+      </w:r>
+      <w:r>
+        <w:t xml:space="preserve">Live: </w:t>
+      </w:r>
+      <w:hyperlink r:id="rId15" w:anchor="proportion-of-sites-with-highly-skewed-or-uneven-sads" w:history="1">
         <w:r>
           <w:rPr>
             <w:rStyle w:val="Hyperlink"/>
@@ -10223,7 +11635,7 @@
       </w:r>
     </w:p>
   </w:comment>
-  <w:comment w:id="50" w:author="Diaz,Renata M" w:date="2020-10-14T12:46:00Z" w:initials="DM">
+  <w:comment w:id="57" w:author="Diaz,Renata M" w:date="2020-10-14T12:46:00Z" w:initials="DM">
     <w:p>
       <w:pPr>
         <w:pStyle w:val="CommentText"/>
@@ -10237,7 +11649,7 @@
       <w:r>
         <w:t xml:space="preserve">Live: </w:t>
       </w:r>
-      <w:hyperlink r:id="rId14" w:anchor="95-intervals-by-size-of-fs" w:history="1">
+      <w:hyperlink r:id="rId16" w:anchor="95-intervals-by-size-of-fs" w:history="1">
         <w:r>
           <w:rPr>
             <w:rStyle w:val="Hyperlink"/>
@@ -10250,61 +11662,7 @@
       </w:r>
     </w:p>
   </w:comment>
-  <w:comment w:id="52" w:author="Diaz,Renata M" w:date="2020-10-14T12:49:00Z" w:initials="DM">
-    <w:p>
-      <w:pPr>
-        <w:pStyle w:val="CommentText"/>
-      </w:pPr>
-      <w:r>
-        <w:rPr>
-          <w:rStyle w:val="CommentReference"/>
-        </w:rPr>
-        <w:annotationRef/>
-      </w:r>
-      <w:r>
-        <w:t xml:space="preserve">Live: </w:t>
-      </w:r>
-      <w:hyperlink r:id="rId15" w:anchor="95-intervals-by-dataset" w:history="1">
-        <w:r>
-          <w:rPr>
-            <w:rStyle w:val="Hyperlink"/>
-          </w:rPr>
-          <w:t>https://github.com/diazrenata/scadsanalysis/blob/clean-and-tests/analysis/reports/manuscript_main.md#95-intervals-by-dataset</w:t>
-        </w:r>
-      </w:hyperlink>
-      <w:r>
-        <w:t xml:space="preserve"> </w:t>
-      </w:r>
-    </w:p>
-  </w:comment>
-  <w:comment w:id="54" w:author="Diaz,Renata M" w:date="2020-10-14T12:45:00Z" w:initials="DM">
-    <w:p>
-      <w:pPr>
-        <w:pStyle w:val="CommentText"/>
-      </w:pPr>
-      <w:r>
-        <w:rPr>
-          <w:rStyle w:val="CommentReference"/>
-        </w:rPr>
-        <w:annotationRef/>
-      </w:r>
-      <w:r>
-        <w:t xml:space="preserve">Live: </w:t>
-      </w:r>
-      <w:hyperlink r:id="rId16" w:history="1">
-        <w:r>
-          <w:rPr>
-            <w:rStyle w:val="Hyperlink"/>
-          </w:rPr>
-          <w:t>https://github.com/diazrenata/scadsanalysis/blob/clean-and-tests/analysis/reports/direct_FIA_size_comparison.md</w:t>
-        </w:r>
-      </w:hyperlink>
-      <w:r>
-        <w:t xml:space="preserve"> </w:t>
-      </w:r>
-    </w:p>
-  </w:comment>
-  <w:comment w:id="56" w:author="Diaz,Renata M" w:date="2020-10-14T13:24:00Z" w:initials="DM">
+  <w:comment w:id="59" w:author="Diaz,Renata M" w:date="2020-10-14T13:24:00Z" w:initials="DM">
     <w:p>
       <w:pPr>
         <w:pStyle w:val="CommentText"/>
@@ -10355,7 +11713,7 @@
 
 <file path=word/commentsExtended.xml><?xml version="1.0" encoding="utf-8"?>
 <w15:commentsEx xmlns:wpc="http://schemas.microsoft.com/office/word/2010/wordprocessingCanvas" xmlns:cx="http://schemas.microsoft.com/office/drawing/2014/chartex" xmlns:cx1="http://schemas.microsoft.com/office/drawing/2015/9/8/chartex" xmlns:cx2="http://schemas.microsoft.com/office/drawing/2015/10/21/chartex" xmlns:cx3="http://schemas.microsoft.com/office/drawing/2016/5/9/chartex" xmlns:cx4="http://schemas.microsoft.com/office/drawing/2016/5/10/chartex" xmlns:cx5="http://schemas.microsoft.com/office/drawing/2016/5/11/chartex" xmlns:cx6="http://schemas.microsoft.com/office/drawing/2016/5/12/chartex" xmlns:cx7="http://schemas.microsoft.com/office/drawing/2016/5/13/chartex" xmlns:cx8="http://schemas.microsoft.com/office/drawing/2016/5/14/chartex" xmlns:mc="http://schemas.openxmlformats.org/markup-compatibility/2006" xmlns:aink="http://schemas.microsoft.com/office/drawing/2016/ink" xmlns:am3d="http://schemas.microsoft.com/office/drawing/2017/model3d" xmlns:o="urn:schemas-microsoft-com:office:office" xmlns:r="http://schemas.openxmlformats.org/officeDocument/2006/relationships" xmlns:m="http://schemas.openxmlformats.org/officeDocument/2006/math" xmlns:v="urn:schemas-microsoft-com:vml" xmlns:wp14="http://schemas.microsoft.com/office/word/2010/wordprocessingDrawing" xmlns:wp="http://schemas.openxmlformats.org/drawingml/2006/wordprocessingDrawing" xmlns:w10="urn:schemas-microsoft-com:office:word" xmlns:w="http://schemas.openxmlformats.org/wordprocessingml/2006/main" xmlns:w14="http://schemas.microsoft.com/office/word/2010/wordml" xmlns:w15="http://schemas.microsoft.com/office/word/2012/wordml" xmlns:w16cex="http://schemas.microsoft.com/office/word/2018/wordml/cex" xmlns:w16cid="http://schemas.microsoft.com/office/word/2016/wordml/cid" xmlns:w16="http://schemas.microsoft.com/office/word/2018/wordml" xmlns:w16se="http://schemas.microsoft.com/office/word/2015/wordml/symex" xmlns:wpg="http://schemas.microsoft.com/office/word/2010/wordprocessingGroup" xmlns:wpi="http://schemas.microsoft.com/office/word/2010/wordprocessingInk" xmlns:wne="http://schemas.microsoft.com/office/word/2006/wordml" xmlns:wps="http://schemas.microsoft.com/office/word/2010/wordprocessingShape" mc:Ignorable="w14 w15 w16se w16cid w16 w16cex wp14">
-  <w15:commentEx w15:paraId="4859ACE4" w15:done="0"/>
+  <w15:commentEx w15:paraId="63F9A072" w15:done="0"/>
   <w15:commentEx w15:paraId="59A5F2BC" w15:done="0"/>
   <w15:commentEx w15:paraId="205DE368" w15:done="0"/>
   <w15:commentEx w15:paraId="141F6FAB" w15:done="0"/>
@@ -10364,18 +11722,21 @@
   <w15:commentEx w15:paraId="6AA78D7C" w15:done="0"/>
   <w15:commentEx w15:paraId="6EC6D368" w15:done="0"/>
   <w15:commentEx w15:paraId="2B3D2CA5" w15:done="0"/>
-  <w15:commentEx w15:paraId="7E929E1B" w15:done="0"/>
-  <w15:commentEx w15:paraId="72C2FE63" w15:done="0"/>
+  <w15:commentEx w15:paraId="47CF501E" w15:done="0"/>
+  <w15:commentEx w15:paraId="74B8DD7B" w15:paraIdParent="47CF501E" w15:done="0"/>
+  <w15:commentEx w15:paraId="50252238" w15:done="0"/>
   <w15:commentEx w15:paraId="2B1CAB70" w15:done="0"/>
+  <w15:commentEx w15:paraId="3D096508" w15:done="0"/>
+  <w15:commentEx w15:paraId="49F8CC69" w15:done="0"/>
   <w15:commentEx w15:paraId="14CEC166" w15:done="0"/>
   <w15:commentEx w15:paraId="61B39131" w15:done="0"/>
   <w15:commentEx w15:paraId="0B9E1BBA" w15:done="0"/>
   <w15:commentEx w15:paraId="56CD2267" w15:done="0"/>
-  <w15:commentEx w15:paraId="6E424EF3" w15:done="0"/>
-  <w15:commentEx w15:paraId="3AD87AFA" w15:done="0"/>
   <w15:commentEx w15:paraId="68BF135A" w15:done="0"/>
   <w15:commentEx w15:paraId="32A1B3C5" w15:done="0"/>
-  <w15:commentEx w15:paraId="764413C8" w15:done="0"/>
+  <w15:commentEx w15:paraId="5C9C0410" w15:done="0"/>
+  <w15:commentEx w15:paraId="6F05C94F" w15:done="0"/>
+  <w15:commentEx w15:paraId="652B49F7" w15:done="0"/>
 </w15:commentsEx>
 </file>
 
@@ -10390,24 +11751,27 @@
   <w16cex:commentExtensible w16cex:durableId="23317096" w16cex:dateUtc="2020-10-14T16:41:00Z"/>
   <w16cex:commentExtensible w16cex:durableId="233170CB" w16cex:dateUtc="2020-10-14T16:42:00Z"/>
   <w16cex:commentExtensible w16cex:durableId="233171D9" w16cex:dateUtc="2020-10-14T16:47:00Z"/>
-  <w16cex:commentExtensible w16cex:durableId="2367B47B" w16cex:dateUtc="2020-11-24T21:34:00Z"/>
+  <w16cex:commentExtensible w16cex:durableId="235D21B8" w16cex:dateUtc="2020-11-16T21:05:00Z"/>
+  <w16cex:commentExtensible w16cex:durableId="236B9BAB" w16cex:dateUtc="2020-11-27T20:37:00Z"/>
   <w16cex:commentExtensible w16cex:durableId="233171F6" w16cex:dateUtc="2020-10-14T16:47:00Z"/>
   <w16cex:commentExtensible w16cex:durableId="23317176" w16cex:dateUtc="2020-10-14T16:45:00Z"/>
+  <w16cex:commentExtensible w16cex:durableId="236BA0AF" w16cex:dateUtc="2020-11-27T20:58:00Z"/>
+  <w16cex:commentExtensible w16cex:durableId="236BA535" w16cex:dateUtc="2020-11-27T21:17:00Z"/>
   <w16cex:commentExtensible w16cex:durableId="23316C0F" w16cex:dateUtc="2020-10-14T16:22:00Z"/>
   <w16cex:commentExtensible w16cex:durableId="23317219" w16cex:dateUtc="2020-10-14T16:48:00Z"/>
   <w16cex:commentExtensible w16cex:durableId="23317227" w16cex:dateUtc="2020-10-14T16:48:00Z"/>
   <w16cex:commentExtensible w16cex:durableId="23317233" w16cex:dateUtc="2020-10-14T16:48:00Z"/>
+  <w16cex:commentExtensible w16cex:durableId="23317269" w16cex:dateUtc="2020-10-14T16:49:00Z"/>
+  <w16cex:commentExtensible w16cex:durableId="23317184" w16cex:dateUtc="2020-10-14T16:45:00Z"/>
   <w16cex:commentExtensible w16cex:durableId="23317249" w16cex:dateUtc="2020-10-14T16:49:00Z"/>
   <w16cex:commentExtensible w16cex:durableId="233171BF" w16cex:dateUtc="2020-10-14T16:46:00Z"/>
-  <w16cex:commentExtensible w16cex:durableId="23317269" w16cex:dateUtc="2020-10-14T16:49:00Z"/>
-  <w16cex:commentExtensible w16cex:durableId="23317184" w16cex:dateUtc="2020-10-14T16:45:00Z"/>
   <w16cex:commentExtensible w16cex:durableId="23317A70" w16cex:dateUtc="2020-10-14T17:24:00Z"/>
 </w16cex:commentsExtensible>
 </file>
 
 <file path=word/commentsIds.xml><?xml version="1.0" encoding="utf-8"?>
 <w16cid:commentsIds xmlns:wpc="http://schemas.microsoft.com/office/word/2010/wordprocessingCanvas" xmlns:cx="http://schemas.microsoft.com/office/drawing/2014/chartex" xmlns:cx1="http://schemas.microsoft.com/office/drawing/2015/9/8/chartex" xmlns:cx2="http://schemas.microsoft.com/office/drawing/2015/10/21/chartex" xmlns:cx3="http://schemas.microsoft.com/office/drawing/2016/5/9/chartex" xmlns:cx4="http://schemas.microsoft.com/office/drawing/2016/5/10/chartex" xmlns:cx5="http://schemas.microsoft.com/office/drawing/2016/5/11/chartex" xmlns:cx6="http://schemas.microsoft.com/office/drawing/2016/5/12/chartex" xmlns:cx7="http://schemas.microsoft.com/office/drawing/2016/5/13/chartex" xmlns:cx8="http://schemas.microsoft.com/office/drawing/2016/5/14/chartex" xmlns:mc="http://schemas.openxmlformats.org/markup-compatibility/2006" xmlns:aink="http://schemas.microsoft.com/office/drawing/2016/ink" xmlns:am3d="http://schemas.microsoft.com/office/drawing/2017/model3d" xmlns:o="urn:schemas-microsoft-com:office:office" xmlns:r="http://schemas.openxmlformats.org/officeDocument/2006/relationships" xmlns:m="http://schemas.openxmlformats.org/officeDocument/2006/math" xmlns:v="urn:schemas-microsoft-com:vml" xmlns:wp14="http://schemas.microsoft.com/office/word/2010/wordprocessingDrawing" xmlns:wp="http://schemas.openxmlformats.org/drawingml/2006/wordprocessingDrawing" xmlns:w10="urn:schemas-microsoft-com:office:word" xmlns:w="http://schemas.openxmlformats.org/wordprocessingml/2006/main" xmlns:w14="http://schemas.microsoft.com/office/word/2010/wordml" xmlns:w15="http://schemas.microsoft.com/office/word/2012/wordml" xmlns:w16cex="http://schemas.microsoft.com/office/word/2018/wordml/cex" xmlns:w16cid="http://schemas.microsoft.com/office/word/2016/wordml/cid" xmlns:w16="http://schemas.microsoft.com/office/word/2018/wordml" xmlns:w16se="http://schemas.microsoft.com/office/word/2015/wordml/symex" xmlns:wpg="http://schemas.microsoft.com/office/word/2010/wordprocessingGroup" xmlns:wpi="http://schemas.microsoft.com/office/word/2010/wordprocessingInk" xmlns:wne="http://schemas.microsoft.com/office/word/2006/wordml" xmlns:wps="http://schemas.microsoft.com/office/word/2010/wordprocessingShape" mc:Ignorable="w14 w15 w16se w16cid w16 w16cex wp14">
-  <w16cid:commentId w16cid:paraId="4859ACE4" w16cid:durableId="233030FE"/>
+  <w16cid:commentId w16cid:paraId="63F9A072" w16cid:durableId="233030FE"/>
   <w16cid:commentId w16cid:paraId="59A5F2BC" w16cid:durableId="23316FB7"/>
   <w16cid:commentId w16cid:paraId="205DE368" w16cid:durableId="2330314E"/>
   <w16cid:commentId w16cid:paraId="141F6FAB" w16cid:durableId="234EACFD"/>
@@ -10416,18 +11780,21 @@
   <w16cid:commentId w16cid:paraId="6AA78D7C" w16cid:durableId="23317096"/>
   <w16cid:commentId w16cid:paraId="6EC6D368" w16cid:durableId="233170CB"/>
   <w16cid:commentId w16cid:paraId="2B3D2CA5" w16cid:durableId="233171D9"/>
-  <w16cid:commentId w16cid:paraId="7E929E1B" w16cid:durableId="2367B47B"/>
-  <w16cid:commentId w16cid:paraId="72C2FE63" w16cid:durableId="233171F6"/>
+  <w16cid:commentId w16cid:paraId="47CF501E" w16cid:durableId="235D21B8"/>
+  <w16cid:commentId w16cid:paraId="74B8DD7B" w16cid:durableId="236B9BAB"/>
+  <w16cid:commentId w16cid:paraId="50252238" w16cid:durableId="233171F6"/>
   <w16cid:commentId w16cid:paraId="2B1CAB70" w16cid:durableId="23317176"/>
+  <w16cid:commentId w16cid:paraId="3D096508" w16cid:durableId="236BA0AF"/>
+  <w16cid:commentId w16cid:paraId="49F8CC69" w16cid:durableId="236BA535"/>
   <w16cid:commentId w16cid:paraId="14CEC166" w16cid:durableId="23316C0F"/>
   <w16cid:commentId w16cid:paraId="61B39131" w16cid:durableId="23317219"/>
   <w16cid:commentId w16cid:paraId="0B9E1BBA" w16cid:durableId="23317227"/>
   <w16cid:commentId w16cid:paraId="56CD2267" w16cid:durableId="23317233"/>
-  <w16cid:commentId w16cid:paraId="6E424EF3" w16cid:durableId="23317249"/>
-  <w16cid:commentId w16cid:paraId="3AD87AFA" w16cid:durableId="233171BF"/>
   <w16cid:commentId w16cid:paraId="68BF135A" w16cid:durableId="23317269"/>
   <w16cid:commentId w16cid:paraId="32A1B3C5" w16cid:durableId="23317184"/>
-  <w16cid:commentId w16cid:paraId="764413C8" w16cid:durableId="23317A70"/>
+  <w16cid:commentId w16cid:paraId="5C9C0410" w16cid:durableId="23317249"/>
+  <w16cid:commentId w16cid:paraId="6F05C94F" w16cid:durableId="233171BF"/>
+  <w16cid:commentId w16cid:paraId="652B49F7" w16cid:durableId="23317A70"/>
 </w16cid:commentsIds>
 </file>
 
@@ -11863,6 +13230,7 @@
   <w:style w:type="character" w:default="1" w:styleId="DefaultParagraphFont">
     <w:name w:val="Default Paragraph Font"/>
     <w:uiPriority w:val="1"/>
+    <w:semiHidden/>
     <w:unhideWhenUsed/>
   </w:style>
   <w:style w:type="table" w:default="1" w:styleId="TableNormal">

</xml_diff>

<commit_message>
still figuring out filtering details
</commit_message>
<xml_diff>
--- a/analysis/manuscript/SADs_draft_active_Nov2020.docx
+++ b/analysis/manuscript/SADs_draft_active_Nov2020.docx
@@ -42,7 +42,21 @@
         <w:rPr>
           <w:rFonts w:asciiTheme="majorHAnsi" w:eastAsia="Times New Roman" w:hAnsiTheme="majorHAnsi" w:cstheme="majorHAnsi"/>
         </w:rPr>
-        <w:t>We are writing to submit [ms title] as a Letter.</w:t>
+        <w:t>We are writing to submit [</w:t>
+      </w:r>
+      <w:proofErr w:type="spellStart"/>
+      <w:r>
+        <w:rPr>
+          <w:rFonts w:asciiTheme="majorHAnsi" w:eastAsia="Times New Roman" w:hAnsiTheme="majorHAnsi" w:cstheme="majorHAnsi"/>
+        </w:rPr>
+        <w:t>ms</w:t>
+      </w:r>
+      <w:proofErr w:type="spellEnd"/>
+      <w:r>
+        <w:rPr>
+          <w:rFonts w:asciiTheme="majorHAnsi" w:eastAsia="Times New Roman" w:hAnsiTheme="majorHAnsi" w:cstheme="majorHAnsi"/>
+        </w:rPr>
+        <w:t xml:space="preserve"> title] as a Letter.</w:t>
       </w:r>
     </w:p>
     <w:p>
@@ -61,13 +75,27 @@
         <w:rPr>
           <w:rFonts w:asciiTheme="majorHAnsi" w:eastAsia="Times New Roman" w:hAnsiTheme="majorHAnsi" w:cstheme="majorHAnsi"/>
         </w:rPr>
-        <w:t xml:space="preserve"> – including those generated by various ecological theories -  c</w:t>
-      </w:r>
-      <w:r>
-        <w:rPr>
-          <w:rFonts w:asciiTheme="majorHAnsi" w:eastAsia="Times New Roman" w:hAnsiTheme="majorHAnsi" w:cstheme="majorHAnsi"/>
-        </w:rPr>
-        <w:t>onform to the same general</w:t>
+        <w:t xml:space="preserve"> – including those generated by various ecological theories </w:t>
+      </w:r>
+      <w:proofErr w:type="gramStart"/>
+      <w:r>
+        <w:rPr>
+          <w:rFonts w:asciiTheme="majorHAnsi" w:eastAsia="Times New Roman" w:hAnsiTheme="majorHAnsi" w:cstheme="majorHAnsi"/>
+        </w:rPr>
+        <w:t>-  c</w:t>
+      </w:r>
+      <w:r>
+        <w:rPr>
+          <w:rFonts w:asciiTheme="majorHAnsi" w:eastAsia="Times New Roman" w:hAnsiTheme="majorHAnsi" w:cstheme="majorHAnsi"/>
+        </w:rPr>
+        <w:t>onform</w:t>
+      </w:r>
+      <w:proofErr w:type="gramEnd"/>
+      <w:r>
+        <w:rPr>
+          <w:rFonts w:asciiTheme="majorHAnsi" w:eastAsia="Times New Roman" w:hAnsiTheme="majorHAnsi" w:cstheme="majorHAnsi"/>
+        </w:rPr>
+        <w:t xml:space="preserve"> to the same general</w:t>
       </w:r>
       <w:r>
         <w:rPr>
@@ -414,7 +442,21 @@
         <w:rPr>
           <w:rFonts w:asciiTheme="majorHAnsi" w:eastAsia="Times New Roman" w:hAnsiTheme="majorHAnsi" w:cstheme="majorHAnsi"/>
         </w:rPr>
-        <w:t>beyond the efforts pioneered in Locey and White (</w:t>
+        <w:t xml:space="preserve">beyond the efforts pioneered in </w:t>
+      </w:r>
+      <w:proofErr w:type="spellStart"/>
+      <w:r>
+        <w:rPr>
+          <w:rFonts w:asciiTheme="majorHAnsi" w:eastAsia="Times New Roman" w:hAnsiTheme="majorHAnsi" w:cstheme="majorHAnsi"/>
+        </w:rPr>
+        <w:t>Locey</w:t>
+      </w:r>
+      <w:proofErr w:type="spellEnd"/>
+      <w:r>
+        <w:rPr>
+          <w:rFonts w:asciiTheme="majorHAnsi" w:eastAsia="Times New Roman" w:hAnsiTheme="majorHAnsi" w:cstheme="majorHAnsi"/>
+        </w:rPr>
+        <w:t xml:space="preserve"> and White (</w:t>
       </w:r>
       <w:r>
         <w:rPr>
@@ -511,8 +553,28 @@
         <w:rPr>
           <w:rFonts w:asciiTheme="majorHAnsi" w:eastAsia="Times New Roman" w:hAnsiTheme="majorHAnsi" w:cstheme="majorHAnsi"/>
         </w:rPr>
-        <w:t xml:space="preserve"> </w:t>
-      </w:r>
+        <w:t>Thank you for your time and consideration.</w:t>
+      </w:r>
+    </w:p>
+    <w:p>
+      <w:pPr>
+        <w:rPr>
+          <w:rFonts w:asciiTheme="majorHAnsi" w:eastAsia="Times New Roman" w:hAnsiTheme="majorHAnsi" w:cstheme="majorHAnsi"/>
+        </w:rPr>
+      </w:pPr>
+      <w:r>
+        <w:rPr>
+          <w:rFonts w:asciiTheme="majorHAnsi" w:eastAsia="Times New Roman" w:hAnsiTheme="majorHAnsi" w:cstheme="majorHAnsi"/>
+        </w:rPr>
+        <w:t>Sincerely,</w:t>
+      </w:r>
+    </w:p>
+    <w:p>
+      <w:pPr>
+        <w:rPr>
+          <w:rFonts w:asciiTheme="majorHAnsi" w:eastAsia="Times New Roman" w:hAnsiTheme="majorHAnsi" w:cstheme="majorHAnsi"/>
+        </w:rPr>
+      </w:pPr>
     </w:p>
     <w:p>
       <w:pPr>
@@ -1161,11 +1223,19 @@
         </w:rPr>
         <w:t xml:space="preserve"> (</w:t>
       </w:r>
-      <w:r>
-        <w:rPr>
-          <w:rFonts w:asciiTheme="majorHAnsi" w:eastAsia="Times New Roman" w:hAnsiTheme="majorHAnsi" w:cstheme="majorHAnsi"/>
-        </w:rPr>
-        <w:t>Locey and White</w:t>
+      <w:proofErr w:type="spellStart"/>
+      <w:r>
+        <w:rPr>
+          <w:rFonts w:asciiTheme="majorHAnsi" w:eastAsia="Times New Roman" w:hAnsiTheme="majorHAnsi" w:cstheme="majorHAnsi"/>
+        </w:rPr>
+        <w:t>Locey</w:t>
+      </w:r>
+      <w:proofErr w:type="spellEnd"/>
+      <w:r>
+        <w:rPr>
+          <w:rFonts w:asciiTheme="majorHAnsi" w:eastAsia="Times New Roman" w:hAnsiTheme="majorHAnsi" w:cstheme="majorHAnsi"/>
+        </w:rPr>
+        <w:t xml:space="preserve"> and White</w:t>
       </w:r>
       <w:r>
         <w:rPr>
@@ -1375,7 +1445,21 @@
         <w:rPr>
           <w:rFonts w:asciiTheme="majorHAnsi" w:eastAsia="Times New Roman" w:hAnsiTheme="majorHAnsi" w:cstheme="majorHAnsi"/>
         </w:rPr>
-        <w:t xml:space="preserve"> combinatorics (i.e. ‘the feasible set’; Locey and White 2013</w:t>
+        <w:t xml:space="preserve"> combinatorics (i.e. ‘the feasible set’; </w:t>
+      </w:r>
+      <w:proofErr w:type="spellStart"/>
+      <w:r>
+        <w:rPr>
+          <w:rFonts w:asciiTheme="majorHAnsi" w:eastAsia="Times New Roman" w:hAnsiTheme="majorHAnsi" w:cstheme="majorHAnsi"/>
+        </w:rPr>
+        <w:t>Locey</w:t>
+      </w:r>
+      <w:proofErr w:type="spellEnd"/>
+      <w:r>
+        <w:rPr>
+          <w:rFonts w:asciiTheme="majorHAnsi" w:eastAsia="Times New Roman" w:hAnsiTheme="majorHAnsi" w:cstheme="majorHAnsi"/>
+        </w:rPr>
+        <w:t xml:space="preserve"> and White 2013</w:t>
       </w:r>
       <w:r>
         <w:rPr>
@@ -1501,7 +1585,21 @@
         <w:rPr>
           <w:rFonts w:asciiTheme="majorHAnsi" w:eastAsia="Times New Roman" w:hAnsiTheme="majorHAnsi" w:cstheme="majorHAnsi"/>
         </w:rPr>
-        <w:t xml:space="preserve"> (Harte et al 2011, White et al 2012, Locey and White 2013</w:t>
+        <w:t xml:space="preserve"> (Harte et al 2011, White et al 2012, </w:t>
+      </w:r>
+      <w:proofErr w:type="spellStart"/>
+      <w:r>
+        <w:rPr>
+          <w:rFonts w:asciiTheme="majorHAnsi" w:eastAsia="Times New Roman" w:hAnsiTheme="majorHAnsi" w:cstheme="majorHAnsi"/>
+        </w:rPr>
+        <w:t>Locey</w:t>
+      </w:r>
+      <w:proofErr w:type="spellEnd"/>
+      <w:r>
+        <w:rPr>
+          <w:rFonts w:asciiTheme="majorHAnsi" w:eastAsia="Times New Roman" w:hAnsiTheme="majorHAnsi" w:cstheme="majorHAnsi"/>
+        </w:rPr>
+        <w:t xml:space="preserve"> and White 2013</w:t>
       </w:r>
       <w:r>
         <w:rPr>
@@ -1794,7 +1892,21 @@
         <w:rPr>
           <w:rFonts w:asciiTheme="majorHAnsi" w:eastAsia="Times New Roman" w:hAnsiTheme="majorHAnsi" w:cstheme="majorHAnsi"/>
         </w:rPr>
-        <w:t xml:space="preserve">(Locey and White 2013, </w:t>
+        <w:t>(</w:t>
+      </w:r>
+      <w:proofErr w:type="spellStart"/>
+      <w:r>
+        <w:rPr>
+          <w:rFonts w:asciiTheme="majorHAnsi" w:eastAsia="Times New Roman" w:hAnsiTheme="majorHAnsi" w:cstheme="majorHAnsi"/>
+        </w:rPr>
+        <w:t>Locey</w:t>
+      </w:r>
+      <w:proofErr w:type="spellEnd"/>
+      <w:r>
+        <w:rPr>
+          <w:rFonts w:asciiTheme="majorHAnsi" w:eastAsia="Times New Roman" w:hAnsiTheme="majorHAnsi" w:cstheme="majorHAnsi"/>
+        </w:rPr>
+        <w:t xml:space="preserve"> and White 2013, </w:t>
       </w:r>
       <w:r>
         <w:rPr>
@@ -1946,7 +2058,21 @@
         <w:rPr>
           <w:rFonts w:asciiTheme="majorHAnsi" w:eastAsia="Times New Roman" w:hAnsiTheme="majorHAnsi" w:cstheme="majorHAnsi"/>
         </w:rPr>
-        <w:t>(Locey and White 2013)</w:t>
+        <w:t>(</w:t>
+      </w:r>
+      <w:proofErr w:type="spellStart"/>
+      <w:r>
+        <w:rPr>
+          <w:rFonts w:asciiTheme="majorHAnsi" w:eastAsia="Times New Roman" w:hAnsiTheme="majorHAnsi" w:cstheme="majorHAnsi"/>
+        </w:rPr>
+        <w:t>Locey</w:t>
+      </w:r>
+      <w:proofErr w:type="spellEnd"/>
+      <w:r>
+        <w:rPr>
+          <w:rFonts w:asciiTheme="majorHAnsi" w:eastAsia="Times New Roman" w:hAnsiTheme="majorHAnsi" w:cstheme="majorHAnsi"/>
+        </w:rPr>
+        <w:t xml:space="preserve"> and White 2013)</w:t>
       </w:r>
       <w:r>
         <w:rPr>
@@ -1994,7 +2120,21 @@
         <w:rPr>
           <w:rFonts w:asciiTheme="majorHAnsi" w:eastAsia="Times New Roman" w:hAnsiTheme="majorHAnsi" w:cstheme="majorHAnsi"/>
         </w:rPr>
-        <w:t xml:space="preserve"> (Locey and White 2013). </w:t>
+        <w:t xml:space="preserve"> (</w:t>
+      </w:r>
+      <w:proofErr w:type="spellStart"/>
+      <w:r>
+        <w:rPr>
+          <w:rFonts w:asciiTheme="majorHAnsi" w:eastAsia="Times New Roman" w:hAnsiTheme="majorHAnsi" w:cstheme="majorHAnsi"/>
+        </w:rPr>
+        <w:t>Locey</w:t>
+      </w:r>
+      <w:proofErr w:type="spellEnd"/>
+      <w:r>
+        <w:rPr>
+          <w:rFonts w:asciiTheme="majorHAnsi" w:eastAsia="Times New Roman" w:hAnsiTheme="majorHAnsi" w:cstheme="majorHAnsi"/>
+        </w:rPr>
+        <w:t xml:space="preserve"> and White 2013). </w:t>
       </w:r>
       <w:r>
         <w:rPr>
@@ -2159,7 +2299,21 @@
         <w:rPr>
           <w:rFonts w:asciiTheme="majorHAnsi" w:eastAsia="Times New Roman" w:hAnsiTheme="majorHAnsi" w:cstheme="majorHAnsi"/>
         </w:rPr>
-        <w:t xml:space="preserve">the combinatoric approach developed by Locey and White (2013) to </w:t>
+        <w:t xml:space="preserve">the combinatoric approach developed by </w:t>
+      </w:r>
+      <w:proofErr w:type="spellStart"/>
+      <w:r>
+        <w:rPr>
+          <w:rFonts w:asciiTheme="majorHAnsi" w:eastAsia="Times New Roman" w:hAnsiTheme="majorHAnsi" w:cstheme="majorHAnsi"/>
+        </w:rPr>
+        <w:t>Locey</w:t>
+      </w:r>
+      <w:proofErr w:type="spellEnd"/>
+      <w:r>
+        <w:rPr>
+          <w:rFonts w:asciiTheme="majorHAnsi" w:eastAsia="Times New Roman" w:hAnsiTheme="majorHAnsi" w:cstheme="majorHAnsi"/>
+        </w:rPr>
+        <w:t xml:space="preserve"> and White (2013) to </w:t>
       </w:r>
       <w:r>
         <w:rPr>
@@ -2292,7 +2446,21 @@
         <w:rPr>
           <w:rFonts w:asciiTheme="majorHAnsi" w:eastAsia="Times New Roman" w:hAnsiTheme="majorHAnsi" w:cstheme="majorHAnsi"/>
         </w:rPr>
-        <w:t xml:space="preserve">, and to explore how the statistical baseline varies over gradients of S and N (Locey and White 2013).  </w:t>
+        <w:t>, and to explore how the statistical baseline varies over gradients of S and N (</w:t>
+      </w:r>
+      <w:proofErr w:type="spellStart"/>
+      <w:r>
+        <w:rPr>
+          <w:rFonts w:asciiTheme="majorHAnsi" w:eastAsia="Times New Roman" w:hAnsiTheme="majorHAnsi" w:cstheme="majorHAnsi"/>
+        </w:rPr>
+        <w:t>Locey</w:t>
+      </w:r>
+      <w:proofErr w:type="spellEnd"/>
+      <w:r>
+        <w:rPr>
+          <w:rFonts w:asciiTheme="majorHAnsi" w:eastAsia="Times New Roman" w:hAnsiTheme="majorHAnsi" w:cstheme="majorHAnsi"/>
+        </w:rPr>
+        <w:t xml:space="preserve"> and White 2013).  </w:t>
       </w:r>
     </w:p>
     <w:p>
@@ -2475,7 +2643,21 @@
         <w:rPr>
           <w:rFonts w:asciiTheme="majorHAnsi" w:eastAsia="Times New Roman" w:hAnsiTheme="majorHAnsi" w:cstheme="majorHAnsi"/>
         </w:rPr>
-        <w:t>, Locey and White 2013, White et al 2012)</w:t>
+        <w:t xml:space="preserve">, </w:t>
+      </w:r>
+      <w:proofErr w:type="spellStart"/>
+      <w:r>
+        <w:rPr>
+          <w:rFonts w:asciiTheme="majorHAnsi" w:eastAsia="Times New Roman" w:hAnsiTheme="majorHAnsi" w:cstheme="majorHAnsi"/>
+        </w:rPr>
+        <w:t>Locey</w:t>
+      </w:r>
+      <w:proofErr w:type="spellEnd"/>
+      <w:r>
+        <w:rPr>
+          <w:rFonts w:asciiTheme="majorHAnsi" w:eastAsia="Times New Roman" w:hAnsiTheme="majorHAnsi" w:cstheme="majorHAnsi"/>
+        </w:rPr>
+        <w:t xml:space="preserve"> and White 2013, White et al 2012)</w:t>
       </w:r>
       <w:r>
         <w:rPr>
@@ -2955,11 +3137,19 @@
         </w:rPr>
         <w:t xml:space="preserve">  This compilation consists of cleaned and summarized community abundance data for trees obtained from the Forest Inventory and Analysis (</w:t>
       </w:r>
-      <w:r>
-        <w:rPr>
-          <w:rFonts w:asciiTheme="majorHAnsi" w:eastAsia="Times New Roman" w:hAnsiTheme="majorHAnsi" w:cstheme="majorHAnsi"/>
-        </w:rPr>
-        <w:t>Woudenberg et a al 2020</w:t>
+      <w:proofErr w:type="spellStart"/>
+      <w:r>
+        <w:rPr>
+          <w:rFonts w:asciiTheme="majorHAnsi" w:eastAsia="Times New Roman" w:hAnsiTheme="majorHAnsi" w:cstheme="majorHAnsi"/>
+        </w:rPr>
+        <w:t>Woudenberg</w:t>
+      </w:r>
+      <w:proofErr w:type="spellEnd"/>
+      <w:r>
+        <w:rPr>
+          <w:rFonts w:asciiTheme="majorHAnsi" w:eastAsia="Times New Roman" w:hAnsiTheme="majorHAnsi" w:cstheme="majorHAnsi"/>
+        </w:rPr>
+        <w:t xml:space="preserve"> et a al 2020</w:t>
       </w:r>
       <w:r>
         <w:rPr>
@@ -2979,11 +3169,19 @@
         </w:rPr>
         <w:t xml:space="preserve"> (</w:t>
       </w:r>
-      <w:r>
-        <w:rPr>
-          <w:rFonts w:asciiTheme="majorHAnsi" w:eastAsia="Times New Roman" w:hAnsiTheme="majorHAnsi" w:cstheme="majorHAnsi"/>
-        </w:rPr>
-        <w:t>Phillipes and Miller 2002</w:t>
+      <w:proofErr w:type="spellStart"/>
+      <w:r>
+        <w:rPr>
+          <w:rFonts w:asciiTheme="majorHAnsi" w:eastAsia="Times New Roman" w:hAnsiTheme="majorHAnsi" w:cstheme="majorHAnsi"/>
+        </w:rPr>
+        <w:t>Phillipes</w:t>
+      </w:r>
+      <w:proofErr w:type="spellEnd"/>
+      <w:r>
+        <w:rPr>
+          <w:rFonts w:asciiTheme="majorHAnsi" w:eastAsia="Times New Roman" w:hAnsiTheme="majorHAnsi" w:cstheme="majorHAnsi"/>
+        </w:rPr>
+        <w:t xml:space="preserve"> and Miller 2002</w:t>
       </w:r>
       <w:r>
         <w:rPr>
@@ -3073,13 +3271,7 @@
         <w:rPr>
           <w:rFonts w:asciiTheme="majorHAnsi" w:eastAsia="Times New Roman" w:hAnsiTheme="majorHAnsi" w:cstheme="majorHAnsi"/>
         </w:rPr>
-        <w:t xml:space="preserve">individuals, or fewer than 2 </w:t>
-      </w:r>
-      <w:r>
-        <w:rPr>
-          <w:rFonts w:asciiTheme="majorHAnsi" w:eastAsia="Times New Roman" w:hAnsiTheme="majorHAnsi" w:cstheme="majorHAnsi"/>
-        </w:rPr>
-        <w:t>species</w:t>
+        <w:t>individuals</w:t>
       </w:r>
       <w:r>
         <w:rPr>
@@ -3091,15 +3283,162 @@
         <w:rPr>
           <w:rFonts w:asciiTheme="majorHAnsi" w:eastAsia="Times New Roman" w:hAnsiTheme="majorHAnsi" w:cstheme="majorHAnsi"/>
         </w:rPr>
-        <w:t xml:space="preserve">. We further filtered the FIA database, which contains roughly 100,000 communities of which approximately 90,000 have fewer than 10 species. Rather than analyze all of these small communities, we randomly selected 10,000 small communities to include in the analysis. All FIA communities with more than 10 species were included in the analysis. </w:t>
-      </w:r>
-      <w:r>
-        <w:rPr>
-          <w:rFonts w:asciiTheme="majorHAnsi" w:eastAsia="Times New Roman" w:hAnsiTheme="majorHAnsi" w:cstheme="majorHAnsi"/>
-        </w:rPr>
-        <w:t xml:space="preserve">We also removed communities for which N = S, because these communities have only one possible SAD. </w:t>
+        <w:t>. We further filtered the FIA database, which contains roughly 100,000 communities of which approximately 90,000 have fewer than 10 species. Rather than analyze all of these small communities, we randomly selected 10,000 small communities to include in the analysis. All FIA communities with more than 10 species were included in the analysis</w:t>
+      </w:r>
+      <w:r>
+        <w:rPr>
+          <w:rFonts w:asciiTheme="majorHAnsi" w:eastAsia="Times New Roman" w:hAnsiTheme="majorHAnsi" w:cstheme="majorHAnsi"/>
+        </w:rPr>
+        <w:t xml:space="preserve">. </w:t>
+      </w:r>
+      <w:r>
+        <w:rPr>
+          <w:rFonts w:asciiTheme="majorHAnsi" w:eastAsia="Times New Roman" w:hAnsiTheme="majorHAnsi" w:cstheme="majorHAnsi"/>
+        </w:rPr>
+        <w:t>Finally, for sites that had repeated sampling over time, we followed White et al (2012) and Baldridge (201</w:t>
+      </w:r>
+      <w:r>
+        <w:rPr>
+          <w:rFonts w:asciiTheme="majorHAnsi" w:eastAsia="Times New Roman" w:hAnsiTheme="majorHAnsi" w:cstheme="majorHAnsi"/>
+        </w:rPr>
+        <w:t>6</w:t>
+      </w:r>
+      <w:r>
+        <w:rPr>
+          <w:rFonts w:asciiTheme="majorHAnsi" w:eastAsia="Times New Roman" w:hAnsiTheme="majorHAnsi" w:cstheme="majorHAnsi"/>
+        </w:rPr>
+        <w:t>) and analyzed only a single, randomly selected, year of data</w:t>
+      </w:r>
+      <w:r>
+        <w:rPr>
+          <w:rFonts w:asciiTheme="majorHAnsi" w:eastAsia="Times New Roman" w:hAnsiTheme="majorHAnsi" w:cstheme="majorHAnsi"/>
+        </w:rPr>
+        <w:t>, because samples</w:t>
+      </w:r>
+      <w:r>
+        <w:rPr>
+          <w:rFonts w:asciiTheme="majorHAnsi" w:eastAsia="Times New Roman" w:hAnsiTheme="majorHAnsi" w:cstheme="majorHAnsi"/>
+        </w:rPr>
+        <w:t xml:space="preserve"> taken from a single </w:t>
+      </w:r>
+      <w:r>
+        <w:rPr>
+          <w:rFonts w:asciiTheme="majorHAnsi" w:eastAsia="Times New Roman" w:hAnsiTheme="majorHAnsi" w:cstheme="majorHAnsi"/>
+        </w:rPr>
+        <w:t xml:space="preserve">community at different time </w:t>
+      </w:r>
+      <w:r>
+        <w:rPr>
+          <w:rFonts w:asciiTheme="majorHAnsi" w:eastAsia="Times New Roman" w:hAnsiTheme="majorHAnsi" w:cstheme="majorHAnsi"/>
+        </w:rPr>
+        <w:lastRenderedPageBreak/>
+        <w:t xml:space="preserve">points </w:t>
+      </w:r>
+      <w:r>
+        <w:rPr>
+          <w:rFonts w:asciiTheme="majorHAnsi" w:eastAsia="Times New Roman" w:hAnsiTheme="majorHAnsi" w:cstheme="majorHAnsi"/>
+        </w:rPr>
+        <w:t>are likely to covary highly</w:t>
+      </w:r>
+      <w:r>
+        <w:rPr>
+          <w:rFonts w:asciiTheme="majorHAnsi" w:eastAsia="Times New Roman" w:hAnsiTheme="majorHAnsi" w:cstheme="majorHAnsi"/>
+        </w:rPr>
+        <w:t xml:space="preserve">. </w:t>
+      </w:r>
+      <w:r>
+        <w:rPr>
+          <w:rFonts w:asciiTheme="majorHAnsi" w:eastAsia="Times New Roman" w:hAnsiTheme="majorHAnsi" w:cstheme="majorHAnsi"/>
+        </w:rPr>
+        <w:t>It should be noted that our analyses include data from the Mammal Community Database and Miscellaneous Abundance Database that were collected over longer timescales and cannot be disaggregated.</w:t>
+      </w:r>
+      <w:r>
+        <w:rPr>
+          <w:rFonts w:asciiTheme="majorHAnsi" w:eastAsia="Times New Roman" w:hAnsiTheme="majorHAnsi" w:cstheme="majorHAnsi"/>
+        </w:rPr>
+        <w:t xml:space="preserve"> Prior to aggregating results across communities and datasets, we removed communities with only one species, or for which N = S, because these communities have only one possible SAD. </w:t>
+      </w:r>
+      <w:r>
+        <w:rPr>
+          <w:rFonts w:asciiTheme="majorHAnsi" w:eastAsia="Times New Roman" w:hAnsiTheme="majorHAnsi" w:cstheme="majorHAnsi"/>
+        </w:rPr>
+        <w:t xml:space="preserve">After filtering exceptionally large or small communities and multiple years of data collection, our final dataset consisted of </w:t>
+      </w:r>
+      <w:r>
+        <w:rPr>
+          <w:rFonts w:asciiTheme="majorHAnsi" w:eastAsia="Times New Roman" w:hAnsiTheme="majorHAnsi" w:cstheme="majorHAnsi"/>
+        </w:rPr>
+        <w:t>24,519</w:t>
+      </w:r>
+      <w:r>
+        <w:rPr>
+          <w:rFonts w:asciiTheme="majorHAnsi" w:eastAsia="Times New Roman" w:hAnsiTheme="majorHAnsi" w:cstheme="majorHAnsi"/>
+        </w:rPr>
+        <w:t xml:space="preserve"> communities with S and N ranging from 2 </w:t>
+      </w:r>
+      <w:r>
+        <w:rPr>
+          <w:rFonts w:asciiTheme="majorHAnsi" w:eastAsia="Times New Roman" w:hAnsiTheme="majorHAnsi" w:cstheme="majorHAnsi"/>
+        </w:rPr>
+        <w:t>to 250</w:t>
+      </w:r>
+      <w:r>
+        <w:rPr>
+          <w:rFonts w:asciiTheme="majorHAnsi" w:eastAsia="Times New Roman" w:hAnsiTheme="majorHAnsi" w:cstheme="majorHAnsi"/>
+        </w:rPr>
+        <w:t xml:space="preserve"> and </w:t>
+      </w:r>
+      <w:r>
+        <w:rPr>
+          <w:rFonts w:asciiTheme="majorHAnsi" w:eastAsia="Times New Roman" w:hAnsiTheme="majorHAnsi" w:cstheme="majorHAnsi"/>
+        </w:rPr>
+        <w:t xml:space="preserve">3 </w:t>
+      </w:r>
+      <w:r>
+        <w:rPr>
+          <w:rFonts w:asciiTheme="majorHAnsi" w:eastAsia="Times New Roman" w:hAnsiTheme="majorHAnsi" w:cstheme="majorHAnsi"/>
+        </w:rPr>
+        <w:t xml:space="preserve">to </w:t>
+      </w:r>
+      <w:r>
+        <w:rPr>
+          <w:rFonts w:asciiTheme="majorHAnsi" w:eastAsia="Times New Roman" w:hAnsiTheme="majorHAnsi" w:cstheme="majorHAnsi"/>
+        </w:rPr>
+        <w:t>40714</w:t>
+      </w:r>
+      <w:r>
+        <w:rPr>
+          <w:rFonts w:asciiTheme="majorHAnsi" w:eastAsia="Times New Roman" w:hAnsiTheme="majorHAnsi" w:cstheme="majorHAnsi"/>
+        </w:rPr>
+        <w:t>, respectively (</w:t>
       </w:r>
       <w:commentRangeStart w:id="1"/>
+      <w:r>
+        <w:fldChar w:fldCharType="begin"/>
+      </w:r>
+      <w:r>
+        <w:rPr>
+          <w:rFonts w:asciiTheme="majorHAnsi" w:hAnsiTheme="majorHAnsi" w:cstheme="majorHAnsi"/>
+        </w:rPr>
+        <w:instrText xml:space="preserve"> HYPERLINK \l "_Figure_1:_Communities" </w:instrText>
+      </w:r>
+      <w:r>
+        <w:fldChar w:fldCharType="separate"/>
+      </w:r>
+      <w:r>
+        <w:rPr>
+          <w:rStyle w:val="Hyperlink"/>
+          <w:rFonts w:asciiTheme="majorHAnsi" w:eastAsia="Times New Roman" w:hAnsiTheme="majorHAnsi" w:cstheme="majorHAnsi"/>
+        </w:rPr>
+        <w:t>Figure</w:t>
+      </w:r>
+      <w:r>
+        <w:rPr>
+          <w:rStyle w:val="Hyperlink"/>
+          <w:rFonts w:asciiTheme="majorHAnsi" w:eastAsia="Times New Roman" w:hAnsiTheme="majorHAnsi" w:cstheme="majorHAnsi"/>
+        </w:rPr>
+        <w:fldChar w:fldCharType="end"/>
+      </w:r>
       <w:commentRangeEnd w:id="1"/>
       <w:r>
         <w:rPr>
@@ -3112,184 +3451,25 @@
         <w:rPr>
           <w:rFonts w:asciiTheme="majorHAnsi" w:eastAsia="Times New Roman" w:hAnsiTheme="majorHAnsi" w:cstheme="majorHAnsi"/>
         </w:rPr>
-        <w:t xml:space="preserve">Finally, for sites that had repeated sampling over time, we followed White et al (2012) and Baldridge </w:t>
-      </w:r>
-      <w:r>
-        <w:rPr>
-          <w:rFonts w:asciiTheme="majorHAnsi" w:eastAsia="Times New Roman" w:hAnsiTheme="majorHAnsi" w:cstheme="majorHAnsi"/>
-        </w:rPr>
-        <w:lastRenderedPageBreak/>
-        <w:t>(201</w:t>
-      </w:r>
-      <w:r>
-        <w:rPr>
-          <w:rFonts w:asciiTheme="majorHAnsi" w:eastAsia="Times New Roman" w:hAnsiTheme="majorHAnsi" w:cstheme="majorHAnsi"/>
-        </w:rPr>
-        <w:t>6</w:t>
-      </w:r>
-      <w:r>
-        <w:rPr>
-          <w:rFonts w:asciiTheme="majorHAnsi" w:eastAsia="Times New Roman" w:hAnsiTheme="majorHAnsi" w:cstheme="majorHAnsi"/>
-        </w:rPr>
-        <w:t>) and analyzed only a single, randomly selected, year of data</w:t>
-      </w:r>
-      <w:r>
-        <w:rPr>
-          <w:rFonts w:asciiTheme="majorHAnsi" w:eastAsia="Times New Roman" w:hAnsiTheme="majorHAnsi" w:cstheme="majorHAnsi"/>
-        </w:rPr>
-        <w:t>, because samples</w:t>
-      </w:r>
-      <w:r>
-        <w:rPr>
-          <w:rFonts w:asciiTheme="majorHAnsi" w:eastAsia="Times New Roman" w:hAnsiTheme="majorHAnsi" w:cstheme="majorHAnsi"/>
-        </w:rPr>
-        <w:t xml:space="preserve"> taken from a single </w:t>
-      </w:r>
-      <w:r>
-        <w:rPr>
-          <w:rFonts w:asciiTheme="majorHAnsi" w:eastAsia="Times New Roman" w:hAnsiTheme="majorHAnsi" w:cstheme="majorHAnsi"/>
-        </w:rPr>
-        <w:t xml:space="preserve">community at different time points </w:t>
-      </w:r>
-      <w:r>
-        <w:rPr>
-          <w:rFonts w:asciiTheme="majorHAnsi" w:eastAsia="Times New Roman" w:hAnsiTheme="majorHAnsi" w:cstheme="majorHAnsi"/>
-        </w:rPr>
-        <w:t>are likely to covary highly</w:t>
-      </w:r>
-      <w:r>
-        <w:rPr>
-          <w:rFonts w:asciiTheme="majorHAnsi" w:eastAsia="Times New Roman" w:hAnsiTheme="majorHAnsi" w:cstheme="majorHAnsi"/>
-        </w:rPr>
-        <w:t xml:space="preserve">. </w:t>
-      </w:r>
-      <w:r>
-        <w:rPr>
-          <w:rFonts w:asciiTheme="majorHAnsi" w:eastAsia="Times New Roman" w:hAnsiTheme="majorHAnsi" w:cstheme="majorHAnsi"/>
-        </w:rPr>
-        <w:t xml:space="preserve">It should be noted that our analyses include data from the Mammal Community Database and Miscellaneous Abundance Database that were collected over longer timescales and cannot be disaggregated, with an average temporal </w:t>
-      </w:r>
-      <w:r>
-        <w:rPr>
-          <w:rFonts w:asciiTheme="majorHAnsi" w:eastAsia="Times New Roman" w:hAnsiTheme="majorHAnsi" w:cstheme="majorHAnsi"/>
-        </w:rPr>
-        <w:t xml:space="preserve">scale </w:t>
-      </w:r>
-      <w:r>
-        <w:rPr>
-          <w:rFonts w:asciiTheme="majorHAnsi" w:eastAsia="Times New Roman" w:hAnsiTheme="majorHAnsi" w:cstheme="majorHAnsi"/>
-        </w:rPr>
-        <w:t xml:space="preserve">of X. After filtering exceptionally large or small communities and multiple years of data collection, our final dataset consisted of </w:t>
-      </w:r>
-      <w:r>
-        <w:rPr>
-          <w:rFonts w:asciiTheme="majorHAnsi" w:eastAsia="Times New Roman" w:hAnsiTheme="majorHAnsi" w:cstheme="majorHAnsi"/>
-        </w:rPr>
-        <w:t>24,519</w:t>
-      </w:r>
-      <w:r>
-        <w:rPr>
-          <w:rFonts w:asciiTheme="majorHAnsi" w:eastAsia="Times New Roman" w:hAnsiTheme="majorHAnsi" w:cstheme="majorHAnsi"/>
-        </w:rPr>
-        <w:t xml:space="preserve"> communities with S and N ranging from 2 </w:t>
-      </w:r>
-      <w:r>
-        <w:rPr>
-          <w:rFonts w:asciiTheme="majorHAnsi" w:eastAsia="Times New Roman" w:hAnsiTheme="majorHAnsi" w:cstheme="majorHAnsi"/>
-        </w:rPr>
-        <w:t>to 250</w:t>
-      </w:r>
-      <w:r>
-        <w:rPr>
-          <w:rFonts w:asciiTheme="majorHAnsi" w:eastAsia="Times New Roman" w:hAnsiTheme="majorHAnsi" w:cstheme="majorHAnsi"/>
-        </w:rPr>
-        <w:t xml:space="preserve"> and </w:t>
-      </w:r>
-      <w:r>
-        <w:rPr>
-          <w:rFonts w:asciiTheme="majorHAnsi" w:eastAsia="Times New Roman" w:hAnsiTheme="majorHAnsi" w:cstheme="majorHAnsi"/>
-        </w:rPr>
-        <w:t xml:space="preserve">3 </w:t>
-      </w:r>
-      <w:r>
-        <w:rPr>
-          <w:rFonts w:asciiTheme="majorHAnsi" w:eastAsia="Times New Roman" w:hAnsiTheme="majorHAnsi" w:cstheme="majorHAnsi"/>
-        </w:rPr>
-        <w:t xml:space="preserve">to </w:t>
-      </w:r>
-      <w:r>
-        <w:rPr>
-          <w:rFonts w:asciiTheme="majorHAnsi" w:eastAsia="Times New Roman" w:hAnsiTheme="majorHAnsi" w:cstheme="majorHAnsi"/>
-        </w:rPr>
-        <w:t>40714</w:t>
-      </w:r>
-      <w:r>
-        <w:rPr>
-          <w:rFonts w:asciiTheme="majorHAnsi" w:eastAsia="Times New Roman" w:hAnsiTheme="majorHAnsi" w:cstheme="majorHAnsi"/>
-        </w:rPr>
-        <w:t>, respectively (</w:t>
-      </w:r>
-      <w:commentRangeStart w:id="2"/>
-      <w:r>
-        <w:fldChar w:fldCharType="begin"/>
-      </w:r>
-      <w:r>
-        <w:rPr>
-          <w:rFonts w:asciiTheme="majorHAnsi" w:hAnsiTheme="majorHAnsi" w:cstheme="majorHAnsi"/>
-        </w:rPr>
-        <w:instrText xml:space="preserve"> HYPERLINK \l "_Figure_1:_Communities" </w:instrText>
-      </w:r>
-      <w:r>
-        <w:fldChar w:fldCharType="separate"/>
-      </w:r>
-      <w:r>
-        <w:rPr>
-          <w:rStyle w:val="Hyperlink"/>
-          <w:rFonts w:asciiTheme="majorHAnsi" w:eastAsia="Times New Roman" w:hAnsiTheme="majorHAnsi" w:cstheme="majorHAnsi"/>
-        </w:rPr>
-        <w:t>Figure</w:t>
-      </w:r>
-      <w:r>
-        <w:rPr>
-          <w:rStyle w:val="Hyperlink"/>
-          <w:rFonts w:asciiTheme="majorHAnsi" w:eastAsia="Times New Roman" w:hAnsiTheme="majorHAnsi" w:cstheme="majorHAnsi"/>
-        </w:rPr>
-        <w:fldChar w:fldCharType="end"/>
-      </w:r>
-      <w:commentRangeEnd w:id="2"/>
-      <w:r>
-        <w:rPr>
-          <w:rStyle w:val="CommentReference"/>
-          <w:rFonts w:asciiTheme="majorHAnsi" w:hAnsiTheme="majorHAnsi" w:cstheme="majorHAnsi"/>
-        </w:rPr>
-        <w:commentReference w:id="2"/>
-      </w:r>
-      <w:r>
-        <w:rPr>
-          <w:rFonts w:asciiTheme="majorHAnsi" w:eastAsia="Times New Roman" w:hAnsiTheme="majorHAnsi" w:cstheme="majorHAnsi"/>
-        </w:rPr>
         <w:t>).</w:t>
       </w:r>
       <w:r>
         <w:rPr>
           <w:rFonts w:asciiTheme="majorHAnsi" w:eastAsia="Times New Roman" w:hAnsiTheme="majorHAnsi" w:cstheme="majorHAnsi"/>
         </w:rPr>
-        <w:t xml:space="preserve"> Code detailing the filtering process can be found at </w:t>
-      </w:r>
-      <w:commentRangeStart w:id="3"/>
-      <w:r>
-        <w:rPr>
-          <w:rFonts w:asciiTheme="majorHAnsi" w:eastAsia="Times New Roman" w:hAnsiTheme="majorHAnsi" w:cstheme="majorHAnsi"/>
-        </w:rPr>
-        <w:t>X</w:t>
-      </w:r>
-      <w:commentRangeEnd w:id="3"/>
-      <w:r>
-        <w:rPr>
-          <w:rStyle w:val="CommentReference"/>
-          <w:rFonts w:asciiTheme="majorHAnsi" w:hAnsiTheme="majorHAnsi" w:cstheme="majorHAnsi"/>
-        </w:rPr>
-        <w:commentReference w:id="3"/>
+        <w:t xml:space="preserve"> </w:t>
+      </w:r>
+      <w:r>
+        <w:rPr>
+          <w:rFonts w:asciiTheme="majorHAnsi" w:eastAsia="Times New Roman" w:hAnsiTheme="majorHAnsi" w:cstheme="majorHAnsi"/>
+        </w:rPr>
+        <w:t xml:space="preserve">Details of the filtering process can be found at </w:t>
+      </w:r>
+      <w:r>
+        <w:rPr>
+          <w:rFonts w:asciiTheme="majorHAnsi" w:eastAsia="Times New Roman" w:hAnsiTheme="majorHAnsi" w:cstheme="majorHAnsi"/>
+        </w:rPr>
+        <w:t>https://github.com/diazrenata/scadsanalysis/blob/clean-and-tests/analysis/reports/filtering.md</w:t>
       </w:r>
       <w:r>
         <w:rPr>
@@ -3407,7 +3587,21 @@
         <w:rPr>
           <w:rFonts w:asciiTheme="majorHAnsi" w:eastAsia="Times New Roman" w:hAnsiTheme="majorHAnsi" w:cstheme="majorHAnsi"/>
         </w:rPr>
-        <w:t xml:space="preserve"> (Locey and White, 2013)</w:t>
+        <w:t xml:space="preserve"> (</w:t>
+      </w:r>
+      <w:proofErr w:type="spellStart"/>
+      <w:r>
+        <w:rPr>
+          <w:rFonts w:asciiTheme="majorHAnsi" w:eastAsia="Times New Roman" w:hAnsiTheme="majorHAnsi" w:cstheme="majorHAnsi"/>
+        </w:rPr>
+        <w:t>Locey</w:t>
+      </w:r>
+      <w:proofErr w:type="spellEnd"/>
+      <w:r>
+        <w:rPr>
+          <w:rFonts w:asciiTheme="majorHAnsi" w:eastAsia="Times New Roman" w:hAnsiTheme="majorHAnsi" w:cstheme="majorHAnsi"/>
+        </w:rPr>
+        <w:t xml:space="preserve"> and White, 2013)</w:t>
       </w:r>
       <w:r>
         <w:rPr>
@@ -3569,7 +3763,21 @@
         <w:rPr>
           <w:rFonts w:asciiTheme="majorHAnsi" w:eastAsia="Times New Roman" w:hAnsiTheme="majorHAnsi" w:cstheme="majorHAnsi"/>
         </w:rPr>
-        <w:t xml:space="preserve"> (Locey and White, 2013)</w:t>
+        <w:t xml:space="preserve"> (</w:t>
+      </w:r>
+      <w:proofErr w:type="spellStart"/>
+      <w:r>
+        <w:rPr>
+          <w:rFonts w:asciiTheme="majorHAnsi" w:eastAsia="Times New Roman" w:hAnsiTheme="majorHAnsi" w:cstheme="majorHAnsi"/>
+        </w:rPr>
+        <w:t>Locey</w:t>
+      </w:r>
+      <w:proofErr w:type="spellEnd"/>
+      <w:r>
+        <w:rPr>
+          <w:rFonts w:asciiTheme="majorHAnsi" w:eastAsia="Times New Roman" w:hAnsiTheme="majorHAnsi" w:cstheme="majorHAnsi"/>
+        </w:rPr>
+        <w:t xml:space="preserve"> and White, 2013)</w:t>
       </w:r>
       <w:r>
         <w:rPr>
@@ -3717,19 +3925,19 @@
         </w:rPr>
         <w:t xml:space="preserve"> </w:t>
       </w:r>
-      <w:commentRangeStart w:id="4"/>
+      <w:commentRangeStart w:id="2"/>
       <w:r>
         <w:rPr>
           <w:rFonts w:asciiTheme="majorHAnsi" w:eastAsia="Times New Roman" w:hAnsiTheme="majorHAnsi" w:cstheme="majorHAnsi"/>
         </w:rPr>
         <w:t>individuals would change the probabilities associated with various elements of the feasible set, because some partitions can be achieved via more permutations than others</w:t>
       </w:r>
-      <w:commentRangeEnd w:id="4"/>
+      <w:commentRangeEnd w:id="2"/>
       <w:r>
         <w:rPr>
           <w:rStyle w:val="CommentReference"/>
         </w:rPr>
-        <w:commentReference w:id="4"/>
+        <w:commentReference w:id="2"/>
       </w:r>
       <w:r>
         <w:rPr>
@@ -3785,7 +3993,21 @@
         <w:rPr>
           <w:rFonts w:asciiTheme="majorHAnsi" w:eastAsia="Times New Roman" w:hAnsiTheme="majorHAnsi" w:cstheme="majorHAnsi"/>
         </w:rPr>
-        <w:t xml:space="preserve"> previously been shown to generate realistic statistical baselines (Locey and White 2013).  </w:t>
+        <w:t xml:space="preserve"> previously been shown to generate realistic statistical baselines (</w:t>
+      </w:r>
+      <w:proofErr w:type="spellStart"/>
+      <w:r>
+        <w:rPr>
+          <w:rFonts w:asciiTheme="majorHAnsi" w:eastAsia="Times New Roman" w:hAnsiTheme="majorHAnsi" w:cstheme="majorHAnsi"/>
+        </w:rPr>
+        <w:t>Locey</w:t>
+      </w:r>
+      <w:proofErr w:type="spellEnd"/>
+      <w:r>
+        <w:rPr>
+          <w:rFonts w:asciiTheme="majorHAnsi" w:eastAsia="Times New Roman" w:hAnsiTheme="majorHAnsi" w:cstheme="majorHAnsi"/>
+        </w:rPr>
+        <w:t xml:space="preserve"> and White 2013).  </w:t>
       </w:r>
     </w:p>
     <w:p>
@@ -3880,7 +4102,21 @@
         <w:rPr>
           <w:rFonts w:asciiTheme="majorHAnsi" w:eastAsia="Times New Roman" w:hAnsiTheme="majorHAnsi" w:cstheme="majorHAnsi"/>
         </w:rPr>
-        <w:t xml:space="preserve"> previous efforts in this vein (Locey and White 2013). </w:t>
+        <w:t xml:space="preserve"> previous efforts in this vein (</w:t>
+      </w:r>
+      <w:proofErr w:type="spellStart"/>
+      <w:r>
+        <w:rPr>
+          <w:rFonts w:asciiTheme="majorHAnsi" w:eastAsia="Times New Roman" w:hAnsiTheme="majorHAnsi" w:cstheme="majorHAnsi"/>
+        </w:rPr>
+        <w:t>Locey</w:t>
+      </w:r>
+      <w:proofErr w:type="spellEnd"/>
+      <w:r>
+        <w:rPr>
+          <w:rFonts w:asciiTheme="majorHAnsi" w:eastAsia="Times New Roman" w:hAnsiTheme="majorHAnsi" w:cstheme="majorHAnsi"/>
+        </w:rPr>
+        <w:t xml:space="preserve"> and White 2013). </w:t>
       </w:r>
       <w:r>
         <w:rPr>
@@ -4169,20 +4405,48 @@
         <w:rPr>
           <w:rFonts w:asciiTheme="majorHAnsi" w:eastAsia="Times New Roman" w:hAnsiTheme="majorHAnsi" w:cstheme="majorHAnsi"/>
         </w:rPr>
-        <w:t xml:space="preserve">have been used specifically in the context of distinguishing observed SADs from the feasible set (Locey and White 2013). We focus on two metrics to describe the shape of the SAD, skewness and Simpson’s evenness. </w:t>
-      </w:r>
-      <w:r>
-        <w:rPr>
-          <w:rFonts w:asciiTheme="majorHAnsi" w:eastAsia="Times New Roman" w:hAnsiTheme="majorHAnsi" w:cstheme="majorHAnsi"/>
-        </w:rPr>
-        <w:t xml:space="preserve">Skewness measures the </w:t>
+        <w:t>have been used specifically in the context of distinguishing observed SADs from the feasible set (</w:t>
+      </w:r>
+      <w:proofErr w:type="spellStart"/>
+      <w:r>
+        <w:rPr>
+          <w:rFonts w:asciiTheme="majorHAnsi" w:eastAsia="Times New Roman" w:hAnsiTheme="majorHAnsi" w:cstheme="majorHAnsi"/>
+        </w:rPr>
+        <w:t>Locey</w:t>
+      </w:r>
+      <w:proofErr w:type="spellEnd"/>
+      <w:r>
+        <w:rPr>
+          <w:rFonts w:asciiTheme="majorHAnsi" w:eastAsia="Times New Roman" w:hAnsiTheme="majorHAnsi" w:cstheme="majorHAnsi"/>
+        </w:rPr>
+        <w:t xml:space="preserve"> and White 2013). We focus on two </w:t>
       </w:r>
       <w:r>
         <w:rPr>
           <w:rFonts w:asciiTheme="majorHAnsi" w:eastAsia="Times New Roman" w:hAnsiTheme="majorHAnsi" w:cstheme="majorHAnsi"/>
         </w:rPr>
         <w:lastRenderedPageBreak/>
-        <w:t>asymmetry of a distribution around its mean</w:t>
+        <w:t xml:space="preserve">metrics to describe the shape of the SAD, </w:t>
+      </w:r>
+      <w:proofErr w:type="gramStart"/>
+      <w:r>
+        <w:rPr>
+          <w:rFonts w:asciiTheme="majorHAnsi" w:eastAsia="Times New Roman" w:hAnsiTheme="majorHAnsi" w:cstheme="majorHAnsi"/>
+        </w:rPr>
+        <w:t>skewness</w:t>
+      </w:r>
+      <w:proofErr w:type="gramEnd"/>
+      <w:r>
+        <w:rPr>
+          <w:rFonts w:asciiTheme="majorHAnsi" w:eastAsia="Times New Roman" w:hAnsiTheme="majorHAnsi" w:cstheme="majorHAnsi"/>
+        </w:rPr>
+        <w:t xml:space="preserve"> and Simpson’s evenness. </w:t>
+      </w:r>
+      <w:r>
+        <w:rPr>
+          <w:rFonts w:asciiTheme="majorHAnsi" w:eastAsia="Times New Roman" w:hAnsiTheme="majorHAnsi" w:cstheme="majorHAnsi"/>
+        </w:rPr>
+        <w:t>Skewness measures the asymmetry of a distribution around its mean</w:t>
       </w:r>
       <w:r>
         <w:rPr>
@@ -4545,7 +4809,21 @@
         <w:rPr>
           <w:rFonts w:asciiTheme="majorHAnsi" w:eastAsia="Times New Roman" w:hAnsiTheme="majorHAnsi" w:cstheme="majorHAnsi"/>
         </w:rPr>
-        <w:t xml:space="preserve">Because an earlier survey in this space (Locey and White 2013) found that the tendency is for empirical SAD to be more skewed and less even than their feasible sets, we used one-tailed 95% confidence intervals and tested for unusually </w:t>
+        <w:t>Because an earlier survey in this space (</w:t>
+      </w:r>
+      <w:proofErr w:type="spellStart"/>
+      <w:r>
+        <w:rPr>
+          <w:rFonts w:asciiTheme="majorHAnsi" w:eastAsia="Times New Roman" w:hAnsiTheme="majorHAnsi" w:cstheme="majorHAnsi"/>
+        </w:rPr>
+        <w:t>Locey</w:t>
+      </w:r>
+      <w:proofErr w:type="spellEnd"/>
+      <w:r>
+        <w:rPr>
+          <w:rFonts w:asciiTheme="majorHAnsi" w:eastAsia="Times New Roman" w:hAnsiTheme="majorHAnsi" w:cstheme="majorHAnsi"/>
+        </w:rPr>
+        <w:t xml:space="preserve"> and White 2013) found that the tendency is for empirical SAD to be more skewed and less even than their feasible sets, we used one-tailed 95% confidence intervals and tested for unusually </w:t>
       </w:r>
       <w:r>
         <w:rPr>
@@ -4871,7 +5149,7 @@
         </w:rPr>
         <w:t xml:space="preserve"> (</w:t>
       </w:r>
-      <w:commentRangeStart w:id="5"/>
+      <w:commentRangeStart w:id="3"/>
       <w:r>
         <w:fldChar w:fldCharType="begin"/>
       </w:r>
@@ -4895,12 +5173,12 @@
         </w:rPr>
         <w:fldChar w:fldCharType="end"/>
       </w:r>
-      <w:commentRangeEnd w:id="5"/>
+      <w:commentRangeEnd w:id="3"/>
       <w:r>
         <w:rPr>
           <w:rStyle w:val="CommentReference"/>
         </w:rPr>
-        <w:commentReference w:id="5"/>
+        <w:commentReference w:id="3"/>
       </w:r>
       <w:r>
         <w:rPr>
@@ -5006,7 +5284,7 @@
         </w:rPr>
         <w:t xml:space="preserve"> (</w:t>
       </w:r>
-      <w:commentRangeStart w:id="6"/>
+      <w:commentRangeStart w:id="4"/>
       <w:r>
         <w:rPr>
           <w:rFonts w:asciiTheme="majorHAnsi" w:eastAsia="Times New Roman" w:hAnsiTheme="majorHAnsi" w:cstheme="majorHAnsi"/>
@@ -5038,13 +5316,13 @@
         </w:rPr>
         <w:fldChar w:fldCharType="end"/>
       </w:r>
-      <w:commentRangeEnd w:id="6"/>
+      <w:commentRangeEnd w:id="4"/>
       <w:r>
         <w:rPr>
           <w:rStyle w:val="CommentReference"/>
           <w:rFonts w:asciiTheme="majorHAnsi" w:hAnsiTheme="majorHAnsi" w:cstheme="majorHAnsi"/>
         </w:rPr>
-        <w:commentReference w:id="6"/>
+        <w:commentReference w:id="4"/>
       </w:r>
       <w:r>
         <w:rPr>
@@ -5103,7 +5381,21 @@
         <w:rPr>
           <w:rFonts w:asciiTheme="majorHAnsi" w:eastAsia="Times New Roman" w:hAnsiTheme="majorHAnsi" w:cstheme="majorHAnsi"/>
         </w:rPr>
-        <w:t>For four of the five datasets we analyzed – BBS, Gentry, Mammal Communities, and Misc. Abund – empirical SADs are highly skewed and highly uneven relative to their feasible sets</w:t>
+        <w:t xml:space="preserve">For four of the five datasets we analyzed – BBS, Gentry, Mammal Communities, and Misc. </w:t>
+      </w:r>
+      <w:proofErr w:type="spellStart"/>
+      <w:r>
+        <w:rPr>
+          <w:rFonts w:asciiTheme="majorHAnsi" w:eastAsia="Times New Roman" w:hAnsiTheme="majorHAnsi" w:cstheme="majorHAnsi"/>
+        </w:rPr>
+        <w:t>Abund</w:t>
+      </w:r>
+      <w:proofErr w:type="spellEnd"/>
+      <w:r>
+        <w:rPr>
+          <w:rFonts w:asciiTheme="majorHAnsi" w:eastAsia="Times New Roman" w:hAnsiTheme="majorHAnsi" w:cstheme="majorHAnsi"/>
+        </w:rPr>
+        <w:t xml:space="preserve"> – empirical SADs are highly skewed and highly uneven relative to their feasible sets</w:t>
       </w:r>
       <w:r>
         <w:rPr>
@@ -5117,7 +5409,7 @@
         </w:rPr>
         <w:t xml:space="preserve"> much more frequently than would be expected by chance (</w:t>
       </w:r>
-      <w:commentRangeStart w:id="7"/>
+      <w:commentRangeStart w:id="5"/>
       <w:r>
         <w:fldChar w:fldCharType="begin"/>
       </w:r>
@@ -5165,13 +5457,13 @@
         </w:rPr>
         <w:t xml:space="preserve"> </w:t>
       </w:r>
-      <w:commentRangeEnd w:id="7"/>
+      <w:commentRangeEnd w:id="5"/>
       <w:r>
         <w:rPr>
           <w:rStyle w:val="CommentReference"/>
           <w:rFonts w:asciiTheme="majorHAnsi" w:hAnsiTheme="majorHAnsi" w:cstheme="majorHAnsi"/>
         </w:rPr>
-        <w:commentReference w:id="7"/>
+        <w:commentReference w:id="5"/>
       </w:r>
       <w:r>
         <w:rPr>
@@ -5183,14 +5475,14 @@
         <w:rPr>
           <w:rFonts w:asciiTheme="majorHAnsi" w:eastAsia="Times New Roman" w:hAnsiTheme="majorHAnsi" w:cstheme="majorHAnsi"/>
         </w:rPr>
-        <w:t xml:space="preserve">. Combined across these four datasets, 16% of observed SADs are more skewed than 95% of their feasible sets, and 31% are less even than 95% of their </w:t>
+        <w:t xml:space="preserve">. Combined across these four datasets, 16% of </w:t>
       </w:r>
       <w:r>
         <w:rPr>
           <w:rFonts w:asciiTheme="majorHAnsi" w:eastAsia="Times New Roman" w:hAnsiTheme="majorHAnsi" w:cstheme="majorHAnsi"/>
         </w:rPr>
         <w:lastRenderedPageBreak/>
-        <w:t>feasible set</w:t>
+        <w:t>observed SADs are more skewed than 95% of their feasible sets, and 31% are less even than 95% of their feasible set</w:t>
       </w:r>
       <w:r>
         <w:rPr>
@@ -5303,7 +5595,7 @@
         </w:rPr>
         <w:t xml:space="preserve">, </w:t>
       </w:r>
-      <w:commentRangeStart w:id="8"/>
+      <w:commentRangeStart w:id="6"/>
       <w:r>
         <w:fldChar w:fldCharType="begin"/>
       </w:r>
@@ -5330,13 +5622,13 @@
         </w:rPr>
         <w:fldChar w:fldCharType="end"/>
       </w:r>
-      <w:commentRangeEnd w:id="8"/>
+      <w:commentRangeEnd w:id="6"/>
       <w:r>
         <w:rPr>
           <w:rStyle w:val="CommentReference"/>
           <w:rFonts w:asciiTheme="majorHAnsi" w:hAnsiTheme="majorHAnsi" w:cstheme="majorHAnsi"/>
         </w:rPr>
-        <w:commentReference w:id="8"/>
+        <w:commentReference w:id="6"/>
       </w:r>
       <w:r>
         <w:rPr>
@@ -5518,7 +5810,7 @@
         </w:rPr>
         <w:t>(</w:t>
       </w:r>
-      <w:commentRangeStart w:id="9"/>
+      <w:commentRangeStart w:id="7"/>
       <w:r>
         <w:fldChar w:fldCharType="begin"/>
       </w:r>
@@ -5545,13 +5837,13 @@
         </w:rPr>
         <w:fldChar w:fldCharType="end"/>
       </w:r>
-      <w:commentRangeEnd w:id="9"/>
+      <w:commentRangeEnd w:id="7"/>
       <w:r>
         <w:rPr>
           <w:rStyle w:val="CommentReference"/>
           <w:rFonts w:asciiTheme="majorHAnsi" w:hAnsiTheme="majorHAnsi" w:cstheme="majorHAnsi"/>
         </w:rPr>
-        <w:commentReference w:id="9"/>
+        <w:commentReference w:id="7"/>
       </w:r>
       <w:r>
         <w:rPr>
@@ -5673,428 +5965,456 @@
         </w:rPr>
         <w:t xml:space="preserve"> cause abundance distributions to be more uneven – rather than those that cause individuals to be spread evenly across species. </w:t>
       </w:r>
+      <w:commentRangeStart w:id="8"/>
+      <w:commentRangeStart w:id="9"/>
+      <w:r>
+        <w:rPr>
+          <w:rFonts w:asciiTheme="majorHAnsi" w:eastAsia="Times New Roman" w:hAnsiTheme="majorHAnsi" w:cstheme="majorHAnsi"/>
+        </w:rPr>
+        <w:t xml:space="preserve">These processes might be those that promote the persistence of rare species at extremely low abundances (e.g. </w:t>
+      </w:r>
+      <w:proofErr w:type="spellStart"/>
+      <w:r>
+        <w:rPr>
+          <w:rFonts w:asciiTheme="majorHAnsi" w:eastAsia="Times New Roman" w:hAnsiTheme="majorHAnsi" w:cstheme="majorHAnsi"/>
+        </w:rPr>
+        <w:t>Yenni</w:t>
+      </w:r>
+      <w:proofErr w:type="spellEnd"/>
+      <w:r>
+        <w:rPr>
+          <w:rFonts w:asciiTheme="majorHAnsi" w:eastAsia="Times New Roman" w:hAnsiTheme="majorHAnsi" w:cstheme="majorHAnsi"/>
+        </w:rPr>
+        <w:t xml:space="preserve"> et al 2012</w:t>
+      </w:r>
+      <w:r>
+        <w:rPr>
+          <w:rFonts w:asciiTheme="majorHAnsi" w:eastAsia="Times New Roman" w:hAnsiTheme="majorHAnsi" w:cstheme="majorHAnsi"/>
+        </w:rPr>
+        <w:t xml:space="preserve">) –thereby lengthening the rare tail of the SAD – or processes that encourage or allow dominant species to be hyper-dominant without driving other species entirely to extinction </w:t>
+      </w:r>
+      <w:commentRangeEnd w:id="8"/>
+      <w:r>
+        <w:rPr>
+          <w:rStyle w:val="CommentReference"/>
+        </w:rPr>
+        <w:commentReference w:id="8"/>
+      </w:r>
+      <w:commentRangeEnd w:id="9"/>
+      <w:r>
+        <w:rPr>
+          <w:rStyle w:val="CommentReference"/>
+        </w:rPr>
+        <w:commentReference w:id="9"/>
+      </w:r>
+      <w:r>
+        <w:rPr>
+          <w:rFonts w:asciiTheme="majorHAnsi" w:eastAsia="Times New Roman" w:hAnsiTheme="majorHAnsi" w:cstheme="majorHAnsi"/>
+        </w:rPr>
+        <w:t xml:space="preserve"> (</w:t>
+      </w:r>
+      <w:r>
+        <w:rPr>
+          <w:rFonts w:asciiTheme="majorHAnsi" w:eastAsia="Times New Roman" w:hAnsiTheme="majorHAnsi" w:cstheme="majorHAnsi"/>
+        </w:rPr>
+        <w:t>Chesson 2000</w:t>
+      </w:r>
+      <w:r>
+        <w:rPr>
+          <w:rFonts w:asciiTheme="majorHAnsi" w:eastAsia="Times New Roman" w:hAnsiTheme="majorHAnsi" w:cstheme="majorHAnsi"/>
+        </w:rPr>
+        <w:t xml:space="preserve">). </w:t>
+      </w:r>
+      <w:r>
+        <w:rPr>
+          <w:rFonts w:asciiTheme="majorHAnsi" w:eastAsia="Times New Roman" w:hAnsiTheme="majorHAnsi" w:cstheme="majorHAnsi"/>
+        </w:rPr>
+        <w:t>Although</w:t>
+      </w:r>
+      <w:r>
+        <w:rPr>
+          <w:rFonts w:asciiTheme="majorHAnsi" w:eastAsia="Times New Roman" w:hAnsiTheme="majorHAnsi" w:cstheme="majorHAnsi"/>
+        </w:rPr>
+        <w:t xml:space="preserve"> </w:t>
+      </w:r>
+      <w:r>
+        <w:rPr>
+          <w:rFonts w:asciiTheme="majorHAnsi" w:eastAsia="Times New Roman" w:hAnsiTheme="majorHAnsi" w:cstheme="majorHAnsi"/>
+        </w:rPr>
+        <w:t>a disproportionate</w:t>
+      </w:r>
+      <w:r>
+        <w:rPr>
+          <w:rFonts w:asciiTheme="majorHAnsi" w:eastAsia="Times New Roman" w:hAnsiTheme="majorHAnsi" w:cstheme="majorHAnsi"/>
+        </w:rPr>
+        <w:t xml:space="preserve"> number of</w:t>
+      </w:r>
+      <w:r>
+        <w:rPr>
+          <w:rFonts w:asciiTheme="majorHAnsi" w:eastAsia="Times New Roman" w:hAnsiTheme="majorHAnsi" w:cstheme="majorHAnsi"/>
+        </w:rPr>
+        <w:t xml:space="preserve"> communities deviated statistically their feasible set</w:t>
+      </w:r>
+      <w:r>
+        <w:rPr>
+          <w:rFonts w:asciiTheme="majorHAnsi" w:eastAsia="Times New Roman" w:hAnsiTheme="majorHAnsi" w:cstheme="majorHAnsi"/>
+        </w:rPr>
+        <w:t>s</w:t>
+      </w:r>
+      <w:r>
+        <w:rPr>
+          <w:rFonts w:asciiTheme="majorHAnsi" w:eastAsia="Times New Roman" w:hAnsiTheme="majorHAnsi" w:cstheme="majorHAnsi"/>
+        </w:rPr>
+        <w:t xml:space="preserve">, there were </w:t>
+      </w:r>
+      <w:r>
+        <w:rPr>
+          <w:rFonts w:asciiTheme="majorHAnsi" w:eastAsia="Times New Roman" w:hAnsiTheme="majorHAnsi" w:cstheme="majorHAnsi"/>
+        </w:rPr>
+        <w:t xml:space="preserve">also </w:t>
+      </w:r>
+      <w:r>
+        <w:rPr>
+          <w:rFonts w:asciiTheme="majorHAnsi" w:eastAsia="Times New Roman" w:hAnsiTheme="majorHAnsi" w:cstheme="majorHAnsi"/>
+        </w:rPr>
+        <w:t xml:space="preserve">many </w:t>
+      </w:r>
+      <w:r>
+        <w:rPr>
+          <w:rFonts w:asciiTheme="majorHAnsi" w:eastAsia="Times New Roman" w:hAnsiTheme="majorHAnsi" w:cstheme="majorHAnsi"/>
+        </w:rPr>
+        <w:t xml:space="preserve">comparable </w:t>
+      </w:r>
+      <w:r>
+        <w:rPr>
+          <w:rFonts w:asciiTheme="majorHAnsi" w:eastAsia="Times New Roman" w:hAnsiTheme="majorHAnsi" w:cstheme="majorHAnsi"/>
+        </w:rPr>
+        <w:t xml:space="preserve">communities </w:t>
+      </w:r>
+      <w:r>
+        <w:rPr>
+          <w:rFonts w:asciiTheme="majorHAnsi" w:eastAsia="Times New Roman" w:hAnsiTheme="majorHAnsi" w:cstheme="majorHAnsi"/>
+        </w:rPr>
+        <w:t>for which we did not detect deviations</w:t>
+      </w:r>
+      <w:r>
+        <w:rPr>
+          <w:rFonts w:asciiTheme="majorHAnsi" w:eastAsia="Times New Roman" w:hAnsiTheme="majorHAnsi" w:cstheme="majorHAnsi"/>
+        </w:rPr>
+        <w:t xml:space="preserve">. </w:t>
+      </w:r>
+      <w:r>
+        <w:rPr>
+          <w:rFonts w:asciiTheme="majorHAnsi" w:eastAsia="Times New Roman" w:hAnsiTheme="majorHAnsi" w:cstheme="majorHAnsi"/>
+        </w:rPr>
+        <w:t>In such cases</w:t>
+      </w:r>
+      <w:r>
+        <w:rPr>
+          <w:rFonts w:asciiTheme="majorHAnsi" w:eastAsia="Times New Roman" w:hAnsiTheme="majorHAnsi" w:cstheme="majorHAnsi"/>
+        </w:rPr>
+        <w:t>,</w:t>
+      </w:r>
+      <w:r>
+        <w:rPr>
+          <w:rFonts w:asciiTheme="majorHAnsi" w:eastAsia="Times New Roman" w:hAnsiTheme="majorHAnsi" w:cstheme="majorHAnsi"/>
+        </w:rPr>
+        <w:t xml:space="preserve"> </w:t>
+      </w:r>
+      <w:r>
+        <w:rPr>
+          <w:rFonts w:asciiTheme="majorHAnsi" w:eastAsia="Times New Roman" w:hAnsiTheme="majorHAnsi" w:cstheme="majorHAnsi"/>
+        </w:rPr>
+        <w:t>numerous ecological processes</w:t>
+      </w:r>
+      <w:r>
+        <w:rPr>
+          <w:rFonts w:asciiTheme="majorHAnsi" w:eastAsia="Times New Roman" w:hAnsiTheme="majorHAnsi" w:cstheme="majorHAnsi"/>
+        </w:rPr>
+        <w:t xml:space="preserve"> may</w:t>
+      </w:r>
+      <w:r>
+        <w:rPr>
+          <w:rFonts w:asciiTheme="majorHAnsi" w:eastAsia="Times New Roman" w:hAnsiTheme="majorHAnsi" w:cstheme="majorHAnsi"/>
+        </w:rPr>
+        <w:t xml:space="preserve"> operate simultaneously and with countervailing impacts on abundance distributions, resulting in no dominating net effect on the shape of the distribution beyond that imposed by fundamental constraints</w:t>
+      </w:r>
+      <w:r>
+        <w:rPr>
+          <w:rFonts w:asciiTheme="majorHAnsi" w:eastAsia="Times New Roman" w:hAnsiTheme="majorHAnsi" w:cstheme="majorHAnsi"/>
+        </w:rPr>
+        <w:t xml:space="preserve"> (Harte </w:t>
+      </w:r>
+      <w:r>
+        <w:rPr>
+          <w:rFonts w:asciiTheme="majorHAnsi" w:eastAsia="Times New Roman" w:hAnsiTheme="majorHAnsi" w:cstheme="majorHAnsi"/>
+        </w:rPr>
+        <w:t>2008; Harte and Newman 2014</w:t>
+      </w:r>
+      <w:r>
+        <w:rPr>
+          <w:rFonts w:asciiTheme="majorHAnsi" w:eastAsia="Times New Roman" w:hAnsiTheme="majorHAnsi" w:cstheme="majorHAnsi"/>
+        </w:rPr>
+        <w:t>)</w:t>
+      </w:r>
+      <w:r>
+        <w:rPr>
+          <w:rFonts w:asciiTheme="majorHAnsi" w:eastAsia="Times New Roman" w:hAnsiTheme="majorHAnsi" w:cstheme="majorHAnsi"/>
+        </w:rPr>
+        <w:t>.</w:t>
+      </w:r>
+      <w:r>
+        <w:rPr>
+          <w:rFonts w:asciiTheme="majorHAnsi" w:eastAsia="Times New Roman" w:hAnsiTheme="majorHAnsi" w:cstheme="majorHAnsi"/>
+        </w:rPr>
+        <w:t xml:space="preserve"> </w:t>
+      </w:r>
+      <w:r>
+        <w:rPr>
+          <w:rFonts w:asciiTheme="majorHAnsi" w:eastAsia="Times New Roman" w:hAnsiTheme="majorHAnsi" w:cstheme="majorHAnsi"/>
+        </w:rPr>
+        <w:t xml:space="preserve">Going forward, </w:t>
+      </w:r>
+      <w:r>
+        <w:rPr>
+          <w:rFonts w:asciiTheme="majorHAnsi" w:eastAsia="Times New Roman" w:hAnsiTheme="majorHAnsi" w:cstheme="majorHAnsi"/>
+        </w:rPr>
+        <w:t>testing whether ecological theories or common functional approximations accurately predict</w:t>
+      </w:r>
+      <w:r>
+        <w:rPr>
+          <w:rFonts w:asciiTheme="majorHAnsi" w:eastAsia="Times New Roman" w:hAnsiTheme="majorHAnsi" w:cstheme="majorHAnsi"/>
+        </w:rPr>
+        <w:t xml:space="preserve"> th</w:t>
+      </w:r>
+      <w:r>
+        <w:rPr>
+          <w:rFonts w:asciiTheme="majorHAnsi" w:eastAsia="Times New Roman" w:hAnsiTheme="majorHAnsi" w:cstheme="majorHAnsi"/>
+        </w:rPr>
+        <w:t xml:space="preserve">is range of variation in deviations between observed SADs and their expectations </w:t>
+      </w:r>
+      <w:r>
+        <w:rPr>
+          <w:rFonts w:asciiTheme="majorHAnsi" w:eastAsia="Times New Roman" w:hAnsiTheme="majorHAnsi" w:cstheme="majorHAnsi"/>
+        </w:rPr>
+        <w:t>may be much more fruitful than focusing only on the general form of the SAD, which may emerge from statistical constraints (McGill</w:t>
+      </w:r>
+      <w:r>
+        <w:rPr>
+          <w:rFonts w:asciiTheme="majorHAnsi" w:eastAsia="Times New Roman" w:hAnsiTheme="majorHAnsi" w:cstheme="majorHAnsi"/>
+        </w:rPr>
+        <w:t xml:space="preserve"> et al</w:t>
+      </w:r>
+      <w:r>
+        <w:rPr>
+          <w:rFonts w:asciiTheme="majorHAnsi" w:eastAsia="Times New Roman" w:hAnsiTheme="majorHAnsi" w:cstheme="majorHAnsi"/>
+        </w:rPr>
+        <w:t xml:space="preserve"> 2007</w:t>
+      </w:r>
+      <w:r>
+        <w:rPr>
+          <w:rFonts w:asciiTheme="majorHAnsi" w:eastAsia="Times New Roman" w:hAnsiTheme="majorHAnsi" w:cstheme="majorHAnsi"/>
+        </w:rPr>
+        <w:t xml:space="preserve">; </w:t>
+      </w:r>
+      <w:proofErr w:type="spellStart"/>
+      <w:r>
+        <w:rPr>
+          <w:rFonts w:asciiTheme="majorHAnsi" w:eastAsia="Times New Roman" w:hAnsiTheme="majorHAnsi" w:cstheme="majorHAnsi"/>
+        </w:rPr>
+        <w:t>Lo</w:t>
+      </w:r>
+      <w:r>
+        <w:rPr>
+          <w:rFonts w:asciiTheme="majorHAnsi" w:eastAsia="Times New Roman" w:hAnsiTheme="majorHAnsi" w:cstheme="majorHAnsi"/>
+        </w:rPr>
+        <w:t>c</w:t>
+      </w:r>
+      <w:r>
+        <w:rPr>
+          <w:rFonts w:asciiTheme="majorHAnsi" w:eastAsia="Times New Roman" w:hAnsiTheme="majorHAnsi" w:cstheme="majorHAnsi"/>
+        </w:rPr>
+        <w:t>ey</w:t>
+      </w:r>
+      <w:proofErr w:type="spellEnd"/>
+      <w:r>
+        <w:rPr>
+          <w:rFonts w:asciiTheme="majorHAnsi" w:eastAsia="Times New Roman" w:hAnsiTheme="majorHAnsi" w:cstheme="majorHAnsi"/>
+        </w:rPr>
+        <w:t xml:space="preserve"> and White 2013</w:t>
+      </w:r>
+      <w:r>
+        <w:rPr>
+          <w:rFonts w:asciiTheme="majorHAnsi" w:eastAsia="Times New Roman" w:hAnsiTheme="majorHAnsi" w:cstheme="majorHAnsi"/>
+        </w:rPr>
+        <w:t>)</w:t>
+      </w:r>
+      <w:r>
+        <w:rPr>
+          <w:rFonts w:asciiTheme="majorHAnsi" w:eastAsia="Times New Roman" w:hAnsiTheme="majorHAnsi" w:cstheme="majorHAnsi"/>
+        </w:rPr>
+        <w:t xml:space="preserve">. </w:t>
+      </w:r>
+    </w:p>
+    <w:p>
+      <w:pPr>
+        <w:rPr>
+          <w:rFonts w:asciiTheme="majorHAnsi" w:eastAsia="Times New Roman" w:hAnsiTheme="majorHAnsi" w:cstheme="majorHAnsi"/>
+        </w:rPr>
+      </w:pPr>
+      <w:r>
+        <w:rPr>
+          <w:rFonts w:asciiTheme="majorHAnsi" w:eastAsia="Times New Roman" w:hAnsiTheme="majorHAnsi" w:cstheme="majorHAnsi"/>
+        </w:rPr>
+        <w:t>Unlike the other four datasets, communities in the FIA dataset showed weak</w:t>
+      </w:r>
+      <w:r>
+        <w:rPr>
+          <w:rFonts w:asciiTheme="majorHAnsi" w:eastAsia="Times New Roman" w:hAnsiTheme="majorHAnsi" w:cstheme="majorHAnsi"/>
+        </w:rPr>
+        <w:t xml:space="preserve"> or no</w:t>
+      </w:r>
+      <w:r>
+        <w:rPr>
+          <w:rFonts w:asciiTheme="majorHAnsi" w:eastAsia="Times New Roman" w:hAnsiTheme="majorHAnsi" w:cstheme="majorHAnsi"/>
+        </w:rPr>
+        <w:t xml:space="preserve"> evidence of deviations from their feasible sets. </w:t>
+      </w:r>
+      <w:r>
+        <w:rPr>
+          <w:rFonts w:asciiTheme="majorHAnsi" w:eastAsia="Times New Roman" w:hAnsiTheme="majorHAnsi" w:cstheme="majorHAnsi"/>
+        </w:rPr>
+        <w:t>These results may be an artifact of statistical issues</w:t>
+      </w:r>
+      <w:r>
+        <w:rPr>
+          <w:rFonts w:asciiTheme="majorHAnsi" w:eastAsia="Times New Roman" w:hAnsiTheme="majorHAnsi" w:cstheme="majorHAnsi"/>
+        </w:rPr>
+        <w:t xml:space="preserve"> related to community size</w:t>
+      </w:r>
+      <w:r>
+        <w:rPr>
+          <w:rFonts w:asciiTheme="majorHAnsi" w:eastAsia="Times New Roman" w:hAnsiTheme="majorHAnsi" w:cstheme="majorHAnsi"/>
+        </w:rPr>
+        <w:t xml:space="preserve">. </w:t>
+      </w:r>
+      <w:r>
+        <w:rPr>
+          <w:rFonts w:asciiTheme="majorHAnsi" w:eastAsia="Times New Roman" w:hAnsiTheme="majorHAnsi" w:cstheme="majorHAnsi"/>
+        </w:rPr>
+        <w:t>The FIA communities are by far th</w:t>
+      </w:r>
+      <w:r>
+        <w:rPr>
+          <w:rFonts w:asciiTheme="majorHAnsi" w:eastAsia="Times New Roman" w:hAnsiTheme="majorHAnsi" w:cstheme="majorHAnsi"/>
+        </w:rPr>
+        <w:t xml:space="preserve">e smallest across our </w:t>
+      </w:r>
+      <w:r>
+        <w:rPr>
+          <w:rFonts w:asciiTheme="majorHAnsi" w:eastAsia="Times New Roman" w:hAnsiTheme="majorHAnsi" w:cstheme="majorHAnsi"/>
+        </w:rPr>
+        <w:t>datasets</w:t>
+      </w:r>
+      <w:r>
+        <w:rPr>
+          <w:rFonts w:asciiTheme="majorHAnsi" w:eastAsia="Times New Roman" w:hAnsiTheme="majorHAnsi" w:cstheme="majorHAnsi"/>
+        </w:rPr>
+        <w:t>.</w:t>
+      </w:r>
+      <w:r>
+        <w:rPr>
+          <w:rFonts w:asciiTheme="majorHAnsi" w:eastAsia="Times New Roman" w:hAnsiTheme="majorHAnsi" w:cstheme="majorHAnsi"/>
+        </w:rPr>
+        <w:t xml:space="preserve"> Communities with small values of S and N have smaller feasible sets, which affects our ability to detect deviations from the most probable shapes for the SAD. When there are relatively few possible SADs, the distributions of evenness and skewness values derived from the feasible set are less </w:t>
+      </w:r>
+      <w:r>
+        <w:rPr>
+          <w:rFonts w:asciiTheme="majorHAnsi" w:eastAsia="Times New Roman" w:hAnsiTheme="majorHAnsi" w:cstheme="majorHAnsi"/>
+        </w:rPr>
+        <w:t>narrowly peaked</w:t>
+      </w:r>
+      <w:r>
+        <w:rPr>
+          <w:rFonts w:asciiTheme="majorHAnsi" w:eastAsia="Times New Roman" w:hAnsiTheme="majorHAnsi" w:cstheme="majorHAnsi"/>
+        </w:rPr>
+        <w:t xml:space="preserve">, </w:t>
+      </w:r>
+      <w:r>
+        <w:rPr>
+          <w:rFonts w:asciiTheme="majorHAnsi" w:eastAsia="Times New Roman" w:hAnsiTheme="majorHAnsi" w:cstheme="majorHAnsi"/>
+        </w:rPr>
+        <w:t>meaning</w:t>
+      </w:r>
+      <w:r>
+        <w:rPr>
+          <w:rFonts w:asciiTheme="majorHAnsi" w:eastAsia="Times New Roman" w:hAnsiTheme="majorHAnsi" w:cstheme="majorHAnsi"/>
+        </w:rPr>
+        <w:t xml:space="preserve"> there is a relatively weak statistical distinction between “common” and “extreme” shapes for the SAD</w:t>
+      </w:r>
+      <w:r>
+        <w:rPr>
+          <w:rFonts w:asciiTheme="majorHAnsi" w:eastAsia="Times New Roman" w:hAnsiTheme="majorHAnsi" w:cstheme="majorHAnsi"/>
+        </w:rPr>
+        <w:t>.</w:t>
+      </w:r>
+      <w:r>
+        <w:rPr>
+          <w:rFonts w:asciiTheme="majorHAnsi" w:eastAsia="Times New Roman" w:hAnsiTheme="majorHAnsi" w:cstheme="majorHAnsi"/>
+        </w:rPr>
+        <w:t xml:space="preserve"> When</w:t>
+      </w:r>
+      <w:r>
+        <w:rPr>
+          <w:rFonts w:asciiTheme="majorHAnsi" w:eastAsia="Times New Roman" w:hAnsiTheme="majorHAnsi" w:cstheme="majorHAnsi"/>
+        </w:rPr>
+        <w:t xml:space="preserve"> we compared the </w:t>
+      </w:r>
+      <w:r>
+        <w:rPr>
+          <w:rFonts w:asciiTheme="majorHAnsi" w:eastAsia="Times New Roman" w:hAnsiTheme="majorHAnsi" w:cstheme="majorHAnsi"/>
+        </w:rPr>
+        <w:lastRenderedPageBreak/>
+        <w:t xml:space="preserve">distributions of shape metrics </w:t>
+      </w:r>
+      <w:r>
+        <w:rPr>
+          <w:rFonts w:asciiTheme="majorHAnsi" w:eastAsia="Times New Roman" w:hAnsiTheme="majorHAnsi" w:cstheme="majorHAnsi"/>
+        </w:rPr>
+        <w:t>for</w:t>
+      </w:r>
+      <w:r>
+        <w:rPr>
+          <w:rFonts w:asciiTheme="majorHAnsi" w:eastAsia="Times New Roman" w:hAnsiTheme="majorHAnsi" w:cstheme="majorHAnsi"/>
+        </w:rPr>
+        <w:t xml:space="preserve"> small communities to those for large ones, we found that small </w:t>
+      </w:r>
+      <w:r>
+        <w:rPr>
+          <w:rFonts w:asciiTheme="majorHAnsi" w:eastAsia="Times New Roman" w:hAnsiTheme="majorHAnsi" w:cstheme="majorHAnsi"/>
+        </w:rPr>
+        <w:t>communities</w:t>
+      </w:r>
+      <w:r>
+        <w:rPr>
+          <w:rFonts w:asciiTheme="majorHAnsi" w:eastAsia="Times New Roman" w:hAnsiTheme="majorHAnsi" w:cstheme="majorHAnsi"/>
+        </w:rPr>
+        <w:t xml:space="preserve"> generate broader distributions of evenness, and especially skewness, than those for large communities (</w:t>
+      </w:r>
       <w:commentRangeStart w:id="10"/>
-      <w:commentRangeStart w:id="11"/>
-      <w:r>
-        <w:rPr>
-          <w:rFonts w:asciiTheme="majorHAnsi" w:eastAsia="Times New Roman" w:hAnsiTheme="majorHAnsi" w:cstheme="majorHAnsi"/>
-        </w:rPr>
-        <w:t xml:space="preserve">These processes might be those that promote the persistence of rare species at extremely low abundances (e.g. </w:t>
-      </w:r>
-      <w:r>
-        <w:rPr>
-          <w:rFonts w:asciiTheme="majorHAnsi" w:eastAsia="Times New Roman" w:hAnsiTheme="majorHAnsi" w:cstheme="majorHAnsi"/>
-        </w:rPr>
-        <w:t>Yenni et al 2012</w:t>
-      </w:r>
-      <w:r>
-        <w:rPr>
-          <w:rFonts w:asciiTheme="majorHAnsi" w:eastAsia="Times New Roman" w:hAnsiTheme="majorHAnsi" w:cstheme="majorHAnsi"/>
-        </w:rPr>
-        <w:t xml:space="preserve">) –thereby lengthening the rare tail of the SAD – or processes that encourage or allow dominant species to be hyper-dominant without driving other species entirely to extinction </w:t>
+      <w:r>
+        <w:rPr>
+          <w:rFonts w:asciiTheme="majorHAnsi" w:eastAsia="Times New Roman" w:hAnsiTheme="majorHAnsi" w:cstheme="majorHAnsi"/>
+        </w:rPr>
+        <w:t>Figure</w:t>
       </w:r>
       <w:commentRangeEnd w:id="10"/>
-      <w:r>
-        <w:rPr>
-          <w:rStyle w:val="CommentReference"/>
-        </w:rPr>
-        <w:commentReference w:id="10"/>
-      </w:r>
-      <w:commentRangeEnd w:id="11"/>
-      <w:r>
-        <w:rPr>
-          <w:rStyle w:val="CommentReference"/>
-        </w:rPr>
-        <w:commentReference w:id="11"/>
-      </w:r>
-      <w:r>
-        <w:rPr>
-          <w:rFonts w:asciiTheme="majorHAnsi" w:eastAsia="Times New Roman" w:hAnsiTheme="majorHAnsi" w:cstheme="majorHAnsi"/>
-        </w:rPr>
-        <w:t xml:space="preserve"> (</w:t>
-      </w:r>
-      <w:r>
-        <w:rPr>
-          <w:rFonts w:asciiTheme="majorHAnsi" w:eastAsia="Times New Roman" w:hAnsiTheme="majorHAnsi" w:cstheme="majorHAnsi"/>
-        </w:rPr>
-        <w:t>Chesson 2000</w:t>
-      </w:r>
-      <w:r>
-        <w:rPr>
-          <w:rFonts w:asciiTheme="majorHAnsi" w:eastAsia="Times New Roman" w:hAnsiTheme="majorHAnsi" w:cstheme="majorHAnsi"/>
-        </w:rPr>
-        <w:t xml:space="preserve">). </w:t>
-      </w:r>
-      <w:r>
-        <w:rPr>
-          <w:rFonts w:asciiTheme="majorHAnsi" w:eastAsia="Times New Roman" w:hAnsiTheme="majorHAnsi" w:cstheme="majorHAnsi"/>
-        </w:rPr>
-        <w:t>Although</w:t>
-      </w:r>
-      <w:r>
-        <w:rPr>
-          <w:rFonts w:asciiTheme="majorHAnsi" w:eastAsia="Times New Roman" w:hAnsiTheme="majorHAnsi" w:cstheme="majorHAnsi"/>
-        </w:rPr>
-        <w:t xml:space="preserve"> </w:t>
-      </w:r>
-      <w:r>
-        <w:rPr>
-          <w:rFonts w:asciiTheme="majorHAnsi" w:eastAsia="Times New Roman" w:hAnsiTheme="majorHAnsi" w:cstheme="majorHAnsi"/>
-        </w:rPr>
-        <w:t>a disproportionate</w:t>
-      </w:r>
-      <w:r>
-        <w:rPr>
-          <w:rFonts w:asciiTheme="majorHAnsi" w:eastAsia="Times New Roman" w:hAnsiTheme="majorHAnsi" w:cstheme="majorHAnsi"/>
-        </w:rPr>
-        <w:t xml:space="preserve"> number of</w:t>
-      </w:r>
-      <w:r>
-        <w:rPr>
-          <w:rFonts w:asciiTheme="majorHAnsi" w:eastAsia="Times New Roman" w:hAnsiTheme="majorHAnsi" w:cstheme="majorHAnsi"/>
-        </w:rPr>
-        <w:t xml:space="preserve"> communities deviated statistically their feasible set</w:t>
-      </w:r>
-      <w:r>
-        <w:rPr>
-          <w:rFonts w:asciiTheme="majorHAnsi" w:eastAsia="Times New Roman" w:hAnsiTheme="majorHAnsi" w:cstheme="majorHAnsi"/>
-        </w:rPr>
-        <w:t>s</w:t>
-      </w:r>
-      <w:r>
-        <w:rPr>
-          <w:rFonts w:asciiTheme="majorHAnsi" w:eastAsia="Times New Roman" w:hAnsiTheme="majorHAnsi" w:cstheme="majorHAnsi"/>
-        </w:rPr>
-        <w:t xml:space="preserve">, there were </w:t>
-      </w:r>
-      <w:r>
-        <w:rPr>
-          <w:rFonts w:asciiTheme="majorHAnsi" w:eastAsia="Times New Roman" w:hAnsiTheme="majorHAnsi" w:cstheme="majorHAnsi"/>
-        </w:rPr>
-        <w:t xml:space="preserve">also </w:t>
-      </w:r>
-      <w:r>
-        <w:rPr>
-          <w:rFonts w:asciiTheme="majorHAnsi" w:eastAsia="Times New Roman" w:hAnsiTheme="majorHAnsi" w:cstheme="majorHAnsi"/>
-        </w:rPr>
-        <w:t xml:space="preserve">many </w:t>
-      </w:r>
-      <w:r>
-        <w:rPr>
-          <w:rFonts w:asciiTheme="majorHAnsi" w:eastAsia="Times New Roman" w:hAnsiTheme="majorHAnsi" w:cstheme="majorHAnsi"/>
-        </w:rPr>
-        <w:t xml:space="preserve">comparable </w:t>
-      </w:r>
-      <w:r>
-        <w:rPr>
-          <w:rFonts w:asciiTheme="majorHAnsi" w:eastAsia="Times New Roman" w:hAnsiTheme="majorHAnsi" w:cstheme="majorHAnsi"/>
-        </w:rPr>
-        <w:t xml:space="preserve">communities </w:t>
-      </w:r>
-      <w:r>
-        <w:rPr>
-          <w:rFonts w:asciiTheme="majorHAnsi" w:eastAsia="Times New Roman" w:hAnsiTheme="majorHAnsi" w:cstheme="majorHAnsi"/>
-        </w:rPr>
-        <w:t>for which we did not detect deviations</w:t>
-      </w:r>
-      <w:r>
-        <w:rPr>
-          <w:rFonts w:asciiTheme="majorHAnsi" w:eastAsia="Times New Roman" w:hAnsiTheme="majorHAnsi" w:cstheme="majorHAnsi"/>
-        </w:rPr>
-        <w:t xml:space="preserve">. </w:t>
-      </w:r>
-      <w:r>
-        <w:rPr>
-          <w:rFonts w:asciiTheme="majorHAnsi" w:eastAsia="Times New Roman" w:hAnsiTheme="majorHAnsi" w:cstheme="majorHAnsi"/>
-        </w:rPr>
-        <w:t>In such cases</w:t>
-      </w:r>
-      <w:r>
-        <w:rPr>
-          <w:rFonts w:asciiTheme="majorHAnsi" w:eastAsia="Times New Roman" w:hAnsiTheme="majorHAnsi" w:cstheme="majorHAnsi"/>
-        </w:rPr>
-        <w:t>,</w:t>
-      </w:r>
-      <w:r>
-        <w:rPr>
-          <w:rFonts w:asciiTheme="majorHAnsi" w:eastAsia="Times New Roman" w:hAnsiTheme="majorHAnsi" w:cstheme="majorHAnsi"/>
-        </w:rPr>
-        <w:t xml:space="preserve"> </w:t>
-      </w:r>
-      <w:r>
-        <w:rPr>
-          <w:rFonts w:asciiTheme="majorHAnsi" w:eastAsia="Times New Roman" w:hAnsiTheme="majorHAnsi" w:cstheme="majorHAnsi"/>
-        </w:rPr>
-        <w:t>numerous ecological processes</w:t>
-      </w:r>
-      <w:r>
-        <w:rPr>
-          <w:rFonts w:asciiTheme="majorHAnsi" w:eastAsia="Times New Roman" w:hAnsiTheme="majorHAnsi" w:cstheme="majorHAnsi"/>
-        </w:rPr>
-        <w:t xml:space="preserve"> may</w:t>
-      </w:r>
-      <w:r>
-        <w:rPr>
-          <w:rFonts w:asciiTheme="majorHAnsi" w:eastAsia="Times New Roman" w:hAnsiTheme="majorHAnsi" w:cstheme="majorHAnsi"/>
-        </w:rPr>
-        <w:t xml:space="preserve"> operate simultaneously and with countervailing impacts on abundance distributions, resulting in no dominating net effect on the shape of the distribution beyond that imposed by fundamental constraints</w:t>
-      </w:r>
-      <w:r>
-        <w:rPr>
-          <w:rFonts w:asciiTheme="majorHAnsi" w:eastAsia="Times New Roman" w:hAnsiTheme="majorHAnsi" w:cstheme="majorHAnsi"/>
-        </w:rPr>
-        <w:t xml:space="preserve"> (Harte </w:t>
-      </w:r>
-      <w:r>
-        <w:rPr>
-          <w:rFonts w:asciiTheme="majorHAnsi" w:eastAsia="Times New Roman" w:hAnsiTheme="majorHAnsi" w:cstheme="majorHAnsi"/>
-        </w:rPr>
-        <w:t>2008; Harte and Newman 2014</w:t>
-      </w:r>
-      <w:r>
-        <w:rPr>
-          <w:rFonts w:asciiTheme="majorHAnsi" w:eastAsia="Times New Roman" w:hAnsiTheme="majorHAnsi" w:cstheme="majorHAnsi"/>
-        </w:rPr>
-        <w:t>)</w:t>
-      </w:r>
-      <w:r>
-        <w:rPr>
-          <w:rFonts w:asciiTheme="majorHAnsi" w:eastAsia="Times New Roman" w:hAnsiTheme="majorHAnsi" w:cstheme="majorHAnsi"/>
-        </w:rPr>
-        <w:t>.</w:t>
-      </w:r>
-      <w:r>
-        <w:rPr>
-          <w:rFonts w:asciiTheme="majorHAnsi" w:eastAsia="Times New Roman" w:hAnsiTheme="majorHAnsi" w:cstheme="majorHAnsi"/>
-        </w:rPr>
-        <w:t xml:space="preserve"> </w:t>
-      </w:r>
-      <w:r>
-        <w:rPr>
-          <w:rFonts w:asciiTheme="majorHAnsi" w:eastAsia="Times New Roman" w:hAnsiTheme="majorHAnsi" w:cstheme="majorHAnsi"/>
-        </w:rPr>
-        <w:t xml:space="preserve">Going forward, </w:t>
-      </w:r>
-      <w:r>
-        <w:rPr>
-          <w:rFonts w:asciiTheme="majorHAnsi" w:eastAsia="Times New Roman" w:hAnsiTheme="majorHAnsi" w:cstheme="majorHAnsi"/>
-        </w:rPr>
-        <w:t>testing whether ecological theories or common functional approximations accurately predict</w:t>
-      </w:r>
-      <w:r>
-        <w:rPr>
-          <w:rFonts w:asciiTheme="majorHAnsi" w:eastAsia="Times New Roman" w:hAnsiTheme="majorHAnsi" w:cstheme="majorHAnsi"/>
-        </w:rPr>
-        <w:t xml:space="preserve"> th</w:t>
-      </w:r>
-      <w:r>
-        <w:rPr>
-          <w:rFonts w:asciiTheme="majorHAnsi" w:eastAsia="Times New Roman" w:hAnsiTheme="majorHAnsi" w:cstheme="majorHAnsi"/>
-        </w:rPr>
-        <w:t xml:space="preserve">is range of variation in deviations between observed SADs and their expectations </w:t>
-      </w:r>
-      <w:r>
-        <w:rPr>
-          <w:rFonts w:asciiTheme="majorHAnsi" w:eastAsia="Times New Roman" w:hAnsiTheme="majorHAnsi" w:cstheme="majorHAnsi"/>
-        </w:rPr>
-        <w:t>may be much more fruitful than focusing only on the general form of the SAD, which may emerge from statistical constraints (McGill</w:t>
-      </w:r>
-      <w:r>
-        <w:rPr>
-          <w:rFonts w:asciiTheme="majorHAnsi" w:eastAsia="Times New Roman" w:hAnsiTheme="majorHAnsi" w:cstheme="majorHAnsi"/>
-        </w:rPr>
-        <w:t xml:space="preserve"> et al</w:t>
-      </w:r>
-      <w:r>
-        <w:rPr>
-          <w:rFonts w:asciiTheme="majorHAnsi" w:eastAsia="Times New Roman" w:hAnsiTheme="majorHAnsi" w:cstheme="majorHAnsi"/>
-        </w:rPr>
-        <w:t xml:space="preserve"> 2007</w:t>
-      </w:r>
-      <w:r>
-        <w:rPr>
-          <w:rFonts w:asciiTheme="majorHAnsi" w:eastAsia="Times New Roman" w:hAnsiTheme="majorHAnsi" w:cstheme="majorHAnsi"/>
-        </w:rPr>
-        <w:t>; Lo</w:t>
-      </w:r>
-      <w:r>
-        <w:rPr>
-          <w:rFonts w:asciiTheme="majorHAnsi" w:eastAsia="Times New Roman" w:hAnsiTheme="majorHAnsi" w:cstheme="majorHAnsi"/>
-        </w:rPr>
-        <w:t>c</w:t>
-      </w:r>
-      <w:r>
-        <w:rPr>
-          <w:rFonts w:asciiTheme="majorHAnsi" w:eastAsia="Times New Roman" w:hAnsiTheme="majorHAnsi" w:cstheme="majorHAnsi"/>
-        </w:rPr>
-        <w:t>ey and White 2013</w:t>
-      </w:r>
-      <w:r>
-        <w:rPr>
-          <w:rFonts w:asciiTheme="majorHAnsi" w:eastAsia="Times New Roman" w:hAnsiTheme="majorHAnsi" w:cstheme="majorHAnsi"/>
-        </w:rPr>
-        <w:t>)</w:t>
-      </w:r>
-      <w:r>
-        <w:rPr>
-          <w:rFonts w:asciiTheme="majorHAnsi" w:eastAsia="Times New Roman" w:hAnsiTheme="majorHAnsi" w:cstheme="majorHAnsi"/>
-        </w:rPr>
-        <w:t xml:space="preserve">. </w:t>
-      </w:r>
-    </w:p>
-    <w:p>
-      <w:pPr>
-        <w:rPr>
-          <w:rFonts w:asciiTheme="majorHAnsi" w:eastAsia="Times New Roman" w:hAnsiTheme="majorHAnsi" w:cstheme="majorHAnsi"/>
-        </w:rPr>
-      </w:pPr>
-      <w:r>
-        <w:rPr>
-          <w:rFonts w:asciiTheme="majorHAnsi" w:eastAsia="Times New Roman" w:hAnsiTheme="majorHAnsi" w:cstheme="majorHAnsi"/>
-        </w:rPr>
-        <w:t>Unlike the other four datasets, communities in the FIA dataset showed weak</w:t>
-      </w:r>
-      <w:r>
-        <w:rPr>
-          <w:rFonts w:asciiTheme="majorHAnsi" w:eastAsia="Times New Roman" w:hAnsiTheme="majorHAnsi" w:cstheme="majorHAnsi"/>
-        </w:rPr>
-        <w:t xml:space="preserve"> or no</w:t>
-      </w:r>
-      <w:r>
-        <w:rPr>
-          <w:rFonts w:asciiTheme="majorHAnsi" w:eastAsia="Times New Roman" w:hAnsiTheme="majorHAnsi" w:cstheme="majorHAnsi"/>
-        </w:rPr>
-        <w:t xml:space="preserve"> evidence of deviations from their feasible sets. </w:t>
-      </w:r>
-      <w:r>
-        <w:rPr>
-          <w:rFonts w:asciiTheme="majorHAnsi" w:eastAsia="Times New Roman" w:hAnsiTheme="majorHAnsi" w:cstheme="majorHAnsi"/>
-        </w:rPr>
-        <w:t>These results may be an artifact of statistical issues</w:t>
-      </w:r>
-      <w:r>
-        <w:rPr>
-          <w:rFonts w:asciiTheme="majorHAnsi" w:eastAsia="Times New Roman" w:hAnsiTheme="majorHAnsi" w:cstheme="majorHAnsi"/>
-        </w:rPr>
-        <w:t xml:space="preserve"> related to community size</w:t>
-      </w:r>
-      <w:r>
-        <w:rPr>
-          <w:rFonts w:asciiTheme="majorHAnsi" w:eastAsia="Times New Roman" w:hAnsiTheme="majorHAnsi" w:cstheme="majorHAnsi"/>
-        </w:rPr>
-        <w:t xml:space="preserve">. </w:t>
-      </w:r>
-      <w:r>
-        <w:rPr>
-          <w:rFonts w:asciiTheme="majorHAnsi" w:eastAsia="Times New Roman" w:hAnsiTheme="majorHAnsi" w:cstheme="majorHAnsi"/>
-        </w:rPr>
-        <w:t>The FIA communities are by far th</w:t>
-      </w:r>
-      <w:r>
-        <w:rPr>
-          <w:rFonts w:asciiTheme="majorHAnsi" w:eastAsia="Times New Roman" w:hAnsiTheme="majorHAnsi" w:cstheme="majorHAnsi"/>
-        </w:rPr>
-        <w:t xml:space="preserve">e smallest across our </w:t>
-      </w:r>
-      <w:r>
-        <w:rPr>
-          <w:rFonts w:asciiTheme="majorHAnsi" w:eastAsia="Times New Roman" w:hAnsiTheme="majorHAnsi" w:cstheme="majorHAnsi"/>
-        </w:rPr>
-        <w:t>datasets</w:t>
-      </w:r>
-      <w:r>
-        <w:rPr>
-          <w:rFonts w:asciiTheme="majorHAnsi" w:eastAsia="Times New Roman" w:hAnsiTheme="majorHAnsi" w:cstheme="majorHAnsi"/>
-        </w:rPr>
-        <w:t>.</w:t>
-      </w:r>
-      <w:r>
-        <w:rPr>
-          <w:rFonts w:asciiTheme="majorHAnsi" w:eastAsia="Times New Roman" w:hAnsiTheme="majorHAnsi" w:cstheme="majorHAnsi"/>
-        </w:rPr>
-        <w:t xml:space="preserve"> Communities with small values of S and N have smaller feasible sets, which affects our ability to detect deviations from the most probable shapes for the SAD. When there are relatively few possible SADs, the distributions of evenness and skewness values derived from the feasible set are less </w:t>
-      </w:r>
-      <w:r>
-        <w:rPr>
-          <w:rFonts w:asciiTheme="majorHAnsi" w:eastAsia="Times New Roman" w:hAnsiTheme="majorHAnsi" w:cstheme="majorHAnsi"/>
-        </w:rPr>
-        <w:t>narrowly peaked</w:t>
-      </w:r>
-      <w:r>
-        <w:rPr>
-          <w:rFonts w:asciiTheme="majorHAnsi" w:eastAsia="Times New Roman" w:hAnsiTheme="majorHAnsi" w:cstheme="majorHAnsi"/>
-        </w:rPr>
-        <w:t xml:space="preserve">, </w:t>
-      </w:r>
-      <w:r>
-        <w:rPr>
-          <w:rFonts w:asciiTheme="majorHAnsi" w:eastAsia="Times New Roman" w:hAnsiTheme="majorHAnsi" w:cstheme="majorHAnsi"/>
-        </w:rPr>
-        <w:t>meaning</w:t>
-      </w:r>
-      <w:r>
-        <w:rPr>
-          <w:rFonts w:asciiTheme="majorHAnsi" w:eastAsia="Times New Roman" w:hAnsiTheme="majorHAnsi" w:cstheme="majorHAnsi"/>
-        </w:rPr>
-        <w:t xml:space="preserve"> there is a relatively weak statistical distinction between “common” and “extreme” shapes for the SAD</w:t>
-      </w:r>
-      <w:r>
-        <w:rPr>
-          <w:rFonts w:asciiTheme="majorHAnsi" w:eastAsia="Times New Roman" w:hAnsiTheme="majorHAnsi" w:cstheme="majorHAnsi"/>
-        </w:rPr>
-        <w:t>.</w:t>
-      </w:r>
-      <w:r>
-        <w:rPr>
-          <w:rFonts w:asciiTheme="majorHAnsi" w:eastAsia="Times New Roman" w:hAnsiTheme="majorHAnsi" w:cstheme="majorHAnsi"/>
-        </w:rPr>
-        <w:t xml:space="preserve"> When</w:t>
-      </w:r>
-      <w:r>
-        <w:rPr>
-          <w:rFonts w:asciiTheme="majorHAnsi" w:eastAsia="Times New Roman" w:hAnsiTheme="majorHAnsi" w:cstheme="majorHAnsi"/>
-        </w:rPr>
-        <w:t xml:space="preserve"> we compared the distributions of shape metrics </w:t>
-      </w:r>
-      <w:r>
-        <w:rPr>
-          <w:rFonts w:asciiTheme="majorHAnsi" w:eastAsia="Times New Roman" w:hAnsiTheme="majorHAnsi" w:cstheme="majorHAnsi"/>
-        </w:rPr>
-        <w:t>for</w:t>
-      </w:r>
-      <w:r>
-        <w:rPr>
-          <w:rFonts w:asciiTheme="majorHAnsi" w:eastAsia="Times New Roman" w:hAnsiTheme="majorHAnsi" w:cstheme="majorHAnsi"/>
-        </w:rPr>
-        <w:t xml:space="preserve"> small communities to those for large ones, we found that small </w:t>
-      </w:r>
-      <w:r>
-        <w:rPr>
-          <w:rFonts w:asciiTheme="majorHAnsi" w:eastAsia="Times New Roman" w:hAnsiTheme="majorHAnsi" w:cstheme="majorHAnsi"/>
-        </w:rPr>
-        <w:lastRenderedPageBreak/>
-        <w:t>communities</w:t>
-      </w:r>
-      <w:r>
-        <w:rPr>
-          <w:rFonts w:asciiTheme="majorHAnsi" w:eastAsia="Times New Roman" w:hAnsiTheme="majorHAnsi" w:cstheme="majorHAnsi"/>
-        </w:rPr>
-        <w:t xml:space="preserve"> generate broader distributions of evenness, and especially skewness, than those for large communities (</w:t>
-      </w:r>
-      <w:commentRangeStart w:id="12"/>
-      <w:r>
-        <w:rPr>
-          <w:rFonts w:asciiTheme="majorHAnsi" w:eastAsia="Times New Roman" w:hAnsiTheme="majorHAnsi" w:cstheme="majorHAnsi"/>
-        </w:rPr>
-        <w:t>Figure</w:t>
-      </w:r>
-      <w:commentRangeEnd w:id="12"/>
       <w:r>
         <w:rPr>
           <w:rStyle w:val="CommentReference"/>
           <w:rFonts w:asciiTheme="majorHAnsi" w:hAnsiTheme="majorHAnsi" w:cstheme="majorHAnsi"/>
         </w:rPr>
-        <w:commentReference w:id="12"/>
+        <w:commentReference w:id="10"/>
       </w:r>
       <w:r>
         <w:rPr>
@@ -6328,7 +6648,7 @@
         </w:rPr>
         <w:t xml:space="preserve">, </w:t>
       </w:r>
-      <w:commentRangeStart w:id="13"/>
+      <w:commentRangeStart w:id="11"/>
       <w:r>
         <w:fldChar w:fldCharType="begin"/>
       </w:r>
@@ -6355,13 +6675,13 @@
         </w:rPr>
         <w:fldChar w:fldCharType="end"/>
       </w:r>
-      <w:commentRangeEnd w:id="13"/>
+      <w:commentRangeEnd w:id="11"/>
       <w:r>
         <w:rPr>
           <w:rStyle w:val="CommentReference"/>
           <w:rFonts w:asciiTheme="majorHAnsi" w:hAnsiTheme="majorHAnsi" w:cstheme="majorHAnsi"/>
         </w:rPr>
-        <w:commentReference w:id="13"/>
+        <w:commentReference w:id="11"/>
       </w:r>
       <w:r>
         <w:rPr>
@@ -6514,7 +6834,7 @@
         </w:rPr>
         <w:t xml:space="preserve">represented by the feasible set. To meaningfully draw inferences from deviations in these small communities, we will likely need more sensitive metrics (than skewness and evenness), </w:t>
       </w:r>
-      <w:commentRangeStart w:id="14"/>
+      <w:commentRangeStart w:id="12"/>
       <w:r>
         <w:rPr>
           <w:rFonts w:asciiTheme="majorHAnsi" w:eastAsia="Times New Roman" w:hAnsiTheme="majorHAnsi" w:cstheme="majorHAnsi"/>
@@ -6527,12 +6847,12 @@
         </w:rPr>
         <w:t>make comparisons against</w:t>
       </w:r>
-      <w:commentRangeEnd w:id="14"/>
+      <w:commentRangeEnd w:id="12"/>
       <w:r>
         <w:rPr>
           <w:rStyle w:val="CommentReference"/>
         </w:rPr>
-        <w:commentReference w:id="14"/>
+        <w:commentReference w:id="12"/>
       </w:r>
       <w:r>
         <w:rPr>
@@ -6563,7 +6883,49 @@
         <w:rPr>
           <w:rFonts w:asciiTheme="majorHAnsi" w:eastAsia="Times New Roman" w:hAnsiTheme="majorHAnsi" w:cstheme="majorHAnsi"/>
         </w:rPr>
-        <w:t>It is also important to recognize that there are multiple plausible approaches to defining a statistical baseline for the SAD, of which we have taken only one (Locey and White 2013; Haegeman and Loreau 2008).</w:t>
+        <w:t>It is also important to recognize that there are multiple plausible approaches to defining a statistical baseline for the SAD, of which we have taken only one (</w:t>
+      </w:r>
+      <w:proofErr w:type="spellStart"/>
+      <w:r>
+        <w:rPr>
+          <w:rFonts w:asciiTheme="majorHAnsi" w:eastAsia="Times New Roman" w:hAnsiTheme="majorHAnsi" w:cstheme="majorHAnsi"/>
+        </w:rPr>
+        <w:t>Locey</w:t>
+      </w:r>
+      <w:proofErr w:type="spellEnd"/>
+      <w:r>
+        <w:rPr>
+          <w:rFonts w:asciiTheme="majorHAnsi" w:eastAsia="Times New Roman" w:hAnsiTheme="majorHAnsi" w:cstheme="majorHAnsi"/>
+        </w:rPr>
+        <w:t xml:space="preserve"> and White 2013; </w:t>
+      </w:r>
+      <w:proofErr w:type="spellStart"/>
+      <w:r>
+        <w:rPr>
+          <w:rFonts w:asciiTheme="majorHAnsi" w:eastAsia="Times New Roman" w:hAnsiTheme="majorHAnsi" w:cstheme="majorHAnsi"/>
+        </w:rPr>
+        <w:t>Haegeman</w:t>
+      </w:r>
+      <w:proofErr w:type="spellEnd"/>
+      <w:r>
+        <w:rPr>
+          <w:rFonts w:asciiTheme="majorHAnsi" w:eastAsia="Times New Roman" w:hAnsiTheme="majorHAnsi" w:cstheme="majorHAnsi"/>
+        </w:rPr>
+        <w:t xml:space="preserve"> and </w:t>
+      </w:r>
+      <w:proofErr w:type="spellStart"/>
+      <w:r>
+        <w:rPr>
+          <w:rFonts w:asciiTheme="majorHAnsi" w:eastAsia="Times New Roman" w:hAnsiTheme="majorHAnsi" w:cstheme="majorHAnsi"/>
+        </w:rPr>
+        <w:t>Loreau</w:t>
+      </w:r>
+      <w:proofErr w:type="spellEnd"/>
+      <w:r>
+        <w:rPr>
+          <w:rFonts w:asciiTheme="majorHAnsi" w:eastAsia="Times New Roman" w:hAnsiTheme="majorHAnsi" w:cstheme="majorHAnsi"/>
+        </w:rPr>
+        <w:t xml:space="preserve"> 2008).</w:t>
       </w:r>
       <w:r>
         <w:rPr>
@@ -6581,7 +6943,21 @@
         <w:rPr>
           <w:rFonts w:asciiTheme="majorHAnsi" w:eastAsia="Times New Roman" w:hAnsiTheme="majorHAnsi" w:cstheme="majorHAnsi"/>
         </w:rPr>
-        <w:t xml:space="preserve"> Locey and White (2013)</w:t>
+        <w:t xml:space="preserve"> </w:t>
+      </w:r>
+      <w:proofErr w:type="spellStart"/>
+      <w:r>
+        <w:rPr>
+          <w:rFonts w:asciiTheme="majorHAnsi" w:eastAsia="Times New Roman" w:hAnsiTheme="majorHAnsi" w:cstheme="majorHAnsi"/>
+        </w:rPr>
+        <w:t>Locey</w:t>
+      </w:r>
+      <w:proofErr w:type="spellEnd"/>
+      <w:r>
+        <w:rPr>
+          <w:rFonts w:asciiTheme="majorHAnsi" w:eastAsia="Times New Roman" w:hAnsiTheme="majorHAnsi" w:cstheme="majorHAnsi"/>
+        </w:rPr>
+        <w:t xml:space="preserve"> and White (2013)</w:t>
       </w:r>
       <w:r>
         <w:rPr>
@@ -6819,7 +7195,21 @@
         <w:rPr>
           <w:rFonts w:asciiTheme="majorHAnsi" w:eastAsia="Times New Roman" w:hAnsiTheme="majorHAnsi" w:cstheme="majorHAnsi"/>
         </w:rPr>
-        <w:t xml:space="preserve"> (Favretti 2018, Harte et al 2008)</w:t>
+        <w:t xml:space="preserve"> (</w:t>
+      </w:r>
+      <w:proofErr w:type="spellStart"/>
+      <w:r>
+        <w:rPr>
+          <w:rFonts w:asciiTheme="majorHAnsi" w:eastAsia="Times New Roman" w:hAnsiTheme="majorHAnsi" w:cstheme="majorHAnsi"/>
+        </w:rPr>
+        <w:t>Favretti</w:t>
+      </w:r>
+      <w:proofErr w:type="spellEnd"/>
+      <w:r>
+        <w:rPr>
+          <w:rFonts w:asciiTheme="majorHAnsi" w:eastAsia="Times New Roman" w:hAnsiTheme="majorHAnsi" w:cstheme="majorHAnsi"/>
+        </w:rPr>
+        <w:t xml:space="preserve"> 2018, Harte et al 2008)</w:t>
       </w:r>
       <w:r>
         <w:rPr>
@@ -6858,19 +7248,19 @@
           <w:rFonts w:asciiTheme="majorHAnsi" w:eastAsia="Times New Roman" w:hAnsiTheme="majorHAnsi" w:cstheme="majorHAnsi"/>
         </w:rPr>
       </w:pPr>
-      <w:commentRangeStart w:id="15"/>
+      <w:commentRangeStart w:id="13"/>
       <w:r>
         <w:rPr>
           <w:rFonts w:asciiTheme="majorHAnsi" w:eastAsia="Times New Roman" w:hAnsiTheme="majorHAnsi" w:cstheme="majorHAnsi"/>
         </w:rPr>
         <w:t xml:space="preserve">Our </w:t>
       </w:r>
-      <w:commentRangeEnd w:id="15"/>
+      <w:commentRangeEnd w:id="13"/>
       <w:r>
         <w:rPr>
           <w:rStyle w:val="CommentReference"/>
         </w:rPr>
-        <w:commentReference w:id="15"/>
+        <w:commentReference w:id="13"/>
       </w:r>
       <w:r>
         <w:rPr>
@@ -6912,7 +7302,49 @@
         <w:rPr>
           <w:rFonts w:asciiTheme="majorHAnsi" w:eastAsia="Times New Roman" w:hAnsiTheme="majorHAnsi" w:cstheme="majorHAnsi"/>
         </w:rPr>
-        <w:t xml:space="preserve"> 2008, Harte and Newman 2014, Haegeman and Loreau 2008, White et al 2012</w:t>
+        <w:t xml:space="preserve"> 2008, </w:t>
+      </w:r>
+      <w:proofErr w:type="gramStart"/>
+      <w:r>
+        <w:rPr>
+          <w:rFonts w:asciiTheme="majorHAnsi" w:eastAsia="Times New Roman" w:hAnsiTheme="majorHAnsi" w:cstheme="majorHAnsi"/>
+        </w:rPr>
+        <w:t>Harte</w:t>
+      </w:r>
+      <w:proofErr w:type="gramEnd"/>
+      <w:r>
+        <w:rPr>
+          <w:rFonts w:asciiTheme="majorHAnsi" w:eastAsia="Times New Roman" w:hAnsiTheme="majorHAnsi" w:cstheme="majorHAnsi"/>
+        </w:rPr>
+        <w:t xml:space="preserve"> and Newman 2014, </w:t>
+      </w:r>
+      <w:proofErr w:type="spellStart"/>
+      <w:r>
+        <w:rPr>
+          <w:rFonts w:asciiTheme="majorHAnsi" w:eastAsia="Times New Roman" w:hAnsiTheme="majorHAnsi" w:cstheme="majorHAnsi"/>
+        </w:rPr>
+        <w:t>Haegeman</w:t>
+      </w:r>
+      <w:proofErr w:type="spellEnd"/>
+      <w:r>
+        <w:rPr>
+          <w:rFonts w:asciiTheme="majorHAnsi" w:eastAsia="Times New Roman" w:hAnsiTheme="majorHAnsi" w:cstheme="majorHAnsi"/>
+        </w:rPr>
+        <w:t xml:space="preserve"> and </w:t>
+      </w:r>
+      <w:proofErr w:type="spellStart"/>
+      <w:r>
+        <w:rPr>
+          <w:rFonts w:asciiTheme="majorHAnsi" w:eastAsia="Times New Roman" w:hAnsiTheme="majorHAnsi" w:cstheme="majorHAnsi"/>
+        </w:rPr>
+        <w:t>Loreau</w:t>
+      </w:r>
+      <w:proofErr w:type="spellEnd"/>
+      <w:r>
+        <w:rPr>
+          <w:rFonts w:asciiTheme="majorHAnsi" w:eastAsia="Times New Roman" w:hAnsiTheme="majorHAnsi" w:cstheme="majorHAnsi"/>
+        </w:rPr>
+        <w:t xml:space="preserve"> 2008, White et al 2012</w:t>
       </w:r>
       <w:r>
         <w:rPr>
@@ -6974,8 +7406,30 @@
         <w:rPr>
           <w:rFonts w:asciiTheme="majorHAnsi" w:eastAsia="Times New Roman" w:hAnsiTheme="majorHAnsi" w:cstheme="majorHAnsi"/>
         </w:rPr>
-        <w:t xml:space="preserve"> (Haegeman and Loreau</w:t>
-      </w:r>
+        <w:t xml:space="preserve"> (</w:t>
+      </w:r>
+      <w:proofErr w:type="spellStart"/>
+      <w:r>
+        <w:rPr>
+          <w:rFonts w:asciiTheme="majorHAnsi" w:eastAsia="Times New Roman" w:hAnsiTheme="majorHAnsi" w:cstheme="majorHAnsi"/>
+        </w:rPr>
+        <w:t>Haegeman</w:t>
+      </w:r>
+      <w:proofErr w:type="spellEnd"/>
+      <w:r>
+        <w:rPr>
+          <w:rFonts w:asciiTheme="majorHAnsi" w:eastAsia="Times New Roman" w:hAnsiTheme="majorHAnsi" w:cstheme="majorHAnsi"/>
+        </w:rPr>
+        <w:t xml:space="preserve"> and </w:t>
+      </w:r>
+      <w:proofErr w:type="spellStart"/>
+      <w:r>
+        <w:rPr>
+          <w:rFonts w:asciiTheme="majorHAnsi" w:eastAsia="Times New Roman" w:hAnsiTheme="majorHAnsi" w:cstheme="majorHAnsi"/>
+        </w:rPr>
+        <w:t>Loreau</w:t>
+      </w:r>
+      <w:proofErr w:type="spellEnd"/>
       <w:r>
         <w:rPr>
           <w:rFonts w:asciiTheme="majorHAnsi" w:eastAsia="Times New Roman" w:hAnsiTheme="majorHAnsi" w:cstheme="majorHAnsi"/>
@@ -7012,11 +7466,19 @@
         </w:rPr>
         <w:t xml:space="preserve"> </w:t>
       </w:r>
-      <w:r>
-        <w:rPr>
-          <w:rFonts w:asciiTheme="majorHAnsi" w:eastAsia="Times New Roman" w:hAnsiTheme="majorHAnsi" w:cstheme="majorHAnsi"/>
-        </w:rPr>
-        <w:t>are too small to generate highly resolved statistical bas</w:t>
+      <w:proofErr w:type="gramStart"/>
+      <w:r>
+        <w:rPr>
+          <w:rFonts w:asciiTheme="majorHAnsi" w:eastAsia="Times New Roman" w:hAnsiTheme="majorHAnsi" w:cstheme="majorHAnsi"/>
+        </w:rPr>
+        <w:t>are</w:t>
+      </w:r>
+      <w:proofErr w:type="gramEnd"/>
+      <w:r>
+        <w:rPr>
+          <w:rFonts w:asciiTheme="majorHAnsi" w:eastAsia="Times New Roman" w:hAnsiTheme="majorHAnsi" w:cstheme="majorHAnsi"/>
+        </w:rPr>
+        <w:t xml:space="preserve"> too small to generate highly resolved statistical bas</w:t>
       </w:r>
       <w:r>
         <w:rPr>
@@ -7046,7 +7508,14 @@
         <w:rPr>
           <w:rFonts w:asciiTheme="majorHAnsi" w:eastAsia="Times New Roman" w:hAnsiTheme="majorHAnsi" w:cstheme="majorHAnsi"/>
         </w:rPr>
-        <w:t xml:space="preserve"> – as appears to be the case for the smallest communities in our analysis. </w:t>
+        <w:t xml:space="preserve"> – as appears to be the case for the smallest communities in </w:t>
+      </w:r>
+      <w:r>
+        <w:rPr>
+          <w:rFonts w:asciiTheme="majorHAnsi" w:eastAsia="Times New Roman" w:hAnsiTheme="majorHAnsi" w:cstheme="majorHAnsi"/>
+        </w:rPr>
+        <w:lastRenderedPageBreak/>
+        <w:t xml:space="preserve">our analysis. </w:t>
       </w:r>
       <w:r>
         <w:rPr>
@@ -7076,14 +7545,7 @@
         <w:rPr>
           <w:rFonts w:asciiTheme="majorHAnsi" w:eastAsia="Times New Roman" w:hAnsiTheme="majorHAnsi" w:cstheme="majorHAnsi"/>
         </w:rPr>
-        <w:t xml:space="preserve"> </w:t>
-      </w:r>
-      <w:r>
-        <w:rPr>
-          <w:rFonts w:asciiTheme="majorHAnsi" w:eastAsia="Times New Roman" w:hAnsiTheme="majorHAnsi" w:cstheme="majorHAnsi"/>
-        </w:rPr>
-        <w:lastRenderedPageBreak/>
-        <w:t>while</w:t>
+        <w:t xml:space="preserve"> while</w:t>
       </w:r>
       <w:r>
         <w:rPr>
@@ -7220,7 +7682,7 @@
           <w:bCs/>
         </w:rPr>
       </w:pPr>
-      <w:commentRangeStart w:id="16"/>
+      <w:commentRangeStart w:id="14"/>
       <w:r>
         <w:rPr>
           <w:rFonts w:asciiTheme="majorHAnsi" w:eastAsia="Times New Roman" w:hAnsiTheme="majorHAnsi" w:cstheme="majorHAnsi"/>
@@ -7230,13 +7692,13 @@
         <w:lastRenderedPageBreak/>
         <w:t>Figures</w:t>
       </w:r>
-      <w:commentRangeEnd w:id="16"/>
+      <w:commentRangeEnd w:id="14"/>
       <w:r>
         <w:rPr>
           <w:rStyle w:val="CommentReference"/>
           <w:rFonts w:asciiTheme="majorHAnsi" w:hAnsiTheme="majorHAnsi" w:cstheme="majorHAnsi"/>
         </w:rPr>
-        <w:commentReference w:id="16"/>
+        <w:commentReference w:id="14"/>
       </w:r>
     </w:p>
     <w:p>
@@ -7246,9 +7708,9 @@
           <w:rFonts w:eastAsia="Times New Roman" w:cstheme="majorHAnsi"/>
         </w:rPr>
       </w:pPr>
-      <w:bookmarkStart w:id="17" w:name="_Figure_1:_Communities"/>
-      <w:bookmarkEnd w:id="17"/>
-      <w:commentRangeStart w:id="18"/>
+      <w:bookmarkStart w:id="15" w:name="_Figure_1:_Communities"/>
+      <w:bookmarkEnd w:id="15"/>
+      <w:commentRangeStart w:id="16"/>
       <w:r>
         <w:rPr>
           <w:rFonts w:eastAsia="Times New Roman" w:cstheme="majorHAnsi"/>
@@ -7267,14 +7729,14 @@
         </w:rPr>
         <w:t xml:space="preserve"> by dataset, S, N</w:t>
       </w:r>
-      <w:commentRangeEnd w:id="18"/>
+      <w:commentRangeEnd w:id="16"/>
       <w:r>
         <w:rPr>
           <w:rStyle w:val="CommentReference"/>
           <w:rFonts w:eastAsiaTheme="minorHAnsi" w:cstheme="majorHAnsi"/>
           <w:color w:val="auto"/>
         </w:rPr>
-        <w:commentReference w:id="18"/>
+        <w:commentReference w:id="16"/>
       </w:r>
     </w:p>
     <w:p>
@@ -7284,32 +7746,34 @@
           <w:rFonts w:cstheme="majorHAnsi"/>
         </w:rPr>
       </w:pPr>
-      <w:bookmarkStart w:id="19" w:name="_Figure_1:_S0,"/>
-      <w:bookmarkStart w:id="20" w:name="_Figure_0:_Distribution"/>
-      <w:bookmarkStart w:id="21" w:name="_Figure_1.5:_Datasets"/>
-      <w:bookmarkStart w:id="22" w:name="_Figure_1.75:_Nparts"/>
-      <w:bookmarkStart w:id="23" w:name="_Figure_1:_Number"/>
-      <w:bookmarkStart w:id="24" w:name="_Figure_1.875:_Nparts"/>
-      <w:bookmarkStart w:id="25" w:name="_Figure_2:_Self-similarity"/>
-      <w:bookmarkStart w:id="26" w:name="_Figure_2:_Narrowness"/>
-      <w:bookmarkStart w:id="27" w:name="_Figure_3:_Self-similarity"/>
-      <w:bookmarkStart w:id="28" w:name="_Figure_3:_Skewness"/>
-      <w:bookmarkStart w:id="29" w:name="_Figure_3.5_Self"/>
-      <w:bookmarkStart w:id="30" w:name="_Figure_4:_Overall"/>
-      <w:bookmarkStart w:id="31" w:name="_Figure_4:_Simpson"/>
-      <w:bookmarkStart w:id="32" w:name="_Figure_6:_Skewness"/>
-      <w:bookmarkStart w:id="33" w:name="_Figure_7:_Skewness"/>
-      <w:bookmarkStart w:id="34" w:name="_Figure_8:_Simpson"/>
-      <w:bookmarkStart w:id="35" w:name="_Figure_9:_Simpson"/>
-      <w:bookmarkStart w:id="36" w:name="_Figure_10:_Skewness"/>
-      <w:bookmarkStart w:id="37" w:name="_Figure_11:_Simpson"/>
-      <w:bookmarkStart w:id="38" w:name="_Figure_12:_Simpson"/>
-      <w:bookmarkStart w:id="39" w:name="_Figure_13:_Skewness"/>
-      <w:bookmarkStart w:id="40" w:name="_Figure_14:_Skewness"/>
-      <w:bookmarkStart w:id="41" w:name="_Figure_15:_Rarefied"/>
-      <w:bookmarkStart w:id="42" w:name="_Figure_16:_Rarefied"/>
-      <w:bookmarkStart w:id="43" w:name="_Table_1:_Proportion"/>
-      <w:bookmarkStart w:id="44" w:name="_Table_2:_Proportion"/>
+      <w:bookmarkStart w:id="17" w:name="_Figure_1:_S0,"/>
+      <w:bookmarkStart w:id="18" w:name="_Figure_0:_Distribution"/>
+      <w:bookmarkStart w:id="19" w:name="_Figure_1.5:_Datasets"/>
+      <w:bookmarkStart w:id="20" w:name="_Figure_1.75:_Nparts"/>
+      <w:bookmarkStart w:id="21" w:name="_Figure_1:_Number"/>
+      <w:bookmarkStart w:id="22" w:name="_Figure_1.875:_Nparts"/>
+      <w:bookmarkStart w:id="23" w:name="_Figure_2:_Self-similarity"/>
+      <w:bookmarkStart w:id="24" w:name="_Figure_2:_Narrowness"/>
+      <w:bookmarkStart w:id="25" w:name="_Figure_3:_Self-similarity"/>
+      <w:bookmarkStart w:id="26" w:name="_Figure_3:_Skewness"/>
+      <w:bookmarkStart w:id="27" w:name="_Figure_3.5_Self"/>
+      <w:bookmarkStart w:id="28" w:name="_Figure_4:_Overall"/>
+      <w:bookmarkStart w:id="29" w:name="_Figure_4:_Simpson"/>
+      <w:bookmarkStart w:id="30" w:name="_Figure_6:_Skewness"/>
+      <w:bookmarkStart w:id="31" w:name="_Figure_7:_Skewness"/>
+      <w:bookmarkStart w:id="32" w:name="_Figure_8:_Simpson"/>
+      <w:bookmarkStart w:id="33" w:name="_Figure_9:_Simpson"/>
+      <w:bookmarkStart w:id="34" w:name="_Figure_10:_Skewness"/>
+      <w:bookmarkStart w:id="35" w:name="_Figure_11:_Simpson"/>
+      <w:bookmarkStart w:id="36" w:name="_Figure_12:_Simpson"/>
+      <w:bookmarkStart w:id="37" w:name="_Figure_13:_Skewness"/>
+      <w:bookmarkStart w:id="38" w:name="_Figure_14:_Skewness"/>
+      <w:bookmarkStart w:id="39" w:name="_Figure_15:_Rarefied"/>
+      <w:bookmarkStart w:id="40" w:name="_Figure_16:_Rarefied"/>
+      <w:bookmarkStart w:id="41" w:name="_Table_1:_Proportion"/>
+      <w:bookmarkStart w:id="42" w:name="_Table_2:_Proportion"/>
+      <w:bookmarkEnd w:id="17"/>
+      <w:bookmarkEnd w:id="18"/>
       <w:bookmarkEnd w:id="19"/>
       <w:bookmarkEnd w:id="20"/>
       <w:bookmarkEnd w:id="21"/>
@@ -7334,8 +7798,6 @@
       <w:bookmarkEnd w:id="40"/>
       <w:bookmarkEnd w:id="41"/>
       <w:bookmarkEnd w:id="42"/>
-      <w:bookmarkEnd w:id="43"/>
-      <w:bookmarkEnd w:id="44"/>
       <w:r>
         <w:rPr>
           <w:rFonts w:cstheme="majorHAnsi"/>
@@ -7417,8 +7879,8 @@
           <w:rFonts w:cstheme="majorHAnsi"/>
         </w:rPr>
       </w:pPr>
-      <w:bookmarkStart w:id="45" w:name="_Figure_2:_95%"/>
-      <w:bookmarkEnd w:id="45"/>
+      <w:bookmarkStart w:id="43" w:name="_Figure_2:_95%"/>
+      <w:bookmarkEnd w:id="43"/>
       <w:r>
         <w:rPr>
           <w:rFonts w:cstheme="majorHAnsi"/>
@@ -7426,21 +7888,21 @@
         <w:lastRenderedPageBreak/>
         <w:t xml:space="preserve">Figure 2: 95% ratio </w:t>
       </w:r>
-      <w:commentRangeStart w:id="46"/>
+      <w:commentRangeStart w:id="44"/>
       <w:r>
         <w:rPr>
           <w:rFonts w:cstheme="majorHAnsi"/>
         </w:rPr>
         <w:t>illustration</w:t>
       </w:r>
-      <w:commentRangeEnd w:id="46"/>
+      <w:commentRangeEnd w:id="44"/>
       <w:r>
         <w:rPr>
           <w:rStyle w:val="CommentReference"/>
           <w:rFonts w:eastAsiaTheme="minorHAnsi" w:cstheme="majorHAnsi"/>
           <w:color w:val="auto"/>
         </w:rPr>
-        <w:commentReference w:id="46"/>
+        <w:commentReference w:id="44"/>
       </w:r>
     </w:p>
     <w:p>
@@ -7732,10 +8194,10 @@
           <w:rFonts w:cstheme="majorHAnsi"/>
         </w:rPr>
       </w:pPr>
-      <w:bookmarkStart w:id="47" w:name="_Figure_3:_Skewness_1"/>
-      <w:bookmarkStart w:id="48" w:name="_Figure_3:_Overall"/>
-      <w:bookmarkEnd w:id="47"/>
-      <w:bookmarkEnd w:id="48"/>
+      <w:bookmarkStart w:id="45" w:name="_Figure_3:_Skewness_1"/>
+      <w:bookmarkStart w:id="46" w:name="_Figure_3:_Overall"/>
+      <w:bookmarkEnd w:id="45"/>
+      <w:bookmarkEnd w:id="46"/>
       <w:r>
         <w:rPr>
           <w:rFonts w:cstheme="majorHAnsi"/>
@@ -7749,21 +8211,21 @@
         </w:rPr>
         <w:t xml:space="preserve">: Overall percentile </w:t>
       </w:r>
-      <w:commentRangeStart w:id="49"/>
+      <w:commentRangeStart w:id="47"/>
       <w:r>
         <w:rPr>
           <w:rFonts w:cstheme="majorHAnsi"/>
         </w:rPr>
         <w:t>results</w:t>
       </w:r>
-      <w:commentRangeEnd w:id="49"/>
+      <w:commentRangeEnd w:id="47"/>
       <w:r>
         <w:rPr>
           <w:rStyle w:val="CommentReference"/>
           <w:rFonts w:eastAsiaTheme="minorHAnsi" w:cstheme="majorHAnsi"/>
           <w:color w:val="auto"/>
         </w:rPr>
-        <w:commentReference w:id="49"/>
+        <w:commentReference w:id="47"/>
       </w:r>
       <w:r>
         <w:rPr>
@@ -7873,8 +8335,8 @@
           <w:rFonts w:asciiTheme="majorHAnsi" w:hAnsiTheme="majorHAnsi" w:cstheme="majorHAnsi"/>
         </w:rPr>
       </w:pPr>
-      <w:bookmarkStart w:id="50" w:name="_Figure_4:_Evenness"/>
-      <w:bookmarkEnd w:id="50"/>
+      <w:bookmarkStart w:id="48" w:name="_Figure_4:_Evenness"/>
+      <w:bookmarkEnd w:id="48"/>
     </w:p>
     <w:p>
       <w:pPr>
@@ -7985,11 +8447,11 @@
           <w:rFonts w:cstheme="majorHAnsi"/>
         </w:rPr>
       </w:pPr>
-      <w:bookmarkStart w:id="51" w:name="_Figure_5:_95%"/>
-      <w:bookmarkStart w:id="52" w:name="_Figure_7:_Distribution"/>
-      <w:bookmarkEnd w:id="51"/>
-      <w:bookmarkEnd w:id="52"/>
-      <w:commentRangeStart w:id="53"/>
+      <w:bookmarkStart w:id="49" w:name="_Figure_5:_95%"/>
+      <w:bookmarkStart w:id="50" w:name="_Figure_7:_Distribution"/>
+      <w:bookmarkEnd w:id="49"/>
+      <w:bookmarkEnd w:id="50"/>
+      <w:commentRangeStart w:id="51"/>
       <w:r>
         <w:rPr>
           <w:rFonts w:cstheme="majorHAnsi"/>
@@ -8008,14 +8470,14 @@
         </w:rPr>
         <w:t>: Distribution of 95% intervals by dataset</w:t>
       </w:r>
-      <w:commentRangeEnd w:id="53"/>
+      <w:commentRangeEnd w:id="51"/>
       <w:r>
         <w:rPr>
           <w:rStyle w:val="CommentReference"/>
           <w:rFonts w:eastAsiaTheme="minorHAnsi" w:cstheme="majorHAnsi"/>
           <w:color w:val="auto"/>
         </w:rPr>
-        <w:commentReference w:id="53"/>
+        <w:commentReference w:id="51"/>
       </w:r>
     </w:p>
     <w:p>
@@ -8170,8 +8632,8 @@
           <w:rFonts w:cstheme="majorHAnsi"/>
         </w:rPr>
       </w:pPr>
-      <w:bookmarkStart w:id="54" w:name="_Figure_8:_Direct"/>
-      <w:bookmarkEnd w:id="54"/>
+      <w:bookmarkStart w:id="52" w:name="_Figure_8:_Direct"/>
+      <w:bookmarkEnd w:id="52"/>
       <w:r>
         <w:rPr>
           <w:rFonts w:cstheme="majorHAnsi"/>
@@ -8191,21 +8653,21 @@
         </w:rPr>
         <w:t xml:space="preserve">: Direct comparison of FIA and similarly sized </w:t>
       </w:r>
-      <w:commentRangeStart w:id="55"/>
+      <w:commentRangeStart w:id="53"/>
       <w:r>
         <w:rPr>
           <w:rFonts w:cstheme="majorHAnsi"/>
         </w:rPr>
         <w:t>sites</w:t>
       </w:r>
-      <w:commentRangeEnd w:id="55"/>
+      <w:commentRangeEnd w:id="53"/>
       <w:r>
         <w:rPr>
           <w:rStyle w:val="CommentReference"/>
           <w:rFonts w:eastAsiaTheme="minorHAnsi" w:cstheme="majorHAnsi"/>
           <w:color w:val="auto"/>
         </w:rPr>
-        <w:commentReference w:id="55"/>
+        <w:commentReference w:id="53"/>
       </w:r>
     </w:p>
     <w:p>
@@ -8413,9 +8875,9 @@
           <w:rFonts w:cstheme="majorHAnsi"/>
         </w:rPr>
       </w:pPr>
-      <w:bookmarkStart w:id="56" w:name="_Table_1:_Percentile"/>
-      <w:bookmarkEnd w:id="56"/>
-      <w:commentRangeStart w:id="57"/>
+      <w:bookmarkStart w:id="54" w:name="_Table_1:_Percentile"/>
+      <w:bookmarkEnd w:id="54"/>
+      <w:commentRangeStart w:id="55"/>
       <w:r>
         <w:rPr>
           <w:rFonts w:cstheme="majorHAnsi"/>
@@ -8430,14 +8892,14 @@
         </w:rPr>
         <w:t>move to supplement)</w:t>
       </w:r>
-      <w:commentRangeEnd w:id="57"/>
+      <w:commentRangeEnd w:id="55"/>
       <w:r>
         <w:rPr>
           <w:rStyle w:val="CommentReference"/>
           <w:rFonts w:eastAsiaTheme="minorHAnsi" w:cstheme="majorHAnsi"/>
           <w:color w:val="auto"/>
         </w:rPr>
-        <w:commentReference w:id="57"/>
+        <w:commentReference w:id="55"/>
       </w:r>
     </w:p>
     <w:p>
@@ -9684,7 +10146,7 @@
           <w:rFonts w:cstheme="majorHAnsi"/>
         </w:rPr>
       </w:pPr>
-      <w:commentRangeStart w:id="58"/>
+      <w:commentRangeStart w:id="56"/>
       <w:r>
         <w:rPr>
           <w:rFonts w:cstheme="majorHAnsi"/>
@@ -9699,14 +10161,14 @@
         </w:rPr>
         <w:t>(move to supplement)</w:t>
       </w:r>
-      <w:commentRangeEnd w:id="58"/>
+      <w:commentRangeEnd w:id="56"/>
       <w:r>
         <w:rPr>
           <w:rStyle w:val="CommentReference"/>
           <w:rFonts w:eastAsiaTheme="minorHAnsi" w:cstheme="majorHAnsi"/>
           <w:color w:val="auto"/>
         </w:rPr>
-        <w:commentReference w:id="58"/>
+        <w:commentReference w:id="56"/>
       </w:r>
     </w:p>
     <w:p>
@@ -9896,8 +10358,8 @@
           <w:rFonts w:cstheme="majorHAnsi"/>
         </w:rPr>
       </w:pPr>
-      <w:bookmarkStart w:id="59" w:name="_Table_2:_Percentile"/>
-      <w:bookmarkEnd w:id="59"/>
+      <w:bookmarkStart w:id="57" w:name="_Table_2:_Percentile"/>
+      <w:bookmarkEnd w:id="57"/>
       <w:r>
         <w:rPr>
           <w:rFonts w:cstheme="majorHAnsi"/>
@@ -9912,7 +10374,7 @@
         </w:rPr>
         <w:t xml:space="preserve">(move to </w:t>
       </w:r>
-      <w:commentRangeStart w:id="60"/>
+      <w:commentRangeStart w:id="58"/>
       <w:r>
         <w:rPr>
           <w:rFonts w:cstheme="majorHAnsi"/>
@@ -9921,14 +10383,14 @@
         </w:rPr>
         <w:t>supplement</w:t>
       </w:r>
-      <w:commentRangeEnd w:id="60"/>
+      <w:commentRangeEnd w:id="58"/>
       <w:r>
         <w:rPr>
           <w:rStyle w:val="CommentReference"/>
           <w:rFonts w:asciiTheme="minorHAnsi" w:eastAsiaTheme="minorHAnsi" w:hAnsiTheme="minorHAnsi" w:cstheme="minorBidi"/>
           <w:color w:val="auto"/>
         </w:rPr>
-        <w:commentReference w:id="60"/>
+        <w:commentReference w:id="58"/>
       </w:r>
       <w:r>
         <w:rPr>
@@ -10430,6 +10892,7 @@
       <w:r>
         <w:t xml:space="preserve">Baldridge, E. (2015). </w:t>
       </w:r>
+      <w:proofErr w:type="spellStart"/>
       <w:r>
         <w:rPr>
           <w:i/>
@@ -10437,6 +10900,7 @@
         </w:rPr>
         <w:t>MiscAbundanceDB_main</w:t>
       </w:r>
+      <w:proofErr w:type="spellEnd"/>
       <w:r>
         <w:t xml:space="preserve">. </w:t>
       </w:r>
@@ -10457,6 +10921,7 @@
       <w:r>
         <w:t xml:space="preserve">Baldridge, E., Harris, D. J., Xiao, X., &amp; White, E. P. (2016). An extensive comparison of species-abundance distribution models. </w:t>
       </w:r>
+      <w:proofErr w:type="spellStart"/>
       <w:r>
         <w:rPr>
           <w:i/>
@@ -10464,6 +10929,7 @@
         </w:rPr>
         <w:t>PeerJ</w:t>
       </w:r>
+      <w:proofErr w:type="spellEnd"/>
       <w:r>
         <w:t xml:space="preserve">, </w:t>
       </w:r>
@@ -10528,8 +10994,13 @@
         <w:spacing w:line="480" w:lineRule="auto"/>
         <w:ind w:hanging="480"/>
       </w:pPr>
-      <w:r>
-        <w:t xml:space="preserve">Favretti, M. (2018). Remarks on the Maximum Entropy Principle with Application to the Maximum Entropy Theory of Ecology. </w:t>
+      <w:proofErr w:type="spellStart"/>
+      <w:r>
+        <w:t>Favretti</w:t>
+      </w:r>
+      <w:proofErr w:type="spellEnd"/>
+      <w:r>
+        <w:t xml:space="preserve">, M. (2018). Remarks on the Maximum Entropy Principle with Application to the Maximum Entropy Theory of Ecology. </w:t>
       </w:r>
       <w:r>
         <w:rPr>
@@ -10640,7 +11111,15 @@
         <w:ind w:hanging="480"/>
       </w:pPr>
       <w:r>
-        <w:t xml:space="preserve">Frank, Steven A. (2019). The common patterns of abundance: The log series and Zipf’s law. </w:t>
+        <w:t xml:space="preserve">Frank, Steven A. (2019). The common patterns of abundance: The log series and </w:t>
+      </w:r>
+      <w:proofErr w:type="spellStart"/>
+      <w:r>
+        <w:t>Zipf’s</w:t>
+      </w:r>
+      <w:proofErr w:type="spellEnd"/>
+      <w:r>
+        <w:t xml:space="preserve"> law. </w:t>
       </w:r>
       <w:r>
         <w:rPr>
@@ -10676,8 +11155,21 @@
         <w:spacing w:line="480" w:lineRule="auto"/>
         <w:ind w:hanging="480"/>
       </w:pPr>
-      <w:r>
-        <w:t xml:space="preserve">Haegeman, B., &amp; Loreau, M. (2008). Limitations of entropy maximization in ecology. </w:t>
+      <w:proofErr w:type="spellStart"/>
+      <w:r>
+        <w:t>Haegeman</w:t>
+      </w:r>
+      <w:proofErr w:type="spellEnd"/>
+      <w:r>
+        <w:t xml:space="preserve">, B., &amp; </w:t>
+      </w:r>
+      <w:proofErr w:type="spellStart"/>
+      <w:r>
+        <w:t>Loreau</w:t>
+      </w:r>
+      <w:proofErr w:type="spellEnd"/>
+      <w:r>
+        <w:t xml:space="preserve">, M. (2008). Limitations of entropy maximization in ecology. </w:t>
       </w:r>
       <w:r>
         <w:rPr>
@@ -10714,7 +11206,23 @@
         <w:ind w:hanging="480"/>
       </w:pPr>
       <w:r>
-        <w:t xml:space="preserve">Harte, J., Zillio, T., Conlisk, E., &amp; Smith, A. B. (2008). Maximum Entropy and the State-Variable Approach to Macroecology. </w:t>
+        <w:t xml:space="preserve">Harte, J., </w:t>
+      </w:r>
+      <w:proofErr w:type="spellStart"/>
+      <w:r>
+        <w:t>Zillio</w:t>
+      </w:r>
+      <w:proofErr w:type="spellEnd"/>
+      <w:r>
+        <w:t xml:space="preserve">, T., </w:t>
+      </w:r>
+      <w:proofErr w:type="spellStart"/>
+      <w:r>
+        <w:t>Conlisk</w:t>
+      </w:r>
+      <w:proofErr w:type="spellEnd"/>
+      <w:r>
+        <w:t xml:space="preserve">, E., &amp; Smith, A. B. (2008). Maximum Entropy and the State-Variable Approach to Macroecology. </w:t>
       </w:r>
       <w:r>
         <w:rPr>
@@ -10889,8 +11397,13 @@
         <w:spacing w:line="480" w:lineRule="auto"/>
         <w:ind w:hanging="480"/>
       </w:pPr>
-      <w:r>
-        <w:t xml:space="preserve">Locey, K. J., &amp; White, E. P. (2013). How species richness and total abundance constrain the distribution of abundance. </w:t>
+      <w:proofErr w:type="spellStart"/>
+      <w:r>
+        <w:t>Locey</w:t>
+      </w:r>
+      <w:proofErr w:type="spellEnd"/>
+      <w:r>
+        <w:t xml:space="preserve">, K. J., &amp; White, E. P. (2013). How species richness and total abundance constrain the distribution of abundance. </w:t>
       </w:r>
       <w:r>
         <w:rPr>
@@ -10927,7 +11440,79 @@
         <w:ind w:hanging="480"/>
       </w:pPr>
       <w:r>
-        <w:t xml:space="preserve">McGill, B. J., Etienne, R. S., Gray, J. S., Alonso, D., Anderson, M. J., Benecha, H. K., Dornelas, M., Enquist, B. J., Green, J. L., He, F., Hurlbert, A. H., Magurran, A. E., Marquet, P. A., Maurer, B. A., Ostling, A., Soykan, C. U., Ugland, K. I., &amp; White, E. P. (2007). Species abundance distributions: Moving beyond single prediction theories to integration within an ecological framework. </w:t>
+        <w:t xml:space="preserve">McGill, B. J., Etienne, R. S., Gray, J. S., Alonso, D., Anderson, M. J., </w:t>
+      </w:r>
+      <w:proofErr w:type="spellStart"/>
+      <w:r>
+        <w:t>Benecha</w:t>
+      </w:r>
+      <w:proofErr w:type="spellEnd"/>
+      <w:r>
+        <w:t xml:space="preserve">, H. K., </w:t>
+      </w:r>
+      <w:proofErr w:type="spellStart"/>
+      <w:r>
+        <w:t>Dornelas</w:t>
+      </w:r>
+      <w:proofErr w:type="spellEnd"/>
+      <w:r>
+        <w:t xml:space="preserve">, M., </w:t>
+      </w:r>
+      <w:proofErr w:type="spellStart"/>
+      <w:r>
+        <w:t>Enquist</w:t>
+      </w:r>
+      <w:proofErr w:type="spellEnd"/>
+      <w:r>
+        <w:t xml:space="preserve">, B. J., Green, J. L., He, F., </w:t>
+      </w:r>
+      <w:proofErr w:type="spellStart"/>
+      <w:r>
+        <w:t>Hurlbert</w:t>
+      </w:r>
+      <w:proofErr w:type="spellEnd"/>
+      <w:r>
+        <w:t xml:space="preserve">, A. H., </w:t>
+      </w:r>
+      <w:proofErr w:type="spellStart"/>
+      <w:r>
+        <w:t>Magurran</w:t>
+      </w:r>
+      <w:proofErr w:type="spellEnd"/>
+      <w:r>
+        <w:t xml:space="preserve">, A. E., </w:t>
+      </w:r>
+      <w:proofErr w:type="spellStart"/>
+      <w:r>
+        <w:t>Marquet</w:t>
+      </w:r>
+      <w:proofErr w:type="spellEnd"/>
+      <w:r>
+        <w:t xml:space="preserve">, P. A., Maurer, B. A., </w:t>
+      </w:r>
+      <w:proofErr w:type="spellStart"/>
+      <w:r>
+        <w:t>Ostling</w:t>
+      </w:r>
+      <w:proofErr w:type="spellEnd"/>
+      <w:r>
+        <w:t xml:space="preserve">, A., </w:t>
+      </w:r>
+      <w:proofErr w:type="spellStart"/>
+      <w:r>
+        <w:t>Soykan</w:t>
+      </w:r>
+      <w:proofErr w:type="spellEnd"/>
+      <w:r>
+        <w:t xml:space="preserve">, C. U., </w:t>
+      </w:r>
+      <w:proofErr w:type="spellStart"/>
+      <w:r>
+        <w:t>Ugland</w:t>
+      </w:r>
+      <w:proofErr w:type="spellEnd"/>
+      <w:r>
+        <w:t xml:space="preserve">, K. I., &amp; White, E. P. (2007). Species abundance distributions: Moving beyond single prediction theories to integration within an ecological framework. </w:t>
       </w:r>
       <w:r>
         <w:rPr>
@@ -10964,14 +11549,62 @@
         <w:ind w:hanging="480"/>
       </w:pPr>
       <w:r>
-        <w:t xml:space="preserve">Meyer, D., Dimitriadou, E., Hornik, K., Weingessel, A., &amp; Leisch, F. (2019). </w:t>
+        <w:t xml:space="preserve">Meyer, D., </w:t>
+      </w:r>
+      <w:proofErr w:type="spellStart"/>
+      <w:r>
+        <w:t>Dimitriadou</w:t>
+      </w:r>
+      <w:proofErr w:type="spellEnd"/>
+      <w:r>
+        <w:t xml:space="preserve">, E., </w:t>
+      </w:r>
+      <w:proofErr w:type="spellStart"/>
+      <w:r>
+        <w:t>Hornik</w:t>
+      </w:r>
+      <w:proofErr w:type="spellEnd"/>
+      <w:r>
+        <w:t xml:space="preserve">, K., </w:t>
+      </w:r>
+      <w:proofErr w:type="spellStart"/>
+      <w:r>
+        <w:t>Weingessel</w:t>
+      </w:r>
+      <w:proofErr w:type="spellEnd"/>
+      <w:r>
+        <w:t xml:space="preserve">, A., &amp; </w:t>
+      </w:r>
+      <w:proofErr w:type="spellStart"/>
+      <w:r>
+        <w:t>Leisch</w:t>
+      </w:r>
+      <w:proofErr w:type="spellEnd"/>
+      <w:r>
+        <w:t xml:space="preserve">, F. (2019). </w:t>
       </w:r>
       <w:r>
         <w:rPr>
           <w:i/>
           <w:iCs/>
         </w:rPr>
-        <w:t>E1071: Misc Functions of the Department of Statistics, Probability Theory Group (Formerly: E1071), TU Wien</w:t>
+        <w:t xml:space="preserve">E1071: </w:t>
+      </w:r>
+      <w:proofErr w:type="spellStart"/>
+      <w:r>
+        <w:rPr>
+          <w:i/>
+          <w:iCs/>
+        </w:rPr>
+        <w:t>Misc</w:t>
+      </w:r>
+      <w:proofErr w:type="spellEnd"/>
+      <w:r>
+        <w:rPr>
+          <w:i/>
+          <w:iCs/>
+        </w:rPr>
+        <w:t xml:space="preserve"> Functions of the Department of Statistics, Probability Theory Group (Formerly: E1071), TU Wien</w:t>
       </w:r>
       <w:r>
         <w:t xml:space="preserve">. </w:t>
@@ -11010,7 +11643,23 @@
         <w:ind w:hanging="480"/>
       </w:pPr>
       <w:r>
-        <w:t xml:space="preserve">Sauer, J. R., Link, W. A., Fallon, J. E., Pardieck, K. L., &amp; Ziolkowski, D. J. (2013). The North American Breeding Bird Survey 1966–2011: Summary Analysis and Species Accounts. </w:t>
+        <w:t xml:space="preserve">Sauer, J. R., Link, W. A., Fallon, J. E., </w:t>
+      </w:r>
+      <w:proofErr w:type="spellStart"/>
+      <w:r>
+        <w:t>Pardieck</w:t>
+      </w:r>
+      <w:proofErr w:type="spellEnd"/>
+      <w:r>
+        <w:t xml:space="preserve">, K. L., &amp; </w:t>
+      </w:r>
+      <w:proofErr w:type="spellStart"/>
+      <w:r>
+        <w:t>Ziolkowski</w:t>
+      </w:r>
+      <w:proofErr w:type="spellEnd"/>
+      <w:r>
+        <w:t xml:space="preserve">, D. J. (2013). The North American Breeding Bird Survey 1966–2011: Summary Analysis and Species Accounts. </w:t>
       </w:r>
       <w:r>
         <w:rPr>
@@ -11085,7 +11734,15 @@
       </w:pPr>
       <w:r>
         <w:lastRenderedPageBreak/>
-        <w:t xml:space="preserve">Thibault, K. M., Supp, S. R., Giffin, M., White, E. P., &amp; Ernest, S. K. M. (2011). Species composition and abundance of mammalian communities. </w:t>
+        <w:t xml:space="preserve">Thibault, K. M., Supp, S. R., </w:t>
+      </w:r>
+      <w:proofErr w:type="spellStart"/>
+      <w:r>
+        <w:t>Giffin</w:t>
+      </w:r>
+      <w:proofErr w:type="spellEnd"/>
+      <w:r>
+        <w:t xml:space="preserve">, M., White, E. P., &amp; Ernest, S. K. M. (2011). Species composition and abundance of mammalian communities. </w:t>
       </w:r>
       <w:r>
         <w:rPr>
@@ -11158,8 +11815,34 @@
         <w:spacing w:line="480" w:lineRule="auto"/>
         <w:ind w:hanging="480"/>
       </w:pPr>
-      <w:r>
-        <w:t xml:space="preserve">Woudenberg, S. W., Conkling, B. L., O’Connell, B. M., LaPoint, E. B., Turner, J. A., &amp; Waddell, K. L. (2010). The Forest Inventory and Analysis Database: Database description and users manual version 4.0 for Phase 2. </w:t>
+      <w:proofErr w:type="spellStart"/>
+      <w:r>
+        <w:t>Woudenberg</w:t>
+      </w:r>
+      <w:proofErr w:type="spellEnd"/>
+      <w:r>
+        <w:t xml:space="preserve">, S. W., Conkling, B. L., O’Connell, B. M., </w:t>
+      </w:r>
+      <w:proofErr w:type="spellStart"/>
+      <w:r>
+        <w:t>LaPoint</w:t>
+      </w:r>
+      <w:proofErr w:type="spellEnd"/>
+      <w:r>
+        <w:t xml:space="preserve">, E. B., Turner, J. A., &amp; Waddell, K. L. (2010). The Forest Inventory and Analysis Database: Database description and </w:t>
+      </w:r>
+      <w:proofErr w:type="spellStart"/>
+      <w:proofErr w:type="gramStart"/>
+      <w:r>
+        <w:t>users</w:t>
+      </w:r>
+      <w:proofErr w:type="gramEnd"/>
+      <w:r>
+        <w:t xml:space="preserve"> manual</w:t>
+      </w:r>
+      <w:proofErr w:type="spellEnd"/>
+      <w:r>
+        <w:t xml:space="preserve"> version 4.0 for Phase 2. </w:t>
       </w:r>
       <w:r>
         <w:rPr>
@@ -11196,7 +11879,15 @@
         <w:ind w:hanging="480"/>
       </w:pPr>
       <w:r>
-        <w:t xml:space="preserve">Xiao, X., O’Dwyer, J. P., &amp; White, E. P. (2016). Comparing process-based and constraint-based approaches for modeling macroecological patterns. </w:t>
+        <w:t xml:space="preserve">Xiao, X., </w:t>
+      </w:r>
+      <w:proofErr w:type="spellStart"/>
+      <w:r>
+        <w:t>O’Dwyer</w:t>
+      </w:r>
+      <w:proofErr w:type="spellEnd"/>
+      <w:r>
+        <w:t xml:space="preserve">, J. P., &amp; White, E. P. (2016). Comparing process-based and constraint-based approaches for modeling macroecological patterns. </w:t>
       </w:r>
       <w:r>
         <w:rPr>
@@ -11232,8 +11923,13 @@
         <w:spacing w:line="480" w:lineRule="auto"/>
         <w:ind w:hanging="480"/>
       </w:pPr>
-      <w:r>
-        <w:t xml:space="preserve">Yenni, G., Adler, P. B., &amp; Ernest, S. K. M. (2012). Strong self-limitation promotes the persistence of rare species. </w:t>
+      <w:proofErr w:type="spellStart"/>
+      <w:r>
+        <w:t>Yenni</w:t>
+      </w:r>
+      <w:proofErr w:type="spellEnd"/>
+      <w:r>
+        <w:t xml:space="preserve">, G., Adler, P. B., &amp; Ernest, S. K. M. (2012). Strong self-limitation promotes the persistence of rare species. </w:t>
       </w:r>
       <w:r>
         <w:rPr>
@@ -11299,23 +11995,7 @@
       </w:r>
     </w:p>
   </w:comment>
-  <w:comment w:id="1" w:author="Diaz,Renata M" w:date="2020-10-13T13:58:00Z" w:initials="DM">
-    <w:p>
-      <w:pPr>
-        <w:pStyle w:val="CommentText"/>
-      </w:pPr>
-      <w:r>
-        <w:rPr>
-          <w:rStyle w:val="CommentReference"/>
-        </w:rPr>
-        <w:annotationRef/>
-      </w:r>
-      <w:r>
-        <w:t xml:space="preserve">Filtering vignette </w:t>
-      </w:r>
-    </w:p>
-  </w:comment>
-  <w:comment w:id="2" w:author="Diaz,Renata M" w:date="2020-10-14T12:38:00Z" w:initials="DM">
+  <w:comment w:id="1" w:author="Diaz,Renata M" w:date="2020-10-14T12:38:00Z" w:initials="DM">
     <w:p>
       <w:pPr>
         <w:pStyle w:val="CommentText"/>
@@ -11339,7 +12019,7 @@
       </w:r>
     </w:p>
   </w:comment>
-  <w:comment w:id="3" w:author="Diaz,Renata M" w:date="2020-10-13T13:59:00Z" w:initials="DM">
+  <w:comment w:id="2" w:author="Ye,Hao" w:date="2020-11-05T16:55:00Z" w:initials="Y">
     <w:p>
       <w:pPr>
         <w:pStyle w:val="CommentText"/>
@@ -11351,31 +12031,31 @@
         <w:annotationRef/>
       </w:r>
       <w:r>
-        <w:t>Filtering vignette</w:t>
-      </w:r>
-    </w:p>
+        <w:t xml:space="preserve">Not sure if you want to add that letting 1,3,5 be a different SAD than 3,1,5 </w:t>
+      </w:r>
+      <w:proofErr w:type="gramStart"/>
+      <w:r>
+        <w:t>would</w:t>
+      </w:r>
+      <w:proofErr w:type="gramEnd"/>
+      <w:r>
+        <w:t xml:space="preserve"> impose an additional assumption about the individual species having specific abundances. </w:t>
+      </w:r>
+      <w:proofErr w:type="gramStart"/>
+      <w:r>
+        <w:t>So</w:t>
+      </w:r>
+      <w:proofErr w:type="gramEnd"/>
+      <w:r>
+        <w:t xml:space="preserve"> the definition as written is more of a minimal null hypothesis.</w:t>
+      </w:r>
+    </w:p>
+  </w:comment>
+  <w:comment w:id="3" w:author="Diaz,Renata M" w:date="2020-10-14T14:12:00Z" w:initials="DM">
     <w:p>
       <w:pPr>
         <w:pStyle w:val="CommentText"/>
       </w:pPr>
-      <w:hyperlink r:id="rId2" w:history="1">
-        <w:r>
-          <w:rPr>
-            <w:rStyle w:val="Hyperlink"/>
-          </w:rPr>
-          <w:t>https://github.com/diazrenata/scadsanalysis/issues/43</w:t>
-        </w:r>
-      </w:hyperlink>
-      <w:r>
-        <w:t xml:space="preserve"> </w:t>
-      </w:r>
-    </w:p>
-  </w:comment>
-  <w:comment w:id="4" w:author="Ye,Hao" w:date="2020-11-05T16:55:00Z" w:initials="Y">
-    <w:p>
-      <w:pPr>
-        <w:pStyle w:val="CommentText"/>
-      </w:pPr>
       <w:r>
         <w:rPr>
           <w:rStyle w:val="CommentReference"/>
@@ -11383,22 +12063,6 @@
         <w:annotationRef/>
       </w:r>
       <w:r>
-        <w:t>Not sure if you want to add that letting 1,3,5 be a different SAD than 3,1,5 would impose an additional assumption about the individual species having specific abundances. So the definition as written is more of a minimal null hypothesis.</w:t>
-      </w:r>
-    </w:p>
-  </w:comment>
-  <w:comment w:id="5" w:author="Diaz,Renata M" w:date="2020-10-14T14:12:00Z" w:initials="DM">
-    <w:p>
-      <w:pPr>
-        <w:pStyle w:val="CommentText"/>
-      </w:pPr>
-      <w:r>
-        <w:rPr>
-          <w:rStyle w:val="CommentReference"/>
-        </w:rPr>
-        <w:annotationRef/>
-      </w:r>
-      <w:r>
         <w:t xml:space="preserve">Live: </w:t>
       </w:r>
       <w:r>
@@ -11407,7 +12071,7 @@
         </w:rPr>
         <w:t xml:space="preserve">live version </w:t>
       </w:r>
-      <w:hyperlink r:id="rId3" w:anchor="measuring-the-shape-narrowness" w:history="1">
+      <w:hyperlink r:id="rId2" w:anchor="measuring-the-shape-narrowness" w:history="1">
         <w:r>
           <w:rPr>
             <w:rStyle w:val="Hyperlink"/>
@@ -11418,7 +12082,7 @@
       </w:hyperlink>
     </w:p>
   </w:comment>
-  <w:comment w:id="6" w:author="Diaz,Renata M" w:date="2020-10-13T14:14:00Z" w:initials="DM">
+  <w:comment w:id="4" w:author="Diaz,Renata M" w:date="2020-10-13T14:14:00Z" w:initials="DM">
     <w:p>
       <w:pPr>
         <w:pStyle w:val="CommentText"/>
@@ -11432,7 +12096,7 @@
       <w:r>
         <w:t xml:space="preserve">Also </w:t>
       </w:r>
-      <w:hyperlink r:id="rId4" w:history="1">
+      <w:hyperlink r:id="rId3" w:history="1">
         <w:r>
           <w:rPr>
             <w:rStyle w:val="Hyperlink"/>
@@ -11445,7 +12109,7 @@
       </w:r>
     </w:p>
   </w:comment>
-  <w:comment w:id="7" w:author="Diaz,Renata M" w:date="2020-10-14T12:41:00Z" w:initials="DM">
+  <w:comment w:id="5" w:author="Diaz,Renata M" w:date="2020-10-14T12:41:00Z" w:initials="DM">
     <w:p>
       <w:pPr>
         <w:pStyle w:val="CommentText"/>
@@ -11459,7 +12123,7 @@
       <w:r>
         <w:t xml:space="preserve">Live figure: </w:t>
       </w:r>
-      <w:hyperlink r:id="rId5" w:anchor="skewness-and-evenness-histograms-by-dataset" w:history="1">
+      <w:hyperlink r:id="rId4" w:anchor="skewness-and-evenness-histograms-by-dataset" w:history="1">
         <w:r>
           <w:rPr>
             <w:rStyle w:val="Hyperlink"/>
@@ -11482,7 +12146,7 @@
         </w:rPr>
         <w:t xml:space="preserve"> </w:t>
       </w:r>
-      <w:hyperlink r:id="rId6" w:anchor="proportion-of-sites-with-highly-skewed-or-uneven-sads" w:history="1">
+      <w:hyperlink r:id="rId5" w:anchor="proportion-of-sites-with-highly-skewed-or-uneven-sads" w:history="1">
         <w:r>
           <w:rPr>
             <w:rStyle w:val="Hyperlink"/>
@@ -11493,7 +12157,7 @@
       </w:hyperlink>
     </w:p>
   </w:comment>
-  <w:comment w:id="8" w:author="Diaz,Renata M" w:date="2020-10-14T12:42:00Z" w:initials="DM">
+  <w:comment w:id="6" w:author="Diaz,Renata M" w:date="2020-10-14T12:42:00Z" w:initials="DM">
     <w:p>
       <w:pPr>
         <w:pStyle w:val="CommentText"/>
@@ -11510,7 +12174,7 @@
       <w:r>
         <w:t xml:space="preserve"> </w:t>
       </w:r>
-      <w:hyperlink r:id="rId7" w:anchor="95-intervals-by-size-of-fs" w:history="1">
+      <w:hyperlink r:id="rId6" w:anchor="95-intervals-by-size-of-fs" w:history="1">
         <w:r>
           <w:rPr>
             <w:rStyle w:val="Hyperlink"/>
@@ -11527,7 +12191,7 @@
       </w:r>
     </w:p>
   </w:comment>
-  <w:comment w:id="9" w:author="Diaz,Renata M" w:date="2020-10-14T12:47:00Z" w:initials="DM">
+  <w:comment w:id="7" w:author="Diaz,Renata M" w:date="2020-10-14T12:47:00Z" w:initials="DM">
     <w:p>
       <w:pPr>
         <w:pStyle w:val="CommentText"/>
@@ -11541,7 +12205,7 @@
       <w:r>
         <w:t xml:space="preserve">Live figure: </w:t>
       </w:r>
-      <w:hyperlink r:id="rId8" w:anchor="95-intervals-by-dataset" w:history="1">
+      <w:hyperlink r:id="rId7" w:anchor="95-intervals-by-dataset" w:history="1">
         <w:r>
           <w:rPr>
             <w:rStyle w:val="Hyperlink"/>
@@ -11554,7 +12218,7 @@
       </w:r>
     </w:p>
   </w:comment>
-  <w:comment w:id="10" w:author="Ye,Hao" w:date="2020-11-16T16:05:00Z" w:initials="Y">
+  <w:comment w:id="8" w:author="Ye,Hao" w:date="2020-11-16T16:05:00Z" w:initials="Y">
     <w:p>
       <w:pPr>
         <w:pStyle w:val="CommentText"/>
@@ -11570,7 +12234,7 @@
       </w:r>
     </w:p>
   </w:comment>
-  <w:comment w:id="11" w:author="Diaz,Renata M" w:date="2020-11-27T15:37:00Z" w:initials="DM">
+  <w:comment w:id="9" w:author="Diaz,Renata M" w:date="2020-11-27T15:37:00Z" w:initials="DM">
     <w:p>
       <w:pPr>
         <w:pStyle w:val="CommentText"/>
@@ -11591,7 +12255,7 @@
       </w:pPr>
     </w:p>
   </w:comment>
-  <w:comment w:id="12" w:author="Diaz,Renata M" w:date="2020-10-14T12:47:00Z" w:initials="DM">
+  <w:comment w:id="10" w:author="Diaz,Renata M" w:date="2020-10-14T12:47:00Z" w:initials="DM">
     <w:p>
       <w:pPr>
         <w:pStyle w:val="CommentText"/>
@@ -11611,7 +12275,7 @@
       <w:r>
         <w:t xml:space="preserve">Live figure: </w:t>
       </w:r>
-      <w:hyperlink r:id="rId9" w:anchor="95-intervals-by-size-of-fs" w:history="1">
+      <w:hyperlink r:id="rId8" w:anchor="95-intervals-by-size-of-fs" w:history="1">
         <w:r>
           <w:rPr>
             <w:rStyle w:val="Hyperlink"/>
@@ -11633,7 +12297,7 @@
       </w:pPr>
     </w:p>
   </w:comment>
-  <w:comment w:id="13" w:author="Diaz,Renata M" w:date="2020-10-14T12:45:00Z" w:initials="DM">
+  <w:comment w:id="11" w:author="Diaz,Renata M" w:date="2020-10-14T12:45:00Z" w:initials="DM">
     <w:p>
       <w:pPr>
         <w:pStyle w:val="CommentText"/>
@@ -11647,7 +12311,7 @@
       <w:r>
         <w:t xml:space="preserve">Live: </w:t>
       </w:r>
-      <w:hyperlink r:id="rId10" w:history="1">
+      <w:hyperlink r:id="rId9" w:history="1">
         <w:r>
           <w:rPr>
             <w:rStyle w:val="Hyperlink"/>
@@ -11660,7 +12324,7 @@
       </w:r>
     </w:p>
   </w:comment>
-  <w:comment w:id="14" w:author="Diaz,Renata M" w:date="2020-11-27T15:58:00Z" w:initials="DM">
+  <w:comment w:id="12" w:author="Diaz,Renata M" w:date="2020-11-27T15:58:00Z" w:initials="DM">
     <w:p>
       <w:pPr>
         <w:pStyle w:val="CommentText"/>
@@ -11679,7 +12343,7 @@
       </w:r>
     </w:p>
   </w:comment>
-  <w:comment w:id="15" w:author="Diaz,Renata M" w:date="2020-11-27T16:17:00Z" w:initials="DM">
+  <w:comment w:id="13" w:author="Diaz,Renata M" w:date="2020-11-27T16:17:00Z" w:initials="DM">
     <w:p>
       <w:pPr>
         <w:pStyle w:val="CommentText"/>
@@ -11695,7 +12359,7 @@
       </w:r>
     </w:p>
   </w:comment>
-  <w:comment w:id="16" w:author="Diaz,Renata M" w:date="2020-10-14T12:22:00Z" w:initials="DM">
+  <w:comment w:id="14" w:author="Diaz,Renata M" w:date="2020-10-14T12:22:00Z" w:initials="DM">
     <w:p>
       <w:pPr>
         <w:pStyle w:val="CommentText"/>
@@ -11714,7 +12378,7 @@
       </w:r>
     </w:p>
   </w:comment>
-  <w:comment w:id="18" w:author="Diaz,Renata M" w:date="2020-10-14T12:48:00Z" w:initials="DM">
+  <w:comment w:id="16" w:author="Diaz,Renata M" w:date="2020-10-14T12:48:00Z" w:initials="DM">
     <w:p>
       <w:pPr>
         <w:rPr>
@@ -11740,7 +12404,7 @@
         </w:rPr>
         <w:t xml:space="preserve">Live version </w:t>
       </w:r>
-      <w:hyperlink r:id="rId11" w:anchor="final-dataset-in-s-and-n-space" w:history="1">
+      <w:hyperlink r:id="rId10" w:anchor="final-dataset-in-s-and-n-space" w:history="1">
         <w:r>
           <w:rPr>
             <w:rStyle w:val="Hyperlink"/>
@@ -11762,7 +12426,7 @@
       </w:pPr>
     </w:p>
   </w:comment>
-  <w:comment w:id="46" w:author="Diaz,Renata M" w:date="2020-10-14T12:48:00Z" w:initials="DM">
+  <w:comment w:id="44" w:author="Diaz,Renata M" w:date="2020-10-14T12:48:00Z" w:initials="DM">
     <w:p>
       <w:pPr>
         <w:pStyle w:val="CommentText"/>
@@ -11779,7 +12443,7 @@
         </w:rPr>
         <w:t xml:space="preserve">Live version: </w:t>
       </w:r>
-      <w:hyperlink r:id="rId12" w:anchor="measuring-the-shape-narrowness" w:history="1">
+      <w:hyperlink r:id="rId11" w:anchor="measuring-the-shape-narrowness" w:history="1">
         <w:r>
           <w:rPr>
             <w:rStyle w:val="Hyperlink"/>
@@ -11790,7 +12454,7 @@
       </w:hyperlink>
     </w:p>
   </w:comment>
-  <w:comment w:id="49" w:author="Diaz,Renata M" w:date="2020-10-14T12:48:00Z" w:initials="DM">
+  <w:comment w:id="47" w:author="Diaz,Renata M" w:date="2020-10-14T12:48:00Z" w:initials="DM">
     <w:p>
       <w:pPr>
         <w:pStyle w:val="CommentText"/>
@@ -11814,7 +12478,7 @@
       </w:r>
     </w:p>
   </w:comment>
-  <w:comment w:id="53" w:author="Diaz,Renata M" w:date="2020-10-14T12:49:00Z" w:initials="DM">
+  <w:comment w:id="51" w:author="Diaz,Renata M" w:date="2020-10-14T12:49:00Z" w:initials="DM">
     <w:p>
       <w:pPr>
         <w:pStyle w:val="CommentText"/>
@@ -11828,7 +12492,7 @@
       <w:r>
         <w:t xml:space="preserve">Live: </w:t>
       </w:r>
-      <w:hyperlink r:id="rId13" w:anchor="95-intervals-by-dataset" w:history="1">
+      <w:hyperlink r:id="rId12" w:anchor="95-intervals-by-dataset" w:history="1">
         <w:r>
           <w:rPr>
             <w:rStyle w:val="Hyperlink"/>
@@ -11841,7 +12505,7 @@
       </w:r>
     </w:p>
   </w:comment>
-  <w:comment w:id="55" w:author="Diaz,Renata M" w:date="2020-10-14T12:45:00Z" w:initials="DM">
+  <w:comment w:id="53" w:author="Diaz,Renata M" w:date="2020-10-14T12:45:00Z" w:initials="DM">
     <w:p>
       <w:pPr>
         <w:pStyle w:val="CommentText"/>
@@ -11855,7 +12519,7 @@
       <w:r>
         <w:t xml:space="preserve">Live: </w:t>
       </w:r>
-      <w:hyperlink r:id="rId14" w:history="1">
+      <w:hyperlink r:id="rId13" w:history="1">
         <w:r>
           <w:rPr>
             <w:rStyle w:val="Hyperlink"/>
@@ -11868,7 +12532,7 @@
       </w:r>
     </w:p>
   </w:comment>
-  <w:comment w:id="57" w:author="Diaz,Renata M" w:date="2020-10-14T12:49:00Z" w:initials="DM">
+  <w:comment w:id="55" w:author="Diaz,Renata M" w:date="2020-10-14T12:49:00Z" w:initials="DM">
     <w:p>
       <w:pPr>
         <w:pStyle w:val="CommentText"/>
@@ -11882,7 +12546,7 @@
       <w:r>
         <w:t xml:space="preserve">Live: </w:t>
       </w:r>
-      <w:hyperlink r:id="rId15" w:anchor="proportion-of-sites-with-highly-skewed-or-uneven-sads" w:history="1">
+      <w:hyperlink r:id="rId14" w:anchor="proportion-of-sites-with-highly-skewed-or-uneven-sads" w:history="1">
         <w:r>
           <w:rPr>
             <w:rStyle w:val="Hyperlink"/>
@@ -11895,7 +12559,7 @@
       </w:r>
     </w:p>
   </w:comment>
-  <w:comment w:id="58" w:author="Diaz,Renata M" w:date="2020-10-14T12:46:00Z" w:initials="DM">
+  <w:comment w:id="56" w:author="Diaz,Renata M" w:date="2020-10-14T12:46:00Z" w:initials="DM">
     <w:p>
       <w:pPr>
         <w:pStyle w:val="CommentText"/>
@@ -11909,7 +12573,7 @@
       <w:r>
         <w:t xml:space="preserve">Live: </w:t>
       </w:r>
-      <w:hyperlink r:id="rId16" w:anchor="95-intervals-by-size-of-fs" w:history="1">
+      <w:hyperlink r:id="rId15" w:anchor="95-intervals-by-size-of-fs" w:history="1">
         <w:r>
           <w:rPr>
             <w:rStyle w:val="Hyperlink"/>
@@ -11922,7 +12586,7 @@
       </w:r>
     </w:p>
   </w:comment>
-  <w:comment w:id="60" w:author="Diaz,Renata M" w:date="2020-10-14T13:24:00Z" w:initials="DM">
+  <w:comment w:id="58" w:author="Diaz,Renata M" w:date="2020-10-14T13:24:00Z" w:initials="DM">
     <w:p>
       <w:pPr>
         <w:pStyle w:val="CommentText"/>
@@ -11950,7 +12614,7 @@
         </w:rPr>
         <w:annotationRef/>
       </w:r>
-      <w:hyperlink r:id="rId17" w:history="1">
+      <w:hyperlink r:id="rId16" w:history="1">
         <w:r>
           <w:rPr>
             <w:rStyle w:val="Hyperlink"/>
@@ -11974,9 +12638,7 @@
 <file path=word/commentsExtended.xml><?xml version="1.0" encoding="utf-8"?>
 <w15:commentsEx xmlns:wpc="http://schemas.microsoft.com/office/word/2010/wordprocessingCanvas" xmlns:cx="http://schemas.microsoft.com/office/drawing/2014/chartex" xmlns:cx1="http://schemas.microsoft.com/office/drawing/2015/9/8/chartex" xmlns:cx2="http://schemas.microsoft.com/office/drawing/2015/10/21/chartex" xmlns:cx3="http://schemas.microsoft.com/office/drawing/2016/5/9/chartex" xmlns:cx4="http://schemas.microsoft.com/office/drawing/2016/5/10/chartex" xmlns:cx5="http://schemas.microsoft.com/office/drawing/2016/5/11/chartex" xmlns:cx6="http://schemas.microsoft.com/office/drawing/2016/5/12/chartex" xmlns:cx7="http://schemas.microsoft.com/office/drawing/2016/5/13/chartex" xmlns:cx8="http://schemas.microsoft.com/office/drawing/2016/5/14/chartex" xmlns:mc="http://schemas.openxmlformats.org/markup-compatibility/2006" xmlns:aink="http://schemas.microsoft.com/office/drawing/2016/ink" xmlns:am3d="http://schemas.microsoft.com/office/drawing/2017/model3d" xmlns:o="urn:schemas-microsoft-com:office:office" xmlns:r="http://schemas.openxmlformats.org/officeDocument/2006/relationships" xmlns:m="http://schemas.openxmlformats.org/officeDocument/2006/math" xmlns:v="urn:schemas-microsoft-com:vml" xmlns:wp14="http://schemas.microsoft.com/office/word/2010/wordprocessingDrawing" xmlns:wp="http://schemas.openxmlformats.org/drawingml/2006/wordprocessingDrawing" xmlns:w10="urn:schemas-microsoft-com:office:word" xmlns:w="http://schemas.openxmlformats.org/wordprocessingml/2006/main" xmlns:w14="http://schemas.microsoft.com/office/word/2010/wordml" xmlns:w15="http://schemas.microsoft.com/office/word/2012/wordml" xmlns:w16cex="http://schemas.microsoft.com/office/word/2018/wordml/cex" xmlns:w16cid="http://schemas.microsoft.com/office/word/2016/wordml/cid" xmlns:w16="http://schemas.microsoft.com/office/word/2018/wordml" xmlns:w16se="http://schemas.microsoft.com/office/word/2015/wordml/symex" xmlns:wpg="http://schemas.microsoft.com/office/word/2010/wordprocessingGroup" xmlns:wpi="http://schemas.microsoft.com/office/word/2010/wordprocessingInk" xmlns:wne="http://schemas.microsoft.com/office/word/2006/wordml" xmlns:wps="http://schemas.microsoft.com/office/word/2010/wordprocessingShape" mc:Ignorable="w14 w15 w16se w16cid w16 w16cex wp14">
   <w15:commentEx w15:paraId="09CFB748" w15:done="0"/>
-  <w15:commentEx w15:paraId="63F9A072" w15:done="0"/>
   <w15:commentEx w15:paraId="59A5F2BC" w15:done="0"/>
-  <w15:commentEx w15:paraId="205DE368" w15:done="0"/>
   <w15:commentEx w15:paraId="141F6FAB" w15:done="0"/>
   <w15:commentEx w15:paraId="1271EDE6" w15:done="0"/>
   <w15:commentEx w15:paraId="7C8A63D7" w15:done="0"/>
@@ -12004,9 +12666,7 @@
 <file path=word/commentsExtensible.xml><?xml version="1.0" encoding="utf-8"?>
 <w16cex:commentsExtensible xmlns:wpc="http://schemas.microsoft.com/office/word/2010/wordprocessingCanvas" xmlns:cx="http://schemas.microsoft.com/office/drawing/2014/chartex" xmlns:cx1="http://schemas.microsoft.com/office/drawing/2015/9/8/chartex" xmlns:cx2="http://schemas.microsoft.com/office/drawing/2015/10/21/chartex" xmlns:cx3="http://schemas.microsoft.com/office/drawing/2016/5/9/chartex" xmlns:cx4="http://schemas.microsoft.com/office/drawing/2016/5/10/chartex" xmlns:cx5="http://schemas.microsoft.com/office/drawing/2016/5/11/chartex" xmlns:cx6="http://schemas.microsoft.com/office/drawing/2016/5/12/chartex" xmlns:cx7="http://schemas.microsoft.com/office/drawing/2016/5/13/chartex" xmlns:cx8="http://schemas.microsoft.com/office/drawing/2016/5/14/chartex" xmlns:mc="http://schemas.openxmlformats.org/markup-compatibility/2006" xmlns:aink="http://schemas.microsoft.com/office/drawing/2016/ink" xmlns:am3d="http://schemas.microsoft.com/office/drawing/2017/model3d" xmlns:o="urn:schemas-microsoft-com:office:office" xmlns:r="http://schemas.openxmlformats.org/officeDocument/2006/relationships" xmlns:m="http://schemas.openxmlformats.org/officeDocument/2006/math" xmlns:v="urn:schemas-microsoft-com:vml" xmlns:wp14="http://schemas.microsoft.com/office/word/2010/wordprocessingDrawing" xmlns:wp="http://schemas.openxmlformats.org/drawingml/2006/wordprocessingDrawing" xmlns:w10="urn:schemas-microsoft-com:office:word" xmlns:w="http://schemas.openxmlformats.org/wordprocessingml/2006/main" xmlns:w14="http://schemas.microsoft.com/office/word/2010/wordml" xmlns:w15="http://schemas.microsoft.com/office/word/2012/wordml" xmlns:w16cex="http://schemas.microsoft.com/office/word/2018/wordml/cex" xmlns:w16cid="http://schemas.microsoft.com/office/word/2016/wordml/cid" xmlns:w16="http://schemas.microsoft.com/office/word/2018/wordml" xmlns:w16se="http://schemas.microsoft.com/office/word/2015/wordml/symex" xmlns:wpg="http://schemas.microsoft.com/office/word/2010/wordprocessingGroup" xmlns:wpi="http://schemas.microsoft.com/office/word/2010/wordprocessingInk" xmlns:wne="http://schemas.microsoft.com/office/word/2006/wordml" xmlns:wps="http://schemas.microsoft.com/office/word/2010/wordprocessingShape" mc:Ignorable="w14 w15 w16se w16cid w16 w16cex wp14">
   <w16cex:commentExtensible w16cex:durableId="236E4D8F" w16cex:dateUtc="2020-11-29T21:40:00Z"/>
-  <w16cex:commentExtensible w16cex:durableId="233030FE" w16cex:dateUtc="2020-10-13T17:58:00Z"/>
   <w16cex:commentExtensible w16cex:durableId="23316FB7" w16cex:dateUtc="2020-10-14T16:38:00Z"/>
-  <w16cex:commentExtensible w16cex:durableId="2330314E" w16cex:dateUtc="2020-10-13T17:59:00Z"/>
   <w16cex:commentExtensible w16cex:durableId="234EACFD" w16cex:dateUtc="2020-11-05T21:55:00Z"/>
   <w16cex:commentExtensible w16cex:durableId="233185BB" w16cex:dateUtc="2020-10-14T18:12:00Z"/>
   <w16cex:commentExtensible w16cex:durableId="233034C5" w16cex:dateUtc="2020-10-13T18:14:00Z"/>
@@ -12034,9 +12694,7 @@
 <file path=word/commentsIds.xml><?xml version="1.0" encoding="utf-8"?>
 <w16cid:commentsIds xmlns:wpc="http://schemas.microsoft.com/office/word/2010/wordprocessingCanvas" xmlns:cx="http://schemas.microsoft.com/office/drawing/2014/chartex" xmlns:cx1="http://schemas.microsoft.com/office/drawing/2015/9/8/chartex" xmlns:cx2="http://schemas.microsoft.com/office/drawing/2015/10/21/chartex" xmlns:cx3="http://schemas.microsoft.com/office/drawing/2016/5/9/chartex" xmlns:cx4="http://schemas.microsoft.com/office/drawing/2016/5/10/chartex" xmlns:cx5="http://schemas.microsoft.com/office/drawing/2016/5/11/chartex" xmlns:cx6="http://schemas.microsoft.com/office/drawing/2016/5/12/chartex" xmlns:cx7="http://schemas.microsoft.com/office/drawing/2016/5/13/chartex" xmlns:cx8="http://schemas.microsoft.com/office/drawing/2016/5/14/chartex" xmlns:mc="http://schemas.openxmlformats.org/markup-compatibility/2006" xmlns:aink="http://schemas.microsoft.com/office/drawing/2016/ink" xmlns:am3d="http://schemas.microsoft.com/office/drawing/2017/model3d" xmlns:o="urn:schemas-microsoft-com:office:office" xmlns:r="http://schemas.openxmlformats.org/officeDocument/2006/relationships" xmlns:m="http://schemas.openxmlformats.org/officeDocument/2006/math" xmlns:v="urn:schemas-microsoft-com:vml" xmlns:wp14="http://schemas.microsoft.com/office/word/2010/wordprocessingDrawing" xmlns:wp="http://schemas.openxmlformats.org/drawingml/2006/wordprocessingDrawing" xmlns:w10="urn:schemas-microsoft-com:office:word" xmlns:w="http://schemas.openxmlformats.org/wordprocessingml/2006/main" xmlns:w14="http://schemas.microsoft.com/office/word/2010/wordml" xmlns:w15="http://schemas.microsoft.com/office/word/2012/wordml" xmlns:w16cex="http://schemas.microsoft.com/office/word/2018/wordml/cex" xmlns:w16cid="http://schemas.microsoft.com/office/word/2016/wordml/cid" xmlns:w16="http://schemas.microsoft.com/office/word/2018/wordml" xmlns:w16se="http://schemas.microsoft.com/office/word/2015/wordml/symex" xmlns:wpg="http://schemas.microsoft.com/office/word/2010/wordprocessingGroup" xmlns:wpi="http://schemas.microsoft.com/office/word/2010/wordprocessingInk" xmlns:wne="http://schemas.microsoft.com/office/word/2006/wordml" xmlns:wps="http://schemas.microsoft.com/office/word/2010/wordprocessingShape" mc:Ignorable="w14 w15 w16se w16cid w16 w16cex wp14">
   <w16cid:commentId w16cid:paraId="09CFB748" w16cid:durableId="236E4D8F"/>
-  <w16cid:commentId w16cid:paraId="63F9A072" w16cid:durableId="233030FE"/>
   <w16cid:commentId w16cid:paraId="59A5F2BC" w16cid:durableId="23316FB7"/>
-  <w16cid:commentId w16cid:paraId="205DE368" w16cid:durableId="2330314E"/>
   <w16cid:commentId w16cid:paraId="141F6FAB" w16cid:durableId="234EACFD"/>
   <w16cid:commentId w16cid:paraId="1271EDE6" w16cid:durableId="233185BB"/>
   <w16cid:commentId w16cid:paraId="7C8A63D7" w16cid:durableId="233034C5"/>

</xml_diff>

<commit_message>
add filtering for skme
</commit_message>
<xml_diff>
--- a/analysis/manuscript/SADs_draft_active_Nov2020.docx
+++ b/analysis/manuscript/SADs_draft_active_Nov2020.docx
@@ -309,7 +309,19 @@
         <w:rPr>
           <w:rFonts w:asciiTheme="majorHAnsi" w:eastAsia="Times New Roman" w:hAnsiTheme="majorHAnsi" w:cstheme="majorHAnsi"/>
         </w:rPr>
-        <w:t xml:space="preserve">We compared the species abundance distributions for 24,500 empirically sampled communities to their corresponding statistical baselines, and found that empirical abundance distributions are consistently highly skewed and highly uneven relative to </w:t>
+        <w:t xml:space="preserve">We compared the species abundance distributions </w:t>
+      </w:r>
+      <w:r>
+        <w:rPr>
+          <w:rFonts w:asciiTheme="majorHAnsi" w:eastAsia="Times New Roman" w:hAnsiTheme="majorHAnsi" w:cstheme="majorHAnsi"/>
+        </w:rPr>
+        <w:t>for 22,000</w:t>
+      </w:r>
+      <w:r>
+        <w:rPr>
+          <w:rFonts w:asciiTheme="majorHAnsi" w:eastAsia="Times New Roman" w:hAnsiTheme="majorHAnsi" w:cstheme="majorHAnsi"/>
+        </w:rPr>
+        <w:t xml:space="preserve"> empirically sampled communities to their corresponding statistical baselines, and found that empirical abundance distributions are consistently highly skewed and highly uneven relative to </w:t>
       </w:r>
       <w:r>
         <w:rPr>
@@ -2617,13 +2629,19 @@
         <w:rPr>
           <w:rFonts w:asciiTheme="majorHAnsi" w:eastAsia="Times New Roman" w:hAnsiTheme="majorHAnsi" w:cstheme="majorHAnsi"/>
         </w:rPr>
-        <w:t xml:space="preserve"> characterizing the random expectation for the SAD becomes computationally intractable for very large communities, and trivially uninformative for very small ones</w:t>
-      </w:r>
-      <w:r>
-        <w:rPr>
-          <w:rFonts w:asciiTheme="majorHAnsi" w:eastAsia="Times New Roman" w:hAnsiTheme="majorHAnsi" w:cstheme="majorHAnsi"/>
-        </w:rPr>
-        <w:t>, w</w:t>
+        <w:t xml:space="preserve"> characterizing the random expectation for the SAD becomes computationally intractable for very large communities</w:t>
+      </w:r>
+      <w:r>
+        <w:rPr>
+          <w:rFonts w:asciiTheme="majorHAnsi" w:eastAsia="Times New Roman" w:hAnsiTheme="majorHAnsi" w:cstheme="majorHAnsi"/>
+        </w:rPr>
+        <w:t xml:space="preserve">, </w:t>
+      </w:r>
+      <w:r>
+        <w:rPr>
+          <w:rFonts w:asciiTheme="majorHAnsi" w:eastAsia="Times New Roman" w:hAnsiTheme="majorHAnsi" w:cstheme="majorHAnsi"/>
+        </w:rPr>
+        <w:t>w</w:t>
       </w:r>
       <w:r>
         <w:rPr>
@@ -2659,14 +2677,50 @@
         <w:rPr>
           <w:rFonts w:asciiTheme="majorHAnsi" w:eastAsia="Times New Roman" w:hAnsiTheme="majorHAnsi" w:cstheme="majorHAnsi"/>
         </w:rPr>
-        <w:t xml:space="preserve">. We further filtered the FIA database, which contains roughly </w:t>
+        <w:t xml:space="preserve">. We further filtered the FIA database, which </w:t>
+      </w:r>
+      <w:r>
+        <w:rPr>
+          <w:rFonts w:asciiTheme="majorHAnsi" w:eastAsia="Times New Roman" w:hAnsiTheme="majorHAnsi" w:cstheme="majorHAnsi"/>
+        </w:rPr>
+        <w:t>contains 103,343</w:t>
+      </w:r>
+      <w:r>
+        <w:rPr>
+          <w:rFonts w:asciiTheme="majorHAnsi" w:eastAsia="Times New Roman" w:hAnsiTheme="majorHAnsi" w:cstheme="majorHAnsi"/>
+        </w:rPr>
+        <w:t xml:space="preserve"> communities of whic</w:t>
+      </w:r>
+      <w:r>
+        <w:rPr>
+          <w:rFonts w:asciiTheme="majorHAnsi" w:eastAsia="Times New Roman" w:hAnsiTheme="majorHAnsi" w:cstheme="majorHAnsi"/>
+        </w:rPr>
+        <w:t>h 92,988</w:t>
+      </w:r>
+      <w:r>
+        <w:rPr>
+          <w:rFonts w:asciiTheme="majorHAnsi" w:eastAsia="Times New Roman" w:hAnsiTheme="majorHAnsi" w:cstheme="majorHAnsi"/>
+        </w:rPr>
+        <w:t xml:space="preserve"> have fewer than 10 </w:t>
       </w:r>
       <w:r>
         <w:rPr>
           <w:rFonts w:asciiTheme="majorHAnsi" w:eastAsia="Times New Roman" w:hAnsiTheme="majorHAnsi" w:cstheme="majorHAnsi"/>
         </w:rPr>
         <w:lastRenderedPageBreak/>
-        <w:t>100,000 communities of which approximately 90,000 have fewer than 10 species. Rather than analyze all of these small communities, we randomly selected 10,000 small communities to include in the analysis. All FIA communities with more than 10 species were included in the analysis</w:t>
+        <w:t xml:space="preserve">species. Rather than analyze all of these small communities, we randomly selected 10,000 small communities to include in the analysis. All </w:t>
+      </w:r>
+      <w:r>
+        <w:rPr>
+          <w:rFonts w:asciiTheme="majorHAnsi" w:eastAsia="Times New Roman" w:hAnsiTheme="majorHAnsi" w:cstheme="majorHAnsi"/>
+        </w:rPr>
+        <w:t xml:space="preserve">10,355 </w:t>
+      </w:r>
+      <w:r>
+        <w:rPr>
+          <w:rFonts w:asciiTheme="majorHAnsi" w:eastAsia="Times New Roman" w:hAnsiTheme="majorHAnsi" w:cstheme="majorHAnsi"/>
+        </w:rPr>
+        <w:t>FIA communities with more than 10 species were included in the analysis</w:t>
       </w:r>
       <w:r>
         <w:rPr>
@@ -2732,94 +2786,61 @@
         <w:rPr>
           <w:rFonts w:asciiTheme="majorHAnsi" w:eastAsia="Times New Roman" w:hAnsiTheme="majorHAnsi" w:cstheme="majorHAnsi"/>
         </w:rPr>
-        <w:t xml:space="preserve"> Prior to aggregating results across communities and datasets, we removed communities with only one species, or for which N = S, because these communities have only one possible SAD. </w:t>
-      </w:r>
-      <w:r>
-        <w:rPr>
-          <w:rFonts w:asciiTheme="majorHAnsi" w:eastAsia="Times New Roman" w:hAnsiTheme="majorHAnsi" w:cstheme="majorHAnsi"/>
-        </w:rPr>
-        <w:t xml:space="preserve">After filtering exceptionally large or small communities and multiple years of data collection, our final dataset consisted of </w:t>
-      </w:r>
-      <w:r>
-        <w:rPr>
-          <w:rFonts w:asciiTheme="majorHAnsi" w:eastAsia="Times New Roman" w:hAnsiTheme="majorHAnsi" w:cstheme="majorHAnsi"/>
-        </w:rPr>
-        <w:t>24,519</w:t>
-      </w:r>
-      <w:r>
-        <w:rPr>
-          <w:rFonts w:asciiTheme="majorHAnsi" w:eastAsia="Times New Roman" w:hAnsiTheme="majorHAnsi" w:cstheme="majorHAnsi"/>
-        </w:rPr>
-        <w:t xml:space="preserve"> communities with S and N ranging from 2 </w:t>
-      </w:r>
-      <w:r>
-        <w:rPr>
-          <w:rFonts w:asciiTheme="majorHAnsi" w:eastAsia="Times New Roman" w:hAnsiTheme="majorHAnsi" w:cstheme="majorHAnsi"/>
-        </w:rPr>
-        <w:t>to 250</w:t>
-      </w:r>
-      <w:r>
-        <w:rPr>
-          <w:rFonts w:asciiTheme="majorHAnsi" w:eastAsia="Times New Roman" w:hAnsiTheme="majorHAnsi" w:cstheme="majorHAnsi"/>
-        </w:rPr>
-        <w:t xml:space="preserve"> and </w:t>
-      </w:r>
-      <w:r>
-        <w:rPr>
-          <w:rFonts w:asciiTheme="majorHAnsi" w:eastAsia="Times New Roman" w:hAnsiTheme="majorHAnsi" w:cstheme="majorHAnsi"/>
-        </w:rPr>
-        <w:t xml:space="preserve">3 </w:t>
-      </w:r>
-      <w:r>
-        <w:rPr>
-          <w:rFonts w:asciiTheme="majorHAnsi" w:eastAsia="Times New Roman" w:hAnsiTheme="majorHAnsi" w:cstheme="majorHAnsi"/>
-        </w:rPr>
-        <w:t xml:space="preserve">to </w:t>
-      </w:r>
-      <w:r>
-        <w:rPr>
-          <w:rFonts w:asciiTheme="majorHAnsi" w:eastAsia="Times New Roman" w:hAnsiTheme="majorHAnsi" w:cstheme="majorHAnsi"/>
-        </w:rPr>
-        <w:t>40714</w:t>
-      </w:r>
-      <w:r>
-        <w:rPr>
-          <w:rFonts w:asciiTheme="majorHAnsi" w:eastAsia="Times New Roman" w:hAnsiTheme="majorHAnsi" w:cstheme="majorHAnsi"/>
-        </w:rPr>
-        <w:t>, respectively (</w:t>
+        <w:t xml:space="preserve"> Prior to aggregating results across communities and datasets, we removed communities with only one species, or for which N = S</w:t>
+      </w:r>
+      <w:r>
+        <w:rPr>
+          <w:rFonts w:asciiTheme="majorHAnsi" w:eastAsia="Times New Roman" w:hAnsiTheme="majorHAnsi" w:cstheme="majorHAnsi"/>
+        </w:rPr>
+        <w:t xml:space="preserve"> or N = S + 1</w:t>
+      </w:r>
+      <w:r>
+        <w:rPr>
+          <w:rFonts w:asciiTheme="majorHAnsi" w:eastAsia="Times New Roman" w:hAnsiTheme="majorHAnsi" w:cstheme="majorHAnsi"/>
+        </w:rPr>
+        <w:t>, because these communities have only one possible SAD</w:t>
+      </w:r>
+      <w:r>
+        <w:rPr>
+          <w:rFonts w:asciiTheme="majorHAnsi" w:eastAsia="Times New Roman" w:hAnsiTheme="majorHAnsi" w:cstheme="majorHAnsi"/>
+        </w:rPr>
+        <w:t>.</w:t>
+      </w:r>
+      <w:r>
+        <w:rPr>
+          <w:rFonts w:asciiTheme="majorHAnsi" w:eastAsia="Times New Roman" w:hAnsiTheme="majorHAnsi" w:cstheme="majorHAnsi"/>
+        </w:rPr>
+        <w:t xml:space="preserve"> </w:t>
+      </w:r>
+      <w:r>
+        <w:rPr>
+          <w:rFonts w:asciiTheme="majorHAnsi" w:eastAsia="Times New Roman" w:hAnsiTheme="majorHAnsi" w:cstheme="majorHAnsi"/>
+        </w:rPr>
+        <w:t xml:space="preserve">Our </w:t>
+      </w:r>
+      <w:r>
+        <w:rPr>
+          <w:rFonts w:asciiTheme="majorHAnsi" w:eastAsia="Times New Roman" w:hAnsiTheme="majorHAnsi" w:cstheme="majorHAnsi"/>
+        </w:rPr>
+        <w:t xml:space="preserve">final dataset consisted </w:t>
+      </w:r>
+      <w:r>
+        <w:rPr>
+          <w:rFonts w:asciiTheme="majorHAnsi" w:eastAsia="Times New Roman" w:hAnsiTheme="majorHAnsi" w:cstheme="majorHAnsi"/>
+        </w:rPr>
+        <w:t xml:space="preserve">of </w:t>
       </w:r>
       <w:commentRangeStart w:id="0"/>
       <w:r>
-        <w:fldChar w:fldCharType="begin"/>
-      </w:r>
-      <w:r>
-        <w:rPr>
-          <w:rFonts w:asciiTheme="majorHAnsi" w:hAnsiTheme="majorHAnsi" w:cstheme="majorHAnsi"/>
-        </w:rPr>
-        <w:instrText xml:space="preserve"> HYPERLINK \l "_Figure_1:_Communities" </w:instrText>
-      </w:r>
-      <w:r>
-        <w:fldChar w:fldCharType="separate"/>
-      </w:r>
-      <w:r>
-        <w:rPr>
-          <w:rStyle w:val="Hyperlink"/>
-          <w:rFonts w:asciiTheme="majorHAnsi" w:eastAsia="Times New Roman" w:hAnsiTheme="majorHAnsi" w:cstheme="majorHAnsi"/>
-        </w:rPr>
-        <w:t>Figure</w:t>
-      </w:r>
-      <w:r>
-        <w:rPr>
-          <w:rStyle w:val="Hyperlink"/>
-          <w:rFonts w:asciiTheme="majorHAnsi" w:eastAsia="Times New Roman" w:hAnsiTheme="majorHAnsi" w:cstheme="majorHAnsi"/>
-        </w:rPr>
-        <w:fldChar w:fldCharType="end"/>
+        <w:rPr>
+          <w:rFonts w:asciiTheme="majorHAnsi" w:eastAsia="Times New Roman" w:hAnsiTheme="majorHAnsi" w:cstheme="majorHAnsi"/>
+        </w:rPr>
+        <w:t xml:space="preserve">approximately </w:t>
       </w:r>
       <w:commentRangeEnd w:id="0"/>
       <w:r>
         <w:rPr>
           <w:rStyle w:val="CommentReference"/>
-          <w:rFonts w:asciiTheme="majorHAnsi" w:hAnsiTheme="majorHAnsi" w:cstheme="majorHAnsi"/>
         </w:rPr>
         <w:commentReference w:id="0"/>
       </w:r>
@@ -2827,7 +2848,19 @@
         <w:rPr>
           <w:rFonts w:asciiTheme="majorHAnsi" w:eastAsia="Times New Roman" w:hAnsiTheme="majorHAnsi" w:cstheme="majorHAnsi"/>
         </w:rPr>
-        <w:t>).</w:t>
+        <w:t>22,000 communities</w:t>
+      </w:r>
+      <w:r>
+        <w:rPr>
+          <w:rFonts w:asciiTheme="majorHAnsi" w:eastAsia="Times New Roman" w:hAnsiTheme="majorHAnsi" w:cstheme="majorHAnsi"/>
+        </w:rPr>
+        <w:t xml:space="preserve"> with S and N ranging from 2 to 250 and 3 to 40714, respectively</w:t>
+      </w:r>
+      <w:r>
+        <w:rPr>
+          <w:rFonts w:asciiTheme="majorHAnsi" w:eastAsia="Times New Roman" w:hAnsiTheme="majorHAnsi" w:cstheme="majorHAnsi"/>
+        </w:rPr>
+        <w:t>. Details</w:t>
       </w:r>
       <w:r>
         <w:rPr>
@@ -2839,33 +2872,13 @@
         <w:rPr>
           <w:rFonts w:asciiTheme="majorHAnsi" w:eastAsia="Times New Roman" w:hAnsiTheme="majorHAnsi" w:cstheme="majorHAnsi"/>
         </w:rPr>
-        <w:t xml:space="preserve">Details of the filtering process can be found </w:t>
-      </w:r>
-      <w:r>
-        <w:rPr>
-          <w:rFonts w:asciiTheme="majorHAnsi" w:eastAsia="Times New Roman" w:hAnsiTheme="majorHAnsi" w:cstheme="majorHAnsi"/>
-        </w:rPr>
-        <w:t>in the supplement (</w:t>
-      </w:r>
-      <w:commentRangeStart w:id="1"/>
-      <w:r>
-        <w:rPr>
-          <w:rFonts w:asciiTheme="majorHAnsi" w:eastAsia="Times New Roman" w:hAnsiTheme="majorHAnsi" w:cstheme="majorHAnsi"/>
-        </w:rPr>
-        <w:t>Supplement 3</w:t>
-      </w:r>
-      <w:commentRangeEnd w:id="1"/>
-      <w:r>
-        <w:rPr>
-          <w:rStyle w:val="CommentReference"/>
-        </w:rPr>
-        <w:commentReference w:id="1"/>
-      </w:r>
-      <w:r>
-        <w:rPr>
-          <w:rFonts w:asciiTheme="majorHAnsi" w:eastAsia="Times New Roman" w:hAnsiTheme="majorHAnsi" w:cstheme="majorHAnsi"/>
-        </w:rPr>
-        <w:t>)</w:t>
+        <w:t xml:space="preserve">of the filtering process can be found </w:t>
+      </w:r>
+      <w:r>
+        <w:rPr>
+          <w:rFonts w:asciiTheme="majorHAnsi" w:eastAsia="Times New Roman" w:hAnsiTheme="majorHAnsi" w:cstheme="majorHAnsi"/>
+        </w:rPr>
+        <w:t>in the supplement (Supplement 3)</w:t>
       </w:r>
       <w:r>
         <w:rPr>
@@ -3507,7 +3520,7 @@
         </w:rPr>
         <w:t xml:space="preserve"> are available at  </w:t>
       </w:r>
-      <w:commentRangeStart w:id="2"/>
+      <w:commentRangeStart w:id="1"/>
       <w:r>
         <w:fldChar w:fldCharType="begin"/>
       </w:r>
@@ -3531,12 +3544,12 @@
         </w:rPr>
         <w:fldChar w:fldCharType="end"/>
       </w:r>
-      <w:commentRangeEnd w:id="2"/>
+      <w:commentRangeEnd w:id="1"/>
       <w:r>
         <w:rPr>
           <w:rStyle w:val="CommentReference"/>
         </w:rPr>
-        <w:commentReference w:id="2"/>
+        <w:commentReference w:id="1"/>
       </w:r>
       <w:r>
         <w:rPr>
@@ -3900,36 +3913,6 @@
         <w:rPr>
           <w:rFonts w:asciiTheme="majorHAnsi" w:eastAsia="Times New Roman" w:hAnsiTheme="majorHAnsi" w:cstheme="majorHAnsi"/>
         </w:rPr>
-        <w:t xml:space="preserve"> </w:t>
-      </w:r>
-      <w:r>
-        <w:rPr>
-          <w:rFonts w:asciiTheme="majorHAnsi" w:eastAsia="Times New Roman" w:hAnsiTheme="majorHAnsi" w:cstheme="majorHAnsi"/>
-        </w:rPr>
-        <w:t>and cannot be computed</w:t>
-      </w:r>
-      <w:r>
-        <w:rPr>
-          <w:rFonts w:asciiTheme="majorHAnsi" w:eastAsia="Times New Roman" w:hAnsiTheme="majorHAnsi" w:cstheme="majorHAnsi"/>
-        </w:rPr>
-        <w:t xml:space="preserve"> </w:t>
-      </w:r>
-      <w:r>
-        <w:rPr>
-          <w:rFonts w:asciiTheme="majorHAnsi" w:eastAsia="Times New Roman" w:hAnsiTheme="majorHAnsi" w:cstheme="majorHAnsi"/>
-        </w:rPr>
-        <w:t>for distributions where</w:t>
-      </w:r>
-      <w:r>
-        <w:rPr>
-          <w:rFonts w:asciiTheme="majorHAnsi" w:eastAsia="Times New Roman" w:hAnsiTheme="majorHAnsi" w:cstheme="majorHAnsi"/>
-        </w:rPr>
-        <w:t xml:space="preserve"> all values are equal</w:t>
-      </w:r>
-      <w:r>
-        <w:rPr>
-          <w:rFonts w:asciiTheme="majorHAnsi" w:eastAsia="Times New Roman" w:hAnsiTheme="majorHAnsi" w:cstheme="majorHAnsi"/>
-        </w:rPr>
         <w:t>, and we exclude</w:t>
       </w:r>
       <w:r>
@@ -4267,6 +4250,12 @@
         </w:rPr>
         <w:t xml:space="preserve">. </w:t>
       </w:r>
+      <w:r>
+        <w:rPr>
+          <w:rFonts w:asciiTheme="majorHAnsi" w:eastAsia="Times New Roman" w:hAnsiTheme="majorHAnsi" w:cstheme="majorHAnsi"/>
+        </w:rPr>
+        <w:t xml:space="preserve">Our final aggregated analyses included 22,142 communities for evenness and 22,325 communities for skewness. </w:t>
+      </w:r>
     </w:p>
     <w:p>
       <w:pPr>
@@ -4449,7 +4438,7 @@
         </w:rPr>
         <w:t xml:space="preserve"> (</w:t>
       </w:r>
-      <w:commentRangeStart w:id="3"/>
+      <w:commentRangeStart w:id="2"/>
       <w:r>
         <w:fldChar w:fldCharType="begin"/>
       </w:r>
@@ -4473,12 +4462,12 @@
         </w:rPr>
         <w:fldChar w:fldCharType="end"/>
       </w:r>
-      <w:commentRangeEnd w:id="3"/>
+      <w:commentRangeEnd w:id="2"/>
       <w:r>
         <w:rPr>
           <w:rStyle w:val="CommentReference"/>
         </w:rPr>
-        <w:commentReference w:id="3"/>
+        <w:commentReference w:id="2"/>
       </w:r>
       <w:r>
         <w:rPr>
@@ -4648,32 +4637,46 @@
       <w:r>
         <w:t xml:space="preserve"> much more frequently than would be expected by chance (</w:t>
       </w:r>
+      <w:commentRangeStart w:id="3"/>
+      <w:r>
+        <w:fldChar w:fldCharType="begin"/>
+      </w:r>
+      <w:r>
+        <w:instrText xml:space="preserve"> HYPERLINK \l "_Figure_3:_Overall" </w:instrText>
+      </w:r>
+      <w:r>
+        <w:fldChar w:fldCharType="separate"/>
+      </w:r>
+      <w:r>
+        <w:rPr>
+          <w:rStyle w:val="Hyperlink"/>
+          <w:rFonts w:asciiTheme="majorHAnsi" w:eastAsia="Times New Roman" w:hAnsiTheme="majorHAnsi" w:cstheme="majorHAnsi"/>
+        </w:rPr>
+        <w:t>Figure</w:t>
+      </w:r>
+      <w:r>
+        <w:rPr>
+          <w:rStyle w:val="Hyperlink"/>
+          <w:rFonts w:asciiTheme="majorHAnsi" w:eastAsia="Times New Roman" w:hAnsiTheme="majorHAnsi" w:cstheme="majorHAnsi"/>
+        </w:rPr>
+        <w:fldChar w:fldCharType="end"/>
+      </w:r>
+      <w:commentRangeEnd w:id="3"/>
+      <w:r>
+        <w:rPr>
+          <w:rStyle w:val="CommentReference"/>
+        </w:rPr>
+        <w:commentReference w:id="3"/>
+      </w:r>
+      <w:r>
+        <w:t xml:space="preserve">; </w:t>
+      </w:r>
       <w:commentRangeStart w:id="4"/>
       <w:r>
-        <w:fldChar w:fldCharType="begin"/>
-      </w:r>
-      <w:r>
-        <w:instrText xml:space="preserve"> HYPERLINK \l "_Figu</w:instrText>
-      </w:r>
-      <w:r>
-        <w:instrText xml:space="preserve">re_3:_Overall" </w:instrText>
-      </w:r>
-      <w:r>
-        <w:fldChar w:fldCharType="separate"/>
-      </w:r>
-      <w:r>
-        <w:rPr>
-          <w:rStyle w:val="Hyperlink"/>
-          <w:rFonts w:asciiTheme="majorHAnsi" w:eastAsia="Times New Roman" w:hAnsiTheme="majorHAnsi" w:cstheme="majorHAnsi"/>
-        </w:rPr>
-        <w:t>Figure</w:t>
-      </w:r>
-      <w:r>
-        <w:rPr>
-          <w:rStyle w:val="Hyperlink"/>
-          <w:rFonts w:asciiTheme="majorHAnsi" w:eastAsia="Times New Roman" w:hAnsiTheme="majorHAnsi" w:cstheme="majorHAnsi"/>
-        </w:rPr>
-        <w:fldChar w:fldCharType="end"/>
+        <w:t>Table</w:t>
+      </w:r>
+      <w:r>
+        <w:t xml:space="preserve"> </w:t>
       </w:r>
       <w:commentRangeEnd w:id="4"/>
       <w:r>
@@ -4681,23 +4684,6 @@
           <w:rStyle w:val="CommentReference"/>
         </w:rPr>
         <w:commentReference w:id="4"/>
-      </w:r>
-      <w:r>
-        <w:t xml:space="preserve">; </w:t>
-      </w:r>
-      <w:commentRangeStart w:id="5"/>
-      <w:r>
-        <w:t>Table</w:t>
-      </w:r>
-      <w:r>
-        <w:t xml:space="preserve"> </w:t>
-      </w:r>
-      <w:commentRangeEnd w:id="5"/>
-      <w:r>
-        <w:rPr>
-          <w:rStyle w:val="CommentReference"/>
-        </w:rPr>
-        <w:commentReference w:id="5"/>
       </w:r>
       <w:r>
         <w:t>1</w:t>
@@ -4795,7 +4781,7 @@
         </w:rPr>
         <w:t xml:space="preserve">, </w:t>
       </w:r>
-      <w:commentRangeStart w:id="6"/>
+      <w:commentRangeStart w:id="5"/>
       <w:r>
         <w:fldChar w:fldCharType="begin"/>
       </w:r>
@@ -4822,13 +4808,13 @@
         </w:rPr>
         <w:fldChar w:fldCharType="end"/>
       </w:r>
-      <w:commentRangeEnd w:id="6"/>
+      <w:commentRangeEnd w:id="5"/>
       <w:r>
         <w:rPr>
           <w:rStyle w:val="CommentReference"/>
           <w:rFonts w:asciiTheme="majorHAnsi" w:hAnsiTheme="majorHAnsi" w:cstheme="majorHAnsi"/>
         </w:rPr>
-        <w:commentReference w:id="6"/>
+        <w:commentReference w:id="5"/>
       </w:r>
       <w:r>
         <w:rPr>
@@ -5010,7 +4996,7 @@
         </w:rPr>
         <w:t>(</w:t>
       </w:r>
-      <w:commentRangeStart w:id="7"/>
+      <w:commentRangeStart w:id="6"/>
       <w:r>
         <w:fldChar w:fldCharType="begin"/>
       </w:r>
@@ -5037,13 +5023,13 @@
         </w:rPr>
         <w:fldChar w:fldCharType="end"/>
       </w:r>
-      <w:commentRangeEnd w:id="7"/>
+      <w:commentRangeEnd w:id="6"/>
       <w:r>
         <w:rPr>
           <w:rStyle w:val="CommentReference"/>
           <w:rFonts w:asciiTheme="majorHAnsi" w:hAnsiTheme="majorHAnsi" w:cstheme="majorHAnsi"/>
         </w:rPr>
-        <w:commentReference w:id="7"/>
+        <w:commentReference w:id="6"/>
       </w:r>
       <w:r>
         <w:rPr>
@@ -5165,8 +5151,8 @@
         </w:rPr>
         <w:t xml:space="preserve"> cause abundance distributions to be more uneven – rather than those that cause individuals to be spread evenly across species. </w:t>
       </w:r>
+      <w:commentRangeStart w:id="7"/>
       <w:commentRangeStart w:id="8"/>
-      <w:commentRangeStart w:id="9"/>
       <w:r>
         <w:rPr>
           <w:rFonts w:asciiTheme="majorHAnsi" w:eastAsia="Times New Roman" w:hAnsiTheme="majorHAnsi" w:cstheme="majorHAnsi"/>
@@ -5185,19 +5171,19 @@
         </w:rPr>
         <w:t xml:space="preserve">) –thereby lengthening the rare tail of the SAD – or processes that encourage or allow dominant species to be hyper-dominant without driving other species entirely to extinction </w:t>
       </w:r>
+      <w:commentRangeEnd w:id="7"/>
+      <w:r>
+        <w:rPr>
+          <w:rStyle w:val="CommentReference"/>
+        </w:rPr>
+        <w:commentReference w:id="7"/>
+      </w:r>
       <w:commentRangeEnd w:id="8"/>
       <w:r>
         <w:rPr>
           <w:rStyle w:val="CommentReference"/>
         </w:rPr>
         <w:commentReference w:id="8"/>
-      </w:r>
-      <w:commentRangeEnd w:id="9"/>
-      <w:r>
-        <w:rPr>
-          <w:rStyle w:val="CommentReference"/>
-        </w:rPr>
-        <w:commentReference w:id="9"/>
       </w:r>
       <w:r>
         <w:rPr>
@@ -5579,7 +5565,7 @@
         </w:rPr>
         <w:t xml:space="preserve"> generate broader distributions of evenness, and especially skewness, than those for large communities (</w:t>
       </w:r>
-      <w:commentRangeStart w:id="10"/>
+      <w:commentRangeStart w:id="9"/>
       <w:r>
         <w:rPr>
           <w:rFonts w:asciiTheme="majorHAnsi" w:eastAsia="Times New Roman" w:hAnsiTheme="majorHAnsi" w:cstheme="majorHAnsi"/>
@@ -5592,12 +5578,12 @@
         </w:rPr>
         <w:t xml:space="preserve"> </w:t>
       </w:r>
-      <w:commentRangeEnd w:id="10"/>
+      <w:commentRangeEnd w:id="9"/>
       <w:r>
         <w:rPr>
           <w:rStyle w:val="CommentReference"/>
         </w:rPr>
-        <w:commentReference w:id="10"/>
+        <w:commentReference w:id="9"/>
       </w:r>
       <w:r>
         <w:rPr>
@@ -5843,12 +5829,189 @@
         </w:rPr>
         <w:t xml:space="preserve">; </w:t>
       </w:r>
+      <w:commentRangeStart w:id="10"/>
+      <w:r>
+        <w:rPr>
+          <w:rFonts w:asciiTheme="majorHAnsi" w:eastAsia="Times New Roman" w:hAnsiTheme="majorHAnsi" w:cstheme="majorHAnsi"/>
+        </w:rPr>
+        <w:t xml:space="preserve">table 2 in </w:t>
+      </w:r>
+      <w:commentRangeEnd w:id="10"/>
+      <w:r>
+        <w:rPr>
+          <w:rStyle w:val="CommentReference"/>
+        </w:rPr>
+        <w:commentReference w:id="10"/>
+      </w:r>
+      <w:r>
+        <w:rPr>
+          <w:rFonts w:asciiTheme="majorHAnsi" w:eastAsia="Times New Roman" w:hAnsiTheme="majorHAnsi" w:cstheme="majorHAnsi"/>
+        </w:rPr>
+        <w:t>Supplement 1)</w:t>
+      </w:r>
+      <w:r>
+        <w:rPr>
+          <w:rFonts w:asciiTheme="majorHAnsi" w:eastAsia="Times New Roman" w:hAnsiTheme="majorHAnsi" w:cstheme="majorHAnsi"/>
+        </w:rPr>
+        <w:t>. Although this is a highly restricted subset of</w:t>
+      </w:r>
+      <w:r>
+        <w:rPr>
+          <w:rFonts w:asciiTheme="majorHAnsi" w:eastAsia="Times New Roman" w:hAnsiTheme="majorHAnsi" w:cstheme="majorHAnsi"/>
+        </w:rPr>
+        <w:t xml:space="preserve"> communities </w:t>
+      </w:r>
+      <w:r>
+        <w:rPr>
+          <w:rFonts w:asciiTheme="majorHAnsi" w:eastAsia="Times New Roman" w:hAnsiTheme="majorHAnsi" w:cstheme="majorHAnsi"/>
+        </w:rPr>
+        <w:t>r</w:t>
+      </w:r>
+      <w:r>
+        <w:rPr>
+          <w:rFonts w:asciiTheme="majorHAnsi" w:eastAsia="Times New Roman" w:hAnsiTheme="majorHAnsi" w:cstheme="majorHAnsi"/>
+        </w:rPr>
+        <w:t xml:space="preserve">elative to the 20,000 FIA </w:t>
+      </w:r>
+      <w:r>
+        <w:rPr>
+          <w:rFonts w:asciiTheme="majorHAnsi" w:eastAsia="Times New Roman" w:hAnsiTheme="majorHAnsi" w:cstheme="majorHAnsi"/>
+        </w:rPr>
+        <w:t>communities</w:t>
+      </w:r>
+      <w:r>
+        <w:rPr>
+          <w:rFonts w:asciiTheme="majorHAnsi" w:eastAsia="Times New Roman" w:hAnsiTheme="majorHAnsi" w:cstheme="majorHAnsi"/>
+        </w:rPr>
+        <w:t xml:space="preserve"> we analyzed</w:t>
+      </w:r>
+      <w:r>
+        <w:rPr>
+          <w:rFonts w:asciiTheme="majorHAnsi" w:eastAsia="Times New Roman" w:hAnsiTheme="majorHAnsi" w:cstheme="majorHAnsi"/>
+        </w:rPr>
+        <w:t xml:space="preserve">, </w:t>
+      </w:r>
+      <w:r>
+        <w:rPr>
+          <w:rFonts w:asciiTheme="majorHAnsi" w:eastAsia="Times New Roman" w:hAnsiTheme="majorHAnsi" w:cstheme="majorHAnsi"/>
+        </w:rPr>
+        <w:t>these results point</w:t>
+      </w:r>
+      <w:r>
+        <w:rPr>
+          <w:rFonts w:asciiTheme="majorHAnsi" w:eastAsia="Times New Roman" w:hAnsiTheme="majorHAnsi" w:cstheme="majorHAnsi"/>
+        </w:rPr>
+        <w:t xml:space="preserve"> to community size, and not biological features specific to FIA, as a likely explanation for the weak evidence for deviations across the full FIA dataset. </w:t>
+      </w:r>
+    </w:p>
+    <w:p>
+      <w:pPr>
+        <w:rPr>
+          <w:rFonts w:asciiTheme="majorHAnsi" w:eastAsia="Times New Roman" w:hAnsiTheme="majorHAnsi" w:cstheme="majorHAnsi"/>
+        </w:rPr>
+      </w:pPr>
+      <w:r>
+        <w:rPr>
+          <w:rFonts w:asciiTheme="majorHAnsi" w:eastAsia="Times New Roman" w:hAnsiTheme="majorHAnsi" w:cstheme="majorHAnsi"/>
+        </w:rPr>
+        <w:t>If this is indeed the case, it means that small-community considerations may affect our capacity to meaningfully distinguish signal from</w:t>
+      </w:r>
+      <w:r>
+        <w:rPr>
+          <w:rFonts w:asciiTheme="majorHAnsi" w:eastAsia="Times New Roman" w:hAnsiTheme="majorHAnsi" w:cstheme="majorHAnsi"/>
+        </w:rPr>
+        <w:t xml:space="preserve"> randomness using this approach</w:t>
+      </w:r>
+      <w:r>
+        <w:rPr>
+          <w:rFonts w:asciiTheme="majorHAnsi" w:eastAsia="Times New Roman" w:hAnsiTheme="majorHAnsi" w:cstheme="majorHAnsi"/>
+        </w:rPr>
+        <w:t xml:space="preserve">. FIA communities, with their broad distributions of shape metrics and overall lack of detectable signal, </w:t>
+      </w:r>
+      <w:r>
+        <w:rPr>
+          <w:rFonts w:asciiTheme="majorHAnsi" w:eastAsia="Times New Roman" w:hAnsiTheme="majorHAnsi" w:cstheme="majorHAnsi"/>
+        </w:rPr>
+        <w:t>have on the order of</w:t>
+      </w:r>
+      <w:r>
+        <w:rPr>
+          <w:rFonts w:asciiTheme="majorHAnsi" w:eastAsia="Times New Roman" w:hAnsiTheme="majorHAnsi" w:cstheme="majorHAnsi"/>
+        </w:rPr>
+        <w:t xml:space="preserve"> 10 species and 50-100 individuals</w:t>
+      </w:r>
+      <w:r>
+        <w:rPr>
+          <w:rFonts w:asciiTheme="majorHAnsi" w:eastAsia="Times New Roman" w:hAnsiTheme="majorHAnsi" w:cstheme="majorHAnsi"/>
+        </w:rPr>
+        <w:t xml:space="preserve">. </w:t>
+      </w:r>
+      <w:r>
+        <w:rPr>
+          <w:rFonts w:asciiTheme="majorHAnsi" w:eastAsia="Times New Roman" w:hAnsiTheme="majorHAnsi" w:cstheme="majorHAnsi"/>
+        </w:rPr>
+        <w:t>While the</w:t>
+      </w:r>
+      <w:r>
+        <w:rPr>
+          <w:rFonts w:asciiTheme="majorHAnsi" w:eastAsia="Times New Roman" w:hAnsiTheme="majorHAnsi" w:cstheme="majorHAnsi"/>
+        </w:rPr>
+        <w:t>se</w:t>
+      </w:r>
+      <w:r>
+        <w:rPr>
+          <w:rFonts w:asciiTheme="majorHAnsi" w:eastAsia="Times New Roman" w:hAnsiTheme="majorHAnsi" w:cstheme="majorHAnsi"/>
+        </w:rPr>
+        <w:t xml:space="preserve"> values </w:t>
+      </w:r>
+      <w:r>
+        <w:rPr>
+          <w:rFonts w:asciiTheme="majorHAnsi" w:eastAsia="Times New Roman" w:hAnsiTheme="majorHAnsi" w:cstheme="majorHAnsi"/>
+        </w:rPr>
+        <w:t>do</w:t>
+      </w:r>
+      <w:r>
+        <w:rPr>
+          <w:rFonts w:asciiTheme="majorHAnsi" w:eastAsia="Times New Roman" w:hAnsiTheme="majorHAnsi" w:cstheme="majorHAnsi"/>
+        </w:rPr>
+        <w:t xml:space="preserve"> not constitute hard thresholds</w:t>
+      </w:r>
+      <w:r>
+        <w:rPr>
+          <w:rFonts w:asciiTheme="majorHAnsi" w:eastAsia="Times New Roman" w:hAnsiTheme="majorHAnsi" w:cstheme="majorHAnsi"/>
+        </w:rPr>
+        <w:t>, they may indicate a general range of values below which we have relatively diminished power to d</w:t>
+      </w:r>
+      <w:r>
+        <w:rPr>
+          <w:rFonts w:asciiTheme="majorHAnsi" w:eastAsia="Times New Roman" w:hAnsiTheme="majorHAnsi" w:cstheme="majorHAnsi"/>
+        </w:rPr>
+        <w:t xml:space="preserve">etect deviations from </w:t>
+      </w:r>
+      <w:r>
+        <w:rPr>
+          <w:rFonts w:asciiTheme="majorHAnsi" w:eastAsia="Times New Roman" w:hAnsiTheme="majorHAnsi" w:cstheme="majorHAnsi"/>
+        </w:rPr>
+        <w:t xml:space="preserve">the statistical baseline </w:t>
+      </w:r>
+      <w:r>
+        <w:rPr>
+          <w:rFonts w:asciiTheme="majorHAnsi" w:eastAsia="Times New Roman" w:hAnsiTheme="majorHAnsi" w:cstheme="majorHAnsi"/>
+        </w:rPr>
+        <w:t xml:space="preserve">represented by the feasible set. To meaningfully draw inferences from deviations in these small communities, we will likely need more sensitive metrics (than skewness and evenness), </w:t>
+      </w:r>
       <w:commentRangeStart w:id="11"/>
       <w:r>
         <w:rPr>
           <w:rFonts w:asciiTheme="majorHAnsi" w:eastAsia="Times New Roman" w:hAnsiTheme="majorHAnsi" w:cstheme="majorHAnsi"/>
         </w:rPr>
-        <w:t xml:space="preserve">table 2 in </w:t>
+        <w:t xml:space="preserve">and/or theories with stronger assumptions on the SAD to </w:t>
+      </w:r>
+      <w:r>
+        <w:rPr>
+          <w:rFonts w:asciiTheme="majorHAnsi" w:eastAsia="Times New Roman" w:hAnsiTheme="majorHAnsi" w:cstheme="majorHAnsi"/>
+        </w:rPr>
+        <w:t>make comparisons against</w:t>
       </w:r>
       <w:commentRangeEnd w:id="11"/>
       <w:r>
@@ -5856,183 +6019,6 @@
           <w:rStyle w:val="CommentReference"/>
         </w:rPr>
         <w:commentReference w:id="11"/>
-      </w:r>
-      <w:r>
-        <w:rPr>
-          <w:rFonts w:asciiTheme="majorHAnsi" w:eastAsia="Times New Roman" w:hAnsiTheme="majorHAnsi" w:cstheme="majorHAnsi"/>
-        </w:rPr>
-        <w:t>Supplement 1)</w:t>
-      </w:r>
-      <w:r>
-        <w:rPr>
-          <w:rFonts w:asciiTheme="majorHAnsi" w:eastAsia="Times New Roman" w:hAnsiTheme="majorHAnsi" w:cstheme="majorHAnsi"/>
-        </w:rPr>
-        <w:t>. Although this is a highly restricted subset of</w:t>
-      </w:r>
-      <w:r>
-        <w:rPr>
-          <w:rFonts w:asciiTheme="majorHAnsi" w:eastAsia="Times New Roman" w:hAnsiTheme="majorHAnsi" w:cstheme="majorHAnsi"/>
-        </w:rPr>
-        <w:t xml:space="preserve"> communities </w:t>
-      </w:r>
-      <w:r>
-        <w:rPr>
-          <w:rFonts w:asciiTheme="majorHAnsi" w:eastAsia="Times New Roman" w:hAnsiTheme="majorHAnsi" w:cstheme="majorHAnsi"/>
-        </w:rPr>
-        <w:t>r</w:t>
-      </w:r>
-      <w:r>
-        <w:rPr>
-          <w:rFonts w:asciiTheme="majorHAnsi" w:eastAsia="Times New Roman" w:hAnsiTheme="majorHAnsi" w:cstheme="majorHAnsi"/>
-        </w:rPr>
-        <w:t xml:space="preserve">elative to the 20,000 FIA </w:t>
-      </w:r>
-      <w:r>
-        <w:rPr>
-          <w:rFonts w:asciiTheme="majorHAnsi" w:eastAsia="Times New Roman" w:hAnsiTheme="majorHAnsi" w:cstheme="majorHAnsi"/>
-        </w:rPr>
-        <w:t>communities</w:t>
-      </w:r>
-      <w:r>
-        <w:rPr>
-          <w:rFonts w:asciiTheme="majorHAnsi" w:eastAsia="Times New Roman" w:hAnsiTheme="majorHAnsi" w:cstheme="majorHAnsi"/>
-        </w:rPr>
-        <w:t xml:space="preserve"> we analyzed</w:t>
-      </w:r>
-      <w:r>
-        <w:rPr>
-          <w:rFonts w:asciiTheme="majorHAnsi" w:eastAsia="Times New Roman" w:hAnsiTheme="majorHAnsi" w:cstheme="majorHAnsi"/>
-        </w:rPr>
-        <w:t xml:space="preserve">, </w:t>
-      </w:r>
-      <w:r>
-        <w:rPr>
-          <w:rFonts w:asciiTheme="majorHAnsi" w:eastAsia="Times New Roman" w:hAnsiTheme="majorHAnsi" w:cstheme="majorHAnsi"/>
-        </w:rPr>
-        <w:t>these results point</w:t>
-      </w:r>
-      <w:r>
-        <w:rPr>
-          <w:rFonts w:asciiTheme="majorHAnsi" w:eastAsia="Times New Roman" w:hAnsiTheme="majorHAnsi" w:cstheme="majorHAnsi"/>
-        </w:rPr>
-        <w:t xml:space="preserve"> to community size, and not biological features specific to FIA, as a likely explanation for the weak evidence for deviations across the full FIA dataset. </w:t>
-      </w:r>
-    </w:p>
-    <w:p>
-      <w:pPr>
-        <w:rPr>
-          <w:rFonts w:asciiTheme="majorHAnsi" w:eastAsia="Times New Roman" w:hAnsiTheme="majorHAnsi" w:cstheme="majorHAnsi"/>
-        </w:rPr>
-      </w:pPr>
-      <w:r>
-        <w:rPr>
-          <w:rFonts w:asciiTheme="majorHAnsi" w:eastAsia="Times New Roman" w:hAnsiTheme="majorHAnsi" w:cstheme="majorHAnsi"/>
-        </w:rPr>
-        <w:t>If this is indeed the case, it means that small-community considerations may affect our capacity to meaningfully distinguish signal from</w:t>
-      </w:r>
-      <w:r>
-        <w:rPr>
-          <w:rFonts w:asciiTheme="majorHAnsi" w:eastAsia="Times New Roman" w:hAnsiTheme="majorHAnsi" w:cstheme="majorHAnsi"/>
-        </w:rPr>
-        <w:t xml:space="preserve"> randomness using this approach</w:t>
-      </w:r>
-      <w:r>
-        <w:rPr>
-          <w:rFonts w:asciiTheme="majorHAnsi" w:eastAsia="Times New Roman" w:hAnsiTheme="majorHAnsi" w:cstheme="majorHAnsi"/>
-        </w:rPr>
-        <w:t xml:space="preserve">. FIA communities, with their broad distributions of shape metrics and overall lack of detectable signal, </w:t>
-      </w:r>
-      <w:r>
-        <w:rPr>
-          <w:rFonts w:asciiTheme="majorHAnsi" w:eastAsia="Times New Roman" w:hAnsiTheme="majorHAnsi" w:cstheme="majorHAnsi"/>
-        </w:rPr>
-        <w:t>have on the order of</w:t>
-      </w:r>
-      <w:r>
-        <w:rPr>
-          <w:rFonts w:asciiTheme="majorHAnsi" w:eastAsia="Times New Roman" w:hAnsiTheme="majorHAnsi" w:cstheme="majorHAnsi"/>
-        </w:rPr>
-        <w:t xml:space="preserve"> 10 species and 50-100 individuals</w:t>
-      </w:r>
-      <w:r>
-        <w:rPr>
-          <w:rFonts w:asciiTheme="majorHAnsi" w:eastAsia="Times New Roman" w:hAnsiTheme="majorHAnsi" w:cstheme="majorHAnsi"/>
-        </w:rPr>
-        <w:t xml:space="preserve">. </w:t>
-      </w:r>
-      <w:r>
-        <w:rPr>
-          <w:rFonts w:asciiTheme="majorHAnsi" w:eastAsia="Times New Roman" w:hAnsiTheme="majorHAnsi" w:cstheme="majorHAnsi"/>
-        </w:rPr>
-        <w:t>While the</w:t>
-      </w:r>
-      <w:r>
-        <w:rPr>
-          <w:rFonts w:asciiTheme="majorHAnsi" w:eastAsia="Times New Roman" w:hAnsiTheme="majorHAnsi" w:cstheme="majorHAnsi"/>
-        </w:rPr>
-        <w:t>se</w:t>
-      </w:r>
-      <w:r>
-        <w:rPr>
-          <w:rFonts w:asciiTheme="majorHAnsi" w:eastAsia="Times New Roman" w:hAnsiTheme="majorHAnsi" w:cstheme="majorHAnsi"/>
-        </w:rPr>
-        <w:t xml:space="preserve"> values </w:t>
-      </w:r>
-      <w:r>
-        <w:rPr>
-          <w:rFonts w:asciiTheme="majorHAnsi" w:eastAsia="Times New Roman" w:hAnsiTheme="majorHAnsi" w:cstheme="majorHAnsi"/>
-        </w:rPr>
-        <w:t>do</w:t>
-      </w:r>
-      <w:r>
-        <w:rPr>
-          <w:rFonts w:asciiTheme="majorHAnsi" w:eastAsia="Times New Roman" w:hAnsiTheme="majorHAnsi" w:cstheme="majorHAnsi"/>
-        </w:rPr>
-        <w:t xml:space="preserve"> not constitute hard thresholds</w:t>
-      </w:r>
-      <w:r>
-        <w:rPr>
-          <w:rFonts w:asciiTheme="majorHAnsi" w:eastAsia="Times New Roman" w:hAnsiTheme="majorHAnsi" w:cstheme="majorHAnsi"/>
-        </w:rPr>
-        <w:t>, they may indicate a general range of values below which we have relatively diminished power to d</w:t>
-      </w:r>
-      <w:r>
-        <w:rPr>
-          <w:rFonts w:asciiTheme="majorHAnsi" w:eastAsia="Times New Roman" w:hAnsiTheme="majorHAnsi" w:cstheme="majorHAnsi"/>
-        </w:rPr>
-        <w:t xml:space="preserve">etect deviations from </w:t>
-      </w:r>
-      <w:r>
-        <w:rPr>
-          <w:rFonts w:asciiTheme="majorHAnsi" w:eastAsia="Times New Roman" w:hAnsiTheme="majorHAnsi" w:cstheme="majorHAnsi"/>
-        </w:rPr>
-        <w:t xml:space="preserve">the statistical baseline </w:t>
-      </w:r>
-      <w:r>
-        <w:rPr>
-          <w:rFonts w:asciiTheme="majorHAnsi" w:eastAsia="Times New Roman" w:hAnsiTheme="majorHAnsi" w:cstheme="majorHAnsi"/>
-        </w:rPr>
-        <w:t xml:space="preserve">represented by the feasible set. To meaningfully draw inferences from deviations in these small communities, we will likely need more sensitive metrics (than skewness and evenness), </w:t>
-      </w:r>
-      <w:commentRangeStart w:id="12"/>
-      <w:r>
-        <w:rPr>
-          <w:rFonts w:asciiTheme="majorHAnsi" w:eastAsia="Times New Roman" w:hAnsiTheme="majorHAnsi" w:cstheme="majorHAnsi"/>
-        </w:rPr>
-        <w:t xml:space="preserve">and/or theories with stronger assumptions on the SAD to </w:t>
-      </w:r>
-      <w:r>
-        <w:rPr>
-          <w:rFonts w:asciiTheme="majorHAnsi" w:eastAsia="Times New Roman" w:hAnsiTheme="majorHAnsi" w:cstheme="majorHAnsi"/>
-        </w:rPr>
-        <w:t>make comparisons against</w:t>
-      </w:r>
-      <w:commentRangeEnd w:id="12"/>
-      <w:r>
-        <w:rPr>
-          <w:rStyle w:val="CommentReference"/>
-        </w:rPr>
-        <w:commentReference w:id="12"/>
       </w:r>
       <w:r>
         <w:rPr>
@@ -6741,9 +6727,9 @@
           <w:rFonts w:eastAsia="Times New Roman" w:cstheme="majorHAnsi"/>
         </w:rPr>
       </w:pPr>
-      <w:bookmarkStart w:id="13" w:name="_Figure_1:_Communities"/>
-      <w:bookmarkEnd w:id="13"/>
-      <w:commentRangeStart w:id="14"/>
+      <w:bookmarkStart w:id="12" w:name="_Figure_1:_Communities"/>
+      <w:bookmarkEnd w:id="12"/>
+      <w:commentRangeStart w:id="13"/>
       <w:r>
         <w:rPr>
           <w:rFonts w:eastAsia="Times New Roman" w:cstheme="majorHAnsi"/>
@@ -6762,14 +6748,14 @@
         </w:rPr>
         <w:t xml:space="preserve"> by dataset, S, N</w:t>
       </w:r>
-      <w:commentRangeEnd w:id="14"/>
+      <w:commentRangeEnd w:id="13"/>
       <w:r>
         <w:rPr>
           <w:rStyle w:val="CommentReference"/>
           <w:rFonts w:eastAsiaTheme="minorHAnsi" w:cstheme="majorHAnsi"/>
           <w:color w:val="auto"/>
         </w:rPr>
-        <w:commentReference w:id="14"/>
+        <w:commentReference w:id="13"/>
       </w:r>
     </w:p>
     <w:p>
@@ -6779,32 +6765,33 @@
           <w:rFonts w:cstheme="majorHAnsi"/>
         </w:rPr>
       </w:pPr>
-      <w:bookmarkStart w:id="15" w:name="_Figure_1:_S0,"/>
-      <w:bookmarkStart w:id="16" w:name="_Figure_0:_Distribution"/>
-      <w:bookmarkStart w:id="17" w:name="_Figure_1.5:_Datasets"/>
-      <w:bookmarkStart w:id="18" w:name="_Figure_1.75:_Nparts"/>
-      <w:bookmarkStart w:id="19" w:name="_Figure_1:_Number"/>
-      <w:bookmarkStart w:id="20" w:name="_Figure_1.875:_Nparts"/>
-      <w:bookmarkStart w:id="21" w:name="_Figure_2:_Self-similarity"/>
-      <w:bookmarkStart w:id="22" w:name="_Figure_2:_Narrowness"/>
-      <w:bookmarkStart w:id="23" w:name="_Figure_3:_Self-similarity"/>
-      <w:bookmarkStart w:id="24" w:name="_Figure_3:_Skewness"/>
-      <w:bookmarkStart w:id="25" w:name="_Figure_3.5_Self"/>
-      <w:bookmarkStart w:id="26" w:name="_Figure_4:_Overall"/>
-      <w:bookmarkStart w:id="27" w:name="_Figure_4:_Simpson"/>
-      <w:bookmarkStart w:id="28" w:name="_Figure_6:_Skewness"/>
-      <w:bookmarkStart w:id="29" w:name="_Figure_7:_Skewness"/>
-      <w:bookmarkStart w:id="30" w:name="_Figure_8:_Simpson"/>
-      <w:bookmarkStart w:id="31" w:name="_Figure_9:_Simpson"/>
-      <w:bookmarkStart w:id="32" w:name="_Figure_10:_Skewness"/>
-      <w:bookmarkStart w:id="33" w:name="_Figure_11:_Simpson"/>
-      <w:bookmarkStart w:id="34" w:name="_Figure_12:_Simpson"/>
-      <w:bookmarkStart w:id="35" w:name="_Figure_13:_Skewness"/>
-      <w:bookmarkStart w:id="36" w:name="_Figure_14:_Skewness"/>
-      <w:bookmarkStart w:id="37" w:name="_Figure_15:_Rarefied"/>
-      <w:bookmarkStart w:id="38" w:name="_Figure_16:_Rarefied"/>
-      <w:bookmarkStart w:id="39" w:name="_Table_1:_Proportion"/>
-      <w:bookmarkStart w:id="40" w:name="_Table_2:_Proportion"/>
+      <w:bookmarkStart w:id="14" w:name="_Figure_1:_S0,"/>
+      <w:bookmarkStart w:id="15" w:name="_Figure_0:_Distribution"/>
+      <w:bookmarkStart w:id="16" w:name="_Figure_1.5:_Datasets"/>
+      <w:bookmarkStart w:id="17" w:name="_Figure_1.75:_Nparts"/>
+      <w:bookmarkStart w:id="18" w:name="_Figure_1:_Number"/>
+      <w:bookmarkStart w:id="19" w:name="_Figure_1.875:_Nparts"/>
+      <w:bookmarkStart w:id="20" w:name="_Figure_2:_Self-similarity"/>
+      <w:bookmarkStart w:id="21" w:name="_Figure_2:_Narrowness"/>
+      <w:bookmarkStart w:id="22" w:name="_Figure_3:_Self-similarity"/>
+      <w:bookmarkStart w:id="23" w:name="_Figure_3:_Skewness"/>
+      <w:bookmarkStart w:id="24" w:name="_Figure_3.5_Self"/>
+      <w:bookmarkStart w:id="25" w:name="_Figure_4:_Overall"/>
+      <w:bookmarkStart w:id="26" w:name="_Figure_4:_Simpson"/>
+      <w:bookmarkStart w:id="27" w:name="_Figure_6:_Skewness"/>
+      <w:bookmarkStart w:id="28" w:name="_Figure_7:_Skewness"/>
+      <w:bookmarkStart w:id="29" w:name="_Figure_8:_Simpson"/>
+      <w:bookmarkStart w:id="30" w:name="_Figure_9:_Simpson"/>
+      <w:bookmarkStart w:id="31" w:name="_Figure_10:_Skewness"/>
+      <w:bookmarkStart w:id="32" w:name="_Figure_11:_Simpson"/>
+      <w:bookmarkStart w:id="33" w:name="_Figure_12:_Simpson"/>
+      <w:bookmarkStart w:id="34" w:name="_Figure_13:_Skewness"/>
+      <w:bookmarkStart w:id="35" w:name="_Figure_14:_Skewness"/>
+      <w:bookmarkStart w:id="36" w:name="_Figure_15:_Rarefied"/>
+      <w:bookmarkStart w:id="37" w:name="_Figure_16:_Rarefied"/>
+      <w:bookmarkStart w:id="38" w:name="_Table_1:_Proportion"/>
+      <w:bookmarkStart w:id="39" w:name="_Table_2:_Proportion"/>
+      <w:bookmarkEnd w:id="14"/>
       <w:bookmarkEnd w:id="15"/>
       <w:bookmarkEnd w:id="16"/>
       <w:bookmarkEnd w:id="17"/>
@@ -6830,7 +6817,6 @@
       <w:bookmarkEnd w:id="37"/>
       <w:bookmarkEnd w:id="38"/>
       <w:bookmarkEnd w:id="39"/>
-      <w:bookmarkEnd w:id="40"/>
       <w:r>
         <w:rPr>
           <w:rFonts w:cstheme="majorHAnsi"/>
@@ -6912,8 +6898,8 @@
           <w:rFonts w:cstheme="majorHAnsi"/>
         </w:rPr>
       </w:pPr>
-      <w:bookmarkStart w:id="41" w:name="_Figure_2:_95%"/>
-      <w:bookmarkEnd w:id="41"/>
+      <w:bookmarkStart w:id="40" w:name="_Figure_2:_95%"/>
+      <w:bookmarkEnd w:id="40"/>
       <w:r>
         <w:rPr>
           <w:rFonts w:cstheme="majorHAnsi"/>
@@ -6921,21 +6907,21 @@
         <w:lastRenderedPageBreak/>
         <w:t xml:space="preserve">Figure 2: 95% ratio </w:t>
       </w:r>
-      <w:commentRangeStart w:id="42"/>
+      <w:commentRangeStart w:id="41"/>
       <w:r>
         <w:rPr>
           <w:rFonts w:cstheme="majorHAnsi"/>
         </w:rPr>
         <w:t>illustration</w:t>
       </w:r>
-      <w:commentRangeEnd w:id="42"/>
+      <w:commentRangeEnd w:id="41"/>
       <w:r>
         <w:rPr>
           <w:rStyle w:val="CommentReference"/>
           <w:rFonts w:eastAsiaTheme="minorHAnsi" w:cstheme="majorHAnsi"/>
           <w:color w:val="auto"/>
         </w:rPr>
-        <w:commentReference w:id="42"/>
+        <w:commentReference w:id="41"/>
       </w:r>
     </w:p>
     <w:p>
@@ -7227,10 +7213,10 @@
           <w:rFonts w:cstheme="majorHAnsi"/>
         </w:rPr>
       </w:pPr>
-      <w:bookmarkStart w:id="43" w:name="_Figure_3:_Skewness_1"/>
-      <w:bookmarkStart w:id="44" w:name="_Figure_3:_Overall"/>
+      <w:bookmarkStart w:id="42" w:name="_Figure_3:_Skewness_1"/>
+      <w:bookmarkStart w:id="43" w:name="_Figure_3:_Overall"/>
+      <w:bookmarkEnd w:id="42"/>
       <w:bookmarkEnd w:id="43"/>
-      <w:bookmarkEnd w:id="44"/>
       <w:r>
         <w:rPr>
           <w:rFonts w:cstheme="majorHAnsi"/>
@@ -7244,21 +7230,21 @@
         </w:rPr>
         <w:t xml:space="preserve">: Overall percentile </w:t>
       </w:r>
-      <w:commentRangeStart w:id="45"/>
+      <w:commentRangeStart w:id="44"/>
       <w:r>
         <w:rPr>
           <w:rFonts w:cstheme="majorHAnsi"/>
         </w:rPr>
         <w:t>results</w:t>
       </w:r>
-      <w:commentRangeEnd w:id="45"/>
+      <w:commentRangeEnd w:id="44"/>
       <w:r>
         <w:rPr>
           <w:rStyle w:val="CommentReference"/>
           <w:rFonts w:eastAsiaTheme="minorHAnsi" w:cstheme="majorHAnsi"/>
           <w:color w:val="auto"/>
         </w:rPr>
-        <w:commentReference w:id="45"/>
+        <w:commentReference w:id="44"/>
       </w:r>
       <w:r>
         <w:rPr>
@@ -7368,8 +7354,8 @@
           <w:rFonts w:asciiTheme="majorHAnsi" w:hAnsiTheme="majorHAnsi" w:cstheme="majorHAnsi"/>
         </w:rPr>
       </w:pPr>
-      <w:bookmarkStart w:id="46" w:name="_Figure_4:_Evenness"/>
-      <w:bookmarkEnd w:id="46"/>
+      <w:bookmarkStart w:id="45" w:name="_Figure_4:_Evenness"/>
+      <w:bookmarkEnd w:id="45"/>
     </w:p>
     <w:p>
       <w:pPr>
@@ -7480,11 +7466,11 @@
           <w:rFonts w:cstheme="majorHAnsi"/>
         </w:rPr>
       </w:pPr>
-      <w:bookmarkStart w:id="47" w:name="_Figure_5:_95%"/>
-      <w:bookmarkStart w:id="48" w:name="_Figure_7:_Distribution"/>
+      <w:bookmarkStart w:id="46" w:name="_Figure_5:_95%"/>
+      <w:bookmarkStart w:id="47" w:name="_Figure_7:_Distribution"/>
+      <w:bookmarkEnd w:id="46"/>
       <w:bookmarkEnd w:id="47"/>
-      <w:bookmarkEnd w:id="48"/>
-      <w:commentRangeStart w:id="49"/>
+      <w:commentRangeStart w:id="48"/>
       <w:r>
         <w:rPr>
           <w:rFonts w:cstheme="majorHAnsi"/>
@@ -7503,14 +7489,14 @@
         </w:rPr>
         <w:t>: Distribution of 95% intervals by dataset</w:t>
       </w:r>
-      <w:commentRangeEnd w:id="49"/>
+      <w:commentRangeEnd w:id="48"/>
       <w:r>
         <w:rPr>
           <w:rStyle w:val="CommentReference"/>
           <w:rFonts w:eastAsiaTheme="minorHAnsi" w:cstheme="majorHAnsi"/>
           <w:color w:val="auto"/>
         </w:rPr>
-        <w:commentReference w:id="49"/>
+        <w:commentReference w:id="48"/>
       </w:r>
     </w:p>
     <w:p>
@@ -7665,8 +7651,8 @@
           <w:rFonts w:cstheme="majorHAnsi"/>
         </w:rPr>
       </w:pPr>
-      <w:bookmarkStart w:id="50" w:name="_Figure_8:_Direct"/>
-      <w:bookmarkEnd w:id="50"/>
+      <w:bookmarkStart w:id="49" w:name="_Figure_8:_Direct"/>
+      <w:bookmarkEnd w:id="49"/>
       <w:r>
         <w:rPr>
           <w:rFonts w:cstheme="majorHAnsi"/>
@@ -7686,21 +7672,21 @@
         </w:rPr>
         <w:t xml:space="preserve">: Direct comparison of FIA and similarly sized </w:t>
       </w:r>
-      <w:commentRangeStart w:id="51"/>
+      <w:commentRangeStart w:id="50"/>
       <w:r>
         <w:rPr>
           <w:rFonts w:cstheme="majorHAnsi"/>
         </w:rPr>
         <w:t>sites</w:t>
       </w:r>
-      <w:commentRangeEnd w:id="51"/>
+      <w:commentRangeEnd w:id="50"/>
       <w:r>
         <w:rPr>
           <w:rStyle w:val="CommentReference"/>
           <w:rFonts w:eastAsiaTheme="minorHAnsi" w:cstheme="majorHAnsi"/>
           <w:color w:val="auto"/>
         </w:rPr>
-        <w:commentReference w:id="51"/>
+        <w:commentReference w:id="50"/>
       </w:r>
     </w:p>
     <w:p>
@@ -8769,7 +8755,7 @@
 
 <file path=word/comments.xml><?xml version="1.0" encoding="utf-8"?>
 <w:comments xmlns:wpc="http://schemas.microsoft.com/office/word/2010/wordprocessingCanvas" xmlns:cx="http://schemas.microsoft.com/office/drawing/2014/chartex" xmlns:cx1="http://schemas.microsoft.com/office/drawing/2015/9/8/chartex" xmlns:cx2="http://schemas.microsoft.com/office/drawing/2015/10/21/chartex" xmlns:cx3="http://schemas.microsoft.com/office/drawing/2016/5/9/chartex" xmlns:cx4="http://schemas.microsoft.com/office/drawing/2016/5/10/chartex" xmlns:cx5="http://schemas.microsoft.com/office/drawing/2016/5/11/chartex" xmlns:cx6="http://schemas.microsoft.com/office/drawing/2016/5/12/chartex" xmlns:cx7="http://schemas.microsoft.com/office/drawing/2016/5/13/chartex" xmlns:cx8="http://schemas.microsoft.com/office/drawing/2016/5/14/chartex" xmlns:mc="http://schemas.openxmlformats.org/markup-compatibility/2006" xmlns:aink="http://schemas.microsoft.com/office/drawing/2016/ink" xmlns:am3d="http://schemas.microsoft.com/office/drawing/2017/model3d" xmlns:o="urn:schemas-microsoft-com:office:office" xmlns:r="http://schemas.openxmlformats.org/officeDocument/2006/relationships" xmlns:m="http://schemas.openxmlformats.org/officeDocument/2006/math" xmlns:v="urn:schemas-microsoft-com:vml" xmlns:wp14="http://schemas.microsoft.com/office/word/2010/wordprocessingDrawing" xmlns:wp="http://schemas.openxmlformats.org/drawingml/2006/wordprocessingDrawing" xmlns:w10="urn:schemas-microsoft-com:office:word" xmlns:w="http://schemas.openxmlformats.org/wordprocessingml/2006/main" xmlns:w14="http://schemas.microsoft.com/office/word/2010/wordml" xmlns:w15="http://schemas.microsoft.com/office/word/2012/wordml" xmlns:w16cex="http://schemas.microsoft.com/office/word/2018/wordml/cex" xmlns:w16cid="http://schemas.microsoft.com/office/word/2016/wordml/cid" xmlns:w16="http://schemas.microsoft.com/office/word/2018/wordml" xmlns:w16se="http://schemas.microsoft.com/office/word/2015/wordml/symex" xmlns:wpg="http://schemas.microsoft.com/office/word/2010/wordprocessingGroup" xmlns:wpi="http://schemas.microsoft.com/office/word/2010/wordprocessingInk" xmlns:wne="http://schemas.microsoft.com/office/word/2006/wordml" xmlns:wps="http://schemas.microsoft.com/office/word/2010/wordprocessingShape" mc:Ignorable="w14 w15 w16se w16cid w16 w16cex wp14">
-  <w:comment w:id="0" w:author="Diaz,Renata M" w:date="2020-10-14T12:38:00Z" w:initials="DM">
+  <w:comment w:id="0" w:author="Diaz,Renata M" w:date="2020-12-07T15:29:00Z" w:initials="DM">
     <w:p>
       <w:pPr>
         <w:pStyle w:val="CommentText"/>
@@ -8780,20 +8766,15 @@
         </w:rPr>
         <w:annotationRef/>
       </w:r>
-      <w:hyperlink r:id="rId1" w:anchor="final-dataset-in-s-and-n-space" w:history="1">
-        <w:r>
-          <w:rPr>
-            <w:rStyle w:val="Hyperlink"/>
-          </w:rPr>
-          <w:t>https://github.com/diazrenata/scadsanalysis/blob/clean-and-tests/analysis/reports/manuscript_main.md#final-dataset-in-s-and-n-space</w:t>
-        </w:r>
-      </w:hyperlink>
-      <w:r>
-        <w:t xml:space="preserve"> for live version</w:t>
+      <w:r>
+        <w:t>“Approximately” because the actual # varies slightly between skewness and evenness, but we haven’t introduced those ideas yet.</w:t>
+      </w:r>
+      <w:r>
+        <w:t xml:space="preserve"> I don’t know if it’s OK to leave “approximate” here?</w:t>
       </w:r>
     </w:p>
   </w:comment>
-  <w:comment w:id="1" w:author="Diaz,Renata M" w:date="2020-11-30T16:00:00Z" w:initials="DM">
+  <w:comment w:id="1" w:author="Diaz,Renata M" w:date="2020-11-30T16:03:00Z" w:initials="DM">
     <w:p>
       <w:pPr>
         <w:pStyle w:val="CommentText"/>
@@ -8805,35 +8786,11 @@
         <w:annotationRef/>
       </w:r>
       <w:r>
-        <w:rPr>
-          <w:noProof/>
-        </w:rPr>
-        <w:t xml:space="preserve">This one is still in progress, live at </w:t>
-      </w:r>
-      <w:hyperlink r:id="rId2" w:history="1">
-        <w:r>
-          <w:rPr>
-            <w:rStyle w:val="Hyperlink"/>
-            <w:noProof/>
-          </w:rPr>
-          <w:t>https://github.com/diazrenata/scadsanalysis/blob/clean-and-tests/analysis/reports/filtering.md</w:t>
-        </w:r>
-      </w:hyperlink>
-      <w:r>
-        <w:rPr>
-          <w:noProof/>
-        </w:rPr>
-        <w:t xml:space="preserve"> </w:t>
-      </w:r>
-      <w:r>
-        <w:rPr>
-          <w:noProof/>
-        </w:rPr>
-        <w:t xml:space="preserve">It's taking me a minute to track down some of the details because there are two major phases of filtering - before we run the pipeline, and after (but before we aggregate and make histograms, etc). The final # of communities may change, although not by much. </w:t>
+        <w:t>This maybe should be a supplement?</w:t>
       </w:r>
     </w:p>
   </w:comment>
-  <w:comment w:id="2" w:author="Diaz,Renata M" w:date="2020-11-30T16:03:00Z" w:initials="DM">
+  <w:comment w:id="2" w:author="Diaz,Renata M" w:date="2020-10-14T14:12:00Z" w:initials="DM">
     <w:p>
       <w:pPr>
         <w:pStyle w:val="CommentText"/>
@@ -8845,22 +8802,6 @@
         <w:annotationRef/>
       </w:r>
       <w:r>
-        <w:t>This maybe should be a supplement?</w:t>
-      </w:r>
-    </w:p>
-  </w:comment>
-  <w:comment w:id="3" w:author="Diaz,Renata M" w:date="2020-10-14T14:12:00Z" w:initials="DM">
-    <w:p>
-      <w:pPr>
-        <w:pStyle w:val="CommentText"/>
-      </w:pPr>
-      <w:r>
-        <w:rPr>
-          <w:rStyle w:val="CommentReference"/>
-        </w:rPr>
-        <w:annotationRef/>
-      </w:r>
-      <w:r>
         <w:t xml:space="preserve">Live: </w:t>
       </w:r>
       <w:r>
@@ -8869,7 +8810,7 @@
         </w:rPr>
         <w:t xml:space="preserve">live version </w:t>
       </w:r>
-      <w:hyperlink r:id="rId3" w:anchor="measuring-the-shape-narrowness" w:history="1">
+      <w:hyperlink r:id="rId1" w:anchor="measuring-the-shape-narrowness" w:history="1">
         <w:r>
           <w:rPr>
             <w:rStyle w:val="Hyperlink"/>
@@ -8880,7 +8821,7 @@
       </w:hyperlink>
     </w:p>
   </w:comment>
-  <w:comment w:id="4" w:author="Diaz,Renata M" w:date="2020-11-30T16:31:00Z" w:initials="DM">
+  <w:comment w:id="3" w:author="Diaz,Renata M" w:date="2020-11-30T16:31:00Z" w:initials="DM">
     <w:p>
       <w:pPr>
         <w:pStyle w:val="CommentText"/>
@@ -8897,7 +8838,7 @@
       <w:r>
         <w:t xml:space="preserve"> </w:t>
       </w:r>
-      <w:hyperlink r:id="rId4" w:history="1">
+      <w:hyperlink r:id="rId2" w:anchor="skewness-and-evenness-histograms-by-dataset" w:history="1">
         <w:r>
           <w:rPr>
             <w:rStyle w:val="Hyperlink"/>
@@ -8915,7 +8856,7 @@
       </w:pPr>
     </w:p>
   </w:comment>
-  <w:comment w:id="5" w:author="Diaz,Renata M" w:date="2020-11-30T16:31:00Z" w:initials="DM">
+  <w:comment w:id="4" w:author="Diaz,Renata M" w:date="2020-11-30T16:31:00Z" w:initials="DM">
     <w:p>
       <w:pPr>
         <w:pStyle w:val="CommentText"/>
@@ -8932,7 +8873,7 @@
       <w:r>
         <w:t xml:space="preserve"> </w:t>
       </w:r>
-      <w:hyperlink r:id="rId5" w:history="1">
+      <w:hyperlink r:id="rId3" w:anchor="skewness-and-evenness-histograms-by-dataset" w:history="1">
         <w:r>
           <w:rPr>
             <w:rStyle w:val="Hyperlink"/>
@@ -8950,7 +8891,7 @@
       </w:pPr>
     </w:p>
   </w:comment>
-  <w:comment w:id="6" w:author="Diaz,Renata M" w:date="2020-10-14T12:42:00Z" w:initials="DM">
+  <w:comment w:id="5" w:author="Diaz,Renata M" w:date="2020-10-14T12:42:00Z" w:initials="DM">
     <w:p>
       <w:pPr>
         <w:pStyle w:val="CommentText"/>
@@ -8966,6 +8907,101 @@
       </w:r>
       <w:r>
         <w:t xml:space="preserve"> </w:t>
+      </w:r>
+      <w:hyperlink r:id="rId4" w:anchor="95-intervals-by-size-of-fs" w:history="1">
+        <w:r>
+          <w:rPr>
+            <w:rStyle w:val="Hyperlink"/>
+          </w:rPr>
+          <w:t>https://github.com/diazrenata/scadsanalysis/blob/clean-and-tests/analysis/reports/manuscript_main.md#95-intervals-by-size-of-fs</w:t>
+        </w:r>
+      </w:hyperlink>
+      <w:r>
+        <w:t xml:space="preserve"> </w:t>
+      </w:r>
+      <w:r>
+        <w:br/>
+        <w:t xml:space="preserve"> </w:t>
+      </w:r>
+    </w:p>
+  </w:comment>
+  <w:comment w:id="6" w:author="Diaz,Renata M" w:date="2020-10-14T12:47:00Z" w:initials="DM">
+    <w:p>
+      <w:pPr>
+        <w:pStyle w:val="CommentText"/>
+      </w:pPr>
+      <w:r>
+        <w:rPr>
+          <w:rStyle w:val="CommentReference"/>
+        </w:rPr>
+        <w:annotationRef/>
+      </w:r>
+      <w:r>
+        <w:t xml:space="preserve">Live figure: </w:t>
+      </w:r>
+      <w:hyperlink r:id="rId5" w:anchor="95-intervals-by-dataset" w:history="1">
+        <w:r>
+          <w:rPr>
+            <w:rStyle w:val="Hyperlink"/>
+          </w:rPr>
+          <w:t>https://github.com/diazrenata/scadsanalysis/blob/clean-and-tests/analysis/reports/manuscript_main.md#95-intervals-by-dataset</w:t>
+        </w:r>
+      </w:hyperlink>
+      <w:r>
+        <w:t xml:space="preserve"> </w:t>
+      </w:r>
+    </w:p>
+  </w:comment>
+  <w:comment w:id="7" w:author="Ye,Hao" w:date="2020-11-16T16:05:00Z" w:initials="Y">
+    <w:p>
+      <w:pPr>
+        <w:pStyle w:val="CommentText"/>
+      </w:pPr>
+      <w:r>
+        <w:rPr>
+          <w:rStyle w:val="CommentReference"/>
+        </w:rPr>
+        <w:annotationRef/>
+      </w:r>
+      <w:r>
+        <w:t>I'm not entirely convinced about this. One mechanistic explanation for the feasible set is that individuals are equally likely to be members of any species -- thus even something simple like preferential survival in an environment should produce more uneven SADs. We don't necessarily need additional mechanism for persistence of rare species or hyper-dominance, right?</w:t>
+      </w:r>
+    </w:p>
+  </w:comment>
+  <w:comment w:id="8" w:author="Diaz,Renata M" w:date="2020-11-27T15:37:00Z" w:initials="DM">
+    <w:p>
+      <w:pPr>
+        <w:pStyle w:val="CommentText"/>
+      </w:pPr>
+      <w:r>
+        <w:rPr>
+          <w:rStyle w:val="CommentReference"/>
+        </w:rPr>
+        <w:annotationRef/>
+      </w:r>
+      <w:r>
+        <w:t>Copying Hao’s comment here – I guess I don’t fully understand this?</w:t>
+      </w:r>
+    </w:p>
+    <w:p>
+      <w:pPr>
+        <w:pStyle w:val="CommentText"/>
+      </w:pPr>
+    </w:p>
+  </w:comment>
+  <w:comment w:id="9" w:author="Diaz,Renata M" w:date="2020-11-30T16:30:00Z" w:initials="DM">
+    <w:p>
+      <w:pPr>
+        <w:pStyle w:val="CommentText"/>
+      </w:pPr>
+      <w:r>
+        <w:rPr>
+          <w:rStyle w:val="CommentReference"/>
+        </w:rPr>
+        <w:annotationRef/>
+      </w:r>
+      <w:r>
+        <w:t xml:space="preserve">Live figure here: Live: </w:t>
       </w:r>
       <w:hyperlink r:id="rId6" w:anchor="95-intervals-by-size-of-fs" w:history="1">
         <w:r>
@@ -8975,16 +9011,9 @@
           <w:t>https://github.com/diazrenata/scadsanalysis/blob/clean-and-tests/analysis/reports/manuscript_main.md#95-intervals-by-size-of-fs</w:t>
         </w:r>
       </w:hyperlink>
-      <w:r>
-        <w:t xml:space="preserve"> </w:t>
-      </w:r>
-      <w:r>
-        <w:br/>
-        <w:t xml:space="preserve"> </w:t>
-      </w:r>
     </w:p>
   </w:comment>
-  <w:comment w:id="7" w:author="Diaz,Renata M" w:date="2020-10-14T12:47:00Z" w:initials="DM">
+  <w:comment w:id="10" w:author="Diaz,Renata M" w:date="2020-11-30T16:31:00Z" w:initials="DM">
     <w:p>
       <w:pPr>
         <w:pStyle w:val="CommentText"/>
@@ -8996,100 +9025,9 @@
         <w:annotationRef/>
       </w:r>
       <w:r>
-        <w:t xml:space="preserve">Live figure: </w:t>
-      </w:r>
-      <w:hyperlink r:id="rId7" w:anchor="95-intervals-by-dataset" w:history="1">
-        <w:r>
-          <w:rPr>
-            <w:rStyle w:val="Hyperlink"/>
-          </w:rPr>
-          <w:t>https://github.com/diazrenata/scadsanalysis/blob/clean-and-tests/analysis/reports/manuscript_main.md#95-intervals-by-dataset</w:t>
-        </w:r>
-      </w:hyperlink>
-      <w:r>
-        <w:t xml:space="preserve"> </w:t>
-      </w:r>
-    </w:p>
-  </w:comment>
-  <w:comment w:id="8" w:author="Ye,Hao" w:date="2020-11-16T16:05:00Z" w:initials="Y">
-    <w:p>
-      <w:pPr>
-        <w:pStyle w:val="CommentText"/>
-      </w:pPr>
-      <w:r>
-        <w:rPr>
-          <w:rStyle w:val="CommentReference"/>
-        </w:rPr>
-        <w:annotationRef/>
-      </w:r>
-      <w:r>
-        <w:t>I'm not entirely convinced about this. One mechanistic explanation for the feasible set is that individuals are equally likely to be members of any species -- thus even something simple like preferential survival in an environment should produce more uneven SADs. We don't necessarily need additional mechanism for persistence of rare species or hyper-dominance, right?</w:t>
-      </w:r>
-    </w:p>
-  </w:comment>
-  <w:comment w:id="9" w:author="Diaz,Renata M" w:date="2020-11-27T15:37:00Z" w:initials="DM">
-    <w:p>
-      <w:pPr>
-        <w:pStyle w:val="CommentText"/>
-      </w:pPr>
-      <w:r>
-        <w:rPr>
-          <w:rStyle w:val="CommentReference"/>
-        </w:rPr>
-        <w:annotationRef/>
-      </w:r>
-      <w:r>
-        <w:t>Copying Hao’s comment here – I guess I don’t fully understand this?</w:t>
-      </w:r>
-    </w:p>
-    <w:p>
-      <w:pPr>
-        <w:pStyle w:val="CommentText"/>
-      </w:pPr>
-    </w:p>
-  </w:comment>
-  <w:comment w:id="10" w:author="Diaz,Renata M" w:date="2020-11-30T16:30:00Z" w:initials="DM">
-    <w:p>
-      <w:pPr>
-        <w:pStyle w:val="CommentText"/>
-      </w:pPr>
-      <w:r>
-        <w:rPr>
-          <w:rStyle w:val="CommentReference"/>
-        </w:rPr>
-        <w:annotationRef/>
-      </w:r>
-      <w:r>
-        <w:t xml:space="preserve">Live figure here: </w:t>
-      </w:r>
-      <w:r>
-        <w:t xml:space="preserve">Live: </w:t>
-      </w:r>
-      <w:hyperlink r:id="rId8" w:anchor="95-intervals-by-size-of-fs" w:history="1">
-        <w:r>
-          <w:rPr>
-            <w:rStyle w:val="Hyperlink"/>
-          </w:rPr>
-          <w:t>https://github.com/diazrenata/scadsanalysis/blob/clean-and-tests/analysis/reports/manuscript_main.md#95-intervals-by-size-of-fs</w:t>
-        </w:r>
-      </w:hyperlink>
-    </w:p>
-  </w:comment>
-  <w:comment w:id="11" w:author="Diaz,Renata M" w:date="2020-11-30T16:31:00Z" w:initials="DM">
-    <w:p>
-      <w:pPr>
-        <w:pStyle w:val="CommentText"/>
-      </w:pPr>
-      <w:r>
-        <w:rPr>
-          <w:rStyle w:val="CommentReference"/>
-        </w:rPr>
-        <w:annotationRef/>
-      </w:r>
-      <w:r>
         <w:t xml:space="preserve">Live table: </w:t>
       </w:r>
-      <w:hyperlink r:id="rId9" w:history="1">
+      <w:hyperlink r:id="rId7" w:history="1">
         <w:r>
           <w:rPr>
             <w:rStyle w:val="Hyperlink"/>
@@ -9099,7 +9037,7 @@
       </w:hyperlink>
     </w:p>
   </w:comment>
-  <w:comment w:id="12" w:author="Diaz,Renata M" w:date="2020-11-27T15:58:00Z" w:initials="DM">
+  <w:comment w:id="11" w:author="Diaz,Renata M" w:date="2020-11-27T15:58:00Z" w:initials="DM">
     <w:p>
       <w:pPr>
         <w:pStyle w:val="CommentText"/>
@@ -9118,7 +9056,7 @@
       </w:r>
     </w:p>
   </w:comment>
-  <w:comment w:id="14" w:author="Diaz,Renata M" w:date="2020-10-14T12:48:00Z" w:initials="DM">
+  <w:comment w:id="13" w:author="Diaz,Renata M" w:date="2020-10-14T12:48:00Z" w:initials="DM">
     <w:p>
       <w:pPr>
         <w:rPr>
@@ -9144,7 +9082,7 @@
         </w:rPr>
         <w:t xml:space="preserve">Live version </w:t>
       </w:r>
-      <w:hyperlink r:id="rId10" w:anchor="final-dataset-in-s-and-n-space" w:history="1">
+      <w:hyperlink r:id="rId8" w:anchor="final-dataset-in-s-and-n-space" w:history="1">
         <w:r>
           <w:rPr>
             <w:rStyle w:val="Hyperlink"/>
@@ -9166,7 +9104,7 @@
       </w:pPr>
     </w:p>
   </w:comment>
-  <w:comment w:id="42" w:author="Diaz,Renata M" w:date="2020-10-14T12:48:00Z" w:initials="DM">
+  <w:comment w:id="41" w:author="Diaz,Renata M" w:date="2020-10-14T12:48:00Z" w:initials="DM">
     <w:p>
       <w:pPr>
         <w:pStyle w:val="CommentText"/>
@@ -9183,7 +9121,7 @@
         </w:rPr>
         <w:t xml:space="preserve">Live version: </w:t>
       </w:r>
-      <w:hyperlink r:id="rId11" w:anchor="measuring-the-shape-narrowness" w:history="1">
+      <w:hyperlink r:id="rId9" w:anchor="measuring-the-shape-narrowness" w:history="1">
         <w:r>
           <w:rPr>
             <w:rStyle w:val="Hyperlink"/>
@@ -9194,7 +9132,7 @@
       </w:hyperlink>
     </w:p>
   </w:comment>
-  <w:comment w:id="45" w:author="Diaz,Renata M" w:date="2020-10-14T12:48:00Z" w:initials="DM">
+  <w:comment w:id="44" w:author="Diaz,Renata M" w:date="2020-10-14T12:48:00Z" w:initials="DM">
     <w:p>
       <w:pPr>
         <w:pStyle w:val="CommentText"/>
@@ -9218,7 +9156,7 @@
       </w:r>
     </w:p>
   </w:comment>
-  <w:comment w:id="49" w:author="Diaz,Renata M" w:date="2020-10-14T12:49:00Z" w:initials="DM">
+  <w:comment w:id="48" w:author="Diaz,Renata M" w:date="2020-10-14T12:49:00Z" w:initials="DM">
     <w:p>
       <w:pPr>
         <w:pStyle w:val="CommentText"/>
@@ -9232,7 +9170,7 @@
       <w:r>
         <w:t xml:space="preserve">Live: </w:t>
       </w:r>
-      <w:hyperlink r:id="rId12" w:anchor="95-intervals-by-dataset" w:history="1">
+      <w:hyperlink r:id="rId10" w:anchor="95-intervals-by-dataset" w:history="1">
         <w:r>
           <w:rPr>
             <w:rStyle w:val="Hyperlink"/>
@@ -9245,7 +9183,7 @@
       </w:r>
     </w:p>
   </w:comment>
-  <w:comment w:id="51" w:author="Diaz,Renata M" w:date="2020-10-14T12:45:00Z" w:initials="DM">
+  <w:comment w:id="50" w:author="Diaz,Renata M" w:date="2020-10-14T12:45:00Z" w:initials="DM">
     <w:p>
       <w:pPr>
         <w:pStyle w:val="CommentText"/>
@@ -9259,7 +9197,7 @@
       <w:r>
         <w:t xml:space="preserve">Live: </w:t>
       </w:r>
-      <w:hyperlink r:id="rId13" w:history="1">
+      <w:hyperlink r:id="rId11" w:history="1">
         <w:r>
           <w:rPr>
             <w:rStyle w:val="Hyperlink"/>
@@ -9277,8 +9215,7 @@
 
 <file path=word/commentsExtended.xml><?xml version="1.0" encoding="utf-8"?>
 <w15:commentsEx xmlns:wpc="http://schemas.microsoft.com/office/word/2010/wordprocessingCanvas" xmlns:cx="http://schemas.microsoft.com/office/drawing/2014/chartex" xmlns:cx1="http://schemas.microsoft.com/office/drawing/2015/9/8/chartex" xmlns:cx2="http://schemas.microsoft.com/office/drawing/2015/10/21/chartex" xmlns:cx3="http://schemas.microsoft.com/office/drawing/2016/5/9/chartex" xmlns:cx4="http://schemas.microsoft.com/office/drawing/2016/5/10/chartex" xmlns:cx5="http://schemas.microsoft.com/office/drawing/2016/5/11/chartex" xmlns:cx6="http://schemas.microsoft.com/office/drawing/2016/5/12/chartex" xmlns:cx7="http://schemas.microsoft.com/office/drawing/2016/5/13/chartex" xmlns:cx8="http://schemas.microsoft.com/office/drawing/2016/5/14/chartex" xmlns:mc="http://schemas.openxmlformats.org/markup-compatibility/2006" xmlns:aink="http://schemas.microsoft.com/office/drawing/2016/ink" xmlns:am3d="http://schemas.microsoft.com/office/drawing/2017/model3d" xmlns:o="urn:schemas-microsoft-com:office:office" xmlns:r="http://schemas.openxmlformats.org/officeDocument/2006/relationships" xmlns:m="http://schemas.openxmlformats.org/officeDocument/2006/math" xmlns:v="urn:schemas-microsoft-com:vml" xmlns:wp14="http://schemas.microsoft.com/office/word/2010/wordprocessingDrawing" xmlns:wp="http://schemas.openxmlformats.org/drawingml/2006/wordprocessingDrawing" xmlns:w10="urn:schemas-microsoft-com:office:word" xmlns:w="http://schemas.openxmlformats.org/wordprocessingml/2006/main" xmlns:w14="http://schemas.microsoft.com/office/word/2010/wordml" xmlns:w15="http://schemas.microsoft.com/office/word/2012/wordml" xmlns:w16cex="http://schemas.microsoft.com/office/word/2018/wordml/cex" xmlns:w16cid="http://schemas.microsoft.com/office/word/2016/wordml/cid" xmlns:w16="http://schemas.microsoft.com/office/word/2018/wordml" xmlns:w16se="http://schemas.microsoft.com/office/word/2015/wordml/symex" xmlns:wpg="http://schemas.microsoft.com/office/word/2010/wordprocessingGroup" xmlns:wpi="http://schemas.microsoft.com/office/word/2010/wordprocessingInk" xmlns:wne="http://schemas.microsoft.com/office/word/2006/wordml" xmlns:wps="http://schemas.microsoft.com/office/word/2010/wordprocessingShape" mc:Ignorable="w14 w15 w16se w16cid w16 w16cex wp14">
-  <w15:commentEx w15:paraId="59A5F2BC" w15:done="0"/>
-  <w15:commentEx w15:paraId="5E8F2CAB" w15:done="0"/>
+  <w15:commentEx w15:paraId="4B7D036C" w15:done="0"/>
   <w15:commentEx w15:paraId="3B08FB7E" w15:done="0"/>
   <w15:commentEx w15:paraId="1271EDE6" w15:done="0"/>
   <w15:commentEx w15:paraId="36A3CD80" w15:done="0"/>
@@ -9300,8 +9237,7 @@
 
 <file path=word/commentsExtensible.xml><?xml version="1.0" encoding="utf-8"?>
 <w16cex:commentsExtensible xmlns:wpc="http://schemas.microsoft.com/office/word/2010/wordprocessingCanvas" xmlns:cx="http://schemas.microsoft.com/office/drawing/2014/chartex" xmlns:cx1="http://schemas.microsoft.com/office/drawing/2015/9/8/chartex" xmlns:cx2="http://schemas.microsoft.com/office/drawing/2015/10/21/chartex" xmlns:cx3="http://schemas.microsoft.com/office/drawing/2016/5/9/chartex" xmlns:cx4="http://schemas.microsoft.com/office/drawing/2016/5/10/chartex" xmlns:cx5="http://schemas.microsoft.com/office/drawing/2016/5/11/chartex" xmlns:cx6="http://schemas.microsoft.com/office/drawing/2016/5/12/chartex" xmlns:cx7="http://schemas.microsoft.com/office/drawing/2016/5/13/chartex" xmlns:cx8="http://schemas.microsoft.com/office/drawing/2016/5/14/chartex" xmlns:mc="http://schemas.openxmlformats.org/markup-compatibility/2006" xmlns:aink="http://schemas.microsoft.com/office/drawing/2016/ink" xmlns:am3d="http://schemas.microsoft.com/office/drawing/2017/model3d" xmlns:o="urn:schemas-microsoft-com:office:office" xmlns:r="http://schemas.openxmlformats.org/officeDocument/2006/relationships" xmlns:m="http://schemas.openxmlformats.org/officeDocument/2006/math" xmlns:v="urn:schemas-microsoft-com:vml" xmlns:wp14="http://schemas.microsoft.com/office/word/2010/wordprocessingDrawing" xmlns:wp="http://schemas.openxmlformats.org/drawingml/2006/wordprocessingDrawing" xmlns:w10="urn:schemas-microsoft-com:office:word" xmlns:w="http://schemas.openxmlformats.org/wordprocessingml/2006/main" xmlns:w14="http://schemas.microsoft.com/office/word/2010/wordml" xmlns:w15="http://schemas.microsoft.com/office/word/2012/wordml" xmlns:w16cex="http://schemas.microsoft.com/office/word/2018/wordml/cex" xmlns:w16cid="http://schemas.microsoft.com/office/word/2016/wordml/cid" xmlns:w16="http://schemas.microsoft.com/office/word/2018/wordml" xmlns:w16se="http://schemas.microsoft.com/office/word/2015/wordml/symex" xmlns:wpg="http://schemas.microsoft.com/office/word/2010/wordprocessingGroup" xmlns:wpi="http://schemas.microsoft.com/office/word/2010/wordprocessingInk" xmlns:wne="http://schemas.microsoft.com/office/word/2006/wordml" xmlns:wps="http://schemas.microsoft.com/office/word/2010/wordprocessingShape" mc:Ignorable="w14 w15 w16se w16cid w16 w16cex wp14">
-  <w16cex:commentExtensible w16cex:durableId="23316FB7" w16cex:dateUtc="2020-10-14T16:38:00Z"/>
-  <w16cex:commentExtensible w16cex:durableId="236F95B1" w16cex:dateUtc="2020-11-30T21:00:00Z"/>
+  <w16cex:commentExtensible w16cex:durableId="2378C8DB" w16cex:dateUtc="2020-12-07T20:29:00Z"/>
   <w16cex:commentExtensible w16cex:durableId="236F963F" w16cex:dateUtc="2020-11-30T21:03:00Z"/>
   <w16cex:commentExtensible w16cex:durableId="233185BB" w16cex:dateUtc="2020-10-14T18:12:00Z"/>
   <w16cex:commentExtensible w16cex:durableId="236F9CEB" w16cex:dateUtc="2020-11-30T21:31:00Z"/>
@@ -9323,8 +9259,7 @@
 
 <file path=word/commentsIds.xml><?xml version="1.0" encoding="utf-8"?>
 <w16cid:commentsIds xmlns:wpc="http://schemas.microsoft.com/office/word/2010/wordprocessingCanvas" xmlns:cx="http://schemas.microsoft.com/office/drawing/2014/chartex" xmlns:cx1="http://schemas.microsoft.com/office/drawing/2015/9/8/chartex" xmlns:cx2="http://schemas.microsoft.com/office/drawing/2015/10/21/chartex" xmlns:cx3="http://schemas.microsoft.com/office/drawing/2016/5/9/chartex" xmlns:cx4="http://schemas.microsoft.com/office/drawing/2016/5/10/chartex" xmlns:cx5="http://schemas.microsoft.com/office/drawing/2016/5/11/chartex" xmlns:cx6="http://schemas.microsoft.com/office/drawing/2016/5/12/chartex" xmlns:cx7="http://schemas.microsoft.com/office/drawing/2016/5/13/chartex" xmlns:cx8="http://schemas.microsoft.com/office/drawing/2016/5/14/chartex" xmlns:mc="http://schemas.openxmlformats.org/markup-compatibility/2006" xmlns:aink="http://schemas.microsoft.com/office/drawing/2016/ink" xmlns:am3d="http://schemas.microsoft.com/office/drawing/2017/model3d" xmlns:o="urn:schemas-microsoft-com:office:office" xmlns:r="http://schemas.openxmlformats.org/officeDocument/2006/relationships" xmlns:m="http://schemas.openxmlformats.org/officeDocument/2006/math" xmlns:v="urn:schemas-microsoft-com:vml" xmlns:wp14="http://schemas.microsoft.com/office/word/2010/wordprocessingDrawing" xmlns:wp="http://schemas.openxmlformats.org/drawingml/2006/wordprocessingDrawing" xmlns:w10="urn:schemas-microsoft-com:office:word" xmlns:w="http://schemas.openxmlformats.org/wordprocessingml/2006/main" xmlns:w14="http://schemas.microsoft.com/office/word/2010/wordml" xmlns:w15="http://schemas.microsoft.com/office/word/2012/wordml" xmlns:w16cex="http://schemas.microsoft.com/office/word/2018/wordml/cex" xmlns:w16cid="http://schemas.microsoft.com/office/word/2016/wordml/cid" xmlns:w16="http://schemas.microsoft.com/office/word/2018/wordml" xmlns:w16se="http://schemas.microsoft.com/office/word/2015/wordml/symex" xmlns:wpg="http://schemas.microsoft.com/office/word/2010/wordprocessingGroup" xmlns:wpi="http://schemas.microsoft.com/office/word/2010/wordprocessingInk" xmlns:wne="http://schemas.microsoft.com/office/word/2006/wordml" xmlns:wps="http://schemas.microsoft.com/office/word/2010/wordprocessingShape" mc:Ignorable="w14 w15 w16se w16cid w16 w16cex wp14">
-  <w16cid:commentId w16cid:paraId="59A5F2BC" w16cid:durableId="23316FB7"/>
-  <w16cid:commentId w16cid:paraId="5E8F2CAB" w16cid:durableId="236F95B1"/>
+  <w16cid:commentId w16cid:paraId="4B7D036C" w16cid:durableId="2378C8DB"/>
   <w16cid:commentId w16cid:paraId="3B08FB7E" w16cid:durableId="236F963F"/>
   <w16cid:commentId w16cid:paraId="1271EDE6" w16cid:durableId="233185BB"/>
   <w16cid:commentId w16cid:paraId="36A3CD80" w16cid:durableId="236F9CEB"/>

</xml_diff>